<commit_message>
assignment 3  solved 3rd and fourth question
</commit_message>
<xml_diff>
--- a/Assignment3/tasks solutions/Exercise-1.docx
+++ b/Assignment3/tasks solutions/Exercise-1.docx
@@ -184,6 +184,24 @@
           <w:lang w:val="en-US"/>
         </w:rPr>
       </w:pPr>
+      <w:r>
+        <w:rPr>
+          <w:rFonts w:asciiTheme="majorHAnsi" w:hAnsiTheme="majorHAnsi" w:cstheme="majorHAnsi"/>
+          <w:sz w:val="22"/>
+          <w:szCs w:val="22"/>
+          <w:lang w:val="en-US"/>
+        </w:rPr>
+        <w:t>Ans: In this scenario, the main stakeholders should be University, Student and Municipal</w:t>
+      </w:r>
+      <w:r>
+        <w:rPr>
+          <w:rFonts w:asciiTheme="majorHAnsi" w:hAnsiTheme="majorHAnsi" w:cstheme="majorHAnsi"/>
+          <w:sz w:val="22"/>
+          <w:szCs w:val="22"/>
+          <w:lang w:val="en-US"/>
+        </w:rPr>
+        <w:t>.</w:t>
+      </w:r>
     </w:p>
     <w:p>
       <w:pPr>
@@ -250,12 +268,271 @@
     <w:p>
       <w:pPr>
         <w:rPr>
-          <w:rFonts w:asciiTheme="majorHAnsi" w:hAnsiTheme="majorHAnsi" w:cstheme="majorHAnsi"/>
-          <w:sz w:val="22"/>
-          <w:szCs w:val="22"/>
-          <w:lang w:val="en-US"/>
-        </w:rPr>
-      </w:pPr>
+          <w:rFonts w:ascii="Times New Roman" w:eastAsia="Times New Roman" w:hAnsi="Times New Roman" w:cs="Times New Roman"/>
+          <w:lang w:val="en-US" w:eastAsia="en-GB" w:bidi="bn-IN"/>
+        </w:rPr>
+      </w:pPr>
+      <w:r>
+        <w:rPr>
+          <w:rFonts w:asciiTheme="majorHAnsi" w:hAnsiTheme="majorHAnsi" w:cstheme="majorHAnsi"/>
+          <w:sz w:val="22"/>
+          <w:szCs w:val="22"/>
+          <w:lang w:val="en-US"/>
+        </w:rPr>
+        <w:t xml:space="preserve">Ans: </w:t>
+      </w:r>
+      <w:r>
+        <w:rPr>
+          <w:rFonts w:asciiTheme="majorHAnsi" w:hAnsiTheme="majorHAnsi" w:cstheme="majorHAnsi"/>
+          <w:sz w:val="22"/>
+          <w:szCs w:val="22"/>
+          <w:lang w:val="en-US"/>
+        </w:rPr>
+        <w:t>S</w:t>
+      </w:r>
+      <w:r>
+        <w:rPr>
+          <w:rFonts w:asciiTheme="majorHAnsi" w:hAnsiTheme="majorHAnsi" w:cstheme="majorHAnsi"/>
+          <w:sz w:val="22"/>
+          <w:szCs w:val="22"/>
+          <w:lang w:val="en-US"/>
+        </w:rPr>
+        <w:t xml:space="preserve">ystem for </w:t>
+      </w:r>
+      <w:r>
+        <w:rPr>
+          <w:rFonts w:asciiTheme="majorHAnsi" w:eastAsia="Times New Roman" w:hAnsiTheme="majorHAnsi" w:cstheme="majorHAnsi"/>
+          <w:sz w:val="22"/>
+          <w:szCs w:val="22"/>
+          <w:lang w:val="en-BD" w:eastAsia="en-GB" w:bidi="bn-IN"/>
+        </w:rPr>
+        <w:t>Bus management</w:t>
+      </w:r>
+      <w:r>
+        <w:rPr>
+          <w:rFonts w:asciiTheme="majorHAnsi" w:eastAsia="Times New Roman" w:hAnsiTheme="majorHAnsi" w:cstheme="majorHAnsi"/>
+          <w:sz w:val="22"/>
+          <w:szCs w:val="22"/>
+          <w:lang w:val="en-US" w:eastAsia="en-GB" w:bidi="bn-IN"/>
+        </w:rPr>
+        <w:t xml:space="preserve">, </w:t>
+      </w:r>
+      <w:r>
+        <w:rPr>
+          <w:rFonts w:asciiTheme="majorHAnsi" w:eastAsia="Times New Roman" w:hAnsiTheme="majorHAnsi" w:cstheme="majorHAnsi"/>
+          <w:sz w:val="22"/>
+          <w:szCs w:val="22"/>
+          <w:lang w:val="en-US" w:eastAsia="en-GB" w:bidi="bn-IN"/>
+        </w:rPr>
+        <w:t xml:space="preserve">Live </w:t>
+      </w:r>
+      <w:r>
+        <w:rPr>
+          <w:rFonts w:asciiTheme="majorHAnsi" w:eastAsia="Times New Roman" w:hAnsiTheme="majorHAnsi" w:cstheme="majorHAnsi"/>
+          <w:sz w:val="22"/>
+          <w:szCs w:val="22"/>
+          <w:lang w:val="en-US" w:eastAsia="en-GB" w:bidi="bn-IN"/>
+        </w:rPr>
+        <w:t>B</w:t>
+      </w:r>
+      <w:r>
+        <w:rPr>
+          <w:rFonts w:asciiTheme="majorHAnsi" w:eastAsia="Times New Roman" w:hAnsiTheme="majorHAnsi" w:cstheme="majorHAnsi"/>
+          <w:sz w:val="22"/>
+          <w:szCs w:val="22"/>
+          <w:lang w:val="en-BD" w:eastAsia="en-GB" w:bidi="bn-IN"/>
+        </w:rPr>
+        <w:t xml:space="preserve">us </w:t>
+      </w:r>
+      <w:r>
+        <w:rPr>
+          <w:rFonts w:asciiTheme="majorHAnsi" w:eastAsia="Times New Roman" w:hAnsiTheme="majorHAnsi" w:cstheme="majorHAnsi"/>
+          <w:sz w:val="22"/>
+          <w:szCs w:val="22"/>
+          <w:lang w:val="en-US" w:eastAsia="en-GB" w:bidi="bn-IN"/>
+        </w:rPr>
+        <w:t>information feed</w:t>
+      </w:r>
+      <w:r>
+        <w:rPr>
+          <w:rFonts w:asciiTheme="majorHAnsi" w:eastAsia="Times New Roman" w:hAnsiTheme="majorHAnsi" w:cstheme="majorHAnsi"/>
+          <w:sz w:val="22"/>
+          <w:szCs w:val="22"/>
+          <w:lang w:val="en-US" w:eastAsia="en-GB" w:bidi="bn-IN"/>
+        </w:rPr>
+        <w:t xml:space="preserve">, </w:t>
+      </w:r>
+      <w:r>
+        <w:rPr>
+          <w:rFonts w:asciiTheme="majorHAnsi" w:eastAsia="Times New Roman" w:hAnsiTheme="majorHAnsi" w:cstheme="majorHAnsi"/>
+          <w:sz w:val="22"/>
+          <w:szCs w:val="22"/>
+          <w:lang w:val="en-BD" w:eastAsia="en-GB" w:bidi="bn-IN"/>
+        </w:rPr>
+        <w:t xml:space="preserve">Applications </w:t>
+      </w:r>
+      <w:r>
+        <w:rPr>
+          <w:rFonts w:asciiTheme="majorHAnsi" w:eastAsia="Times New Roman" w:hAnsiTheme="majorHAnsi" w:cstheme="majorHAnsi"/>
+          <w:sz w:val="22"/>
+          <w:szCs w:val="22"/>
+          <w:lang w:val="en-US" w:eastAsia="en-GB" w:bidi="bn-IN"/>
+        </w:rPr>
+        <w:t>for</w:t>
+      </w:r>
+      <w:r>
+        <w:rPr>
+          <w:rFonts w:asciiTheme="majorHAnsi" w:eastAsia="Times New Roman" w:hAnsiTheme="majorHAnsi" w:cstheme="majorHAnsi"/>
+          <w:sz w:val="22"/>
+          <w:szCs w:val="22"/>
+          <w:lang w:val="en-BD" w:eastAsia="en-GB" w:bidi="bn-IN"/>
+        </w:rPr>
+        <w:t xml:space="preserve"> </w:t>
+      </w:r>
+      <w:r>
+        <w:rPr>
+          <w:rFonts w:asciiTheme="majorHAnsi" w:eastAsia="Times New Roman" w:hAnsiTheme="majorHAnsi" w:cstheme="majorHAnsi"/>
+          <w:sz w:val="22"/>
+          <w:szCs w:val="22"/>
+          <w:lang w:val="en-BD" w:eastAsia="en-GB" w:bidi="bn-IN"/>
+        </w:rPr>
+        <w:t>Lectures management</w:t>
+      </w:r>
+      <w:r>
+        <w:rPr>
+          <w:rFonts w:asciiTheme="majorHAnsi" w:eastAsia="Times New Roman" w:hAnsiTheme="majorHAnsi" w:cstheme="majorHAnsi"/>
+          <w:sz w:val="22"/>
+          <w:szCs w:val="22"/>
+          <w:lang w:val="en-US" w:eastAsia="en-GB" w:bidi="bn-IN"/>
+        </w:rPr>
+        <w:t xml:space="preserve">, </w:t>
+      </w:r>
+      <w:r>
+        <w:rPr>
+          <w:rFonts w:asciiTheme="majorHAnsi" w:eastAsia="Times New Roman" w:hAnsiTheme="majorHAnsi" w:cstheme="majorHAnsi"/>
+          <w:sz w:val="22"/>
+          <w:szCs w:val="22"/>
+          <w:lang w:val="en-BD" w:eastAsia="en-GB" w:bidi="bn-IN"/>
+        </w:rPr>
+        <w:t xml:space="preserve">Applications </w:t>
+      </w:r>
+      <w:r>
+        <w:rPr>
+          <w:rFonts w:asciiTheme="majorHAnsi" w:eastAsia="Times New Roman" w:hAnsiTheme="majorHAnsi" w:cstheme="majorHAnsi"/>
+          <w:sz w:val="22"/>
+          <w:szCs w:val="22"/>
+          <w:lang w:val="en-US" w:eastAsia="en-GB" w:bidi="bn-IN"/>
+        </w:rPr>
+        <w:t>for</w:t>
+      </w:r>
+      <w:r>
+        <w:rPr>
+          <w:rFonts w:asciiTheme="majorHAnsi" w:eastAsia="Times New Roman" w:hAnsiTheme="majorHAnsi" w:cstheme="majorHAnsi"/>
+          <w:sz w:val="22"/>
+          <w:szCs w:val="22"/>
+          <w:lang w:val="en-BD" w:eastAsia="en-GB" w:bidi="bn-IN"/>
+        </w:rPr>
+        <w:t xml:space="preserve"> students</w:t>
+      </w:r>
+      <w:r>
+        <w:rPr>
+          <w:rFonts w:asciiTheme="majorHAnsi" w:eastAsia="Times New Roman" w:hAnsiTheme="majorHAnsi" w:cstheme="majorHAnsi"/>
+          <w:sz w:val="22"/>
+          <w:szCs w:val="22"/>
+          <w:lang w:val="en-US" w:eastAsia="en-GB" w:bidi="bn-IN"/>
+        </w:rPr>
+        <w:t>,</w:t>
+      </w:r>
+      <w:r>
+        <w:rPr>
+          <w:rFonts w:asciiTheme="majorHAnsi" w:eastAsia="Times New Roman" w:hAnsiTheme="majorHAnsi" w:cstheme="majorHAnsi"/>
+          <w:sz w:val="22"/>
+          <w:szCs w:val="22"/>
+          <w:lang w:val="en-BD" w:eastAsia="en-GB" w:bidi="bn-IN"/>
+        </w:rPr>
+        <w:t xml:space="preserve"> </w:t>
+      </w:r>
+      <w:r>
+        <w:rPr>
+          <w:rFonts w:asciiTheme="majorHAnsi" w:eastAsia="Times New Roman" w:hAnsiTheme="majorHAnsi" w:cstheme="majorHAnsi"/>
+          <w:sz w:val="22"/>
+          <w:szCs w:val="22"/>
+          <w:lang w:val="en-BD" w:eastAsia="en-GB" w:bidi="bn-IN"/>
+        </w:rPr>
+        <w:t>Municipal utility</w:t>
+      </w:r>
+      <w:r>
+        <w:rPr>
+          <w:rFonts w:asciiTheme="majorHAnsi" w:eastAsia="Times New Roman" w:hAnsiTheme="majorHAnsi" w:cstheme="majorHAnsi"/>
+          <w:sz w:val="22"/>
+          <w:szCs w:val="22"/>
+          <w:lang w:val="en-US" w:eastAsia="en-GB" w:bidi="bn-IN"/>
+        </w:rPr>
+        <w:t xml:space="preserve"> service</w:t>
+      </w:r>
+      <w:r>
+        <w:rPr>
+          <w:rFonts w:asciiTheme="majorHAnsi" w:eastAsia="Times New Roman" w:hAnsiTheme="majorHAnsi" w:cstheme="majorHAnsi"/>
+          <w:sz w:val="22"/>
+          <w:szCs w:val="22"/>
+          <w:lang w:val="en-US" w:eastAsia="en-GB" w:bidi="bn-IN"/>
+        </w:rPr>
+        <w:t xml:space="preserve">, </w:t>
+      </w:r>
+      <w:r>
+        <w:rPr>
+          <w:rFonts w:asciiTheme="majorHAnsi" w:eastAsia="Times New Roman" w:hAnsiTheme="majorHAnsi" w:cstheme="majorHAnsi"/>
+          <w:sz w:val="22"/>
+          <w:szCs w:val="22"/>
+          <w:lang w:val="en-US" w:eastAsia="en-GB" w:bidi="bn-IN"/>
+        </w:rPr>
+        <w:t>Live w</w:t>
+      </w:r>
+      <w:r>
+        <w:rPr>
+          <w:rFonts w:asciiTheme="majorHAnsi" w:eastAsia="Times New Roman" w:hAnsiTheme="majorHAnsi" w:cstheme="majorHAnsi"/>
+          <w:sz w:val="22"/>
+          <w:szCs w:val="22"/>
+          <w:lang w:val="en-BD" w:eastAsia="en-GB" w:bidi="bn-IN"/>
+        </w:rPr>
+        <w:t>eather</w:t>
+      </w:r>
+      <w:r>
+        <w:rPr>
+          <w:rFonts w:asciiTheme="majorHAnsi" w:eastAsia="Times New Roman" w:hAnsiTheme="majorHAnsi" w:cstheme="majorHAnsi"/>
+          <w:sz w:val="22"/>
+          <w:szCs w:val="22"/>
+          <w:lang w:val="en-US" w:eastAsia="en-GB" w:bidi="bn-IN"/>
+        </w:rPr>
+        <w:t xml:space="preserve"> </w:t>
+      </w:r>
+      <w:r>
+        <w:rPr>
+          <w:rFonts w:asciiTheme="majorHAnsi" w:eastAsia="Times New Roman" w:hAnsiTheme="majorHAnsi" w:cstheme="majorHAnsi"/>
+          <w:sz w:val="22"/>
+          <w:szCs w:val="22"/>
+          <w:lang w:val="en-US" w:eastAsia="en-GB" w:bidi="bn-IN"/>
+        </w:rPr>
+        <w:t>feed</w:t>
+      </w:r>
+      <w:r>
+        <w:rPr>
+          <w:rFonts w:asciiTheme="majorHAnsi" w:eastAsia="Times New Roman" w:hAnsiTheme="majorHAnsi" w:cstheme="majorHAnsi"/>
+          <w:sz w:val="22"/>
+          <w:szCs w:val="22"/>
+          <w:lang w:val="en-US" w:eastAsia="en-GB" w:bidi="bn-IN"/>
+        </w:rPr>
+        <w:t xml:space="preserve"> system</w:t>
+      </w:r>
+      <w:r>
+        <w:rPr>
+          <w:rFonts w:asciiTheme="majorHAnsi" w:eastAsia="Times New Roman" w:hAnsiTheme="majorHAnsi" w:cstheme="majorHAnsi"/>
+          <w:sz w:val="22"/>
+          <w:szCs w:val="22"/>
+          <w:lang w:val="en-US" w:eastAsia="en-GB" w:bidi="bn-IN"/>
+        </w:rPr>
+        <w:t>.</w:t>
+      </w:r>
     </w:p>
     <w:p>
       <w:pPr>

</xml_diff>

<commit_message>
assignment 3 8th question
</commit_message>
<xml_diff>
--- a/Assignment3/tasks solutions/Exercise-1.docx
+++ b/Assignment3/tasks solutions/Exercise-1.docx
@@ -61,10 +61,9 @@
       </w:r>
       <w:r>
         <w:rPr>
-          <w:rFonts w:asciiTheme="majorHAnsi" w:eastAsia="Times New Roman" w:hAnsiTheme="majorHAnsi" w:cstheme="majorHAnsi"/>
-          <w:sz w:val="22"/>
-          <w:szCs w:val="22"/>
-          <w:lang w:val="en-BD" w:eastAsia="en-GB" w:bidi="bn-IN"/>
+          <w:rFonts w:asciiTheme="majorHAnsi" w:hAnsiTheme="majorHAnsi" w:cstheme="majorHAnsi"/>
+          <w:sz w:val="22"/>
+          <w:szCs w:val="22"/>
         </w:rPr>
         <w:t>To what category of event processing application does this use case belong?</w:t>
       </w:r>
@@ -72,63 +71,51 @@
     <w:p>
       <w:pPr>
         <w:rPr>
-          <w:rFonts w:asciiTheme="majorHAnsi" w:eastAsia="Times New Roman" w:hAnsiTheme="majorHAnsi" w:cstheme="majorHAnsi"/>
-          <w:sz w:val="22"/>
-          <w:szCs w:val="22"/>
-          <w:lang w:val="en-BD" w:eastAsia="en-GB" w:bidi="bn-IN"/>
-        </w:rPr>
-      </w:pPr>
-      <w:r>
-        <w:rPr>
-          <w:rFonts w:asciiTheme="majorHAnsi" w:hAnsiTheme="majorHAnsi" w:cstheme="majorHAnsi"/>
-          <w:sz w:val="22"/>
-          <w:szCs w:val="22"/>
-          <w:lang w:val="en-US"/>
-        </w:rPr>
-        <w:t xml:space="preserve">Ans: </w:t>
-      </w:r>
-      <w:r>
-        <w:rPr>
-          <w:rFonts w:asciiTheme="majorHAnsi" w:hAnsiTheme="majorHAnsi" w:cstheme="majorHAnsi"/>
-          <w:sz w:val="22"/>
-          <w:szCs w:val="22"/>
-          <w:lang w:val="en-US"/>
-        </w:rPr>
-        <w:t>The category of the event processing application should be “</w:t>
-      </w:r>
-      <w:r>
-        <w:rPr>
-          <w:rFonts w:asciiTheme="majorHAnsi" w:eastAsia="Times New Roman" w:hAnsiTheme="majorHAnsi" w:cstheme="majorHAnsi"/>
-          <w:sz w:val="22"/>
-          <w:szCs w:val="22"/>
-          <w:lang w:val="en-BD" w:eastAsia="en-GB" w:bidi="bn-IN"/>
+          <w:rFonts w:asciiTheme="majorHAnsi" w:hAnsiTheme="majorHAnsi" w:cstheme="majorHAnsi"/>
+          <w:sz w:val="22"/>
+          <w:szCs w:val="22"/>
+        </w:rPr>
+      </w:pPr>
+      <w:r>
+        <w:rPr>
+          <w:rFonts w:asciiTheme="majorHAnsi" w:hAnsiTheme="majorHAnsi" w:cstheme="majorHAnsi"/>
+          <w:sz w:val="22"/>
+          <w:szCs w:val="22"/>
+          <w:lang w:val="en-US"/>
+        </w:rPr>
+        <w:t>Ans: The category of the event processing application should be “</w:t>
+      </w:r>
+      <w:r>
+        <w:rPr>
+          <w:rFonts w:asciiTheme="majorHAnsi" w:hAnsiTheme="majorHAnsi" w:cstheme="majorHAnsi"/>
+          <w:sz w:val="22"/>
+          <w:szCs w:val="22"/>
         </w:rPr>
         <w:t>Dynamic operational behaviour</w:t>
       </w:r>
       <w:r>
         <w:rPr>
-          <w:rFonts w:asciiTheme="majorHAnsi" w:eastAsia="Times New Roman" w:hAnsiTheme="majorHAnsi" w:cstheme="majorHAnsi"/>
-          <w:sz w:val="22"/>
-          <w:szCs w:val="22"/>
-          <w:lang w:val="en-US" w:eastAsia="en-GB" w:bidi="bn-IN"/>
+          <w:rFonts w:asciiTheme="majorHAnsi" w:hAnsiTheme="majorHAnsi" w:cstheme="majorHAnsi"/>
+          <w:sz w:val="22"/>
+          <w:szCs w:val="22"/>
+          <w:lang w:val="en-US"/>
         </w:rPr>
         <w:t xml:space="preserve">” as </w:t>
       </w:r>
       <w:r>
         <w:rPr>
-          <w:rFonts w:asciiTheme="majorHAnsi" w:eastAsia="Times New Roman" w:hAnsiTheme="majorHAnsi" w:cstheme="majorHAnsi"/>
-          <w:sz w:val="22"/>
-          <w:szCs w:val="22"/>
-          <w:lang w:val="en-US" w:eastAsia="en-GB" w:bidi="bn-IN"/>
+          <w:rFonts w:asciiTheme="majorHAnsi" w:hAnsiTheme="majorHAnsi" w:cstheme="majorHAnsi"/>
+          <w:sz w:val="22"/>
+          <w:szCs w:val="22"/>
+          <w:lang w:val="en-US"/>
         </w:rPr>
         <w:t>components of this system are sending or reacting events with other components of the system</w:t>
       </w:r>
       <w:r>
         <w:rPr>
-          <w:rFonts w:asciiTheme="majorHAnsi" w:eastAsia="Times New Roman" w:hAnsiTheme="majorHAnsi" w:cstheme="majorHAnsi"/>
-          <w:sz w:val="22"/>
-          <w:szCs w:val="22"/>
-          <w:lang w:val="en-BD" w:eastAsia="en-GB" w:bidi="bn-IN"/>
+          <w:rFonts w:asciiTheme="majorHAnsi" w:hAnsiTheme="majorHAnsi" w:cstheme="majorHAnsi"/>
+          <w:sz w:val="22"/>
+          <w:szCs w:val="22"/>
         </w:rPr>
         <w:t>.</w:t>
       </w:r>
@@ -167,10 +154,9 @@
       </w:r>
       <w:r>
         <w:rPr>
-          <w:rFonts w:asciiTheme="majorHAnsi" w:eastAsia="Times New Roman" w:hAnsiTheme="majorHAnsi" w:cstheme="majorHAnsi"/>
-          <w:sz w:val="22"/>
-          <w:szCs w:val="22"/>
-          <w:lang w:val="en-BD" w:eastAsia="en-GB" w:bidi="bn-IN"/>
+          <w:rFonts w:asciiTheme="majorHAnsi" w:hAnsiTheme="majorHAnsi" w:cstheme="majorHAnsi"/>
+          <w:sz w:val="22"/>
+          <w:szCs w:val="22"/>
         </w:rPr>
         <w:t>Who can be the stakeholders in this scenario?</w:t>
       </w:r>
@@ -257,10 +243,9 @@
       </w:r>
       <w:r>
         <w:rPr>
-          <w:rFonts w:asciiTheme="majorHAnsi" w:eastAsia="Times New Roman" w:hAnsiTheme="majorHAnsi" w:cstheme="majorHAnsi"/>
-          <w:sz w:val="22"/>
-          <w:szCs w:val="22"/>
-          <w:lang w:val="en-BD" w:eastAsia="en-GB" w:bidi="bn-IN"/>
+          <w:rFonts w:asciiTheme="majorHAnsi" w:hAnsiTheme="majorHAnsi" w:cstheme="majorHAnsi"/>
+          <w:sz w:val="22"/>
+          <w:szCs w:val="22"/>
         </w:rPr>
         <w:t>What can be the components of the target system?</w:t>
       </w:r>
@@ -268,8 +253,8 @@
     <w:p>
       <w:pPr>
         <w:rPr>
-          <w:rFonts w:ascii="Times New Roman" w:eastAsia="Times New Roman" w:hAnsi="Times New Roman" w:cs="Times New Roman"/>
-          <w:lang w:val="en-US" w:eastAsia="en-GB" w:bidi="bn-IN"/>
+          <w:rFonts w:asciiTheme="majorHAnsi" w:hAnsiTheme="majorHAnsi" w:cstheme="majorHAnsi"/>
+          <w:lang w:val="en-US"/>
         </w:rPr>
       </w:pPr>
       <w:r>
@@ -301,235 +286,225 @@
       </w:r>
       <w:r>
         <w:rPr>
-          <w:rFonts w:asciiTheme="majorHAnsi" w:eastAsia="Times New Roman" w:hAnsiTheme="majorHAnsi" w:cstheme="majorHAnsi"/>
-          <w:sz w:val="22"/>
-          <w:szCs w:val="22"/>
-          <w:lang w:val="en-BD" w:eastAsia="en-GB" w:bidi="bn-IN"/>
+          <w:rFonts w:asciiTheme="majorHAnsi" w:hAnsiTheme="majorHAnsi" w:cstheme="majorHAnsi"/>
+          <w:sz w:val="22"/>
+          <w:szCs w:val="22"/>
         </w:rPr>
         <w:t>Bus management</w:t>
       </w:r>
       <w:r>
         <w:rPr>
-          <w:rFonts w:asciiTheme="majorHAnsi" w:eastAsia="Times New Roman" w:hAnsiTheme="majorHAnsi" w:cstheme="majorHAnsi"/>
-          <w:sz w:val="22"/>
-          <w:szCs w:val="22"/>
-          <w:lang w:val="en-US" w:eastAsia="en-GB" w:bidi="bn-IN"/>
+          <w:rFonts w:asciiTheme="majorHAnsi" w:hAnsiTheme="majorHAnsi" w:cstheme="majorHAnsi"/>
+          <w:sz w:val="22"/>
+          <w:szCs w:val="22"/>
+          <w:lang w:val="en-US"/>
         </w:rPr>
         <w:t xml:space="preserve">, </w:t>
       </w:r>
       <w:r>
         <w:rPr>
-          <w:rFonts w:asciiTheme="majorHAnsi" w:eastAsia="Times New Roman" w:hAnsiTheme="majorHAnsi" w:cstheme="majorHAnsi"/>
-          <w:sz w:val="22"/>
-          <w:szCs w:val="22"/>
-          <w:lang w:val="en-US" w:eastAsia="en-GB" w:bidi="bn-IN"/>
+          <w:rFonts w:asciiTheme="majorHAnsi" w:hAnsiTheme="majorHAnsi" w:cstheme="majorHAnsi"/>
+          <w:sz w:val="22"/>
+          <w:szCs w:val="22"/>
+          <w:lang w:val="en-US"/>
         </w:rPr>
         <w:t xml:space="preserve">Live </w:t>
       </w:r>
       <w:r>
         <w:rPr>
-          <w:rFonts w:asciiTheme="majorHAnsi" w:eastAsia="Times New Roman" w:hAnsiTheme="majorHAnsi" w:cstheme="majorHAnsi"/>
-          <w:sz w:val="22"/>
-          <w:szCs w:val="22"/>
-          <w:lang w:val="en-US" w:eastAsia="en-GB" w:bidi="bn-IN"/>
+          <w:rFonts w:asciiTheme="majorHAnsi" w:hAnsiTheme="majorHAnsi" w:cstheme="majorHAnsi"/>
+          <w:sz w:val="22"/>
+          <w:szCs w:val="22"/>
+          <w:lang w:val="en-US"/>
         </w:rPr>
         <w:t>B</w:t>
       </w:r>
       <w:r>
         <w:rPr>
-          <w:rFonts w:asciiTheme="majorHAnsi" w:eastAsia="Times New Roman" w:hAnsiTheme="majorHAnsi" w:cstheme="majorHAnsi"/>
-          <w:sz w:val="22"/>
-          <w:szCs w:val="22"/>
-          <w:lang w:val="en-BD" w:eastAsia="en-GB" w:bidi="bn-IN"/>
+          <w:rFonts w:asciiTheme="majorHAnsi" w:hAnsiTheme="majorHAnsi" w:cstheme="majorHAnsi"/>
+          <w:sz w:val="22"/>
+          <w:szCs w:val="22"/>
         </w:rPr>
         <w:t xml:space="preserve">us </w:t>
       </w:r>
       <w:r>
         <w:rPr>
-          <w:rFonts w:asciiTheme="majorHAnsi" w:eastAsia="Times New Roman" w:hAnsiTheme="majorHAnsi" w:cstheme="majorHAnsi"/>
-          <w:sz w:val="22"/>
-          <w:szCs w:val="22"/>
-          <w:lang w:val="en-US" w:eastAsia="en-GB" w:bidi="bn-IN"/>
+          <w:rFonts w:asciiTheme="majorHAnsi" w:hAnsiTheme="majorHAnsi" w:cstheme="majorHAnsi"/>
+          <w:sz w:val="22"/>
+          <w:szCs w:val="22"/>
+          <w:lang w:val="en-US"/>
         </w:rPr>
         <w:t>information feed</w:t>
       </w:r>
       <w:r>
         <w:rPr>
-          <w:rFonts w:asciiTheme="majorHAnsi" w:eastAsia="Times New Roman" w:hAnsiTheme="majorHAnsi" w:cstheme="majorHAnsi"/>
-          <w:sz w:val="22"/>
-          <w:szCs w:val="22"/>
-          <w:lang w:val="en-US" w:eastAsia="en-GB" w:bidi="bn-IN"/>
+          <w:rFonts w:asciiTheme="majorHAnsi" w:hAnsiTheme="majorHAnsi" w:cstheme="majorHAnsi"/>
+          <w:sz w:val="22"/>
+          <w:szCs w:val="22"/>
+          <w:lang w:val="en-US"/>
         </w:rPr>
         <w:t xml:space="preserve">, </w:t>
       </w:r>
       <w:r>
         <w:rPr>
-          <w:rFonts w:asciiTheme="majorHAnsi" w:eastAsia="Times New Roman" w:hAnsiTheme="majorHAnsi" w:cstheme="majorHAnsi"/>
-          <w:sz w:val="22"/>
-          <w:szCs w:val="22"/>
-          <w:lang w:val="en-BD" w:eastAsia="en-GB" w:bidi="bn-IN"/>
+          <w:rFonts w:asciiTheme="majorHAnsi" w:hAnsiTheme="majorHAnsi" w:cstheme="majorHAnsi"/>
+          <w:sz w:val="22"/>
+          <w:szCs w:val="22"/>
         </w:rPr>
         <w:t xml:space="preserve">Applications </w:t>
       </w:r>
       <w:r>
         <w:rPr>
-          <w:rFonts w:asciiTheme="majorHAnsi" w:eastAsia="Times New Roman" w:hAnsiTheme="majorHAnsi" w:cstheme="majorHAnsi"/>
-          <w:sz w:val="22"/>
-          <w:szCs w:val="22"/>
-          <w:lang w:val="en-US" w:eastAsia="en-GB" w:bidi="bn-IN"/>
+          <w:rFonts w:asciiTheme="majorHAnsi" w:hAnsiTheme="majorHAnsi" w:cstheme="majorHAnsi"/>
+          <w:sz w:val="22"/>
+          <w:szCs w:val="22"/>
+          <w:lang w:val="en-US"/>
         </w:rPr>
         <w:t>for</w:t>
       </w:r>
       <w:r>
         <w:rPr>
-          <w:rFonts w:asciiTheme="majorHAnsi" w:eastAsia="Times New Roman" w:hAnsiTheme="majorHAnsi" w:cstheme="majorHAnsi"/>
-          <w:sz w:val="22"/>
-          <w:szCs w:val="22"/>
-          <w:lang w:val="en-BD" w:eastAsia="en-GB" w:bidi="bn-IN"/>
+          <w:rFonts w:asciiTheme="majorHAnsi" w:hAnsiTheme="majorHAnsi" w:cstheme="majorHAnsi"/>
+          <w:sz w:val="22"/>
+          <w:szCs w:val="22"/>
         </w:rPr>
         <w:t xml:space="preserve"> </w:t>
       </w:r>
       <w:r>
         <w:rPr>
-          <w:rFonts w:asciiTheme="majorHAnsi" w:eastAsia="Times New Roman" w:hAnsiTheme="majorHAnsi" w:cstheme="majorHAnsi"/>
-          <w:sz w:val="22"/>
-          <w:szCs w:val="22"/>
-          <w:lang w:val="en-BD" w:eastAsia="en-GB" w:bidi="bn-IN"/>
+          <w:rFonts w:asciiTheme="majorHAnsi" w:hAnsiTheme="majorHAnsi" w:cstheme="majorHAnsi"/>
+          <w:sz w:val="22"/>
+          <w:szCs w:val="22"/>
         </w:rPr>
         <w:t>Lectures management</w:t>
       </w:r>
       <w:r>
         <w:rPr>
-          <w:rFonts w:asciiTheme="majorHAnsi" w:eastAsia="Times New Roman" w:hAnsiTheme="majorHAnsi" w:cstheme="majorHAnsi"/>
-          <w:sz w:val="22"/>
-          <w:szCs w:val="22"/>
-          <w:lang w:val="en-US" w:eastAsia="en-GB" w:bidi="bn-IN"/>
+          <w:rFonts w:asciiTheme="majorHAnsi" w:hAnsiTheme="majorHAnsi" w:cstheme="majorHAnsi"/>
+          <w:sz w:val="22"/>
+          <w:szCs w:val="22"/>
+          <w:lang w:val="en-US"/>
         </w:rPr>
         <w:t xml:space="preserve">, </w:t>
       </w:r>
       <w:r>
         <w:rPr>
-          <w:rFonts w:asciiTheme="majorHAnsi" w:eastAsia="Times New Roman" w:hAnsiTheme="majorHAnsi" w:cstheme="majorHAnsi"/>
-          <w:sz w:val="22"/>
-          <w:szCs w:val="22"/>
-          <w:lang w:val="en-BD" w:eastAsia="en-GB" w:bidi="bn-IN"/>
+          <w:rFonts w:asciiTheme="majorHAnsi" w:hAnsiTheme="majorHAnsi" w:cstheme="majorHAnsi"/>
+          <w:sz w:val="22"/>
+          <w:szCs w:val="22"/>
         </w:rPr>
         <w:t xml:space="preserve">Applications </w:t>
       </w:r>
       <w:r>
         <w:rPr>
-          <w:rFonts w:asciiTheme="majorHAnsi" w:eastAsia="Times New Roman" w:hAnsiTheme="majorHAnsi" w:cstheme="majorHAnsi"/>
-          <w:sz w:val="22"/>
-          <w:szCs w:val="22"/>
-          <w:lang w:val="en-US" w:eastAsia="en-GB" w:bidi="bn-IN"/>
+          <w:rFonts w:asciiTheme="majorHAnsi" w:hAnsiTheme="majorHAnsi" w:cstheme="majorHAnsi"/>
+          <w:sz w:val="22"/>
+          <w:szCs w:val="22"/>
+          <w:lang w:val="en-US"/>
         </w:rPr>
         <w:t>for</w:t>
       </w:r>
       <w:r>
         <w:rPr>
-          <w:rFonts w:asciiTheme="majorHAnsi" w:eastAsia="Times New Roman" w:hAnsiTheme="majorHAnsi" w:cstheme="majorHAnsi"/>
-          <w:sz w:val="22"/>
-          <w:szCs w:val="22"/>
-          <w:lang w:val="en-BD" w:eastAsia="en-GB" w:bidi="bn-IN"/>
+          <w:rFonts w:asciiTheme="majorHAnsi" w:hAnsiTheme="majorHAnsi" w:cstheme="majorHAnsi"/>
+          <w:sz w:val="22"/>
+          <w:szCs w:val="22"/>
         </w:rPr>
         <w:t xml:space="preserve"> students</w:t>
       </w:r>
       <w:r>
         <w:rPr>
-          <w:rFonts w:asciiTheme="majorHAnsi" w:eastAsia="Times New Roman" w:hAnsiTheme="majorHAnsi" w:cstheme="majorHAnsi"/>
-          <w:sz w:val="22"/>
-          <w:szCs w:val="22"/>
-          <w:lang w:val="en-US" w:eastAsia="en-GB" w:bidi="bn-IN"/>
+          <w:rFonts w:asciiTheme="majorHAnsi" w:hAnsiTheme="majorHAnsi" w:cstheme="majorHAnsi"/>
+          <w:sz w:val="22"/>
+          <w:szCs w:val="22"/>
+          <w:lang w:val="en-US"/>
         </w:rPr>
         <w:t>,</w:t>
       </w:r>
       <w:r>
         <w:rPr>
-          <w:rFonts w:asciiTheme="majorHAnsi" w:eastAsia="Times New Roman" w:hAnsiTheme="majorHAnsi" w:cstheme="majorHAnsi"/>
-          <w:sz w:val="22"/>
-          <w:szCs w:val="22"/>
-          <w:lang w:val="en-BD" w:eastAsia="en-GB" w:bidi="bn-IN"/>
+          <w:rFonts w:asciiTheme="majorHAnsi" w:hAnsiTheme="majorHAnsi" w:cstheme="majorHAnsi"/>
+          <w:sz w:val="22"/>
+          <w:szCs w:val="22"/>
         </w:rPr>
         <w:t xml:space="preserve"> </w:t>
       </w:r>
       <w:r>
         <w:rPr>
-          <w:rFonts w:asciiTheme="majorHAnsi" w:eastAsia="Times New Roman" w:hAnsiTheme="majorHAnsi" w:cstheme="majorHAnsi"/>
-          <w:sz w:val="22"/>
-          <w:szCs w:val="22"/>
-          <w:lang w:val="en-BD" w:eastAsia="en-GB" w:bidi="bn-IN"/>
+          <w:rFonts w:asciiTheme="majorHAnsi" w:hAnsiTheme="majorHAnsi" w:cstheme="majorHAnsi"/>
+          <w:sz w:val="22"/>
+          <w:szCs w:val="22"/>
         </w:rPr>
         <w:t>Municipal utility</w:t>
       </w:r>
       <w:r>
         <w:rPr>
-          <w:rFonts w:asciiTheme="majorHAnsi" w:eastAsia="Times New Roman" w:hAnsiTheme="majorHAnsi" w:cstheme="majorHAnsi"/>
-          <w:sz w:val="22"/>
-          <w:szCs w:val="22"/>
-          <w:lang w:val="en-US" w:eastAsia="en-GB" w:bidi="bn-IN"/>
+          <w:rFonts w:asciiTheme="majorHAnsi" w:hAnsiTheme="majorHAnsi" w:cstheme="majorHAnsi"/>
+          <w:sz w:val="22"/>
+          <w:szCs w:val="22"/>
+          <w:lang w:val="en-US"/>
         </w:rPr>
         <w:t xml:space="preserve"> service</w:t>
       </w:r>
       <w:r>
         <w:rPr>
-          <w:rFonts w:asciiTheme="majorHAnsi" w:eastAsia="Times New Roman" w:hAnsiTheme="majorHAnsi" w:cstheme="majorHAnsi"/>
-          <w:sz w:val="22"/>
-          <w:szCs w:val="22"/>
-          <w:lang w:val="en-US" w:eastAsia="en-GB" w:bidi="bn-IN"/>
+          <w:rFonts w:asciiTheme="majorHAnsi" w:hAnsiTheme="majorHAnsi" w:cstheme="majorHAnsi"/>
+          <w:sz w:val="22"/>
+          <w:szCs w:val="22"/>
+          <w:lang w:val="en-US"/>
         </w:rPr>
         <w:t xml:space="preserve">, </w:t>
       </w:r>
       <w:r>
         <w:rPr>
-          <w:rFonts w:asciiTheme="majorHAnsi" w:eastAsia="Times New Roman" w:hAnsiTheme="majorHAnsi" w:cstheme="majorHAnsi"/>
-          <w:sz w:val="22"/>
-          <w:szCs w:val="22"/>
-          <w:lang w:val="en-US" w:eastAsia="en-GB" w:bidi="bn-IN"/>
+          <w:rFonts w:asciiTheme="majorHAnsi" w:hAnsiTheme="majorHAnsi" w:cstheme="majorHAnsi"/>
+          <w:sz w:val="22"/>
+          <w:szCs w:val="22"/>
+          <w:lang w:val="en-US"/>
         </w:rPr>
         <w:t>Live w</w:t>
       </w:r>
       <w:r>
         <w:rPr>
-          <w:rFonts w:asciiTheme="majorHAnsi" w:eastAsia="Times New Roman" w:hAnsiTheme="majorHAnsi" w:cstheme="majorHAnsi"/>
-          <w:sz w:val="22"/>
-          <w:szCs w:val="22"/>
-          <w:lang w:val="en-BD" w:eastAsia="en-GB" w:bidi="bn-IN"/>
+          <w:rFonts w:asciiTheme="majorHAnsi" w:hAnsiTheme="majorHAnsi" w:cstheme="majorHAnsi"/>
+          <w:sz w:val="22"/>
+          <w:szCs w:val="22"/>
         </w:rPr>
         <w:t>eather</w:t>
       </w:r>
       <w:r>
         <w:rPr>
-          <w:rFonts w:asciiTheme="majorHAnsi" w:eastAsia="Times New Roman" w:hAnsiTheme="majorHAnsi" w:cstheme="majorHAnsi"/>
-          <w:sz w:val="22"/>
-          <w:szCs w:val="22"/>
-          <w:lang w:val="en-US" w:eastAsia="en-GB" w:bidi="bn-IN"/>
+          <w:rFonts w:asciiTheme="majorHAnsi" w:hAnsiTheme="majorHAnsi" w:cstheme="majorHAnsi"/>
+          <w:sz w:val="22"/>
+          <w:szCs w:val="22"/>
+          <w:lang w:val="en-US"/>
         </w:rPr>
         <w:t xml:space="preserve"> </w:t>
       </w:r>
       <w:r>
         <w:rPr>
-          <w:rFonts w:asciiTheme="majorHAnsi" w:eastAsia="Times New Roman" w:hAnsiTheme="majorHAnsi" w:cstheme="majorHAnsi"/>
-          <w:sz w:val="22"/>
-          <w:szCs w:val="22"/>
-          <w:lang w:val="en-US" w:eastAsia="en-GB" w:bidi="bn-IN"/>
+          <w:rFonts w:asciiTheme="majorHAnsi" w:hAnsiTheme="majorHAnsi" w:cstheme="majorHAnsi"/>
+          <w:sz w:val="22"/>
+          <w:szCs w:val="22"/>
+          <w:lang w:val="en-US"/>
         </w:rPr>
         <w:t>feed</w:t>
       </w:r>
       <w:r>
         <w:rPr>
-          <w:rFonts w:asciiTheme="majorHAnsi" w:eastAsia="Times New Roman" w:hAnsiTheme="majorHAnsi" w:cstheme="majorHAnsi"/>
-          <w:sz w:val="22"/>
-          <w:szCs w:val="22"/>
-          <w:lang w:val="en-US" w:eastAsia="en-GB" w:bidi="bn-IN"/>
+          <w:rFonts w:asciiTheme="majorHAnsi" w:hAnsiTheme="majorHAnsi" w:cstheme="majorHAnsi"/>
+          <w:sz w:val="22"/>
+          <w:szCs w:val="22"/>
+          <w:lang w:val="en-US"/>
         </w:rPr>
         <w:t xml:space="preserve"> system</w:t>
       </w:r>
       <w:r>
         <w:rPr>
-          <w:rFonts w:asciiTheme="majorHAnsi" w:eastAsia="Times New Roman" w:hAnsiTheme="majorHAnsi" w:cstheme="majorHAnsi"/>
-          <w:sz w:val="22"/>
-          <w:szCs w:val="22"/>
-          <w:lang w:val="en-US" w:eastAsia="en-GB" w:bidi="bn-IN"/>
+          <w:rFonts w:asciiTheme="majorHAnsi" w:hAnsiTheme="majorHAnsi" w:cstheme="majorHAnsi"/>
+          <w:sz w:val="22"/>
+          <w:szCs w:val="22"/>
+          <w:lang w:val="en-US"/>
         </w:rPr>
         <w:t>.</w:t>
       </w:r>
@@ -578,51 +553,580 @@
       </w:r>
       <w:r>
         <w:rPr>
+          <w:rFonts w:asciiTheme="majorHAnsi" w:hAnsiTheme="majorHAnsi" w:cstheme="majorHAnsi"/>
+          <w:sz w:val="22"/>
+          <w:szCs w:val="22"/>
+        </w:rPr>
+        <w:t>What is the role of each component in the target system?</w:t>
+      </w:r>
+    </w:p>
+    <w:p>
+      <w:pPr>
+        <w:rPr>
+          <w:rFonts w:asciiTheme="majorHAnsi" w:hAnsiTheme="majorHAnsi" w:cstheme="majorHAnsi"/>
+          <w:sz w:val="22"/>
+          <w:szCs w:val="22"/>
+          <w:lang w:val="en-US"/>
+        </w:rPr>
+      </w:pPr>
+      <w:r>
+        <w:rPr>
+          <w:rFonts w:asciiTheme="majorHAnsi" w:hAnsiTheme="majorHAnsi" w:cstheme="majorHAnsi"/>
+          <w:sz w:val="22"/>
+          <w:szCs w:val="22"/>
+          <w:lang w:val="en-US"/>
+        </w:rPr>
+        <w:t>Ans:</w:t>
+      </w:r>
+    </w:p>
+    <w:p>
+      <w:pPr>
+        <w:pStyle w:val="ListParagraph"/>
+        <w:numPr>
+          <w:ilvl w:val="0"/>
+          <w:numId w:val="2"/>
+        </w:numPr>
+        <w:rPr>
+          <w:rFonts w:asciiTheme="majorHAnsi" w:eastAsia="Times New Roman" w:hAnsiTheme="majorHAnsi" w:cstheme="majorHAnsi"/>
+          <w:sz w:val="22"/>
+          <w:szCs w:val="22"/>
+          <w:lang w:val="en-US" w:eastAsia="en-GB" w:bidi="bn-IN"/>
+        </w:rPr>
+      </w:pPr>
+      <w:r>
+        <w:rPr>
+          <w:rFonts w:asciiTheme="majorHAnsi" w:hAnsiTheme="majorHAnsi" w:cstheme="majorHAnsi"/>
+          <w:sz w:val="22"/>
+          <w:szCs w:val="22"/>
+          <w:lang w:val="en-US"/>
+        </w:rPr>
+        <w:t xml:space="preserve">System for </w:t>
+      </w:r>
+      <w:r>
+        <w:rPr>
           <w:rFonts w:asciiTheme="majorHAnsi" w:eastAsia="Times New Roman" w:hAnsiTheme="majorHAnsi" w:cstheme="majorHAnsi"/>
           <w:sz w:val="22"/>
           <w:szCs w:val="22"/>
           <w:lang w:val="en-BD" w:eastAsia="en-GB" w:bidi="bn-IN"/>
         </w:rPr>
-        <w:t>What is the role of each component in the target system?</w:t>
-      </w:r>
-    </w:p>
-    <w:p>
-      <w:pPr>
-        <w:rPr>
-          <w:rFonts w:asciiTheme="majorHAnsi" w:hAnsiTheme="majorHAnsi" w:cstheme="majorHAnsi"/>
-          <w:sz w:val="22"/>
-          <w:szCs w:val="22"/>
-          <w:lang w:val="en-US"/>
-        </w:rPr>
-      </w:pPr>
-    </w:p>
-    <w:p>
-      <w:pPr>
-        <w:rPr>
-          <w:rFonts w:asciiTheme="majorHAnsi" w:hAnsiTheme="majorHAnsi" w:cstheme="majorHAnsi"/>
-          <w:sz w:val="22"/>
-          <w:szCs w:val="22"/>
-          <w:lang w:val="en-US"/>
-        </w:rPr>
-      </w:pPr>
-    </w:p>
-    <w:p>
-      <w:pPr>
-        <w:rPr>
-          <w:rFonts w:asciiTheme="majorHAnsi" w:hAnsiTheme="majorHAnsi" w:cstheme="majorHAnsi"/>
-          <w:sz w:val="22"/>
-          <w:szCs w:val="22"/>
-          <w:lang w:val="en-US"/>
-        </w:rPr>
-      </w:pPr>
-    </w:p>
-    <w:p>
-      <w:pPr>
+        <w:t>Bus management</w:t>
+      </w:r>
+    </w:p>
+    <w:p>
+      <w:pPr>
+        <w:pStyle w:val="ListParagraph"/>
+        <w:numPr>
+          <w:ilvl w:val="1"/>
+          <w:numId w:val="2"/>
+        </w:numPr>
+        <w:rPr>
+          <w:rFonts w:asciiTheme="majorHAnsi" w:eastAsia="Times New Roman" w:hAnsiTheme="majorHAnsi" w:cstheme="majorHAnsi"/>
+          <w:sz w:val="22"/>
+          <w:szCs w:val="22"/>
+          <w:lang w:val="en-US" w:eastAsia="en-GB" w:bidi="bn-IN"/>
+        </w:rPr>
+      </w:pPr>
+      <w:r>
+        <w:rPr>
+          <w:rFonts w:asciiTheme="majorHAnsi" w:eastAsia="Times New Roman" w:hAnsiTheme="majorHAnsi" w:cstheme="majorHAnsi"/>
+          <w:sz w:val="22"/>
+          <w:szCs w:val="22"/>
+          <w:lang w:val="en-US" w:eastAsia="en-GB" w:bidi="bn-IN"/>
+        </w:rPr>
+        <w:t>Trip management</w:t>
+      </w:r>
+    </w:p>
+    <w:p>
+      <w:pPr>
+        <w:pStyle w:val="ListParagraph"/>
+        <w:numPr>
+          <w:ilvl w:val="1"/>
+          <w:numId w:val="2"/>
+        </w:numPr>
+        <w:rPr>
+          <w:rFonts w:asciiTheme="majorHAnsi" w:eastAsia="Times New Roman" w:hAnsiTheme="majorHAnsi" w:cstheme="majorHAnsi"/>
+          <w:sz w:val="22"/>
+          <w:szCs w:val="22"/>
+          <w:lang w:val="en-US" w:eastAsia="en-GB" w:bidi="bn-IN"/>
+        </w:rPr>
+      </w:pPr>
+      <w:r>
+        <w:rPr>
+          <w:rFonts w:asciiTheme="majorHAnsi" w:eastAsia="Times New Roman" w:hAnsiTheme="majorHAnsi" w:cstheme="majorHAnsi"/>
+          <w:sz w:val="22"/>
+          <w:szCs w:val="22"/>
+          <w:lang w:val="en-US" w:eastAsia="en-GB" w:bidi="bn-IN"/>
+        </w:rPr>
+        <w:t>Send information to other system</w:t>
+      </w:r>
+    </w:p>
+    <w:p>
+      <w:pPr>
+        <w:pStyle w:val="ListParagraph"/>
+        <w:numPr>
+          <w:ilvl w:val="1"/>
+          <w:numId w:val="2"/>
+        </w:numPr>
+        <w:rPr>
+          <w:rFonts w:asciiTheme="majorHAnsi" w:eastAsia="Times New Roman" w:hAnsiTheme="majorHAnsi" w:cstheme="majorHAnsi"/>
+          <w:sz w:val="22"/>
+          <w:szCs w:val="22"/>
+          <w:lang w:val="en-US" w:eastAsia="en-GB" w:bidi="bn-IN"/>
+        </w:rPr>
+      </w:pPr>
+      <w:r>
+        <w:rPr>
+          <w:rFonts w:asciiTheme="majorHAnsi" w:eastAsia="Times New Roman" w:hAnsiTheme="majorHAnsi" w:cstheme="majorHAnsi"/>
+          <w:sz w:val="22"/>
+          <w:szCs w:val="22"/>
+          <w:lang w:val="en-US" w:eastAsia="en-GB" w:bidi="bn-IN"/>
+        </w:rPr>
+        <w:t>Receive information from other system</w:t>
+      </w:r>
+    </w:p>
+    <w:p>
+      <w:pPr>
+        <w:pStyle w:val="ListParagraph"/>
+        <w:numPr>
+          <w:ilvl w:val="0"/>
+          <w:numId w:val="2"/>
+        </w:numPr>
+        <w:rPr>
+          <w:rFonts w:asciiTheme="majorHAnsi" w:eastAsia="Times New Roman" w:hAnsiTheme="majorHAnsi" w:cstheme="majorHAnsi"/>
+          <w:sz w:val="22"/>
+          <w:szCs w:val="22"/>
+          <w:lang w:val="en-US" w:eastAsia="en-GB" w:bidi="bn-IN"/>
+        </w:rPr>
+      </w:pPr>
+      <w:r>
+        <w:rPr>
+          <w:rFonts w:asciiTheme="majorHAnsi" w:eastAsia="Times New Roman" w:hAnsiTheme="majorHAnsi" w:cstheme="majorHAnsi"/>
+          <w:sz w:val="22"/>
+          <w:szCs w:val="22"/>
+          <w:lang w:val="en-US" w:eastAsia="en-GB" w:bidi="bn-IN"/>
+        </w:rPr>
+        <w:t>Live B</w:t>
+      </w:r>
+      <w:r>
         <w:rPr>
           <w:rFonts w:asciiTheme="majorHAnsi" w:eastAsia="Times New Roman" w:hAnsiTheme="majorHAnsi" w:cstheme="majorHAnsi"/>
           <w:sz w:val="22"/>
           <w:szCs w:val="22"/>
           <w:lang w:val="en-BD" w:eastAsia="en-GB" w:bidi="bn-IN"/>
+        </w:rPr>
+        <w:t xml:space="preserve">us </w:t>
+      </w:r>
+      <w:r>
+        <w:rPr>
+          <w:rFonts w:asciiTheme="majorHAnsi" w:eastAsia="Times New Roman" w:hAnsiTheme="majorHAnsi" w:cstheme="majorHAnsi"/>
+          <w:sz w:val="22"/>
+          <w:szCs w:val="22"/>
+          <w:lang w:val="en-US" w:eastAsia="en-GB" w:bidi="bn-IN"/>
+        </w:rPr>
+        <w:t>information feed</w:t>
+      </w:r>
+    </w:p>
+    <w:p>
+      <w:pPr>
+        <w:pStyle w:val="ListParagraph"/>
+        <w:numPr>
+          <w:ilvl w:val="1"/>
+          <w:numId w:val="2"/>
+        </w:numPr>
+        <w:rPr>
+          <w:rFonts w:asciiTheme="majorHAnsi" w:eastAsia="Times New Roman" w:hAnsiTheme="majorHAnsi" w:cstheme="majorHAnsi"/>
+          <w:sz w:val="22"/>
+          <w:szCs w:val="22"/>
+          <w:lang w:val="en-US" w:eastAsia="en-GB" w:bidi="bn-IN"/>
+        </w:rPr>
+      </w:pPr>
+      <w:r>
+        <w:rPr>
+          <w:rFonts w:asciiTheme="majorHAnsi" w:eastAsia="Times New Roman" w:hAnsiTheme="majorHAnsi" w:cstheme="majorHAnsi"/>
+          <w:sz w:val="22"/>
+          <w:szCs w:val="22"/>
+          <w:lang w:val="en-US" w:eastAsia="en-GB" w:bidi="bn-IN"/>
+        </w:rPr>
+        <w:t>Updating live bus location and passengers information</w:t>
+      </w:r>
+    </w:p>
+    <w:p>
+      <w:pPr>
+        <w:pStyle w:val="ListParagraph"/>
+        <w:numPr>
+          <w:ilvl w:val="0"/>
+          <w:numId w:val="2"/>
+        </w:numPr>
+        <w:rPr>
+          <w:rFonts w:asciiTheme="majorHAnsi" w:eastAsia="Times New Roman" w:hAnsiTheme="majorHAnsi" w:cstheme="majorHAnsi"/>
+          <w:sz w:val="22"/>
+          <w:szCs w:val="22"/>
+          <w:lang w:val="en-US" w:eastAsia="en-GB" w:bidi="bn-IN"/>
+        </w:rPr>
+      </w:pPr>
+      <w:r>
+        <w:rPr>
+          <w:rFonts w:asciiTheme="majorHAnsi" w:eastAsia="Times New Roman" w:hAnsiTheme="majorHAnsi" w:cstheme="majorHAnsi"/>
+          <w:sz w:val="22"/>
+          <w:szCs w:val="22"/>
+          <w:lang w:val="en-BD" w:eastAsia="en-GB" w:bidi="bn-IN"/>
+        </w:rPr>
+        <w:t xml:space="preserve">Applications </w:t>
+      </w:r>
+      <w:r>
+        <w:rPr>
+          <w:rFonts w:asciiTheme="majorHAnsi" w:eastAsia="Times New Roman" w:hAnsiTheme="majorHAnsi" w:cstheme="majorHAnsi"/>
+          <w:sz w:val="22"/>
+          <w:szCs w:val="22"/>
+          <w:lang w:val="en-US" w:eastAsia="en-GB" w:bidi="bn-IN"/>
+        </w:rPr>
+        <w:t>for</w:t>
+      </w:r>
+      <w:r>
+        <w:rPr>
+          <w:rFonts w:asciiTheme="majorHAnsi" w:eastAsia="Times New Roman" w:hAnsiTheme="majorHAnsi" w:cstheme="majorHAnsi"/>
+          <w:sz w:val="22"/>
+          <w:szCs w:val="22"/>
+          <w:lang w:val="en-BD" w:eastAsia="en-GB" w:bidi="bn-IN"/>
+        </w:rPr>
+        <w:t xml:space="preserve"> Lectures management</w:t>
+      </w:r>
+    </w:p>
+    <w:p>
+      <w:pPr>
+        <w:pStyle w:val="ListParagraph"/>
+        <w:numPr>
+          <w:ilvl w:val="1"/>
+          <w:numId w:val="2"/>
+        </w:numPr>
+        <w:rPr>
+          <w:rFonts w:asciiTheme="majorHAnsi" w:eastAsia="Times New Roman" w:hAnsiTheme="majorHAnsi" w:cstheme="majorHAnsi"/>
+          <w:sz w:val="22"/>
+          <w:szCs w:val="22"/>
+          <w:lang w:val="en-US" w:eastAsia="en-GB" w:bidi="bn-IN"/>
+        </w:rPr>
+      </w:pPr>
+      <w:r>
+        <w:rPr>
+          <w:rFonts w:asciiTheme="majorHAnsi" w:eastAsia="Times New Roman" w:hAnsiTheme="majorHAnsi" w:cstheme="majorHAnsi"/>
+          <w:sz w:val="22"/>
+          <w:szCs w:val="22"/>
+          <w:lang w:val="en-US" w:eastAsia="en-GB" w:bidi="bn-IN"/>
+        </w:rPr>
+        <w:t>Add/Edit lecture schedule</w:t>
+      </w:r>
+    </w:p>
+    <w:p>
+      <w:pPr>
+        <w:pStyle w:val="ListParagraph"/>
+        <w:numPr>
+          <w:ilvl w:val="1"/>
+          <w:numId w:val="2"/>
+        </w:numPr>
+        <w:rPr>
+          <w:rFonts w:asciiTheme="majorHAnsi" w:eastAsia="Times New Roman" w:hAnsiTheme="majorHAnsi" w:cstheme="majorHAnsi"/>
+          <w:sz w:val="22"/>
+          <w:szCs w:val="22"/>
+          <w:lang w:val="en-US" w:eastAsia="en-GB" w:bidi="bn-IN"/>
+        </w:rPr>
+      </w:pPr>
+      <w:r>
+        <w:rPr>
+          <w:rFonts w:asciiTheme="majorHAnsi" w:eastAsia="Times New Roman" w:hAnsiTheme="majorHAnsi" w:cstheme="majorHAnsi"/>
+          <w:sz w:val="22"/>
+          <w:szCs w:val="22"/>
+          <w:lang w:val="en-US" w:eastAsia="en-GB" w:bidi="bn-IN"/>
+        </w:rPr>
+        <w:t>Store information such as lecture content, student attendance etc.</w:t>
+      </w:r>
+    </w:p>
+    <w:p>
+      <w:pPr>
+        <w:pStyle w:val="ListParagraph"/>
+        <w:numPr>
+          <w:ilvl w:val="0"/>
+          <w:numId w:val="2"/>
+        </w:numPr>
+        <w:rPr>
+          <w:rFonts w:asciiTheme="majorHAnsi" w:eastAsia="Times New Roman" w:hAnsiTheme="majorHAnsi" w:cstheme="majorHAnsi"/>
+          <w:sz w:val="22"/>
+          <w:szCs w:val="22"/>
+          <w:lang w:val="en-US" w:eastAsia="en-GB" w:bidi="bn-IN"/>
+        </w:rPr>
+      </w:pPr>
+      <w:r>
+        <w:rPr>
+          <w:rFonts w:asciiTheme="majorHAnsi" w:eastAsia="Times New Roman" w:hAnsiTheme="majorHAnsi" w:cstheme="majorHAnsi"/>
+          <w:sz w:val="22"/>
+          <w:szCs w:val="22"/>
+          <w:lang w:val="en-BD" w:eastAsia="en-GB" w:bidi="bn-IN"/>
+        </w:rPr>
+        <w:t xml:space="preserve">Applications </w:t>
+      </w:r>
+      <w:r>
+        <w:rPr>
+          <w:rFonts w:asciiTheme="majorHAnsi" w:eastAsia="Times New Roman" w:hAnsiTheme="majorHAnsi" w:cstheme="majorHAnsi"/>
+          <w:sz w:val="22"/>
+          <w:szCs w:val="22"/>
+          <w:lang w:val="en-US" w:eastAsia="en-GB" w:bidi="bn-IN"/>
+        </w:rPr>
+        <w:t>for</w:t>
+      </w:r>
+      <w:r>
+        <w:rPr>
+          <w:rFonts w:asciiTheme="majorHAnsi" w:eastAsia="Times New Roman" w:hAnsiTheme="majorHAnsi" w:cstheme="majorHAnsi"/>
+          <w:sz w:val="22"/>
+          <w:szCs w:val="22"/>
+          <w:lang w:val="en-BD" w:eastAsia="en-GB" w:bidi="bn-IN"/>
+        </w:rPr>
+        <w:t xml:space="preserve"> students</w:t>
+      </w:r>
+    </w:p>
+    <w:p>
+      <w:pPr>
+        <w:pStyle w:val="ListParagraph"/>
+        <w:numPr>
+          <w:ilvl w:val="1"/>
+          <w:numId w:val="2"/>
+        </w:numPr>
+        <w:rPr>
+          <w:rFonts w:asciiTheme="majorHAnsi" w:eastAsia="Times New Roman" w:hAnsiTheme="majorHAnsi" w:cstheme="majorHAnsi"/>
+          <w:sz w:val="22"/>
+          <w:szCs w:val="22"/>
+          <w:lang w:val="en-US" w:eastAsia="en-GB" w:bidi="bn-IN"/>
+        </w:rPr>
+      </w:pPr>
+      <w:r>
+        <w:rPr>
+          <w:rFonts w:asciiTheme="majorHAnsi" w:eastAsia="Times New Roman" w:hAnsiTheme="majorHAnsi" w:cstheme="majorHAnsi"/>
+          <w:sz w:val="22"/>
+          <w:szCs w:val="22"/>
+          <w:lang w:val="en-US" w:eastAsia="en-GB" w:bidi="bn-IN"/>
+        </w:rPr>
+        <w:t>Can check the trip schedule and route.</w:t>
+      </w:r>
+    </w:p>
+    <w:p>
+      <w:pPr>
+        <w:pStyle w:val="ListParagraph"/>
+        <w:numPr>
+          <w:ilvl w:val="1"/>
+          <w:numId w:val="2"/>
+        </w:numPr>
+        <w:rPr>
+          <w:rFonts w:asciiTheme="majorHAnsi" w:eastAsia="Times New Roman" w:hAnsiTheme="majorHAnsi" w:cstheme="majorHAnsi"/>
+          <w:sz w:val="22"/>
+          <w:szCs w:val="22"/>
+          <w:lang w:val="en-US" w:eastAsia="en-GB" w:bidi="bn-IN"/>
+        </w:rPr>
+      </w:pPr>
+      <w:r>
+        <w:rPr>
+          <w:rFonts w:asciiTheme="majorHAnsi" w:eastAsia="Times New Roman" w:hAnsiTheme="majorHAnsi" w:cstheme="majorHAnsi"/>
+          <w:sz w:val="22"/>
+          <w:szCs w:val="22"/>
+          <w:lang w:val="en-US" w:eastAsia="en-GB" w:bidi="bn-IN"/>
+        </w:rPr>
+        <w:t>Can check the lecture schedule and location</w:t>
+      </w:r>
+    </w:p>
+    <w:p>
+      <w:pPr>
+        <w:pStyle w:val="ListParagraph"/>
+        <w:numPr>
+          <w:ilvl w:val="1"/>
+          <w:numId w:val="2"/>
+        </w:numPr>
+        <w:rPr>
+          <w:rFonts w:asciiTheme="majorHAnsi" w:eastAsia="Times New Roman" w:hAnsiTheme="majorHAnsi" w:cstheme="majorHAnsi"/>
+          <w:sz w:val="22"/>
+          <w:szCs w:val="22"/>
+          <w:lang w:val="en-US" w:eastAsia="en-GB" w:bidi="bn-IN"/>
+        </w:rPr>
+      </w:pPr>
+      <w:r>
+        <w:rPr>
+          <w:rFonts w:asciiTheme="majorHAnsi" w:eastAsia="Times New Roman" w:hAnsiTheme="majorHAnsi" w:cstheme="majorHAnsi"/>
+          <w:sz w:val="22"/>
+          <w:szCs w:val="22"/>
+          <w:lang w:val="en-US" w:eastAsia="en-GB" w:bidi="bn-IN"/>
+        </w:rPr>
+        <w:t>Give preference</w:t>
+      </w:r>
+    </w:p>
+    <w:p>
+      <w:pPr>
+        <w:pStyle w:val="ListParagraph"/>
+        <w:numPr>
+          <w:ilvl w:val="0"/>
+          <w:numId w:val="2"/>
+        </w:numPr>
+        <w:rPr>
+          <w:rFonts w:asciiTheme="majorHAnsi" w:eastAsia="Times New Roman" w:hAnsiTheme="majorHAnsi" w:cstheme="majorHAnsi"/>
+          <w:sz w:val="22"/>
+          <w:szCs w:val="22"/>
+          <w:lang w:val="en-US" w:eastAsia="en-GB" w:bidi="bn-IN"/>
+        </w:rPr>
+      </w:pPr>
+      <w:r>
+        <w:rPr>
+          <w:rFonts w:asciiTheme="majorHAnsi" w:eastAsia="Times New Roman" w:hAnsiTheme="majorHAnsi" w:cstheme="majorHAnsi"/>
+          <w:sz w:val="22"/>
+          <w:szCs w:val="22"/>
+          <w:lang w:val="en-BD" w:eastAsia="en-GB" w:bidi="bn-IN"/>
+        </w:rPr>
+        <w:t>Municipal utility</w:t>
+      </w:r>
+      <w:r>
+        <w:rPr>
+          <w:rFonts w:asciiTheme="majorHAnsi" w:eastAsia="Times New Roman" w:hAnsiTheme="majorHAnsi" w:cstheme="majorHAnsi"/>
+          <w:sz w:val="22"/>
+          <w:szCs w:val="22"/>
+          <w:lang w:val="en-US" w:eastAsia="en-GB" w:bidi="bn-IN"/>
+        </w:rPr>
+        <w:t xml:space="preserve"> service</w:t>
+      </w:r>
+    </w:p>
+    <w:p>
+      <w:pPr>
+        <w:pStyle w:val="ListParagraph"/>
+        <w:numPr>
+          <w:ilvl w:val="1"/>
+          <w:numId w:val="2"/>
+        </w:numPr>
+        <w:rPr>
+          <w:rFonts w:asciiTheme="majorHAnsi" w:eastAsia="Times New Roman" w:hAnsiTheme="majorHAnsi" w:cstheme="majorHAnsi"/>
+          <w:sz w:val="22"/>
+          <w:szCs w:val="22"/>
+          <w:lang w:val="en-US" w:eastAsia="en-GB" w:bidi="bn-IN"/>
+        </w:rPr>
+      </w:pPr>
+      <w:r>
+        <w:rPr>
+          <w:rFonts w:asciiTheme="majorHAnsi" w:eastAsia="Times New Roman" w:hAnsiTheme="majorHAnsi" w:cstheme="majorHAnsi"/>
+          <w:sz w:val="22"/>
+          <w:szCs w:val="22"/>
+          <w:lang w:val="en-US" w:eastAsia="en-GB" w:bidi="bn-IN"/>
+        </w:rPr>
+        <w:t>Update the available bus information.</w:t>
+      </w:r>
+    </w:p>
+    <w:p>
+      <w:pPr>
+        <w:pStyle w:val="ListParagraph"/>
+        <w:numPr>
+          <w:ilvl w:val="1"/>
+          <w:numId w:val="2"/>
+        </w:numPr>
+        <w:rPr>
+          <w:rFonts w:asciiTheme="majorHAnsi" w:eastAsia="Times New Roman" w:hAnsiTheme="majorHAnsi" w:cstheme="majorHAnsi"/>
+          <w:sz w:val="22"/>
+          <w:szCs w:val="22"/>
+          <w:lang w:val="en-US" w:eastAsia="en-GB" w:bidi="bn-IN"/>
+        </w:rPr>
+      </w:pPr>
+      <w:r>
+        <w:rPr>
+          <w:rFonts w:asciiTheme="majorHAnsi" w:eastAsia="Times New Roman" w:hAnsiTheme="majorHAnsi" w:cstheme="majorHAnsi"/>
+          <w:sz w:val="22"/>
+          <w:szCs w:val="22"/>
+          <w:lang w:val="en-US" w:eastAsia="en-GB" w:bidi="bn-IN"/>
+        </w:rPr>
+        <w:t>Update the information about traffic free route.</w:t>
+      </w:r>
+    </w:p>
+    <w:p>
+      <w:pPr>
+        <w:pStyle w:val="ListParagraph"/>
+        <w:numPr>
+          <w:ilvl w:val="0"/>
+          <w:numId w:val="2"/>
+        </w:numPr>
+        <w:rPr>
+          <w:rFonts w:asciiTheme="majorHAnsi" w:hAnsiTheme="majorHAnsi" w:cstheme="majorHAnsi"/>
+          <w:sz w:val="22"/>
+          <w:szCs w:val="22"/>
+          <w:lang w:val="en-US"/>
+        </w:rPr>
+      </w:pPr>
+      <w:r>
+        <w:rPr>
+          <w:rFonts w:asciiTheme="majorHAnsi" w:eastAsia="Times New Roman" w:hAnsiTheme="majorHAnsi" w:cstheme="majorHAnsi"/>
+          <w:sz w:val="22"/>
+          <w:szCs w:val="22"/>
+          <w:lang w:val="en-US" w:eastAsia="en-GB" w:bidi="bn-IN"/>
+        </w:rPr>
+        <w:t>Live w</w:t>
+      </w:r>
+      <w:r>
+        <w:rPr>
+          <w:rFonts w:asciiTheme="majorHAnsi" w:eastAsia="Times New Roman" w:hAnsiTheme="majorHAnsi" w:cstheme="majorHAnsi"/>
+          <w:sz w:val="22"/>
+          <w:szCs w:val="22"/>
+          <w:lang w:val="en-BD" w:eastAsia="en-GB" w:bidi="bn-IN"/>
+        </w:rPr>
+        <w:t>eather</w:t>
+      </w:r>
+      <w:r>
+        <w:rPr>
+          <w:rFonts w:asciiTheme="majorHAnsi" w:eastAsia="Times New Roman" w:hAnsiTheme="majorHAnsi" w:cstheme="majorHAnsi"/>
+          <w:sz w:val="22"/>
+          <w:szCs w:val="22"/>
+          <w:lang w:val="en-US" w:eastAsia="en-GB" w:bidi="bn-IN"/>
+        </w:rPr>
+        <w:t xml:space="preserve"> feed system.</w:t>
+      </w:r>
+    </w:p>
+    <w:p>
+      <w:pPr>
+        <w:pStyle w:val="ListParagraph"/>
+        <w:numPr>
+          <w:ilvl w:val="1"/>
+          <w:numId w:val="2"/>
+        </w:numPr>
+        <w:rPr>
+          <w:rFonts w:asciiTheme="majorHAnsi" w:hAnsiTheme="majorHAnsi" w:cstheme="majorHAnsi"/>
+          <w:sz w:val="22"/>
+          <w:szCs w:val="22"/>
+          <w:lang w:val="en-US"/>
+        </w:rPr>
+      </w:pPr>
+      <w:r>
+        <w:rPr>
+          <w:rFonts w:asciiTheme="majorHAnsi" w:eastAsia="Times New Roman" w:hAnsiTheme="majorHAnsi" w:cstheme="majorHAnsi"/>
+          <w:sz w:val="22"/>
+          <w:szCs w:val="22"/>
+          <w:lang w:val="en-US" w:eastAsia="en-GB" w:bidi="bn-IN"/>
+        </w:rPr>
+        <w:t>Updating live weather feed like snowing, raining and their forecast.</w:t>
+      </w:r>
+    </w:p>
+    <w:p>
+      <w:pPr>
+        <w:rPr>
+          <w:rFonts w:asciiTheme="majorHAnsi" w:hAnsiTheme="majorHAnsi" w:cstheme="majorHAnsi"/>
+          <w:sz w:val="22"/>
+          <w:szCs w:val="22"/>
+          <w:lang w:val="en-US"/>
+        </w:rPr>
+      </w:pPr>
+    </w:p>
+    <w:p>
+      <w:pPr>
+        <w:rPr>
+          <w:rFonts w:asciiTheme="majorHAnsi" w:hAnsiTheme="majorHAnsi" w:cstheme="majorHAnsi"/>
+          <w:sz w:val="22"/>
+          <w:szCs w:val="22"/>
+          <w:lang w:val="en-US"/>
+        </w:rPr>
+      </w:pPr>
+    </w:p>
+    <w:p>
+      <w:pPr>
+        <w:rPr>
+          <w:rFonts w:asciiTheme="majorHAnsi" w:hAnsiTheme="majorHAnsi" w:cstheme="majorHAnsi"/>
+          <w:sz w:val="22"/>
+          <w:szCs w:val="22"/>
         </w:rPr>
       </w:pPr>
       <w:r>
@@ -638,26 +1142,715 @@
       </w:r>
       <w:r>
         <w:rPr>
+          <w:rFonts w:asciiTheme="majorHAnsi" w:hAnsiTheme="majorHAnsi" w:cstheme="majorHAnsi"/>
+          <w:sz w:val="22"/>
+          <w:szCs w:val="22"/>
+        </w:rPr>
+        <w:t xml:space="preserve">What are the messages exchanged between system components? </w:t>
+      </w:r>
+    </w:p>
+    <w:p>
+      <w:pPr>
+        <w:rPr>
+          <w:rFonts w:asciiTheme="majorHAnsi" w:hAnsiTheme="majorHAnsi" w:cstheme="majorHAnsi"/>
+          <w:sz w:val="22"/>
+          <w:szCs w:val="22"/>
+          <w:lang w:val="en-US"/>
+        </w:rPr>
+      </w:pPr>
+      <w:r>
+        <w:rPr>
+          <w:rFonts w:asciiTheme="majorHAnsi" w:hAnsiTheme="majorHAnsi" w:cstheme="majorHAnsi"/>
+          <w:sz w:val="22"/>
+          <w:szCs w:val="22"/>
+          <w:lang w:val="en-US"/>
+        </w:rPr>
+        <w:t>Ans:</w:t>
+      </w:r>
+    </w:p>
+    <w:p>
+      <w:pPr>
+        <w:pStyle w:val="ListParagraph"/>
+        <w:numPr>
+          <w:ilvl w:val="0"/>
+          <w:numId w:val="2"/>
+        </w:numPr>
+        <w:rPr>
+          <w:rFonts w:asciiTheme="majorHAnsi" w:eastAsia="Times New Roman" w:hAnsiTheme="majorHAnsi" w:cstheme="majorHAnsi"/>
+          <w:sz w:val="22"/>
+          <w:szCs w:val="22"/>
+          <w:lang w:val="en-US" w:eastAsia="en-GB" w:bidi="bn-IN"/>
+        </w:rPr>
+      </w:pPr>
+      <w:r>
+        <w:rPr>
+          <w:rFonts w:asciiTheme="majorHAnsi" w:hAnsiTheme="majorHAnsi" w:cstheme="majorHAnsi"/>
+          <w:sz w:val="22"/>
+          <w:szCs w:val="22"/>
+          <w:lang w:val="en-US"/>
+        </w:rPr>
+        <w:t xml:space="preserve">System for </w:t>
+      </w:r>
+      <w:r>
+        <w:rPr>
           <w:rFonts w:asciiTheme="majorHAnsi" w:eastAsia="Times New Roman" w:hAnsiTheme="majorHAnsi" w:cstheme="majorHAnsi"/>
           <w:sz w:val="22"/>
           <w:szCs w:val="22"/>
           <w:lang w:val="en-BD" w:eastAsia="en-GB" w:bidi="bn-IN"/>
         </w:rPr>
-        <w:t>What are the messages exchanged between system components? Let’s take some example processes, which could be performed in our target system; trip scheduling, trip cancellation, and the number of students per trip.</w:t>
-      </w:r>
-    </w:p>
-    <w:p>
-      <w:pPr>
+        <w:t>Bus management</w:t>
+      </w:r>
+    </w:p>
+    <w:p>
+      <w:pPr>
+        <w:pStyle w:val="ListParagraph"/>
+        <w:numPr>
+          <w:ilvl w:val="1"/>
+          <w:numId w:val="2"/>
+        </w:numPr>
+        <w:rPr>
+          <w:rFonts w:asciiTheme="majorHAnsi" w:eastAsia="Times New Roman" w:hAnsiTheme="majorHAnsi" w:cstheme="majorHAnsi"/>
+          <w:sz w:val="22"/>
+          <w:szCs w:val="22"/>
+          <w:lang w:val="en-US" w:eastAsia="en-GB" w:bidi="bn-IN"/>
+        </w:rPr>
+      </w:pPr>
+      <w:r>
+        <w:rPr>
+          <w:rFonts w:asciiTheme="majorHAnsi" w:eastAsia="Times New Roman" w:hAnsiTheme="majorHAnsi" w:cstheme="majorHAnsi"/>
+          <w:sz w:val="22"/>
+          <w:szCs w:val="22"/>
+          <w:lang w:val="en-US" w:eastAsia="en-GB" w:bidi="bn-IN"/>
+        </w:rPr>
+        <w:t xml:space="preserve">Trip </w:t>
+      </w:r>
+      <w:r>
+        <w:rPr>
+          <w:rFonts w:asciiTheme="majorHAnsi" w:eastAsia="Times New Roman" w:hAnsiTheme="majorHAnsi" w:cstheme="majorHAnsi"/>
+          <w:sz w:val="22"/>
+          <w:szCs w:val="22"/>
+          <w:lang w:val="en-US" w:eastAsia="en-GB" w:bidi="bn-IN"/>
+        </w:rPr>
+        <w:t>schedule and regarding bus information.</w:t>
+      </w:r>
+    </w:p>
+    <w:p>
+      <w:pPr>
+        <w:pStyle w:val="ListParagraph"/>
+        <w:numPr>
+          <w:ilvl w:val="1"/>
+          <w:numId w:val="2"/>
+        </w:numPr>
+        <w:rPr>
+          <w:rFonts w:asciiTheme="majorHAnsi" w:eastAsia="Times New Roman" w:hAnsiTheme="majorHAnsi" w:cstheme="majorHAnsi"/>
+          <w:sz w:val="22"/>
+          <w:szCs w:val="22"/>
+          <w:lang w:val="en-US" w:eastAsia="en-GB" w:bidi="bn-IN"/>
+        </w:rPr>
+      </w:pPr>
+      <w:r>
+        <w:rPr>
+          <w:rFonts w:asciiTheme="majorHAnsi" w:eastAsia="Times New Roman" w:hAnsiTheme="majorHAnsi" w:cstheme="majorHAnsi"/>
+          <w:sz w:val="22"/>
+          <w:szCs w:val="22"/>
+          <w:lang w:val="en-US" w:eastAsia="en-GB" w:bidi="bn-IN"/>
+        </w:rPr>
+        <w:t>Send request to municipal utilities for Bus.</w:t>
+      </w:r>
+    </w:p>
+    <w:p>
+      <w:pPr>
+        <w:pStyle w:val="ListParagraph"/>
+        <w:numPr>
+          <w:ilvl w:val="1"/>
+          <w:numId w:val="2"/>
+        </w:numPr>
+        <w:rPr>
+          <w:rFonts w:asciiTheme="majorHAnsi" w:eastAsia="Times New Roman" w:hAnsiTheme="majorHAnsi" w:cstheme="majorHAnsi"/>
+          <w:sz w:val="22"/>
+          <w:szCs w:val="22"/>
+          <w:lang w:val="en-US" w:eastAsia="en-GB" w:bidi="bn-IN"/>
+        </w:rPr>
+      </w:pPr>
+      <w:r>
+        <w:rPr>
+          <w:rFonts w:asciiTheme="majorHAnsi" w:eastAsia="Times New Roman" w:hAnsiTheme="majorHAnsi" w:cstheme="majorHAnsi"/>
+          <w:sz w:val="22"/>
+          <w:szCs w:val="22"/>
+          <w:lang w:val="en-US" w:eastAsia="en-GB" w:bidi="bn-IN"/>
+        </w:rPr>
+        <w:t>Receive information from other system</w:t>
+      </w:r>
+      <w:r>
+        <w:rPr>
+          <w:rFonts w:asciiTheme="majorHAnsi" w:eastAsia="Times New Roman" w:hAnsiTheme="majorHAnsi" w:cstheme="majorHAnsi"/>
+          <w:sz w:val="22"/>
+          <w:szCs w:val="22"/>
+          <w:lang w:val="en-US" w:eastAsia="en-GB" w:bidi="bn-IN"/>
+        </w:rPr>
+        <w:t>.</w:t>
+      </w:r>
+    </w:p>
+    <w:p>
+      <w:pPr>
+        <w:pStyle w:val="ListParagraph"/>
+        <w:numPr>
+          <w:ilvl w:val="0"/>
+          <w:numId w:val="2"/>
+        </w:numPr>
+        <w:rPr>
+          <w:rFonts w:asciiTheme="majorHAnsi" w:eastAsia="Times New Roman" w:hAnsiTheme="majorHAnsi" w:cstheme="majorHAnsi"/>
+          <w:sz w:val="22"/>
+          <w:szCs w:val="22"/>
+          <w:lang w:val="en-US" w:eastAsia="en-GB" w:bidi="bn-IN"/>
+        </w:rPr>
+      </w:pPr>
+      <w:r>
+        <w:rPr>
+          <w:rFonts w:asciiTheme="majorHAnsi" w:eastAsia="Times New Roman" w:hAnsiTheme="majorHAnsi" w:cstheme="majorHAnsi"/>
+          <w:sz w:val="22"/>
+          <w:szCs w:val="22"/>
+          <w:lang w:val="en-US" w:eastAsia="en-GB" w:bidi="bn-IN"/>
+        </w:rPr>
+        <w:t>Live B</w:t>
+      </w:r>
+      <w:r>
         <w:rPr>
           <w:rFonts w:asciiTheme="majorHAnsi" w:eastAsia="Times New Roman" w:hAnsiTheme="majorHAnsi" w:cstheme="majorHAnsi"/>
           <w:sz w:val="22"/>
           <w:szCs w:val="22"/>
           <w:lang w:val="en-BD" w:eastAsia="en-GB" w:bidi="bn-IN"/>
         </w:rPr>
-      </w:pPr>
-    </w:p>
-    <w:p>
-      <w:pPr>
+        <w:t xml:space="preserve">us </w:t>
+      </w:r>
+      <w:r>
+        <w:rPr>
+          <w:rFonts w:asciiTheme="majorHAnsi" w:eastAsia="Times New Roman" w:hAnsiTheme="majorHAnsi" w:cstheme="majorHAnsi"/>
+          <w:sz w:val="22"/>
+          <w:szCs w:val="22"/>
+          <w:lang w:val="en-US" w:eastAsia="en-GB" w:bidi="bn-IN"/>
+        </w:rPr>
+        <w:t>information feed</w:t>
+      </w:r>
+    </w:p>
+    <w:p>
+      <w:pPr>
+        <w:pStyle w:val="ListParagraph"/>
+        <w:numPr>
+          <w:ilvl w:val="1"/>
+          <w:numId w:val="2"/>
+        </w:numPr>
+        <w:rPr>
+          <w:rFonts w:asciiTheme="majorHAnsi" w:eastAsia="Times New Roman" w:hAnsiTheme="majorHAnsi" w:cstheme="majorHAnsi"/>
+          <w:sz w:val="22"/>
+          <w:szCs w:val="22"/>
+          <w:lang w:val="en-US" w:eastAsia="en-GB" w:bidi="bn-IN"/>
+        </w:rPr>
+      </w:pPr>
+      <w:r>
+        <w:rPr>
+          <w:rFonts w:asciiTheme="majorHAnsi" w:eastAsia="Times New Roman" w:hAnsiTheme="majorHAnsi" w:cstheme="majorHAnsi"/>
+          <w:sz w:val="22"/>
+          <w:szCs w:val="22"/>
+          <w:lang w:val="en-US" w:eastAsia="en-GB" w:bidi="bn-IN"/>
+        </w:rPr>
+        <w:t>Sending</w:t>
+      </w:r>
+      <w:r>
+        <w:rPr>
+          <w:rFonts w:asciiTheme="majorHAnsi" w:eastAsia="Times New Roman" w:hAnsiTheme="majorHAnsi" w:cstheme="majorHAnsi"/>
+          <w:sz w:val="22"/>
+          <w:szCs w:val="22"/>
+          <w:lang w:val="en-US" w:eastAsia="en-GB" w:bidi="bn-IN"/>
+        </w:rPr>
+        <w:t xml:space="preserve"> bus</w:t>
+      </w:r>
+      <w:r>
+        <w:rPr>
+          <w:rFonts w:asciiTheme="majorHAnsi" w:eastAsia="Times New Roman" w:hAnsiTheme="majorHAnsi" w:cstheme="majorHAnsi"/>
+          <w:sz w:val="22"/>
+          <w:szCs w:val="22"/>
+          <w:lang w:val="en-US" w:eastAsia="en-GB" w:bidi="bn-IN"/>
+        </w:rPr>
+        <w:t xml:space="preserve"> GPS</w:t>
+      </w:r>
+      <w:r>
+        <w:rPr>
+          <w:rFonts w:asciiTheme="majorHAnsi" w:eastAsia="Times New Roman" w:hAnsiTheme="majorHAnsi" w:cstheme="majorHAnsi"/>
+          <w:sz w:val="22"/>
+          <w:szCs w:val="22"/>
+          <w:lang w:val="en-US" w:eastAsia="en-GB" w:bidi="bn-IN"/>
+        </w:rPr>
+        <w:t xml:space="preserve"> location </w:t>
+      </w:r>
+    </w:p>
+    <w:p>
+      <w:pPr>
+        <w:pStyle w:val="ListParagraph"/>
+        <w:numPr>
+          <w:ilvl w:val="1"/>
+          <w:numId w:val="2"/>
+        </w:numPr>
+        <w:rPr>
+          <w:rFonts w:asciiTheme="majorHAnsi" w:eastAsia="Times New Roman" w:hAnsiTheme="majorHAnsi" w:cstheme="majorHAnsi"/>
+          <w:sz w:val="22"/>
+          <w:szCs w:val="22"/>
+          <w:lang w:val="en-US" w:eastAsia="en-GB" w:bidi="bn-IN"/>
+        </w:rPr>
+      </w:pPr>
+      <w:r>
+        <w:rPr>
+          <w:rFonts w:asciiTheme="majorHAnsi" w:eastAsia="Times New Roman" w:hAnsiTheme="majorHAnsi" w:cstheme="majorHAnsi"/>
+          <w:sz w:val="22"/>
+          <w:szCs w:val="22"/>
+          <w:lang w:val="en-US" w:eastAsia="en-GB" w:bidi="bn-IN"/>
+        </w:rPr>
+        <w:t xml:space="preserve">Sending </w:t>
+      </w:r>
+      <w:r>
+        <w:rPr>
+          <w:rFonts w:asciiTheme="majorHAnsi" w:eastAsia="Times New Roman" w:hAnsiTheme="majorHAnsi" w:cstheme="majorHAnsi"/>
+          <w:sz w:val="22"/>
+          <w:szCs w:val="22"/>
+          <w:lang w:val="en-US" w:eastAsia="en-GB" w:bidi="bn-IN"/>
+        </w:rPr>
+        <w:t>passengers information</w:t>
+      </w:r>
+    </w:p>
+    <w:p>
+      <w:pPr>
+        <w:pStyle w:val="ListParagraph"/>
+        <w:numPr>
+          <w:ilvl w:val="0"/>
+          <w:numId w:val="2"/>
+        </w:numPr>
+        <w:rPr>
+          <w:rFonts w:asciiTheme="majorHAnsi" w:eastAsia="Times New Roman" w:hAnsiTheme="majorHAnsi" w:cstheme="majorHAnsi"/>
+          <w:sz w:val="22"/>
+          <w:szCs w:val="22"/>
+          <w:lang w:val="en-US" w:eastAsia="en-GB" w:bidi="bn-IN"/>
+        </w:rPr>
+      </w:pPr>
+      <w:r>
+        <w:rPr>
+          <w:rFonts w:asciiTheme="majorHAnsi" w:eastAsia="Times New Roman" w:hAnsiTheme="majorHAnsi" w:cstheme="majorHAnsi"/>
+          <w:sz w:val="22"/>
+          <w:szCs w:val="22"/>
+          <w:lang w:val="en-BD" w:eastAsia="en-GB" w:bidi="bn-IN"/>
+        </w:rPr>
+        <w:t xml:space="preserve">Applications </w:t>
+      </w:r>
+      <w:r>
+        <w:rPr>
+          <w:rFonts w:asciiTheme="majorHAnsi" w:eastAsia="Times New Roman" w:hAnsiTheme="majorHAnsi" w:cstheme="majorHAnsi"/>
+          <w:sz w:val="22"/>
+          <w:szCs w:val="22"/>
+          <w:lang w:val="en-US" w:eastAsia="en-GB" w:bidi="bn-IN"/>
+        </w:rPr>
+        <w:t>for</w:t>
+      </w:r>
+      <w:r>
+        <w:rPr>
+          <w:rFonts w:asciiTheme="majorHAnsi" w:eastAsia="Times New Roman" w:hAnsiTheme="majorHAnsi" w:cstheme="majorHAnsi"/>
+          <w:sz w:val="22"/>
+          <w:szCs w:val="22"/>
+          <w:lang w:val="en-BD" w:eastAsia="en-GB" w:bidi="bn-IN"/>
+        </w:rPr>
+        <w:t xml:space="preserve"> Lectures management</w:t>
+      </w:r>
+    </w:p>
+    <w:p>
+      <w:pPr>
+        <w:pStyle w:val="ListParagraph"/>
+        <w:numPr>
+          <w:ilvl w:val="1"/>
+          <w:numId w:val="2"/>
+        </w:numPr>
+        <w:rPr>
+          <w:rFonts w:asciiTheme="majorHAnsi" w:eastAsia="Times New Roman" w:hAnsiTheme="majorHAnsi" w:cstheme="majorHAnsi"/>
+          <w:sz w:val="22"/>
+          <w:szCs w:val="22"/>
+          <w:lang w:val="en-US" w:eastAsia="en-GB" w:bidi="bn-IN"/>
+        </w:rPr>
+      </w:pPr>
+      <w:r>
+        <w:rPr>
+          <w:rFonts w:asciiTheme="majorHAnsi" w:eastAsia="Times New Roman" w:hAnsiTheme="majorHAnsi" w:cstheme="majorHAnsi"/>
+          <w:sz w:val="22"/>
+          <w:szCs w:val="22"/>
+          <w:lang w:val="en-US" w:eastAsia="en-GB" w:bidi="bn-IN"/>
+        </w:rPr>
+        <w:t>Send lecture times and location</w:t>
+      </w:r>
+    </w:p>
+    <w:p>
+      <w:pPr>
+        <w:pStyle w:val="ListParagraph"/>
+        <w:numPr>
+          <w:ilvl w:val="1"/>
+          <w:numId w:val="2"/>
+        </w:numPr>
+        <w:rPr>
+          <w:rFonts w:asciiTheme="majorHAnsi" w:eastAsia="Times New Roman" w:hAnsiTheme="majorHAnsi" w:cstheme="majorHAnsi"/>
+          <w:sz w:val="22"/>
+          <w:szCs w:val="22"/>
+          <w:lang w:val="en-US" w:eastAsia="en-GB" w:bidi="bn-IN"/>
+        </w:rPr>
+      </w:pPr>
+      <w:r>
+        <w:rPr>
+          <w:rFonts w:asciiTheme="majorHAnsi" w:eastAsia="Times New Roman" w:hAnsiTheme="majorHAnsi" w:cstheme="majorHAnsi"/>
+          <w:sz w:val="22"/>
+          <w:szCs w:val="22"/>
+          <w:lang w:val="en-US" w:eastAsia="en-GB" w:bidi="bn-IN"/>
+        </w:rPr>
+        <w:t>Send</w:t>
+      </w:r>
+      <w:r>
+        <w:rPr>
+          <w:rFonts w:asciiTheme="majorHAnsi" w:eastAsia="Times New Roman" w:hAnsiTheme="majorHAnsi" w:cstheme="majorHAnsi"/>
+          <w:sz w:val="22"/>
+          <w:szCs w:val="22"/>
+          <w:lang w:val="en-US" w:eastAsia="en-GB" w:bidi="bn-IN"/>
+        </w:rPr>
+        <w:t xml:space="preserve"> information such as lecture content, student attendance etc.</w:t>
+      </w:r>
+    </w:p>
+    <w:p>
+      <w:pPr>
+        <w:pStyle w:val="ListParagraph"/>
+        <w:numPr>
+          <w:ilvl w:val="0"/>
+          <w:numId w:val="2"/>
+        </w:numPr>
+        <w:rPr>
+          <w:rFonts w:asciiTheme="majorHAnsi" w:eastAsia="Times New Roman" w:hAnsiTheme="majorHAnsi" w:cstheme="majorHAnsi"/>
+          <w:sz w:val="22"/>
+          <w:szCs w:val="22"/>
+          <w:lang w:val="en-US" w:eastAsia="en-GB" w:bidi="bn-IN"/>
+        </w:rPr>
+      </w:pPr>
+      <w:r>
+        <w:rPr>
+          <w:rFonts w:asciiTheme="majorHAnsi" w:eastAsia="Times New Roman" w:hAnsiTheme="majorHAnsi" w:cstheme="majorHAnsi"/>
+          <w:sz w:val="22"/>
+          <w:szCs w:val="22"/>
+          <w:lang w:val="en-BD" w:eastAsia="en-GB" w:bidi="bn-IN"/>
+        </w:rPr>
+        <w:t xml:space="preserve">Applications </w:t>
+      </w:r>
+      <w:r>
+        <w:rPr>
+          <w:rFonts w:asciiTheme="majorHAnsi" w:eastAsia="Times New Roman" w:hAnsiTheme="majorHAnsi" w:cstheme="majorHAnsi"/>
+          <w:sz w:val="22"/>
+          <w:szCs w:val="22"/>
+          <w:lang w:val="en-US" w:eastAsia="en-GB" w:bidi="bn-IN"/>
+        </w:rPr>
+        <w:t>for</w:t>
+      </w:r>
+      <w:r>
+        <w:rPr>
+          <w:rFonts w:asciiTheme="majorHAnsi" w:eastAsia="Times New Roman" w:hAnsiTheme="majorHAnsi" w:cstheme="majorHAnsi"/>
+          <w:sz w:val="22"/>
+          <w:szCs w:val="22"/>
+          <w:lang w:val="en-BD" w:eastAsia="en-GB" w:bidi="bn-IN"/>
+        </w:rPr>
+        <w:t xml:space="preserve"> students</w:t>
+      </w:r>
+    </w:p>
+    <w:p>
+      <w:pPr>
+        <w:pStyle w:val="ListParagraph"/>
+        <w:numPr>
+          <w:ilvl w:val="1"/>
+          <w:numId w:val="2"/>
+        </w:numPr>
+        <w:rPr>
+          <w:rFonts w:asciiTheme="majorHAnsi" w:eastAsia="Times New Roman" w:hAnsiTheme="majorHAnsi" w:cstheme="majorHAnsi"/>
+          <w:sz w:val="22"/>
+          <w:szCs w:val="22"/>
+          <w:lang w:val="en-US" w:eastAsia="en-GB" w:bidi="bn-IN"/>
+        </w:rPr>
+      </w:pPr>
+      <w:r>
+        <w:rPr>
+          <w:rFonts w:asciiTheme="majorHAnsi" w:eastAsia="Times New Roman" w:hAnsiTheme="majorHAnsi" w:cstheme="majorHAnsi"/>
+          <w:sz w:val="22"/>
+          <w:szCs w:val="22"/>
+          <w:lang w:val="en-US" w:eastAsia="en-GB" w:bidi="bn-IN"/>
+        </w:rPr>
+        <w:t>Send student schedule</w:t>
+      </w:r>
+      <w:r>
+        <w:rPr>
+          <w:rFonts w:asciiTheme="majorHAnsi" w:eastAsia="Times New Roman" w:hAnsiTheme="majorHAnsi" w:cstheme="majorHAnsi"/>
+          <w:sz w:val="22"/>
+          <w:szCs w:val="22"/>
+          <w:lang w:val="en-US" w:eastAsia="en-GB" w:bidi="bn-IN"/>
+        </w:rPr>
+        <w:t>.</w:t>
+      </w:r>
+    </w:p>
+    <w:p>
+      <w:pPr>
+        <w:pStyle w:val="ListParagraph"/>
+        <w:numPr>
+          <w:ilvl w:val="1"/>
+          <w:numId w:val="2"/>
+        </w:numPr>
+        <w:rPr>
+          <w:rFonts w:asciiTheme="majorHAnsi" w:eastAsia="Times New Roman" w:hAnsiTheme="majorHAnsi" w:cstheme="majorHAnsi"/>
+          <w:sz w:val="22"/>
+          <w:szCs w:val="22"/>
+          <w:lang w:val="en-US" w:eastAsia="en-GB" w:bidi="bn-IN"/>
+        </w:rPr>
+      </w:pPr>
+      <w:r>
+        <w:rPr>
+          <w:rFonts w:asciiTheme="majorHAnsi" w:eastAsia="Times New Roman" w:hAnsiTheme="majorHAnsi" w:cstheme="majorHAnsi"/>
+          <w:sz w:val="22"/>
+          <w:szCs w:val="22"/>
+          <w:lang w:val="en-US" w:eastAsia="en-GB" w:bidi="bn-IN"/>
+        </w:rPr>
+        <w:lastRenderedPageBreak/>
+        <w:t>Send request for bus</w:t>
+      </w:r>
+    </w:p>
+    <w:p>
+      <w:pPr>
+        <w:pStyle w:val="ListParagraph"/>
+        <w:numPr>
+          <w:ilvl w:val="1"/>
+          <w:numId w:val="2"/>
+        </w:numPr>
+        <w:rPr>
+          <w:rFonts w:asciiTheme="majorHAnsi" w:eastAsia="Times New Roman" w:hAnsiTheme="majorHAnsi" w:cstheme="majorHAnsi"/>
+          <w:sz w:val="22"/>
+          <w:szCs w:val="22"/>
+          <w:lang w:val="en-US" w:eastAsia="en-GB" w:bidi="bn-IN"/>
+        </w:rPr>
+      </w:pPr>
+      <w:r>
+        <w:rPr>
+          <w:rFonts w:asciiTheme="majorHAnsi" w:eastAsia="Times New Roman" w:hAnsiTheme="majorHAnsi" w:cstheme="majorHAnsi"/>
+          <w:sz w:val="22"/>
+          <w:szCs w:val="22"/>
+          <w:lang w:val="en-US" w:eastAsia="en-GB" w:bidi="bn-IN"/>
+        </w:rPr>
+        <w:t>Receives upcoming trips information</w:t>
+      </w:r>
+    </w:p>
+    <w:p>
+      <w:pPr>
+        <w:pStyle w:val="ListParagraph"/>
+        <w:numPr>
+          <w:ilvl w:val="0"/>
+          <w:numId w:val="2"/>
+        </w:numPr>
+        <w:rPr>
+          <w:rFonts w:asciiTheme="majorHAnsi" w:eastAsia="Times New Roman" w:hAnsiTheme="majorHAnsi" w:cstheme="majorHAnsi"/>
+          <w:sz w:val="22"/>
+          <w:szCs w:val="22"/>
+          <w:lang w:val="en-US" w:eastAsia="en-GB" w:bidi="bn-IN"/>
+        </w:rPr>
+      </w:pPr>
+      <w:r>
+        <w:rPr>
+          <w:rFonts w:asciiTheme="majorHAnsi" w:eastAsia="Times New Roman" w:hAnsiTheme="majorHAnsi" w:cstheme="majorHAnsi"/>
+          <w:sz w:val="22"/>
+          <w:szCs w:val="22"/>
+          <w:lang w:val="en-BD" w:eastAsia="en-GB" w:bidi="bn-IN"/>
+        </w:rPr>
+        <w:t>Municipal utility</w:t>
+      </w:r>
+      <w:r>
+        <w:rPr>
+          <w:rFonts w:asciiTheme="majorHAnsi" w:eastAsia="Times New Roman" w:hAnsiTheme="majorHAnsi" w:cstheme="majorHAnsi"/>
+          <w:sz w:val="22"/>
+          <w:szCs w:val="22"/>
+          <w:lang w:val="en-US" w:eastAsia="en-GB" w:bidi="bn-IN"/>
+        </w:rPr>
+        <w:t xml:space="preserve"> service</w:t>
+      </w:r>
+    </w:p>
+    <w:p>
+      <w:pPr>
+        <w:pStyle w:val="ListParagraph"/>
+        <w:numPr>
+          <w:ilvl w:val="1"/>
+          <w:numId w:val="2"/>
+        </w:numPr>
+        <w:rPr>
+          <w:rFonts w:asciiTheme="majorHAnsi" w:eastAsia="Times New Roman" w:hAnsiTheme="majorHAnsi" w:cstheme="majorHAnsi"/>
+          <w:sz w:val="22"/>
+          <w:szCs w:val="22"/>
+          <w:lang w:val="en-US" w:eastAsia="en-GB" w:bidi="bn-IN"/>
+        </w:rPr>
+      </w:pPr>
+      <w:r>
+        <w:rPr>
+          <w:rFonts w:asciiTheme="majorHAnsi" w:eastAsia="Times New Roman" w:hAnsiTheme="majorHAnsi" w:cstheme="majorHAnsi"/>
+          <w:sz w:val="22"/>
+          <w:szCs w:val="22"/>
+          <w:lang w:val="en-US" w:eastAsia="en-GB" w:bidi="bn-IN"/>
+        </w:rPr>
+        <w:t>Send information about available bus list</w:t>
+      </w:r>
+      <w:r>
+        <w:rPr>
+          <w:rFonts w:asciiTheme="majorHAnsi" w:eastAsia="Times New Roman" w:hAnsiTheme="majorHAnsi" w:cstheme="majorHAnsi"/>
+          <w:sz w:val="22"/>
+          <w:szCs w:val="22"/>
+          <w:lang w:val="en-US" w:eastAsia="en-GB" w:bidi="bn-IN"/>
+        </w:rPr>
+        <w:t>.</w:t>
+      </w:r>
+    </w:p>
+    <w:p>
+      <w:pPr>
+        <w:pStyle w:val="ListParagraph"/>
+        <w:numPr>
+          <w:ilvl w:val="1"/>
+          <w:numId w:val="2"/>
+        </w:numPr>
+        <w:rPr>
+          <w:rFonts w:asciiTheme="majorHAnsi" w:eastAsia="Times New Roman" w:hAnsiTheme="majorHAnsi" w:cstheme="majorHAnsi"/>
+          <w:sz w:val="22"/>
+          <w:szCs w:val="22"/>
+          <w:lang w:val="en-US" w:eastAsia="en-GB" w:bidi="bn-IN"/>
+        </w:rPr>
+      </w:pPr>
+      <w:r>
+        <w:rPr>
+          <w:rFonts w:asciiTheme="majorHAnsi" w:eastAsia="Times New Roman" w:hAnsiTheme="majorHAnsi" w:cstheme="majorHAnsi"/>
+          <w:sz w:val="22"/>
+          <w:szCs w:val="22"/>
+          <w:lang w:val="en-US" w:eastAsia="en-GB" w:bidi="bn-IN"/>
+        </w:rPr>
+        <w:t>Receive request from bus management system</w:t>
+      </w:r>
+      <w:r>
+        <w:rPr>
+          <w:rFonts w:asciiTheme="majorHAnsi" w:eastAsia="Times New Roman" w:hAnsiTheme="majorHAnsi" w:cstheme="majorHAnsi"/>
+          <w:sz w:val="22"/>
+          <w:szCs w:val="22"/>
+          <w:lang w:val="en-US" w:eastAsia="en-GB" w:bidi="bn-IN"/>
+        </w:rPr>
+        <w:t>.</w:t>
+      </w:r>
+    </w:p>
+    <w:p>
+      <w:pPr>
+        <w:pStyle w:val="ListParagraph"/>
+        <w:numPr>
+          <w:ilvl w:val="0"/>
+          <w:numId w:val="2"/>
+        </w:numPr>
+        <w:rPr>
+          <w:rFonts w:asciiTheme="majorHAnsi" w:hAnsiTheme="majorHAnsi" w:cstheme="majorHAnsi"/>
+          <w:sz w:val="22"/>
+          <w:szCs w:val="22"/>
+          <w:lang w:val="en-US"/>
+        </w:rPr>
+      </w:pPr>
+      <w:r>
+        <w:rPr>
+          <w:rFonts w:asciiTheme="majorHAnsi" w:eastAsia="Times New Roman" w:hAnsiTheme="majorHAnsi" w:cstheme="majorHAnsi"/>
+          <w:sz w:val="22"/>
+          <w:szCs w:val="22"/>
+          <w:lang w:val="en-US" w:eastAsia="en-GB" w:bidi="bn-IN"/>
+        </w:rPr>
+        <w:t>Live w</w:t>
+      </w:r>
+      <w:r>
+        <w:rPr>
+          <w:rFonts w:asciiTheme="majorHAnsi" w:eastAsia="Times New Roman" w:hAnsiTheme="majorHAnsi" w:cstheme="majorHAnsi"/>
+          <w:sz w:val="22"/>
+          <w:szCs w:val="22"/>
+          <w:lang w:val="en-BD" w:eastAsia="en-GB" w:bidi="bn-IN"/>
+        </w:rPr>
+        <w:t>eather</w:t>
+      </w:r>
+      <w:r>
+        <w:rPr>
+          <w:rFonts w:asciiTheme="majorHAnsi" w:eastAsia="Times New Roman" w:hAnsiTheme="majorHAnsi" w:cstheme="majorHAnsi"/>
+          <w:sz w:val="22"/>
+          <w:szCs w:val="22"/>
+          <w:lang w:val="en-US" w:eastAsia="en-GB" w:bidi="bn-IN"/>
+        </w:rPr>
+        <w:t xml:space="preserve"> feed system.</w:t>
+      </w:r>
+    </w:p>
+    <w:p>
+      <w:pPr>
+        <w:pStyle w:val="ListParagraph"/>
+        <w:numPr>
+          <w:ilvl w:val="1"/>
+          <w:numId w:val="2"/>
+        </w:numPr>
+        <w:rPr>
+          <w:rFonts w:asciiTheme="majorHAnsi" w:hAnsiTheme="majorHAnsi" w:cstheme="majorHAnsi"/>
+          <w:sz w:val="22"/>
+          <w:szCs w:val="22"/>
+          <w:lang w:val="en-US"/>
+        </w:rPr>
+      </w:pPr>
+      <w:r>
+        <w:rPr>
+          <w:rFonts w:asciiTheme="majorHAnsi" w:eastAsia="Times New Roman" w:hAnsiTheme="majorHAnsi" w:cstheme="majorHAnsi"/>
+          <w:sz w:val="22"/>
+          <w:szCs w:val="22"/>
+          <w:lang w:val="en-US" w:eastAsia="en-GB" w:bidi="bn-IN"/>
+        </w:rPr>
+        <w:t xml:space="preserve">Send </w:t>
+      </w:r>
+      <w:r>
+        <w:rPr>
+          <w:rFonts w:asciiTheme="majorHAnsi" w:eastAsia="Times New Roman" w:hAnsiTheme="majorHAnsi" w:cstheme="majorHAnsi"/>
+          <w:sz w:val="22"/>
+          <w:szCs w:val="22"/>
+          <w:lang w:val="en-US" w:eastAsia="en-GB" w:bidi="bn-IN"/>
+        </w:rPr>
+        <w:t xml:space="preserve">live weather </w:t>
+      </w:r>
+      <w:r>
+        <w:rPr>
+          <w:rFonts w:asciiTheme="majorHAnsi" w:eastAsia="Times New Roman" w:hAnsiTheme="majorHAnsi" w:cstheme="majorHAnsi"/>
+          <w:sz w:val="22"/>
+          <w:szCs w:val="22"/>
+          <w:lang w:val="en-US" w:eastAsia="en-GB" w:bidi="bn-IN"/>
+        </w:rPr>
+        <w:t>information</w:t>
+      </w:r>
+      <w:r>
+        <w:rPr>
+          <w:rFonts w:asciiTheme="majorHAnsi" w:eastAsia="Times New Roman" w:hAnsiTheme="majorHAnsi" w:cstheme="majorHAnsi"/>
+          <w:sz w:val="22"/>
+          <w:szCs w:val="22"/>
+          <w:lang w:val="en-US" w:eastAsia="en-GB" w:bidi="bn-IN"/>
+        </w:rPr>
+        <w:t xml:space="preserve"> like snowing, raining and their forecast.</w:t>
+      </w:r>
+    </w:p>
+    <w:p>
+      <w:pPr>
+        <w:rPr>
+          <w:rFonts w:asciiTheme="majorHAnsi" w:hAnsiTheme="majorHAnsi" w:cstheme="majorHAnsi"/>
+          <w:sz w:val="22"/>
+          <w:szCs w:val="22"/>
+          <w:lang w:val="en-US"/>
+        </w:rPr>
+      </w:pPr>
+    </w:p>
+    <w:p>
+      <w:pPr>
+        <w:rPr>
+          <w:rFonts w:asciiTheme="majorHAnsi" w:hAnsiTheme="majorHAnsi" w:cstheme="majorHAnsi"/>
+          <w:sz w:val="22"/>
+          <w:szCs w:val="22"/>
+        </w:rPr>
+      </w:pPr>
+      <w:r>
         <w:rPr>
           <w:rFonts w:asciiTheme="majorHAnsi" w:hAnsiTheme="majorHAnsi" w:cstheme="majorHAnsi"/>
           <w:b/>
@@ -666,7 +1859,8 @@
           <w:szCs w:val="22"/>
           <w:lang w:val="en-US"/>
         </w:rPr>
-      </w:pPr>
+        <w:t>6</w:t>
+      </w:r>
       <w:r>
         <w:rPr>
           <w:rFonts w:asciiTheme="majorHAnsi" w:hAnsiTheme="majorHAnsi" w:cstheme="majorHAnsi"/>
@@ -676,9 +1870,19 @@
           <w:szCs w:val="22"/>
           <w:lang w:val="en-US"/>
         </w:rPr>
-        <w:t>6</w:t>
-      </w:r>
-      <w:r>
+        <w:t xml:space="preserve">- </w:t>
+      </w:r>
+      <w:r>
+        <w:rPr>
+          <w:rFonts w:asciiTheme="majorHAnsi" w:hAnsiTheme="majorHAnsi" w:cstheme="majorHAnsi"/>
+          <w:sz w:val="22"/>
+          <w:szCs w:val="22"/>
+        </w:rPr>
+        <w:t>What is the information needed in each of the processes?</w:t>
+      </w:r>
+    </w:p>
+    <w:p>
+      <w:pPr>
         <w:rPr>
           <w:rFonts w:asciiTheme="majorHAnsi" w:hAnsiTheme="majorHAnsi" w:cstheme="majorHAnsi"/>
           <w:b/>
@@ -687,16 +1891,399 @@
           <w:szCs w:val="22"/>
           <w:lang w:val="en-US"/>
         </w:rPr>
-        <w:t xml:space="preserve">- </w:t>
-      </w:r>
-      <w:r>
-        <w:rPr>
-          <w:rFonts w:asciiTheme="majorHAnsi" w:eastAsia="Times New Roman" w:hAnsiTheme="majorHAnsi" w:cstheme="majorHAnsi"/>
-          <w:sz w:val="22"/>
-          <w:szCs w:val="22"/>
-          <w:lang w:val="en-BD" w:eastAsia="en-GB" w:bidi="bn-IN"/>
-        </w:rPr>
-        <w:t>What is the information needed in each of the processes?</w:t>
+      </w:pPr>
+      <w:r>
+        <w:rPr>
+          <w:rFonts w:asciiTheme="majorHAnsi" w:hAnsiTheme="majorHAnsi" w:cstheme="majorHAnsi"/>
+          <w:sz w:val="22"/>
+          <w:szCs w:val="22"/>
+          <w:lang w:val="en-US"/>
+        </w:rPr>
+        <w:t>Ans:</w:t>
+      </w:r>
+    </w:p>
+    <w:p>
+      <w:pPr>
+        <w:pStyle w:val="ListParagraph"/>
+        <w:numPr>
+          <w:ilvl w:val="0"/>
+          <w:numId w:val="4"/>
+        </w:numPr>
+        <w:rPr>
+          <w:rFonts w:asciiTheme="majorHAnsi" w:hAnsiTheme="majorHAnsi" w:cstheme="majorHAnsi"/>
+          <w:sz w:val="22"/>
+          <w:szCs w:val="22"/>
+          <w:lang w:val="en-US"/>
+        </w:rPr>
+      </w:pPr>
+      <w:r>
+        <w:rPr>
+          <w:rFonts w:asciiTheme="majorHAnsi" w:hAnsiTheme="majorHAnsi" w:cstheme="majorHAnsi"/>
+          <w:sz w:val="22"/>
+          <w:szCs w:val="22"/>
+          <w:lang w:val="en-US"/>
+        </w:rPr>
+        <w:t>Information for Trip scheduling</w:t>
+      </w:r>
+    </w:p>
+    <w:p>
+      <w:pPr>
+        <w:pStyle w:val="ListParagraph"/>
+        <w:numPr>
+          <w:ilvl w:val="1"/>
+          <w:numId w:val="4"/>
+        </w:numPr>
+        <w:rPr>
+          <w:rFonts w:asciiTheme="majorHAnsi" w:hAnsiTheme="majorHAnsi" w:cstheme="majorHAnsi"/>
+          <w:sz w:val="22"/>
+          <w:szCs w:val="22"/>
+          <w:lang w:val="en-US"/>
+        </w:rPr>
+      </w:pPr>
+      <w:r>
+        <w:rPr>
+          <w:rFonts w:asciiTheme="majorHAnsi" w:hAnsiTheme="majorHAnsi" w:cstheme="majorHAnsi"/>
+          <w:sz w:val="22"/>
+          <w:szCs w:val="22"/>
+          <w:lang w:val="en-US"/>
+        </w:rPr>
+        <w:t>Lectures schedules</w:t>
+      </w:r>
+    </w:p>
+    <w:p>
+      <w:pPr>
+        <w:pStyle w:val="ListParagraph"/>
+        <w:numPr>
+          <w:ilvl w:val="1"/>
+          <w:numId w:val="4"/>
+        </w:numPr>
+        <w:rPr>
+          <w:rFonts w:asciiTheme="majorHAnsi" w:hAnsiTheme="majorHAnsi" w:cstheme="majorHAnsi"/>
+          <w:sz w:val="22"/>
+          <w:szCs w:val="22"/>
+          <w:lang w:val="en-US"/>
+        </w:rPr>
+      </w:pPr>
+      <w:r>
+        <w:rPr>
+          <w:rFonts w:asciiTheme="majorHAnsi" w:hAnsiTheme="majorHAnsi" w:cstheme="majorHAnsi"/>
+          <w:sz w:val="22"/>
+          <w:szCs w:val="22"/>
+          <w:lang w:val="en-US"/>
+        </w:rPr>
+        <w:t>Available bus list</w:t>
+      </w:r>
+    </w:p>
+    <w:p>
+      <w:pPr>
+        <w:pStyle w:val="ListParagraph"/>
+        <w:numPr>
+          <w:ilvl w:val="1"/>
+          <w:numId w:val="4"/>
+        </w:numPr>
+        <w:rPr>
+          <w:rFonts w:asciiTheme="majorHAnsi" w:hAnsiTheme="majorHAnsi" w:cstheme="majorHAnsi"/>
+          <w:sz w:val="22"/>
+          <w:szCs w:val="22"/>
+          <w:lang w:val="en-US"/>
+        </w:rPr>
+      </w:pPr>
+      <w:r>
+        <w:rPr>
+          <w:rFonts w:asciiTheme="majorHAnsi" w:hAnsiTheme="majorHAnsi" w:cstheme="majorHAnsi"/>
+          <w:sz w:val="22"/>
+          <w:szCs w:val="22"/>
+          <w:lang w:val="en-US"/>
+        </w:rPr>
+        <w:t>Weather forecast</w:t>
+      </w:r>
+    </w:p>
+    <w:p>
+      <w:pPr>
+        <w:pStyle w:val="ListParagraph"/>
+        <w:numPr>
+          <w:ilvl w:val="1"/>
+          <w:numId w:val="4"/>
+        </w:numPr>
+        <w:rPr>
+          <w:rFonts w:asciiTheme="majorHAnsi" w:hAnsiTheme="majorHAnsi" w:cstheme="majorHAnsi"/>
+          <w:sz w:val="22"/>
+          <w:szCs w:val="22"/>
+          <w:lang w:val="en-US"/>
+        </w:rPr>
+      </w:pPr>
+      <w:r>
+        <w:rPr>
+          <w:rFonts w:asciiTheme="majorHAnsi" w:hAnsiTheme="majorHAnsi" w:cstheme="majorHAnsi"/>
+          <w:sz w:val="22"/>
+          <w:szCs w:val="22"/>
+          <w:lang w:val="en-US"/>
+        </w:rPr>
+        <w:t>Trip requested by student</w:t>
+      </w:r>
+    </w:p>
+    <w:p>
+      <w:pPr>
+        <w:pStyle w:val="ListParagraph"/>
+        <w:numPr>
+          <w:ilvl w:val="1"/>
+          <w:numId w:val="4"/>
+        </w:numPr>
+        <w:rPr>
+          <w:rFonts w:asciiTheme="majorHAnsi" w:hAnsiTheme="majorHAnsi" w:cstheme="majorHAnsi"/>
+          <w:sz w:val="22"/>
+          <w:szCs w:val="22"/>
+          <w:lang w:val="en-US"/>
+        </w:rPr>
+      </w:pPr>
+      <w:r>
+        <w:rPr>
+          <w:rFonts w:asciiTheme="majorHAnsi" w:hAnsiTheme="majorHAnsi" w:cstheme="majorHAnsi"/>
+          <w:sz w:val="22"/>
+          <w:szCs w:val="22"/>
+          <w:lang w:val="en-US"/>
+        </w:rPr>
+        <w:t>Class attendance information</w:t>
+      </w:r>
+    </w:p>
+    <w:p>
+      <w:pPr>
+        <w:pStyle w:val="ListParagraph"/>
+        <w:numPr>
+          <w:ilvl w:val="0"/>
+          <w:numId w:val="4"/>
+        </w:numPr>
+        <w:rPr>
+          <w:rFonts w:asciiTheme="majorHAnsi" w:hAnsiTheme="majorHAnsi" w:cstheme="majorHAnsi"/>
+          <w:sz w:val="22"/>
+          <w:szCs w:val="22"/>
+          <w:lang w:val="en-US"/>
+        </w:rPr>
+      </w:pPr>
+      <w:r>
+        <w:rPr>
+          <w:rFonts w:asciiTheme="majorHAnsi" w:hAnsiTheme="majorHAnsi" w:cstheme="majorHAnsi"/>
+          <w:sz w:val="22"/>
+          <w:szCs w:val="22"/>
+          <w:lang w:val="en-US"/>
+        </w:rPr>
+        <w:t>Information for Trip cancellation</w:t>
+      </w:r>
+    </w:p>
+    <w:p>
+      <w:pPr>
+        <w:pStyle w:val="ListParagraph"/>
+        <w:numPr>
+          <w:ilvl w:val="1"/>
+          <w:numId w:val="4"/>
+        </w:numPr>
+        <w:rPr>
+          <w:rFonts w:asciiTheme="majorHAnsi" w:hAnsiTheme="majorHAnsi" w:cstheme="majorHAnsi"/>
+          <w:sz w:val="22"/>
+          <w:szCs w:val="22"/>
+          <w:lang w:val="en-US"/>
+        </w:rPr>
+      </w:pPr>
+      <w:r>
+        <w:rPr>
+          <w:rFonts w:asciiTheme="majorHAnsi" w:hAnsiTheme="majorHAnsi" w:cstheme="majorHAnsi"/>
+          <w:sz w:val="22"/>
+          <w:szCs w:val="22"/>
+          <w:lang w:val="en-US"/>
+        </w:rPr>
+        <w:t>Limitation of available bus for scheduled trip</w:t>
+      </w:r>
+    </w:p>
+    <w:p>
+      <w:pPr>
+        <w:pStyle w:val="ListParagraph"/>
+        <w:numPr>
+          <w:ilvl w:val="1"/>
+          <w:numId w:val="4"/>
+        </w:numPr>
+        <w:rPr>
+          <w:rFonts w:asciiTheme="majorHAnsi" w:hAnsiTheme="majorHAnsi" w:cstheme="majorHAnsi"/>
+          <w:sz w:val="22"/>
+          <w:szCs w:val="22"/>
+          <w:lang w:val="en-US"/>
+        </w:rPr>
+      </w:pPr>
+      <w:r>
+        <w:rPr>
+          <w:rFonts w:asciiTheme="majorHAnsi" w:hAnsiTheme="majorHAnsi" w:cstheme="majorHAnsi"/>
+          <w:sz w:val="22"/>
+          <w:szCs w:val="22"/>
+          <w:lang w:val="en-US"/>
+        </w:rPr>
+        <w:t>For cancelling lecture</w:t>
+      </w:r>
+    </w:p>
+    <w:p>
+      <w:pPr>
+        <w:pStyle w:val="ListParagraph"/>
+        <w:numPr>
+          <w:ilvl w:val="1"/>
+          <w:numId w:val="4"/>
+        </w:numPr>
+        <w:rPr>
+          <w:rFonts w:asciiTheme="majorHAnsi" w:hAnsiTheme="majorHAnsi" w:cstheme="majorHAnsi"/>
+          <w:sz w:val="22"/>
+          <w:szCs w:val="22"/>
+          <w:lang w:val="en-US"/>
+        </w:rPr>
+      </w:pPr>
+      <w:r>
+        <w:rPr>
+          <w:rFonts w:asciiTheme="majorHAnsi" w:hAnsiTheme="majorHAnsi" w:cstheme="majorHAnsi"/>
+          <w:sz w:val="22"/>
+          <w:szCs w:val="22"/>
+          <w:lang w:val="en-US"/>
+        </w:rPr>
+        <w:t>Students rejecting trips</w:t>
+      </w:r>
+    </w:p>
+    <w:p>
+      <w:pPr>
+        <w:pStyle w:val="ListParagraph"/>
+        <w:numPr>
+          <w:ilvl w:val="0"/>
+          <w:numId w:val="4"/>
+        </w:numPr>
+        <w:rPr>
+          <w:rFonts w:asciiTheme="majorHAnsi" w:hAnsiTheme="majorHAnsi" w:cstheme="majorHAnsi"/>
+          <w:sz w:val="22"/>
+          <w:szCs w:val="22"/>
+          <w:lang w:val="en-US"/>
+        </w:rPr>
+      </w:pPr>
+      <w:r>
+        <w:rPr>
+          <w:rFonts w:asciiTheme="majorHAnsi" w:hAnsiTheme="majorHAnsi" w:cstheme="majorHAnsi"/>
+          <w:sz w:val="22"/>
+          <w:szCs w:val="22"/>
+          <w:lang w:val="en-US"/>
+        </w:rPr>
+        <w:t>Information for computing the number of students in each trip:</w:t>
+      </w:r>
+    </w:p>
+    <w:p>
+      <w:pPr>
+        <w:pStyle w:val="ListParagraph"/>
+        <w:numPr>
+          <w:ilvl w:val="1"/>
+          <w:numId w:val="4"/>
+        </w:numPr>
+        <w:rPr>
+          <w:rFonts w:asciiTheme="majorHAnsi" w:hAnsiTheme="majorHAnsi" w:cstheme="majorHAnsi"/>
+          <w:sz w:val="22"/>
+          <w:szCs w:val="22"/>
+          <w:lang w:val="en-US"/>
+        </w:rPr>
+      </w:pPr>
+      <w:r>
+        <w:rPr>
+          <w:rFonts w:asciiTheme="majorHAnsi" w:hAnsiTheme="majorHAnsi" w:cstheme="majorHAnsi"/>
+          <w:sz w:val="22"/>
+          <w:szCs w:val="22"/>
+          <w:lang w:val="en-US"/>
+        </w:rPr>
+        <w:t>The number of students who are boarding to the bus</w:t>
+      </w:r>
+    </w:p>
+    <w:p>
+      <w:pPr>
+        <w:pStyle w:val="ListParagraph"/>
+        <w:numPr>
+          <w:ilvl w:val="1"/>
+          <w:numId w:val="4"/>
+        </w:numPr>
+        <w:rPr>
+          <w:rFonts w:asciiTheme="majorHAnsi" w:hAnsiTheme="majorHAnsi" w:cstheme="majorHAnsi"/>
+          <w:sz w:val="22"/>
+          <w:szCs w:val="22"/>
+          <w:lang w:val="en-US"/>
+        </w:rPr>
+      </w:pPr>
+      <w:r>
+        <w:rPr>
+          <w:rFonts w:asciiTheme="majorHAnsi" w:hAnsiTheme="majorHAnsi" w:cstheme="majorHAnsi"/>
+          <w:sz w:val="22"/>
+          <w:szCs w:val="22"/>
+          <w:lang w:val="en-US"/>
+        </w:rPr>
+        <w:t>The number of students who are requesting for a trip</w:t>
+      </w:r>
+    </w:p>
+    <w:p>
+      <w:pPr>
+        <w:pStyle w:val="ListParagraph"/>
+        <w:numPr>
+          <w:ilvl w:val="1"/>
+          <w:numId w:val="4"/>
+        </w:numPr>
+        <w:rPr>
+          <w:rFonts w:asciiTheme="majorHAnsi" w:hAnsiTheme="majorHAnsi" w:cstheme="majorHAnsi"/>
+          <w:sz w:val="22"/>
+          <w:szCs w:val="22"/>
+          <w:lang w:val="en-US"/>
+        </w:rPr>
+      </w:pPr>
+      <w:r>
+        <w:rPr>
+          <w:rFonts w:asciiTheme="majorHAnsi" w:hAnsiTheme="majorHAnsi" w:cstheme="majorHAnsi"/>
+          <w:sz w:val="22"/>
+          <w:szCs w:val="22"/>
+          <w:lang w:val="en-US"/>
+        </w:rPr>
+        <w:t>The number of students who are going to the trip</w:t>
+      </w:r>
+    </w:p>
+    <w:p>
+      <w:pPr>
+        <w:pStyle w:val="ListParagraph"/>
+        <w:numPr>
+          <w:ilvl w:val="1"/>
+          <w:numId w:val="4"/>
+        </w:numPr>
+        <w:rPr>
+          <w:rFonts w:asciiTheme="majorHAnsi" w:hAnsiTheme="majorHAnsi" w:cstheme="majorHAnsi"/>
+          <w:sz w:val="22"/>
+          <w:szCs w:val="22"/>
+          <w:lang w:val="en-US"/>
+        </w:rPr>
+      </w:pPr>
+      <w:r>
+        <w:rPr>
+          <w:rFonts w:asciiTheme="majorHAnsi" w:hAnsiTheme="majorHAnsi" w:cstheme="majorHAnsi"/>
+          <w:sz w:val="22"/>
+          <w:szCs w:val="22"/>
+          <w:lang w:val="en-US"/>
+        </w:rPr>
+        <w:t>The number of students attending to the lectures</w:t>
+      </w:r>
+    </w:p>
+    <w:p>
+      <w:pPr>
+        <w:pStyle w:val="ListParagraph"/>
+        <w:numPr>
+          <w:ilvl w:val="1"/>
+          <w:numId w:val="4"/>
+        </w:numPr>
+        <w:rPr>
+          <w:rFonts w:asciiTheme="majorHAnsi" w:hAnsiTheme="majorHAnsi" w:cstheme="majorHAnsi"/>
+          <w:sz w:val="22"/>
+          <w:szCs w:val="22"/>
+          <w:lang w:val="en-US"/>
+        </w:rPr>
+      </w:pPr>
+      <w:r>
+        <w:rPr>
+          <w:rFonts w:asciiTheme="majorHAnsi" w:hAnsiTheme="majorHAnsi" w:cstheme="majorHAnsi"/>
+          <w:sz w:val="22"/>
+          <w:szCs w:val="22"/>
+          <w:lang w:val="en-US"/>
+        </w:rPr>
+        <w:t>Student ratio in good weather and bad weather.</w:t>
       </w:r>
     </w:p>
     <w:p>
@@ -715,16 +2302,22 @@
       <w:pPr>
         <w:rPr>
           <w:rFonts w:asciiTheme="majorHAnsi" w:hAnsiTheme="majorHAnsi" w:cstheme="majorHAnsi"/>
+          <w:sz w:val="22"/>
+          <w:szCs w:val="22"/>
+        </w:rPr>
+      </w:pPr>
+      <w:r>
+        <w:rPr>
+          <w:rFonts w:asciiTheme="majorHAnsi" w:hAnsiTheme="majorHAnsi" w:cstheme="majorHAnsi"/>
           <w:b/>
           <w:bCs/>
           <w:sz w:val="22"/>
           <w:szCs w:val="22"/>
           <w:lang w:val="en-US"/>
         </w:rPr>
-      </w:pPr>
-    </w:p>
-    <w:p>
-      <w:pPr>
+        <w:t>7</w:t>
+      </w:r>
+      <w:r>
         <w:rPr>
           <w:rFonts w:asciiTheme="majorHAnsi" w:hAnsiTheme="majorHAnsi" w:cstheme="majorHAnsi"/>
           <w:b/>
@@ -733,8 +2326,19 @@
           <w:szCs w:val="22"/>
           <w:lang w:val="en-US"/>
         </w:rPr>
-      </w:pPr>
-      <w:r>
+        <w:t xml:space="preserve">- </w:t>
+      </w:r>
+      <w:r>
+        <w:rPr>
+          <w:rFonts w:asciiTheme="majorHAnsi" w:hAnsiTheme="majorHAnsi" w:cstheme="majorHAnsi"/>
+          <w:sz w:val="22"/>
+          <w:szCs w:val="22"/>
+        </w:rPr>
+        <w:t>In terms of data streams, what are the data streams processed by the system?</w:t>
+      </w:r>
+    </w:p>
+    <w:p>
+      <w:pPr>
         <w:rPr>
           <w:rFonts w:asciiTheme="majorHAnsi" w:hAnsiTheme="majorHAnsi" w:cstheme="majorHAnsi"/>
           <w:b/>
@@ -743,9 +2347,19 @@
           <w:szCs w:val="22"/>
           <w:lang w:val="en-US"/>
         </w:rPr>
-        <w:t>7</w:t>
-      </w:r>
-      <w:r>
+      </w:pPr>
+      <w:r>
+        <w:rPr>
+          <w:rFonts w:asciiTheme="majorHAnsi" w:hAnsiTheme="majorHAnsi" w:cstheme="majorHAnsi"/>
+          <w:sz w:val="22"/>
+          <w:szCs w:val="22"/>
+          <w:lang w:val="en-US"/>
+        </w:rPr>
+        <w:t>Ans: In this system, mainly four streams are processed by the system. The four stream is student stream, university stream, bus stream and weather stream.</w:t>
+      </w:r>
+    </w:p>
+    <w:p>
+      <w:pPr>
         <w:rPr>
           <w:rFonts w:asciiTheme="majorHAnsi" w:hAnsiTheme="majorHAnsi" w:cstheme="majorHAnsi"/>
           <w:b/>
@@ -754,20 +2368,11 @@
           <w:szCs w:val="22"/>
           <w:lang w:val="en-US"/>
         </w:rPr>
-        <w:t xml:space="preserve">- </w:t>
-      </w:r>
-      <w:r>
-        <w:rPr>
-          <w:rFonts w:asciiTheme="majorHAnsi" w:eastAsia="Times New Roman" w:hAnsiTheme="majorHAnsi" w:cstheme="majorHAnsi"/>
-          <w:sz w:val="22"/>
-          <w:szCs w:val="22"/>
-          <w:lang w:val="en-BD" w:eastAsia="en-GB" w:bidi="bn-IN"/>
-        </w:rPr>
-        <w:t>In terms of data streams, what are the data streams processed by the system?</w:t>
-      </w:r>
-    </w:p>
-    <w:p>
-      <w:pPr>
+      </w:pPr>
+    </w:p>
+    <w:p>
+      <w:pPr>
+        <w:jc w:val="center"/>
         <w:rPr>
           <w:rFonts w:asciiTheme="majorHAnsi" w:hAnsiTheme="majorHAnsi" w:cstheme="majorHAnsi"/>
           <w:b/>
@@ -777,18 +2382,58 @@
           <w:lang w:val="en-US"/>
         </w:rPr>
       </w:pPr>
-    </w:p>
-    <w:p>
-      <w:pPr>
+      <w:r>
         <w:rPr>
           <w:rFonts w:asciiTheme="majorHAnsi" w:hAnsiTheme="majorHAnsi" w:cstheme="majorHAnsi"/>
           <w:b/>
           <w:bCs/>
-          <w:sz w:val="22"/>
-          <w:szCs w:val="22"/>
-          <w:lang w:val="en-US"/>
-        </w:rPr>
-      </w:pPr>
+          <w:noProof/>
+          <w:sz w:val="22"/>
+          <w:szCs w:val="22"/>
+          <w:lang w:val="en-US"/>
+        </w:rPr>
+        <w:drawing>
+          <wp:inline distT="0" distB="0" distL="0" distR="0" wp14:anchorId="7207F684" wp14:editId="72D87E8B">
+            <wp:extent cx="4445000" cy="3492500"/>
+            <wp:effectExtent l="0" t="0" r="0" b="0"/>
+            <wp:docPr id="1" name="Picture 1" descr="Diagram&#10;&#10;Description automatically generated"/>
+            <wp:cNvGraphicFramePr>
+              <a:graphicFrameLocks xmlns:a="http://schemas.openxmlformats.org/drawingml/2006/main" noChangeAspect="1"/>
+            </wp:cNvGraphicFramePr>
+            <a:graphic xmlns:a="http://schemas.openxmlformats.org/drawingml/2006/main">
+              <a:graphicData uri="http://schemas.openxmlformats.org/drawingml/2006/picture">
+                <pic:pic xmlns:pic="http://schemas.openxmlformats.org/drawingml/2006/picture">
+                  <pic:nvPicPr>
+                    <pic:cNvPr id="1" name="Picture 1" descr="Diagram&#10;&#10;Description automatically generated"/>
+                    <pic:cNvPicPr/>
+                  </pic:nvPicPr>
+                  <pic:blipFill>
+                    <a:blip r:embed="rId5">
+                      <a:extLst>
+                        <a:ext uri="{28A0092B-C50C-407E-A947-70E740481C1C}">
+                          <a14:useLocalDpi xmlns:a14="http://schemas.microsoft.com/office/drawing/2010/main" val="0"/>
+                        </a:ext>
+                      </a:extLst>
+                    </a:blip>
+                    <a:stretch>
+                      <a:fillRect/>
+                    </a:stretch>
+                  </pic:blipFill>
+                  <pic:spPr>
+                    <a:xfrm>
+                      <a:off x="0" y="0"/>
+                      <a:ext cx="4460805" cy="3504918"/>
+                    </a:xfrm>
+                    <a:prstGeom prst="rect">
+                      <a:avLst/>
+                    </a:prstGeom>
+                  </pic:spPr>
+                </pic:pic>
+              </a:graphicData>
+            </a:graphic>
+          </wp:inline>
+        </w:drawing>
+      </w:r>
     </w:p>
     <w:p>
       <w:pPr>
@@ -810,6 +2455,7 @@
           <w:szCs w:val="22"/>
           <w:lang w:val="en-US"/>
         </w:rPr>
+        <w:lastRenderedPageBreak/>
         <w:t>8</w:t>
       </w:r>
       <w:r>
@@ -825,13 +2471,50 @@
       </w:r>
       <w:r>
         <w:rPr>
-          <w:rFonts w:asciiTheme="majorHAnsi" w:eastAsia="Times New Roman" w:hAnsiTheme="majorHAnsi" w:cstheme="majorHAnsi"/>
-          <w:sz w:val="22"/>
-          <w:szCs w:val="22"/>
-          <w:lang w:val="en-BD" w:eastAsia="en-GB" w:bidi="bn-IN"/>
+          <w:rFonts w:asciiTheme="majorHAnsi" w:hAnsiTheme="majorHAnsi" w:cstheme="majorHAnsi"/>
+          <w:sz w:val="22"/>
+          <w:szCs w:val="22"/>
         </w:rPr>
         <w:t>Draw a simple chart that illustrates the architecture of the system, and the flow of the different data streams between the different components in the system (similar to the Fast Flower Delivery overview)</w:t>
       </w:r>
+    </w:p>
+    <w:p>
+      <w:pPr>
+        <w:rPr>
+          <w:rFonts w:asciiTheme="majorHAnsi" w:hAnsiTheme="majorHAnsi" w:cstheme="majorHAnsi"/>
+          <w:sz w:val="22"/>
+          <w:szCs w:val="22"/>
+          <w:lang w:val="en-US"/>
+        </w:rPr>
+      </w:pPr>
+      <w:r>
+        <w:rPr>
+          <w:rFonts w:asciiTheme="majorHAnsi" w:hAnsiTheme="majorHAnsi" w:cstheme="majorHAnsi"/>
+          <w:sz w:val="22"/>
+          <w:szCs w:val="22"/>
+          <w:lang w:val="en-US"/>
+        </w:rPr>
+        <w:t>Ans:</w:t>
+      </w:r>
+      <w:r>
+        <w:rPr>
+          <w:rFonts w:asciiTheme="majorHAnsi" w:hAnsiTheme="majorHAnsi" w:cstheme="majorHAnsi"/>
+          <w:sz w:val="22"/>
+          <w:szCs w:val="22"/>
+          <w:lang w:val="en-US"/>
+        </w:rPr>
+        <w:t xml:space="preserve"> The diagram is given below:</w:t>
+      </w:r>
+    </w:p>
+    <w:p>
+      <w:pPr>
+        <w:rPr>
+          <w:rFonts w:asciiTheme="majorHAnsi" w:hAnsiTheme="majorHAnsi" w:cstheme="majorHAnsi"/>
+          <w:sz w:val="22"/>
+          <w:szCs w:val="22"/>
+          <w:lang w:val="en-US"/>
+        </w:rPr>
+      </w:pPr>
     </w:p>
     <w:p>
       <w:pPr>
@@ -844,29 +2527,61 @@
           <w:lang w:val="en-US"/>
         </w:rPr>
       </w:pPr>
-    </w:p>
-    <w:p>
-      <w:pPr>
+      <w:r>
         <w:rPr>
           <w:rFonts w:asciiTheme="majorHAnsi" w:hAnsiTheme="majorHAnsi" w:cstheme="majorHAnsi"/>
           <w:b/>
           <w:bCs/>
-          <w:sz w:val="22"/>
-          <w:szCs w:val="22"/>
-          <w:lang w:val="en-US"/>
-        </w:rPr>
-      </w:pPr>
-    </w:p>
-    <w:p>
-      <w:pPr>
-        <w:rPr>
-          <w:rFonts w:asciiTheme="majorHAnsi" w:eastAsia="Times New Roman" w:hAnsiTheme="majorHAnsi" w:cstheme="majorHAnsi"/>
-          <w:sz w:val="22"/>
-          <w:szCs w:val="22"/>
-          <w:lang w:val="en-BD" w:eastAsia="en-GB" w:bidi="bn-IN"/>
-        </w:rPr>
-      </w:pPr>
-      <w:r>
+          <w:noProof/>
+          <w:sz w:val="22"/>
+          <w:szCs w:val="22"/>
+          <w:lang w:val="en-US"/>
+        </w:rPr>
+        <w:drawing>
+          <wp:inline distT="0" distB="0" distL="0" distR="0" wp14:anchorId="0B1558C0" wp14:editId="4174519C">
+            <wp:extent cx="4940300" cy="3632200"/>
+            <wp:effectExtent l="0" t="0" r="0" b="0"/>
+            <wp:docPr id="2" name="Picture 2" descr="Diagram&#10;&#10;Description automatically generated"/>
+            <wp:cNvGraphicFramePr>
+              <a:graphicFrameLocks xmlns:a="http://schemas.openxmlformats.org/drawingml/2006/main" noChangeAspect="1"/>
+            </wp:cNvGraphicFramePr>
+            <a:graphic xmlns:a="http://schemas.openxmlformats.org/drawingml/2006/main">
+              <a:graphicData uri="http://schemas.openxmlformats.org/drawingml/2006/picture">
+                <pic:pic xmlns:pic="http://schemas.openxmlformats.org/drawingml/2006/picture">
+                  <pic:nvPicPr>
+                    <pic:cNvPr id="2" name="Picture 2" descr="Diagram&#10;&#10;Description automatically generated"/>
+                    <pic:cNvPicPr/>
+                  </pic:nvPicPr>
+                  <pic:blipFill>
+                    <a:blip r:embed="rId6">
+                      <a:extLst>
+                        <a:ext uri="{28A0092B-C50C-407E-A947-70E740481C1C}">
+                          <a14:useLocalDpi xmlns:a14="http://schemas.microsoft.com/office/drawing/2010/main" val="0"/>
+                        </a:ext>
+                      </a:extLst>
+                    </a:blip>
+                    <a:stretch>
+                      <a:fillRect/>
+                    </a:stretch>
+                  </pic:blipFill>
+                  <pic:spPr>
+                    <a:xfrm>
+                      <a:off x="0" y="0"/>
+                      <a:ext cx="4940300" cy="3632200"/>
+                    </a:xfrm>
+                    <a:prstGeom prst="rect">
+                      <a:avLst/>
+                    </a:prstGeom>
+                  </pic:spPr>
+                </pic:pic>
+              </a:graphicData>
+            </a:graphic>
+          </wp:inline>
+        </w:drawing>
+      </w:r>
+    </w:p>
+    <w:p>
+      <w:pPr>
         <w:rPr>
           <w:rFonts w:asciiTheme="majorHAnsi" w:hAnsiTheme="majorHAnsi" w:cstheme="majorHAnsi"/>
           <w:b/>
@@ -875,8 +2590,16 @@
           <w:szCs w:val="22"/>
           <w:lang w:val="en-US"/>
         </w:rPr>
-        <w:t>9</w:t>
-      </w:r>
+      </w:pPr>
+    </w:p>
+    <w:p>
+      <w:pPr>
+        <w:rPr>
+          <w:rFonts w:asciiTheme="majorHAnsi" w:hAnsiTheme="majorHAnsi" w:cstheme="majorHAnsi"/>
+          <w:sz w:val="22"/>
+          <w:szCs w:val="22"/>
+        </w:rPr>
+      </w:pPr>
       <w:r>
         <w:rPr>
           <w:rFonts w:asciiTheme="majorHAnsi" w:hAnsiTheme="majorHAnsi" w:cstheme="majorHAnsi"/>
@@ -886,20 +2609,9 @@
           <w:szCs w:val="22"/>
           <w:lang w:val="en-US"/>
         </w:rPr>
-        <w:t xml:space="preserve">- </w:t>
-      </w:r>
-      <w:r>
-        <w:rPr>
-          <w:rFonts w:asciiTheme="majorHAnsi" w:eastAsia="Times New Roman" w:hAnsiTheme="majorHAnsi" w:cstheme="majorHAnsi"/>
-          <w:sz w:val="22"/>
-          <w:szCs w:val="22"/>
-          <w:lang w:val="en-BD" w:eastAsia="en-GB" w:bidi="bn-IN"/>
-        </w:rPr>
-        <w:t>In the application, which components act as event producers, consumers, or both? Draw a simplified event processing network for the application.</w:t>
-      </w:r>
-    </w:p>
-    <w:p>
-      <w:pPr>
+        <w:t>9</w:t>
+      </w:r>
+      <w:r>
         <w:rPr>
           <w:rFonts w:asciiTheme="majorHAnsi" w:hAnsiTheme="majorHAnsi" w:cstheme="majorHAnsi"/>
           <w:b/>
@@ -908,7 +2620,16 @@
           <w:szCs w:val="22"/>
           <w:lang w:val="en-US"/>
         </w:rPr>
-      </w:pPr>
+        <w:t xml:space="preserve">- </w:t>
+      </w:r>
+      <w:r>
+        <w:rPr>
+          <w:rFonts w:asciiTheme="majorHAnsi" w:hAnsiTheme="majorHAnsi" w:cstheme="majorHAnsi"/>
+          <w:sz w:val="22"/>
+          <w:szCs w:val="22"/>
+        </w:rPr>
+        <w:t>In the application, which components act as event producers, consumers, or both? Draw a simplified event processing network for the application.</w:t>
+      </w:r>
     </w:p>
     <w:p>
       <w:pPr>
@@ -916,6 +2637,514 @@
           <w:rFonts w:asciiTheme="majorHAnsi" w:hAnsiTheme="majorHAnsi" w:cstheme="majorHAnsi"/>
           <w:b/>
           <w:bCs/>
+          <w:sz w:val="22"/>
+          <w:szCs w:val="22"/>
+          <w:lang w:val="en-US"/>
+        </w:rPr>
+      </w:pPr>
+    </w:p>
+    <w:p>
+      <w:pPr>
+        <w:pStyle w:val="ListParagraph"/>
+        <w:numPr>
+          <w:ilvl w:val="0"/>
+          <w:numId w:val="3"/>
+        </w:numPr>
+        <w:rPr>
+          <w:rFonts w:asciiTheme="majorHAnsi" w:hAnsiTheme="majorHAnsi" w:cstheme="majorHAnsi"/>
+          <w:lang w:val="en-BD"/>
+        </w:rPr>
+      </w:pPr>
+      <w:r>
+        <w:rPr>
+          <w:rFonts w:asciiTheme="majorHAnsi" w:hAnsiTheme="majorHAnsi" w:cstheme="majorHAnsi"/>
+        </w:rPr>
+        <w:t xml:space="preserve">Components </w:t>
+      </w:r>
+      <w:proofErr w:type="spellStart"/>
+      <w:r>
+        <w:rPr>
+          <w:rFonts w:asciiTheme="majorHAnsi" w:hAnsiTheme="majorHAnsi" w:cstheme="majorHAnsi"/>
+        </w:rPr>
+        <w:t>act</w:t>
+      </w:r>
+      <w:proofErr w:type="spellEnd"/>
+      <w:r>
+        <w:rPr>
+          <w:rFonts w:asciiTheme="majorHAnsi" w:hAnsiTheme="majorHAnsi" w:cstheme="majorHAnsi"/>
+        </w:rPr>
+        <w:t xml:space="preserve"> </w:t>
+      </w:r>
+      <w:proofErr w:type="spellStart"/>
+      <w:r>
+        <w:rPr>
+          <w:rFonts w:asciiTheme="majorHAnsi" w:hAnsiTheme="majorHAnsi" w:cstheme="majorHAnsi"/>
+        </w:rPr>
+        <w:t>as</w:t>
+      </w:r>
+      <w:proofErr w:type="spellEnd"/>
+      <w:r>
+        <w:rPr>
+          <w:rFonts w:asciiTheme="majorHAnsi" w:hAnsiTheme="majorHAnsi" w:cstheme="majorHAnsi"/>
+        </w:rPr>
+        <w:t xml:space="preserve"> an </w:t>
+      </w:r>
+      <w:proofErr w:type="spellStart"/>
+      <w:r>
+        <w:rPr>
+          <w:rFonts w:asciiTheme="majorHAnsi" w:hAnsiTheme="majorHAnsi" w:cstheme="majorHAnsi"/>
+        </w:rPr>
+        <w:t>event</w:t>
+      </w:r>
+      <w:proofErr w:type="spellEnd"/>
+      <w:r>
+        <w:rPr>
+          <w:rFonts w:asciiTheme="majorHAnsi" w:hAnsiTheme="majorHAnsi" w:cstheme="majorHAnsi"/>
+        </w:rPr>
+        <w:t xml:space="preserve"> </w:t>
+      </w:r>
+      <w:proofErr w:type="spellStart"/>
+      <w:r>
+        <w:rPr>
+          <w:rFonts w:asciiTheme="majorHAnsi" w:hAnsiTheme="majorHAnsi" w:cstheme="majorHAnsi"/>
+        </w:rPr>
+        <w:t>produce</w:t>
+      </w:r>
+      <w:r>
+        <w:rPr>
+          <w:rFonts w:asciiTheme="majorHAnsi" w:hAnsiTheme="majorHAnsi" w:cstheme="majorHAnsi"/>
+        </w:rPr>
+        <w:t>r</w:t>
+      </w:r>
+      <w:proofErr w:type="spellEnd"/>
+      <w:r>
+        <w:rPr>
+          <w:rFonts w:asciiTheme="majorHAnsi" w:hAnsiTheme="majorHAnsi" w:cstheme="majorHAnsi"/>
+        </w:rPr>
+        <w:t xml:space="preserve"> </w:t>
+      </w:r>
+      <w:proofErr w:type="spellStart"/>
+      <w:r>
+        <w:rPr>
+          <w:rFonts w:asciiTheme="majorHAnsi" w:hAnsiTheme="majorHAnsi" w:cstheme="majorHAnsi"/>
+        </w:rPr>
+        <w:t>and</w:t>
+      </w:r>
+      <w:proofErr w:type="spellEnd"/>
+      <w:r>
+        <w:rPr>
+          <w:rFonts w:asciiTheme="majorHAnsi" w:hAnsiTheme="majorHAnsi" w:cstheme="majorHAnsi"/>
+        </w:rPr>
+        <w:t xml:space="preserve"> </w:t>
+      </w:r>
+      <w:proofErr w:type="spellStart"/>
+      <w:r>
+        <w:rPr>
+          <w:rFonts w:asciiTheme="majorHAnsi" w:hAnsiTheme="majorHAnsi" w:cstheme="majorHAnsi"/>
+        </w:rPr>
+        <w:t>consume</w:t>
+      </w:r>
+      <w:r>
+        <w:rPr>
+          <w:rFonts w:asciiTheme="majorHAnsi" w:hAnsiTheme="majorHAnsi" w:cstheme="majorHAnsi"/>
+        </w:rPr>
+        <w:t>r</w:t>
+      </w:r>
+      <w:proofErr w:type="spellEnd"/>
+      <w:r>
+        <w:rPr>
+          <w:rFonts w:asciiTheme="majorHAnsi" w:hAnsiTheme="majorHAnsi" w:cstheme="majorHAnsi"/>
+        </w:rPr>
+        <w:t>.</w:t>
+      </w:r>
+    </w:p>
+    <w:p>
+      <w:pPr>
+        <w:pStyle w:val="ListParagraph"/>
+        <w:numPr>
+          <w:ilvl w:val="1"/>
+          <w:numId w:val="2"/>
+        </w:numPr>
+        <w:rPr>
+          <w:rFonts w:asciiTheme="majorHAnsi" w:eastAsia="Times New Roman" w:hAnsiTheme="majorHAnsi" w:cstheme="majorHAnsi"/>
+          <w:sz w:val="22"/>
+          <w:szCs w:val="22"/>
+          <w:lang w:val="en-US" w:eastAsia="en-GB" w:bidi="bn-IN"/>
+        </w:rPr>
+      </w:pPr>
+      <w:r>
+        <w:rPr>
+          <w:rFonts w:asciiTheme="majorHAnsi" w:hAnsiTheme="majorHAnsi" w:cstheme="majorHAnsi"/>
+          <w:sz w:val="22"/>
+          <w:szCs w:val="22"/>
+          <w:lang w:val="en-US"/>
+        </w:rPr>
+        <w:t xml:space="preserve">System for </w:t>
+      </w:r>
+      <w:r>
+        <w:rPr>
+          <w:rFonts w:asciiTheme="majorHAnsi" w:eastAsia="Times New Roman" w:hAnsiTheme="majorHAnsi" w:cstheme="majorHAnsi"/>
+          <w:sz w:val="22"/>
+          <w:szCs w:val="22"/>
+          <w:lang w:val="en-BD" w:eastAsia="en-GB" w:bidi="bn-IN"/>
+        </w:rPr>
+        <w:t>Bus management</w:t>
+      </w:r>
+    </w:p>
+    <w:p>
+      <w:pPr>
+        <w:pStyle w:val="ListParagraph"/>
+        <w:numPr>
+          <w:ilvl w:val="1"/>
+          <w:numId w:val="2"/>
+        </w:numPr>
+        <w:rPr>
+          <w:rFonts w:asciiTheme="majorHAnsi" w:eastAsia="Times New Roman" w:hAnsiTheme="majorHAnsi" w:cstheme="majorHAnsi"/>
+          <w:sz w:val="22"/>
+          <w:szCs w:val="22"/>
+          <w:lang w:val="en-US" w:eastAsia="en-GB" w:bidi="bn-IN"/>
+        </w:rPr>
+      </w:pPr>
+      <w:r>
+        <w:rPr>
+          <w:rFonts w:asciiTheme="majorHAnsi" w:eastAsia="Times New Roman" w:hAnsiTheme="majorHAnsi" w:cstheme="majorHAnsi"/>
+          <w:sz w:val="22"/>
+          <w:szCs w:val="22"/>
+          <w:lang w:val="en-US" w:eastAsia="en-GB" w:bidi="bn-IN"/>
+        </w:rPr>
+        <w:t>Live B</w:t>
+      </w:r>
+      <w:r>
+        <w:rPr>
+          <w:rFonts w:asciiTheme="majorHAnsi" w:eastAsia="Times New Roman" w:hAnsiTheme="majorHAnsi" w:cstheme="majorHAnsi"/>
+          <w:sz w:val="22"/>
+          <w:szCs w:val="22"/>
+          <w:lang w:val="en-BD" w:eastAsia="en-GB" w:bidi="bn-IN"/>
+        </w:rPr>
+        <w:t xml:space="preserve">us </w:t>
+      </w:r>
+      <w:r>
+        <w:rPr>
+          <w:rFonts w:asciiTheme="majorHAnsi" w:eastAsia="Times New Roman" w:hAnsiTheme="majorHAnsi" w:cstheme="majorHAnsi"/>
+          <w:sz w:val="22"/>
+          <w:szCs w:val="22"/>
+          <w:lang w:val="en-US" w:eastAsia="en-GB" w:bidi="bn-IN"/>
+        </w:rPr>
+        <w:t>information feed</w:t>
+      </w:r>
+    </w:p>
+    <w:p>
+      <w:pPr>
+        <w:pStyle w:val="ListParagraph"/>
+        <w:numPr>
+          <w:ilvl w:val="1"/>
+          <w:numId w:val="2"/>
+        </w:numPr>
+        <w:rPr>
+          <w:rFonts w:asciiTheme="majorHAnsi" w:eastAsia="Times New Roman" w:hAnsiTheme="majorHAnsi" w:cstheme="majorHAnsi"/>
+          <w:sz w:val="22"/>
+          <w:szCs w:val="22"/>
+          <w:lang w:val="en-US" w:eastAsia="en-GB" w:bidi="bn-IN"/>
+        </w:rPr>
+      </w:pPr>
+      <w:r>
+        <w:rPr>
+          <w:rFonts w:asciiTheme="majorHAnsi" w:eastAsia="Times New Roman" w:hAnsiTheme="majorHAnsi" w:cstheme="majorHAnsi"/>
+          <w:sz w:val="22"/>
+          <w:szCs w:val="22"/>
+          <w:lang w:val="en-BD" w:eastAsia="en-GB" w:bidi="bn-IN"/>
+        </w:rPr>
+        <w:t xml:space="preserve">Applications </w:t>
+      </w:r>
+      <w:r>
+        <w:rPr>
+          <w:rFonts w:asciiTheme="majorHAnsi" w:eastAsia="Times New Roman" w:hAnsiTheme="majorHAnsi" w:cstheme="majorHAnsi"/>
+          <w:sz w:val="22"/>
+          <w:szCs w:val="22"/>
+          <w:lang w:val="en-US" w:eastAsia="en-GB" w:bidi="bn-IN"/>
+        </w:rPr>
+        <w:t>for</w:t>
+      </w:r>
+      <w:r>
+        <w:rPr>
+          <w:rFonts w:asciiTheme="majorHAnsi" w:eastAsia="Times New Roman" w:hAnsiTheme="majorHAnsi" w:cstheme="majorHAnsi"/>
+          <w:sz w:val="22"/>
+          <w:szCs w:val="22"/>
+          <w:lang w:val="en-BD" w:eastAsia="en-GB" w:bidi="bn-IN"/>
+        </w:rPr>
+        <w:t xml:space="preserve"> students</w:t>
+      </w:r>
+    </w:p>
+    <w:p>
+      <w:pPr>
+        <w:pStyle w:val="ListParagraph"/>
+        <w:numPr>
+          <w:ilvl w:val="1"/>
+          <w:numId w:val="2"/>
+        </w:numPr>
+        <w:rPr>
+          <w:rFonts w:asciiTheme="majorHAnsi" w:eastAsia="Times New Roman" w:hAnsiTheme="majorHAnsi" w:cstheme="majorHAnsi"/>
+          <w:sz w:val="22"/>
+          <w:szCs w:val="22"/>
+          <w:lang w:val="en-US" w:eastAsia="en-GB" w:bidi="bn-IN"/>
+        </w:rPr>
+      </w:pPr>
+      <w:r>
+        <w:rPr>
+          <w:rFonts w:asciiTheme="majorHAnsi" w:eastAsia="Times New Roman" w:hAnsiTheme="majorHAnsi" w:cstheme="majorHAnsi"/>
+          <w:sz w:val="22"/>
+          <w:szCs w:val="22"/>
+          <w:lang w:val="en-BD" w:eastAsia="en-GB" w:bidi="bn-IN"/>
+        </w:rPr>
+        <w:t>Municipal utility</w:t>
+      </w:r>
+      <w:r>
+        <w:rPr>
+          <w:rFonts w:asciiTheme="majorHAnsi" w:eastAsia="Times New Roman" w:hAnsiTheme="majorHAnsi" w:cstheme="majorHAnsi"/>
+          <w:sz w:val="22"/>
+          <w:szCs w:val="22"/>
+          <w:lang w:val="en-US" w:eastAsia="en-GB" w:bidi="bn-IN"/>
+        </w:rPr>
+        <w:t xml:space="preserve"> service</w:t>
+      </w:r>
+    </w:p>
+    <w:p>
+      <w:pPr>
+        <w:pStyle w:val="ListParagraph"/>
+        <w:numPr>
+          <w:ilvl w:val="0"/>
+          <w:numId w:val="2"/>
+        </w:numPr>
+        <w:rPr>
+          <w:rFonts w:asciiTheme="majorHAnsi" w:hAnsiTheme="majorHAnsi" w:cstheme="majorHAnsi"/>
+        </w:rPr>
+      </w:pPr>
+      <w:r>
+        <w:rPr>
+          <w:rFonts w:asciiTheme="majorHAnsi" w:hAnsiTheme="majorHAnsi" w:cstheme="majorHAnsi"/>
+        </w:rPr>
+        <w:t xml:space="preserve">Components </w:t>
+      </w:r>
+      <w:proofErr w:type="spellStart"/>
+      <w:r>
+        <w:rPr>
+          <w:rFonts w:asciiTheme="majorHAnsi" w:hAnsiTheme="majorHAnsi" w:cstheme="majorHAnsi"/>
+        </w:rPr>
+        <w:t>act</w:t>
+      </w:r>
+      <w:proofErr w:type="spellEnd"/>
+      <w:r>
+        <w:rPr>
+          <w:rFonts w:asciiTheme="majorHAnsi" w:hAnsiTheme="majorHAnsi" w:cstheme="majorHAnsi"/>
+        </w:rPr>
+        <w:t xml:space="preserve"> </w:t>
+      </w:r>
+      <w:proofErr w:type="spellStart"/>
+      <w:r>
+        <w:rPr>
+          <w:rFonts w:asciiTheme="majorHAnsi" w:hAnsiTheme="majorHAnsi" w:cstheme="majorHAnsi"/>
+        </w:rPr>
+        <w:t>as</w:t>
+      </w:r>
+      <w:proofErr w:type="spellEnd"/>
+      <w:r>
+        <w:rPr>
+          <w:rFonts w:asciiTheme="majorHAnsi" w:hAnsiTheme="majorHAnsi" w:cstheme="majorHAnsi"/>
+        </w:rPr>
+        <w:t xml:space="preserve"> </w:t>
+      </w:r>
+      <w:r>
+        <w:rPr>
+          <w:rFonts w:asciiTheme="majorHAnsi" w:hAnsiTheme="majorHAnsi" w:cstheme="majorHAnsi"/>
+        </w:rPr>
+        <w:t xml:space="preserve">an </w:t>
+      </w:r>
+      <w:proofErr w:type="spellStart"/>
+      <w:r>
+        <w:rPr>
+          <w:rFonts w:asciiTheme="majorHAnsi" w:hAnsiTheme="majorHAnsi" w:cstheme="majorHAnsi"/>
+        </w:rPr>
+        <w:t>event</w:t>
+      </w:r>
+      <w:proofErr w:type="spellEnd"/>
+      <w:r>
+        <w:rPr>
+          <w:rFonts w:asciiTheme="majorHAnsi" w:hAnsiTheme="majorHAnsi" w:cstheme="majorHAnsi"/>
+        </w:rPr>
+        <w:t xml:space="preserve"> </w:t>
+      </w:r>
+      <w:proofErr w:type="spellStart"/>
+      <w:r>
+        <w:rPr>
+          <w:rFonts w:asciiTheme="majorHAnsi" w:hAnsiTheme="majorHAnsi" w:cstheme="majorHAnsi"/>
+        </w:rPr>
+        <w:t>producer</w:t>
+      </w:r>
+      <w:proofErr w:type="spellEnd"/>
+    </w:p>
+    <w:p>
+      <w:pPr>
+        <w:pStyle w:val="ListParagraph"/>
+        <w:numPr>
+          <w:ilvl w:val="1"/>
+          <w:numId w:val="2"/>
+        </w:numPr>
+        <w:rPr>
+          <w:rFonts w:asciiTheme="majorHAnsi" w:hAnsiTheme="majorHAnsi" w:cstheme="majorHAnsi"/>
+          <w:sz w:val="22"/>
+          <w:szCs w:val="22"/>
+          <w:lang w:val="en-US"/>
+        </w:rPr>
+      </w:pPr>
+      <w:r>
+        <w:rPr>
+          <w:rFonts w:asciiTheme="majorHAnsi" w:eastAsia="Times New Roman" w:hAnsiTheme="majorHAnsi" w:cstheme="majorHAnsi"/>
+          <w:sz w:val="22"/>
+          <w:szCs w:val="22"/>
+          <w:lang w:val="en-US" w:eastAsia="en-GB" w:bidi="bn-IN"/>
+        </w:rPr>
+        <w:t>Live w</w:t>
+      </w:r>
+      <w:r>
+        <w:rPr>
+          <w:rFonts w:asciiTheme="majorHAnsi" w:eastAsia="Times New Roman" w:hAnsiTheme="majorHAnsi" w:cstheme="majorHAnsi"/>
+          <w:sz w:val="22"/>
+          <w:szCs w:val="22"/>
+          <w:lang w:val="en-BD" w:eastAsia="en-GB" w:bidi="bn-IN"/>
+        </w:rPr>
+        <w:t>eather</w:t>
+      </w:r>
+      <w:r>
+        <w:rPr>
+          <w:rFonts w:asciiTheme="majorHAnsi" w:eastAsia="Times New Roman" w:hAnsiTheme="majorHAnsi" w:cstheme="majorHAnsi"/>
+          <w:sz w:val="22"/>
+          <w:szCs w:val="22"/>
+          <w:lang w:val="en-US" w:eastAsia="en-GB" w:bidi="bn-IN"/>
+        </w:rPr>
+        <w:t xml:space="preserve"> feed system.</w:t>
+      </w:r>
+    </w:p>
+    <w:p>
+      <w:pPr>
+        <w:pStyle w:val="ListParagraph"/>
+        <w:numPr>
+          <w:ilvl w:val="1"/>
+          <w:numId w:val="2"/>
+        </w:numPr>
+        <w:rPr>
+          <w:rFonts w:asciiTheme="majorHAnsi" w:hAnsiTheme="majorHAnsi" w:cstheme="majorHAnsi"/>
+        </w:rPr>
+      </w:pPr>
+      <w:r>
+        <w:rPr>
+          <w:rFonts w:asciiTheme="majorHAnsi" w:eastAsia="Times New Roman" w:hAnsiTheme="majorHAnsi" w:cstheme="majorHAnsi"/>
+          <w:sz w:val="22"/>
+          <w:szCs w:val="22"/>
+          <w:lang w:val="en-BD" w:eastAsia="en-GB" w:bidi="bn-IN"/>
+        </w:rPr>
+        <w:t xml:space="preserve">Applications </w:t>
+      </w:r>
+      <w:r>
+        <w:rPr>
+          <w:rFonts w:asciiTheme="majorHAnsi" w:eastAsia="Times New Roman" w:hAnsiTheme="majorHAnsi" w:cstheme="majorHAnsi"/>
+          <w:sz w:val="22"/>
+          <w:szCs w:val="22"/>
+          <w:lang w:val="en-US" w:eastAsia="en-GB" w:bidi="bn-IN"/>
+        </w:rPr>
+        <w:t>for</w:t>
+      </w:r>
+      <w:r>
+        <w:rPr>
+          <w:rFonts w:asciiTheme="majorHAnsi" w:eastAsia="Times New Roman" w:hAnsiTheme="majorHAnsi" w:cstheme="majorHAnsi"/>
+          <w:sz w:val="22"/>
+          <w:szCs w:val="22"/>
+          <w:lang w:val="en-BD" w:eastAsia="en-GB" w:bidi="bn-IN"/>
+        </w:rPr>
+        <w:t xml:space="preserve"> Lectures management</w:t>
+      </w:r>
+    </w:p>
+    <w:p>
+      <w:pPr>
+        <w:rPr>
+          <w:rFonts w:asciiTheme="majorHAnsi" w:hAnsiTheme="majorHAnsi" w:cstheme="majorHAnsi"/>
+        </w:rPr>
+      </w:pPr>
+    </w:p>
+    <w:p>
+      <w:pPr>
+        <w:rPr>
+          <w:rFonts w:asciiTheme="majorHAnsi" w:hAnsiTheme="majorHAnsi" w:cstheme="majorHAnsi"/>
+        </w:rPr>
+      </w:pPr>
+    </w:p>
+    <w:p>
+      <w:pPr>
+        <w:rPr>
+          <w:rFonts w:asciiTheme="majorHAnsi" w:hAnsiTheme="majorHAnsi" w:cstheme="majorHAnsi"/>
+        </w:rPr>
+      </w:pPr>
+    </w:p>
+    <w:p>
+      <w:pPr>
+        <w:rPr>
+          <w:rFonts w:asciiTheme="majorHAnsi" w:hAnsiTheme="majorHAnsi" w:cstheme="majorHAnsi"/>
+        </w:rPr>
+      </w:pPr>
+    </w:p>
+    <w:p>
+      <w:pPr>
+        <w:rPr>
+          <w:rFonts w:asciiTheme="majorHAnsi" w:hAnsiTheme="majorHAnsi" w:cstheme="majorHAnsi"/>
+        </w:rPr>
+      </w:pPr>
+    </w:p>
+    <w:p>
+      <w:pPr>
+        <w:rPr>
+          <w:rFonts w:asciiTheme="majorHAnsi" w:hAnsiTheme="majorHAnsi" w:cstheme="majorHAnsi"/>
+        </w:rPr>
+      </w:pPr>
+    </w:p>
+    <w:p>
+      <w:pPr>
+        <w:rPr>
+          <w:rFonts w:asciiTheme="majorHAnsi" w:hAnsiTheme="majorHAnsi" w:cstheme="majorHAnsi"/>
+        </w:rPr>
+      </w:pPr>
+    </w:p>
+    <w:p>
+      <w:pPr>
+        <w:rPr>
+          <w:rFonts w:asciiTheme="majorHAnsi" w:hAnsiTheme="majorHAnsi" w:cstheme="majorHAnsi"/>
+        </w:rPr>
+      </w:pPr>
+    </w:p>
+    <w:p>
+      <w:pPr>
+        <w:rPr>
+          <w:rFonts w:asciiTheme="majorHAnsi" w:hAnsiTheme="majorHAnsi" w:cstheme="majorHAnsi"/>
+        </w:rPr>
+      </w:pPr>
+    </w:p>
+    <w:p>
+      <w:pPr>
+        <w:rPr>
+          <w:rFonts w:asciiTheme="majorHAnsi" w:hAnsiTheme="majorHAnsi" w:cstheme="majorHAnsi"/>
+          <w:lang w:val="en-US"/>
+        </w:rPr>
+      </w:pPr>
+      <w:r>
+        <w:rPr>
+          <w:rFonts w:asciiTheme="majorHAnsi" w:hAnsiTheme="majorHAnsi" w:cstheme="majorHAnsi"/>
+          <w:lang w:val="en-US"/>
+        </w:rPr>
+        <w:t xml:space="preserve">10- </w:t>
+      </w:r>
+    </w:p>
+    <w:p>
+      <w:pPr>
+        <w:rPr>
+          <w:rFonts w:asciiTheme="majorHAnsi" w:hAnsiTheme="majorHAnsi" w:cstheme="majorHAnsi"/>
           <w:sz w:val="22"/>
           <w:szCs w:val="22"/>
           <w:lang w:val="en-US"/>
@@ -952,6 +3181,448 @@
     </w:sectPr>
   </w:body>
 </w:document>
+</file>
+
+<file path=word/numbering.xml><?xml version="1.0" encoding="utf-8"?>
+<w:numbering xmlns:wpc="http://schemas.microsoft.com/office/word/2010/wordprocessingCanvas" xmlns:cx="http://schemas.microsoft.com/office/drawing/2014/chartex" xmlns:cx1="http://schemas.microsoft.com/office/drawing/2015/9/8/chartex" xmlns:cx2="http://schemas.microsoft.com/office/drawing/2015/10/21/chartex" xmlns:cx3="http://schemas.microsoft.com/office/drawing/2016/5/9/chartex" xmlns:cx4="http://schemas.microsoft.com/office/drawing/2016/5/10/chartex" xmlns:cx5="http://schemas.microsoft.com/office/drawing/2016/5/11/chartex" xmlns:cx6="http://schemas.microsoft.com/office/drawing/2016/5/12/chartex" xmlns:cx7="http://schemas.microsoft.com/office/drawing/2016/5/13/chartex" xmlns:cx8="http://schemas.microsoft.com/office/drawing/2016/5/14/chartex" xmlns:mc="http://schemas.openxmlformats.org/markup-compatibility/2006" xmlns:aink="http://schemas.microsoft.com/office/drawing/2016/ink" xmlns:am3d="http://schemas.microsoft.com/office/drawing/2017/model3d" xmlns:o="urn:schemas-microsoft-com:office:office" xmlns:r="http://schemas.openxmlformats.org/officeDocument/2006/relationships" xmlns:m="http://schemas.openxmlformats.org/officeDocument/2006/math" xmlns:v="urn:schemas-microsoft-com:vml" xmlns:wp14="http://schemas.microsoft.com/office/word/2010/wordprocessingDrawing" xmlns:wp="http://schemas.openxmlformats.org/drawingml/2006/wordprocessingDrawing" xmlns:w10="urn:schemas-microsoft-com:office:word" xmlns:w="http://schemas.openxmlformats.org/wordprocessingml/2006/main" xmlns:w14="http://schemas.microsoft.com/office/word/2010/wordml" xmlns:w15="http://schemas.microsoft.com/office/word/2012/wordml" xmlns:w16cex="http://schemas.microsoft.com/office/word/2018/wordml/cex" xmlns:w16cid="http://schemas.microsoft.com/office/word/2016/wordml/cid" xmlns:w16="http://schemas.microsoft.com/office/word/2018/wordml" xmlns:w16se="http://schemas.microsoft.com/office/word/2015/wordml/symex" xmlns:wpg="http://schemas.microsoft.com/office/word/2010/wordprocessingGroup" xmlns:wpi="http://schemas.microsoft.com/office/word/2010/wordprocessingInk" xmlns:wne="http://schemas.microsoft.com/office/word/2006/wordml" xmlns:wps="http://schemas.microsoft.com/office/word/2010/wordprocessingShape" mc:Ignorable="w14 w15 w16se w16cid w16 w16cex wp14">
+  <w:abstractNum w:abstractNumId="0" w15:restartNumberingAfterBreak="0">
+    <w:nsid w:val="28503577"/>
+    <w:multiLevelType w:val="hybridMultilevel"/>
+    <w:tmpl w:val="A8D43C06"/>
+    <w:lvl w:ilvl="0" w:tplc="08090001">
+      <w:start w:val="1"/>
+      <w:numFmt w:val="bullet"/>
+      <w:lvlText w:val=""/>
+      <w:lvlJc w:val="left"/>
+      <w:pPr>
+        <w:ind w:left="720" w:hanging="360"/>
+      </w:pPr>
+      <w:rPr>
+        <w:rFonts w:ascii="Symbol" w:hAnsi="Symbol" w:hint="default"/>
+      </w:rPr>
+    </w:lvl>
+    <w:lvl w:ilvl="1" w:tplc="08090003">
+      <w:start w:val="1"/>
+      <w:numFmt w:val="bullet"/>
+      <w:lvlText w:val="o"/>
+      <w:lvlJc w:val="left"/>
+      <w:pPr>
+        <w:ind w:left="1440" w:hanging="360"/>
+      </w:pPr>
+      <w:rPr>
+        <w:rFonts w:ascii="Courier New" w:hAnsi="Courier New" w:cs="Courier New" w:hint="default"/>
+      </w:rPr>
+    </w:lvl>
+    <w:lvl w:ilvl="2" w:tplc="08090005" w:tentative="1">
+      <w:start w:val="1"/>
+      <w:numFmt w:val="bullet"/>
+      <w:lvlText w:val=""/>
+      <w:lvlJc w:val="left"/>
+      <w:pPr>
+        <w:ind w:left="2160" w:hanging="360"/>
+      </w:pPr>
+      <w:rPr>
+        <w:rFonts w:ascii="Wingdings" w:hAnsi="Wingdings" w:hint="default"/>
+      </w:rPr>
+    </w:lvl>
+    <w:lvl w:ilvl="3" w:tplc="08090001" w:tentative="1">
+      <w:start w:val="1"/>
+      <w:numFmt w:val="bullet"/>
+      <w:lvlText w:val=""/>
+      <w:lvlJc w:val="left"/>
+      <w:pPr>
+        <w:ind w:left="2880" w:hanging="360"/>
+      </w:pPr>
+      <w:rPr>
+        <w:rFonts w:ascii="Symbol" w:hAnsi="Symbol" w:hint="default"/>
+      </w:rPr>
+    </w:lvl>
+    <w:lvl w:ilvl="4" w:tplc="08090003" w:tentative="1">
+      <w:start w:val="1"/>
+      <w:numFmt w:val="bullet"/>
+      <w:lvlText w:val="o"/>
+      <w:lvlJc w:val="left"/>
+      <w:pPr>
+        <w:ind w:left="3600" w:hanging="360"/>
+      </w:pPr>
+      <w:rPr>
+        <w:rFonts w:ascii="Courier New" w:hAnsi="Courier New" w:cs="Courier New" w:hint="default"/>
+      </w:rPr>
+    </w:lvl>
+    <w:lvl w:ilvl="5" w:tplc="08090005" w:tentative="1">
+      <w:start w:val="1"/>
+      <w:numFmt w:val="bullet"/>
+      <w:lvlText w:val=""/>
+      <w:lvlJc w:val="left"/>
+      <w:pPr>
+        <w:ind w:left="4320" w:hanging="360"/>
+      </w:pPr>
+      <w:rPr>
+        <w:rFonts w:ascii="Wingdings" w:hAnsi="Wingdings" w:hint="default"/>
+      </w:rPr>
+    </w:lvl>
+    <w:lvl w:ilvl="6" w:tplc="08090001" w:tentative="1">
+      <w:start w:val="1"/>
+      <w:numFmt w:val="bullet"/>
+      <w:lvlText w:val=""/>
+      <w:lvlJc w:val="left"/>
+      <w:pPr>
+        <w:ind w:left="5040" w:hanging="360"/>
+      </w:pPr>
+      <w:rPr>
+        <w:rFonts w:ascii="Symbol" w:hAnsi="Symbol" w:hint="default"/>
+      </w:rPr>
+    </w:lvl>
+    <w:lvl w:ilvl="7" w:tplc="08090003" w:tentative="1">
+      <w:start w:val="1"/>
+      <w:numFmt w:val="bullet"/>
+      <w:lvlText w:val="o"/>
+      <w:lvlJc w:val="left"/>
+      <w:pPr>
+        <w:ind w:left="5760" w:hanging="360"/>
+      </w:pPr>
+      <w:rPr>
+        <w:rFonts w:ascii="Courier New" w:hAnsi="Courier New" w:cs="Courier New" w:hint="default"/>
+      </w:rPr>
+    </w:lvl>
+    <w:lvl w:ilvl="8" w:tplc="08090005" w:tentative="1">
+      <w:start w:val="1"/>
+      <w:numFmt w:val="bullet"/>
+      <w:lvlText w:val=""/>
+      <w:lvlJc w:val="left"/>
+      <w:pPr>
+        <w:ind w:left="6480" w:hanging="360"/>
+      </w:pPr>
+      <w:rPr>
+        <w:rFonts w:ascii="Wingdings" w:hAnsi="Wingdings" w:hint="default"/>
+      </w:rPr>
+    </w:lvl>
+  </w:abstractNum>
+  <w:abstractNum w:abstractNumId="1" w15:restartNumberingAfterBreak="0">
+    <w:nsid w:val="5BA16CD6"/>
+    <w:multiLevelType w:val="hybridMultilevel"/>
+    <w:tmpl w:val="44FAA634"/>
+    <w:lvl w:ilvl="0" w:tplc="08090001">
+      <w:start w:val="1"/>
+      <w:numFmt w:val="bullet"/>
+      <w:lvlText w:val=""/>
+      <w:lvlJc w:val="left"/>
+      <w:pPr>
+        <w:ind w:left="720" w:hanging="360"/>
+      </w:pPr>
+      <w:rPr>
+        <w:rFonts w:ascii="Symbol" w:hAnsi="Symbol" w:hint="default"/>
+      </w:rPr>
+    </w:lvl>
+    <w:lvl w:ilvl="1" w:tplc="08090003" w:tentative="1">
+      <w:start w:val="1"/>
+      <w:numFmt w:val="bullet"/>
+      <w:lvlText w:val="o"/>
+      <w:lvlJc w:val="left"/>
+      <w:pPr>
+        <w:ind w:left="1440" w:hanging="360"/>
+      </w:pPr>
+      <w:rPr>
+        <w:rFonts w:ascii="Courier New" w:hAnsi="Courier New" w:cs="Courier New" w:hint="default"/>
+      </w:rPr>
+    </w:lvl>
+    <w:lvl w:ilvl="2" w:tplc="08090005" w:tentative="1">
+      <w:start w:val="1"/>
+      <w:numFmt w:val="bullet"/>
+      <w:lvlText w:val=""/>
+      <w:lvlJc w:val="left"/>
+      <w:pPr>
+        <w:ind w:left="2160" w:hanging="360"/>
+      </w:pPr>
+      <w:rPr>
+        <w:rFonts w:ascii="Wingdings" w:hAnsi="Wingdings" w:hint="default"/>
+      </w:rPr>
+    </w:lvl>
+    <w:lvl w:ilvl="3" w:tplc="08090001" w:tentative="1">
+      <w:start w:val="1"/>
+      <w:numFmt w:val="bullet"/>
+      <w:lvlText w:val=""/>
+      <w:lvlJc w:val="left"/>
+      <w:pPr>
+        <w:ind w:left="2880" w:hanging="360"/>
+      </w:pPr>
+      <w:rPr>
+        <w:rFonts w:ascii="Symbol" w:hAnsi="Symbol" w:hint="default"/>
+      </w:rPr>
+    </w:lvl>
+    <w:lvl w:ilvl="4" w:tplc="08090003" w:tentative="1">
+      <w:start w:val="1"/>
+      <w:numFmt w:val="bullet"/>
+      <w:lvlText w:val="o"/>
+      <w:lvlJc w:val="left"/>
+      <w:pPr>
+        <w:ind w:left="3600" w:hanging="360"/>
+      </w:pPr>
+      <w:rPr>
+        <w:rFonts w:ascii="Courier New" w:hAnsi="Courier New" w:cs="Courier New" w:hint="default"/>
+      </w:rPr>
+    </w:lvl>
+    <w:lvl w:ilvl="5" w:tplc="08090005" w:tentative="1">
+      <w:start w:val="1"/>
+      <w:numFmt w:val="bullet"/>
+      <w:lvlText w:val=""/>
+      <w:lvlJc w:val="left"/>
+      <w:pPr>
+        <w:ind w:left="4320" w:hanging="360"/>
+      </w:pPr>
+      <w:rPr>
+        <w:rFonts w:ascii="Wingdings" w:hAnsi="Wingdings" w:hint="default"/>
+      </w:rPr>
+    </w:lvl>
+    <w:lvl w:ilvl="6" w:tplc="08090001" w:tentative="1">
+      <w:start w:val="1"/>
+      <w:numFmt w:val="bullet"/>
+      <w:lvlText w:val=""/>
+      <w:lvlJc w:val="left"/>
+      <w:pPr>
+        <w:ind w:left="5040" w:hanging="360"/>
+      </w:pPr>
+      <w:rPr>
+        <w:rFonts w:ascii="Symbol" w:hAnsi="Symbol" w:hint="default"/>
+      </w:rPr>
+    </w:lvl>
+    <w:lvl w:ilvl="7" w:tplc="08090003" w:tentative="1">
+      <w:start w:val="1"/>
+      <w:numFmt w:val="bullet"/>
+      <w:lvlText w:val="o"/>
+      <w:lvlJc w:val="left"/>
+      <w:pPr>
+        <w:ind w:left="5760" w:hanging="360"/>
+      </w:pPr>
+      <w:rPr>
+        <w:rFonts w:ascii="Courier New" w:hAnsi="Courier New" w:cs="Courier New" w:hint="default"/>
+      </w:rPr>
+    </w:lvl>
+    <w:lvl w:ilvl="8" w:tplc="08090005" w:tentative="1">
+      <w:start w:val="1"/>
+      <w:numFmt w:val="bullet"/>
+      <w:lvlText w:val=""/>
+      <w:lvlJc w:val="left"/>
+      <w:pPr>
+        <w:ind w:left="6480" w:hanging="360"/>
+      </w:pPr>
+      <w:rPr>
+        <w:rFonts w:ascii="Wingdings" w:hAnsi="Wingdings" w:hint="default"/>
+      </w:rPr>
+    </w:lvl>
+  </w:abstractNum>
+  <w:abstractNum w:abstractNumId="2" w15:restartNumberingAfterBreak="0">
+    <w:nsid w:val="5E220B23"/>
+    <w:multiLevelType w:val="hybridMultilevel"/>
+    <w:tmpl w:val="F04AE2E8"/>
+    <w:lvl w:ilvl="0" w:tplc="08090001">
+      <w:start w:val="1"/>
+      <w:numFmt w:val="bullet"/>
+      <w:lvlText w:val=""/>
+      <w:lvlJc w:val="left"/>
+      <w:pPr>
+        <w:ind w:left="720" w:hanging="360"/>
+      </w:pPr>
+      <w:rPr>
+        <w:rFonts w:ascii="Symbol" w:hAnsi="Symbol" w:hint="default"/>
+      </w:rPr>
+    </w:lvl>
+    <w:lvl w:ilvl="1" w:tplc="08090003">
+      <w:start w:val="1"/>
+      <w:numFmt w:val="bullet"/>
+      <w:lvlText w:val="o"/>
+      <w:lvlJc w:val="left"/>
+      <w:pPr>
+        <w:ind w:left="1440" w:hanging="360"/>
+      </w:pPr>
+      <w:rPr>
+        <w:rFonts w:ascii="Courier New" w:hAnsi="Courier New" w:cs="Courier New" w:hint="default"/>
+      </w:rPr>
+    </w:lvl>
+    <w:lvl w:ilvl="2" w:tplc="08090005">
+      <w:start w:val="1"/>
+      <w:numFmt w:val="bullet"/>
+      <w:lvlText w:val=""/>
+      <w:lvlJc w:val="left"/>
+      <w:pPr>
+        <w:ind w:left="2160" w:hanging="360"/>
+      </w:pPr>
+      <w:rPr>
+        <w:rFonts w:ascii="Wingdings" w:hAnsi="Wingdings" w:hint="default"/>
+      </w:rPr>
+    </w:lvl>
+    <w:lvl w:ilvl="3" w:tplc="08090001" w:tentative="1">
+      <w:start w:val="1"/>
+      <w:numFmt w:val="bullet"/>
+      <w:lvlText w:val=""/>
+      <w:lvlJc w:val="left"/>
+      <w:pPr>
+        <w:ind w:left="2880" w:hanging="360"/>
+      </w:pPr>
+      <w:rPr>
+        <w:rFonts w:ascii="Symbol" w:hAnsi="Symbol" w:hint="default"/>
+      </w:rPr>
+    </w:lvl>
+    <w:lvl w:ilvl="4" w:tplc="08090003" w:tentative="1">
+      <w:start w:val="1"/>
+      <w:numFmt w:val="bullet"/>
+      <w:lvlText w:val="o"/>
+      <w:lvlJc w:val="left"/>
+      <w:pPr>
+        <w:ind w:left="3600" w:hanging="360"/>
+      </w:pPr>
+      <w:rPr>
+        <w:rFonts w:ascii="Courier New" w:hAnsi="Courier New" w:cs="Courier New" w:hint="default"/>
+      </w:rPr>
+    </w:lvl>
+    <w:lvl w:ilvl="5" w:tplc="08090005" w:tentative="1">
+      <w:start w:val="1"/>
+      <w:numFmt w:val="bullet"/>
+      <w:lvlText w:val=""/>
+      <w:lvlJc w:val="left"/>
+      <w:pPr>
+        <w:ind w:left="4320" w:hanging="360"/>
+      </w:pPr>
+      <w:rPr>
+        <w:rFonts w:ascii="Wingdings" w:hAnsi="Wingdings" w:hint="default"/>
+      </w:rPr>
+    </w:lvl>
+    <w:lvl w:ilvl="6" w:tplc="08090001" w:tentative="1">
+      <w:start w:val="1"/>
+      <w:numFmt w:val="bullet"/>
+      <w:lvlText w:val=""/>
+      <w:lvlJc w:val="left"/>
+      <w:pPr>
+        <w:ind w:left="5040" w:hanging="360"/>
+      </w:pPr>
+      <w:rPr>
+        <w:rFonts w:ascii="Symbol" w:hAnsi="Symbol" w:hint="default"/>
+      </w:rPr>
+    </w:lvl>
+    <w:lvl w:ilvl="7" w:tplc="08090003" w:tentative="1">
+      <w:start w:val="1"/>
+      <w:numFmt w:val="bullet"/>
+      <w:lvlText w:val="o"/>
+      <w:lvlJc w:val="left"/>
+      <w:pPr>
+        <w:ind w:left="5760" w:hanging="360"/>
+      </w:pPr>
+      <w:rPr>
+        <w:rFonts w:ascii="Courier New" w:hAnsi="Courier New" w:cs="Courier New" w:hint="default"/>
+      </w:rPr>
+    </w:lvl>
+    <w:lvl w:ilvl="8" w:tplc="08090005" w:tentative="1">
+      <w:start w:val="1"/>
+      <w:numFmt w:val="bullet"/>
+      <w:lvlText w:val=""/>
+      <w:lvlJc w:val="left"/>
+      <w:pPr>
+        <w:ind w:left="6480" w:hanging="360"/>
+      </w:pPr>
+      <w:rPr>
+        <w:rFonts w:ascii="Wingdings" w:hAnsi="Wingdings" w:hint="default"/>
+      </w:rPr>
+    </w:lvl>
+  </w:abstractNum>
+  <w:abstractNum w:abstractNumId="3" w15:restartNumberingAfterBreak="0">
+    <w:nsid w:val="721E3262"/>
+    <w:multiLevelType w:val="hybridMultilevel"/>
+    <w:tmpl w:val="5218B3A2"/>
+    <w:lvl w:ilvl="0" w:tplc="0809000F">
+      <w:start w:val="1"/>
+      <w:numFmt w:val="decimal"/>
+      <w:lvlText w:val="%1."/>
+      <w:lvlJc w:val="left"/>
+      <w:pPr>
+        <w:ind w:left="720" w:hanging="360"/>
+      </w:pPr>
+    </w:lvl>
+    <w:lvl w:ilvl="1" w:tplc="08090019">
+      <w:start w:val="1"/>
+      <w:numFmt w:val="lowerLetter"/>
+      <w:lvlText w:val="%2."/>
+      <w:lvlJc w:val="left"/>
+      <w:pPr>
+        <w:ind w:left="1440" w:hanging="360"/>
+      </w:pPr>
+    </w:lvl>
+    <w:lvl w:ilvl="2" w:tplc="0809001B" w:tentative="1">
+      <w:start w:val="1"/>
+      <w:numFmt w:val="lowerRoman"/>
+      <w:lvlText w:val="%3."/>
+      <w:lvlJc w:val="right"/>
+      <w:pPr>
+        <w:ind w:left="2160" w:hanging="180"/>
+      </w:pPr>
+    </w:lvl>
+    <w:lvl w:ilvl="3" w:tplc="0809000F" w:tentative="1">
+      <w:start w:val="1"/>
+      <w:numFmt w:val="decimal"/>
+      <w:lvlText w:val="%4."/>
+      <w:lvlJc w:val="left"/>
+      <w:pPr>
+        <w:ind w:left="2880" w:hanging="360"/>
+      </w:pPr>
+    </w:lvl>
+    <w:lvl w:ilvl="4" w:tplc="08090019" w:tentative="1">
+      <w:start w:val="1"/>
+      <w:numFmt w:val="lowerLetter"/>
+      <w:lvlText w:val="%5."/>
+      <w:lvlJc w:val="left"/>
+      <w:pPr>
+        <w:ind w:left="3600" w:hanging="360"/>
+      </w:pPr>
+    </w:lvl>
+    <w:lvl w:ilvl="5" w:tplc="0809001B" w:tentative="1">
+      <w:start w:val="1"/>
+      <w:numFmt w:val="lowerRoman"/>
+      <w:lvlText w:val="%6."/>
+      <w:lvlJc w:val="right"/>
+      <w:pPr>
+        <w:ind w:left="4320" w:hanging="180"/>
+      </w:pPr>
+    </w:lvl>
+    <w:lvl w:ilvl="6" w:tplc="0809000F" w:tentative="1">
+      <w:start w:val="1"/>
+      <w:numFmt w:val="decimal"/>
+      <w:lvlText w:val="%7."/>
+      <w:lvlJc w:val="left"/>
+      <w:pPr>
+        <w:ind w:left="5040" w:hanging="360"/>
+      </w:pPr>
+    </w:lvl>
+    <w:lvl w:ilvl="7" w:tplc="08090019" w:tentative="1">
+      <w:start w:val="1"/>
+      <w:numFmt w:val="lowerLetter"/>
+      <w:lvlText w:val="%8."/>
+      <w:lvlJc w:val="left"/>
+      <w:pPr>
+        <w:ind w:left="5760" w:hanging="360"/>
+      </w:pPr>
+    </w:lvl>
+    <w:lvl w:ilvl="8" w:tplc="0809001B" w:tentative="1">
+      <w:start w:val="1"/>
+      <w:numFmt w:val="lowerRoman"/>
+      <w:lvlText w:val="%9."/>
+      <w:lvlJc w:val="right"/>
+      <w:pPr>
+        <w:ind w:left="6480" w:hanging="180"/>
+      </w:pPr>
+    </w:lvl>
+  </w:abstractNum>
+  <w:num w:numId="1">
+    <w:abstractNumId w:val="3"/>
+  </w:num>
+  <w:num w:numId="2">
+    <w:abstractNumId w:val="2"/>
+  </w:num>
+  <w:num w:numId="3">
+    <w:abstractNumId w:val="1"/>
+  </w:num>
+  <w:num w:numId="4">
+    <w:abstractNumId w:val="0"/>
+  </w:num>
+</w:numbering>
 </file>
 
 <file path=word/styles.xml><?xml version="1.0" encoding="utf-8"?>
@@ -1345,6 +4016,11 @@
   <w:style w:type="paragraph" w:default="1" w:styleId="Normal">
     <w:name w:val="Normal"/>
     <w:qFormat/>
+    <w:rsid w:val="00107B23"/>
+    <w:rPr>
+      <w:rFonts w:ascii="Times New Roman" w:eastAsia="Times New Roman" w:hAnsi="Times New Roman" w:cs="Times New Roman"/>
+      <w:lang w:val="en-BD" w:eastAsia="en-GB" w:bidi="bn-IN"/>
+    </w:rPr>
   </w:style>
   <w:style w:type="character" w:default="1" w:styleId="DefaultParagraphFont">
     <w:name w:val="Default Paragraph Font"/>
@@ -1372,6 +4048,21 @@
     <w:uiPriority w:val="99"/>
     <w:semiHidden/>
     <w:unhideWhenUsed/>
+  </w:style>
+  <w:style w:type="paragraph" w:styleId="ListParagraph">
+    <w:name w:val="List Paragraph"/>
+    <w:basedOn w:val="Normal"/>
+    <w:uiPriority w:val="34"/>
+    <w:qFormat/>
+    <w:rsid w:val="00717BEB"/>
+    <w:pPr>
+      <w:ind w:left="720"/>
+      <w:contextualSpacing/>
+    </w:pPr>
+    <w:rPr>
+      <w:rFonts w:asciiTheme="minorHAnsi" w:eastAsiaTheme="minorHAnsi" w:hAnsiTheme="minorHAnsi" w:cstheme="minorBidi"/>
+      <w:lang w:val="de-DE" w:eastAsia="en-US" w:bidi="ar-SA"/>
+    </w:rPr>
   </w:style>
 </w:styles>
 </file>

</xml_diff>

<commit_message>
assignment 3 10th question
</commit_message>
<xml_diff>
--- a/Assignment3/tasks solutions/Exercise-1.docx
+++ b/Assignment3/tasks solutions/Exercise-1.docx
@@ -1579,6 +1579,7 @@
           <w:szCs w:val="22"/>
           <w:lang w:val="en-US" w:eastAsia="en-GB" w:bidi="bn-IN"/>
         </w:rPr>
+        <w:lastRenderedPageBreak/>
         <w:t>Send student schedule</w:t>
       </w:r>
       <w:r>
@@ -1612,7 +1613,6 @@
           <w:szCs w:val="22"/>
           <w:lang w:val="en-US" w:eastAsia="en-GB" w:bidi="bn-IN"/>
         </w:rPr>
-        <w:lastRenderedPageBreak/>
         <w:t>Send request for bus</w:t>
       </w:r>
     </w:p>
@@ -2393,9 +2393,9 @@
           <w:lang w:val="en-US"/>
         </w:rPr>
         <w:drawing>
-          <wp:inline distT="0" distB="0" distL="0" distR="0" wp14:anchorId="7207F684" wp14:editId="72D87E8B">
-            <wp:extent cx="4445000" cy="3492500"/>
-            <wp:effectExtent l="0" t="0" r="0" b="0"/>
+          <wp:inline distT="0" distB="0" distL="0" distR="0" wp14:anchorId="7207F684" wp14:editId="43BC0F30">
+            <wp:extent cx="3681782" cy="2892829"/>
+            <wp:effectExtent l="0" t="0" r="1270" b="3175"/>
             <wp:docPr id="1" name="Picture 1" descr="Diagram&#10;&#10;Description automatically generated"/>
             <wp:cNvGraphicFramePr>
               <a:graphicFrameLocks xmlns:a="http://schemas.openxmlformats.org/drawingml/2006/main" noChangeAspect="1"/>
@@ -2422,7 +2422,7 @@
                   <pic:spPr>
                     <a:xfrm>
                       <a:off x="0" y="0"/>
-                      <a:ext cx="4460805" cy="3504918"/>
+                      <a:ext cx="3714008" cy="2918150"/>
                     </a:xfrm>
                     <a:prstGeom prst="rect">
                       <a:avLst/>
@@ -2645,6 +2645,29 @@
     </w:p>
     <w:p>
       <w:pPr>
+        <w:rPr>
+          <w:rFonts w:asciiTheme="majorHAnsi" w:hAnsiTheme="majorHAnsi" w:cstheme="majorHAnsi"/>
+          <w:b/>
+          <w:bCs/>
+          <w:sz w:val="22"/>
+          <w:szCs w:val="22"/>
+          <w:lang w:val="en-US"/>
+        </w:rPr>
+      </w:pPr>
+      <w:r>
+        <w:rPr>
+          <w:rFonts w:asciiTheme="majorHAnsi" w:hAnsiTheme="majorHAnsi" w:cstheme="majorHAnsi"/>
+          <w:b/>
+          <w:bCs/>
+          <w:sz w:val="22"/>
+          <w:szCs w:val="22"/>
+          <w:lang w:val="en-US"/>
+        </w:rPr>
+        <w:t>Ans:</w:t>
+      </w:r>
+    </w:p>
+    <w:p>
+      <w:pPr>
         <w:pStyle w:val="ListParagraph"/>
         <w:numPr>
           <w:ilvl w:val="0"/>
@@ -3081,73 +3104,107 @@
       <w:pPr>
         <w:rPr>
           <w:rFonts w:asciiTheme="majorHAnsi" w:hAnsiTheme="majorHAnsi" w:cstheme="majorHAnsi"/>
-        </w:rPr>
-      </w:pPr>
-    </w:p>
-    <w:p>
-      <w:pPr>
-        <w:rPr>
-          <w:rFonts w:asciiTheme="majorHAnsi" w:hAnsiTheme="majorHAnsi" w:cstheme="majorHAnsi"/>
-        </w:rPr>
-      </w:pPr>
-    </w:p>
-    <w:p>
-      <w:pPr>
-        <w:rPr>
-          <w:rFonts w:asciiTheme="majorHAnsi" w:hAnsiTheme="majorHAnsi" w:cstheme="majorHAnsi"/>
-        </w:rPr>
-      </w:pPr>
-    </w:p>
-    <w:p>
-      <w:pPr>
-        <w:rPr>
-          <w:rFonts w:asciiTheme="majorHAnsi" w:hAnsiTheme="majorHAnsi" w:cstheme="majorHAnsi"/>
-        </w:rPr>
-      </w:pPr>
-    </w:p>
-    <w:p>
-      <w:pPr>
-        <w:rPr>
-          <w:rFonts w:asciiTheme="majorHAnsi" w:hAnsiTheme="majorHAnsi" w:cstheme="majorHAnsi"/>
-        </w:rPr>
-      </w:pPr>
-    </w:p>
-    <w:p>
-      <w:pPr>
-        <w:rPr>
-          <w:rFonts w:asciiTheme="majorHAnsi" w:hAnsiTheme="majorHAnsi" w:cstheme="majorHAnsi"/>
-        </w:rPr>
-      </w:pPr>
-    </w:p>
-    <w:p>
-      <w:pPr>
-        <w:rPr>
-          <w:rFonts w:asciiTheme="majorHAnsi" w:hAnsiTheme="majorHAnsi" w:cstheme="majorHAnsi"/>
-        </w:rPr>
-      </w:pPr>
-    </w:p>
-    <w:p>
-      <w:pPr>
-        <w:rPr>
-          <w:rFonts w:asciiTheme="majorHAnsi" w:hAnsiTheme="majorHAnsi" w:cstheme="majorHAnsi"/>
-          <w:lang w:val="en-US"/>
-        </w:rPr>
-      </w:pPr>
-      <w:r>
-        <w:rPr>
-          <w:rFonts w:asciiTheme="majorHAnsi" w:hAnsiTheme="majorHAnsi" w:cstheme="majorHAnsi"/>
-          <w:lang w:val="en-US"/>
-        </w:rPr>
-        <w:t xml:space="preserve">10- </w:t>
-      </w:r>
-    </w:p>
-    <w:p>
-      <w:pPr>
-        <w:rPr>
-          <w:rFonts w:asciiTheme="majorHAnsi" w:hAnsiTheme="majorHAnsi" w:cstheme="majorHAnsi"/>
-          <w:sz w:val="22"/>
-          <w:szCs w:val="22"/>
-          <w:lang w:val="en-US"/>
+          <w:lang w:val="en-US"/>
+        </w:rPr>
+      </w:pPr>
+      <w:r>
+        <w:rPr>
+          <w:rFonts w:asciiTheme="majorHAnsi" w:hAnsiTheme="majorHAnsi" w:cstheme="majorHAnsi"/>
+          <w:lang w:val="en-US"/>
+        </w:rPr>
+        <w:t>Drawing of a simplified event processing network for this application is given below:</w:t>
+      </w:r>
+    </w:p>
+    <w:p>
+      <w:pPr>
+        <w:rPr>
+          <w:rFonts w:asciiTheme="majorHAnsi" w:hAnsiTheme="majorHAnsi" w:cstheme="majorHAnsi"/>
+          <w:lang w:val="en-US"/>
+        </w:rPr>
+      </w:pPr>
+    </w:p>
+    <w:p>
+      <w:pPr>
+        <w:rPr>
+          <w:rFonts w:asciiTheme="majorHAnsi" w:hAnsiTheme="majorHAnsi" w:cstheme="majorHAnsi"/>
+          <w:lang w:val="en-US"/>
+        </w:rPr>
+      </w:pPr>
+      <w:r>
+        <w:rPr>
+          <w:rFonts w:asciiTheme="majorHAnsi" w:hAnsiTheme="majorHAnsi" w:cstheme="majorHAnsi"/>
+          <w:noProof/>
+          <w:lang w:val="en-US"/>
+        </w:rPr>
+        <w:lastRenderedPageBreak/>
+        <w:drawing>
+          <wp:inline distT="0" distB="0" distL="0" distR="0" wp14:anchorId="03DBD97C" wp14:editId="6BBC4D06">
+            <wp:extent cx="4164676" cy="2735011"/>
+            <wp:effectExtent l="0" t="0" r="1270" b="0"/>
+            <wp:docPr id="3" name="Picture 3" descr="Diagram&#10;&#10;Description automatically generated"/>
+            <wp:cNvGraphicFramePr>
+              <a:graphicFrameLocks xmlns:a="http://schemas.openxmlformats.org/drawingml/2006/main" noChangeAspect="1"/>
+            </wp:cNvGraphicFramePr>
+            <a:graphic xmlns:a="http://schemas.openxmlformats.org/drawingml/2006/main">
+              <a:graphicData uri="http://schemas.openxmlformats.org/drawingml/2006/picture">
+                <pic:pic xmlns:pic="http://schemas.openxmlformats.org/drawingml/2006/picture">
+                  <pic:nvPicPr>
+                    <pic:cNvPr id="3" name="Picture 3" descr="Diagram&#10;&#10;Description automatically generated"/>
+                    <pic:cNvPicPr/>
+                  </pic:nvPicPr>
+                  <pic:blipFill>
+                    <a:blip r:embed="rId7">
+                      <a:extLst>
+                        <a:ext uri="{28A0092B-C50C-407E-A947-70E740481C1C}">
+                          <a14:useLocalDpi xmlns:a14="http://schemas.microsoft.com/office/drawing/2010/main" val="0"/>
+                        </a:ext>
+                      </a:extLst>
+                    </a:blip>
+                    <a:stretch>
+                      <a:fillRect/>
+                    </a:stretch>
+                  </pic:blipFill>
+                  <pic:spPr>
+                    <a:xfrm>
+                      <a:off x="0" y="0"/>
+                      <a:ext cx="4196028" cy="2755600"/>
+                    </a:xfrm>
+                    <a:prstGeom prst="rect">
+                      <a:avLst/>
+                    </a:prstGeom>
+                  </pic:spPr>
+                </pic:pic>
+              </a:graphicData>
+            </a:graphic>
+          </wp:inline>
+        </w:drawing>
+      </w:r>
+    </w:p>
+    <w:p>
+      <w:pPr>
+        <w:rPr>
+          <w:rFonts w:asciiTheme="majorHAnsi" w:hAnsiTheme="majorHAnsi" w:cstheme="majorHAnsi"/>
+        </w:rPr>
+      </w:pPr>
+    </w:p>
+    <w:p>
+      <w:pPr>
+        <w:rPr>
+          <w:rFonts w:asciiTheme="majorHAnsi" w:hAnsiTheme="majorHAnsi" w:cstheme="majorHAnsi"/>
+        </w:rPr>
+      </w:pPr>
+    </w:p>
+    <w:p>
+      <w:pPr>
+        <w:rPr>
+          <w:rFonts w:asciiTheme="majorHAnsi" w:hAnsiTheme="majorHAnsi" w:cstheme="majorHAnsi"/>
+        </w:rPr>
+      </w:pPr>
+    </w:p>
+    <w:p>
+      <w:pPr>
+        <w:rPr>
+          <w:rFonts w:asciiTheme="majorHAnsi" w:hAnsiTheme="majorHAnsi" w:cstheme="majorHAnsi"/>
         </w:rPr>
       </w:pPr>
     </w:p>
@@ -3162,6 +3219,491 @@
           <w:lang w:val="en-US"/>
         </w:rPr>
       </w:pPr>
+      <w:r>
+        <w:rPr>
+          <w:rFonts w:asciiTheme="majorHAnsi" w:hAnsiTheme="majorHAnsi" w:cstheme="majorHAnsi"/>
+          <w:b/>
+          <w:bCs/>
+          <w:sz w:val="22"/>
+          <w:szCs w:val="22"/>
+          <w:lang w:val="en-US"/>
+        </w:rPr>
+        <w:t>10-</w:t>
+      </w:r>
+      <w:r>
+        <w:rPr>
+          <w:rFonts w:asciiTheme="majorHAnsi" w:hAnsiTheme="majorHAnsi" w:cstheme="majorHAnsi"/>
+          <w:b/>
+          <w:bCs/>
+          <w:sz w:val="22"/>
+          <w:szCs w:val="22"/>
+          <w:lang w:val="en-US"/>
+        </w:rPr>
+        <w:t xml:space="preserve"> </w:t>
+      </w:r>
+      <w:r>
+        <w:rPr>
+          <w:rFonts w:asciiTheme="majorHAnsi" w:hAnsiTheme="majorHAnsi" w:cstheme="majorHAnsi"/>
+          <w:b/>
+          <w:bCs/>
+          <w:sz w:val="22"/>
+          <w:szCs w:val="22"/>
+          <w:lang w:val="en-US"/>
+        </w:rPr>
+        <w:t xml:space="preserve"> </w:t>
+      </w:r>
+      <w:r>
+        <w:rPr>
+          <w:rFonts w:asciiTheme="majorHAnsi" w:hAnsiTheme="majorHAnsi" w:cstheme="majorHAnsi"/>
+          <w:b/>
+          <w:bCs/>
+          <w:sz w:val="22"/>
+          <w:szCs w:val="22"/>
+          <w:lang w:val="en-US"/>
+        </w:rPr>
+        <w:t>Frequent system patterns</w:t>
+      </w:r>
+    </w:p>
+    <w:p>
+      <w:pPr>
+        <w:rPr>
+          <w:rFonts w:asciiTheme="majorHAnsi" w:hAnsiTheme="majorHAnsi" w:cstheme="majorHAnsi"/>
+          <w:b/>
+          <w:bCs/>
+          <w:sz w:val="22"/>
+          <w:szCs w:val="22"/>
+          <w:lang w:val="en-US"/>
+        </w:rPr>
+      </w:pPr>
+    </w:p>
+    <w:tbl>
+      <w:tblPr>
+        <w:tblStyle w:val="TableGrid"/>
+        <w:tblW w:w="9748" w:type="dxa"/>
+        <w:tblLook w:val="04A0" w:firstRow="1" w:lastRow="0" w:firstColumn="1" w:lastColumn="0" w:noHBand="0" w:noVBand="1"/>
+      </w:tblPr>
+      <w:tblGrid>
+        <w:gridCol w:w="1949"/>
+        <w:gridCol w:w="1949"/>
+        <w:gridCol w:w="1950"/>
+        <w:gridCol w:w="1950"/>
+        <w:gridCol w:w="1950"/>
+      </w:tblGrid>
+      <w:tr>
+        <w:trPr>
+          <w:trHeight w:val="549"/>
+        </w:trPr>
+        <w:tc>
+          <w:tcPr>
+            <w:tcW w:w="1949" w:type="dxa"/>
+          </w:tcPr>
+          <w:p>
+            <w:pPr>
+              <w:rPr>
+                <w:rFonts w:asciiTheme="majorHAnsi" w:hAnsiTheme="majorHAnsi" w:cstheme="majorHAnsi"/>
+                <w:b/>
+                <w:bCs/>
+                <w:sz w:val="22"/>
+                <w:szCs w:val="22"/>
+                <w:lang w:val="en-US"/>
+              </w:rPr>
+            </w:pPr>
+            <w:r>
+              <w:rPr>
+                <w:rFonts w:asciiTheme="majorHAnsi" w:hAnsiTheme="majorHAnsi" w:cstheme="majorHAnsi"/>
+                <w:b/>
+                <w:bCs/>
+                <w:sz w:val="22"/>
+                <w:szCs w:val="22"/>
+                <w:lang w:val="en-US"/>
+              </w:rPr>
+              <w:t>Pattern  type</w:t>
+            </w:r>
+          </w:p>
+        </w:tc>
+        <w:tc>
+          <w:tcPr>
+            <w:tcW w:w="1949" w:type="dxa"/>
+          </w:tcPr>
+          <w:p>
+            <w:pPr>
+              <w:rPr>
+                <w:rFonts w:asciiTheme="majorHAnsi" w:hAnsiTheme="majorHAnsi" w:cstheme="majorHAnsi"/>
+                <w:b/>
+                <w:bCs/>
+                <w:sz w:val="22"/>
+                <w:szCs w:val="22"/>
+                <w:lang w:val="en-US"/>
+              </w:rPr>
+            </w:pPr>
+            <w:r>
+              <w:rPr>
+                <w:rFonts w:asciiTheme="majorHAnsi" w:hAnsiTheme="majorHAnsi" w:cstheme="majorHAnsi"/>
+                <w:b/>
+                <w:bCs/>
+                <w:sz w:val="22"/>
+                <w:szCs w:val="22"/>
+                <w:lang w:val="en-US"/>
+              </w:rPr>
+              <w:t>Context</w:t>
+            </w:r>
+          </w:p>
+        </w:tc>
+        <w:tc>
+          <w:tcPr>
+            <w:tcW w:w="1950" w:type="dxa"/>
+          </w:tcPr>
+          <w:p>
+            <w:pPr>
+              <w:rPr>
+                <w:rFonts w:asciiTheme="majorHAnsi" w:hAnsiTheme="majorHAnsi" w:cstheme="majorHAnsi"/>
+                <w:b/>
+                <w:bCs/>
+                <w:sz w:val="22"/>
+                <w:szCs w:val="22"/>
+                <w:lang w:val="en-US"/>
+              </w:rPr>
+            </w:pPr>
+            <w:r>
+              <w:rPr>
+                <w:rFonts w:asciiTheme="majorHAnsi" w:hAnsiTheme="majorHAnsi" w:cstheme="majorHAnsi"/>
+                <w:b/>
+                <w:bCs/>
+                <w:sz w:val="22"/>
+                <w:szCs w:val="22"/>
+                <w:lang w:val="en-US"/>
+              </w:rPr>
+              <w:t>Relevant  types</w:t>
+            </w:r>
+          </w:p>
+        </w:tc>
+        <w:tc>
+          <w:tcPr>
+            <w:tcW w:w="1950" w:type="dxa"/>
+          </w:tcPr>
+          <w:p>
+            <w:pPr>
+              <w:rPr>
+                <w:rFonts w:asciiTheme="majorHAnsi" w:hAnsiTheme="majorHAnsi" w:cstheme="majorHAnsi"/>
+                <w:b/>
+                <w:bCs/>
+                <w:sz w:val="22"/>
+                <w:szCs w:val="22"/>
+                <w:lang w:val="en-US"/>
+              </w:rPr>
+            </w:pPr>
+            <w:r>
+              <w:rPr>
+                <w:rFonts w:asciiTheme="majorHAnsi" w:hAnsiTheme="majorHAnsi" w:cstheme="majorHAnsi"/>
+                <w:b/>
+                <w:bCs/>
+                <w:sz w:val="22"/>
+                <w:szCs w:val="22"/>
+                <w:lang w:val="en-US"/>
+              </w:rPr>
+              <w:t>Parameters</w:t>
+            </w:r>
+          </w:p>
+        </w:tc>
+        <w:tc>
+          <w:tcPr>
+            <w:tcW w:w="1950" w:type="dxa"/>
+          </w:tcPr>
+          <w:p>
+            <w:pPr>
+              <w:rPr>
+                <w:rFonts w:asciiTheme="majorHAnsi" w:hAnsiTheme="majorHAnsi" w:cstheme="majorHAnsi"/>
+                <w:b/>
+                <w:bCs/>
+                <w:sz w:val="22"/>
+                <w:szCs w:val="22"/>
+                <w:lang w:val="en-US"/>
+              </w:rPr>
+            </w:pPr>
+            <w:r>
+              <w:rPr>
+                <w:rFonts w:asciiTheme="majorHAnsi" w:hAnsiTheme="majorHAnsi" w:cstheme="majorHAnsi"/>
+                <w:b/>
+                <w:bCs/>
+                <w:sz w:val="22"/>
+                <w:szCs w:val="22"/>
+                <w:lang w:val="en-US"/>
+              </w:rPr>
+              <w:t>Pattern Policies</w:t>
+            </w:r>
+          </w:p>
+        </w:tc>
+      </w:tr>
+      <w:tr>
+        <w:trPr>
+          <w:trHeight w:val="268"/>
+        </w:trPr>
+        <w:tc>
+          <w:tcPr>
+            <w:tcW w:w="1949" w:type="dxa"/>
+          </w:tcPr>
+          <w:p>
+            <w:pPr>
+              <w:rPr>
+                <w:rFonts w:asciiTheme="majorHAnsi" w:hAnsiTheme="majorHAnsi" w:cstheme="majorHAnsi"/>
+                <w:b/>
+                <w:bCs/>
+                <w:sz w:val="22"/>
+                <w:szCs w:val="22"/>
+                <w:lang w:val="en-US"/>
+              </w:rPr>
+            </w:pPr>
+            <w:r>
+              <w:rPr>
+                <w:rFonts w:asciiTheme="majorHAnsi" w:hAnsiTheme="majorHAnsi" w:cstheme="majorHAnsi"/>
+                <w:b/>
+                <w:bCs/>
+                <w:sz w:val="22"/>
+                <w:szCs w:val="22"/>
+                <w:lang w:val="en-US"/>
+              </w:rPr>
+              <w:t>Threshold pattern</w:t>
+            </w:r>
+          </w:p>
+        </w:tc>
+        <w:tc>
+          <w:tcPr>
+            <w:tcW w:w="1949" w:type="dxa"/>
+          </w:tcPr>
+          <w:p>
+            <w:pPr>
+              <w:rPr>
+                <w:rFonts w:asciiTheme="majorHAnsi" w:hAnsiTheme="majorHAnsi" w:cstheme="majorHAnsi"/>
+                <w:b/>
+                <w:bCs/>
+                <w:sz w:val="22"/>
+                <w:szCs w:val="22"/>
+                <w:lang w:val="en-US"/>
+              </w:rPr>
+            </w:pPr>
+            <w:r>
+              <w:rPr>
+                <w:rFonts w:asciiTheme="majorHAnsi" w:hAnsiTheme="majorHAnsi" w:cstheme="majorHAnsi"/>
+                <w:b/>
+                <w:bCs/>
+                <w:sz w:val="22"/>
+                <w:szCs w:val="22"/>
+                <w:lang w:val="en-US"/>
+              </w:rPr>
+              <w:t>Request one more bus in same time</w:t>
+            </w:r>
+          </w:p>
+        </w:tc>
+        <w:tc>
+          <w:tcPr>
+            <w:tcW w:w="1950" w:type="dxa"/>
+          </w:tcPr>
+          <w:p>
+            <w:pPr>
+              <w:rPr>
+                <w:rFonts w:asciiTheme="majorHAnsi" w:hAnsiTheme="majorHAnsi" w:cstheme="majorHAnsi"/>
+                <w:b/>
+                <w:bCs/>
+                <w:sz w:val="22"/>
+                <w:szCs w:val="22"/>
+                <w:lang w:val="en-US"/>
+              </w:rPr>
+            </w:pPr>
+            <w:r>
+              <w:rPr>
+                <w:rFonts w:asciiTheme="majorHAnsi" w:hAnsiTheme="majorHAnsi" w:cstheme="majorHAnsi"/>
+                <w:b/>
+                <w:bCs/>
+                <w:sz w:val="22"/>
+                <w:szCs w:val="22"/>
+                <w:lang w:val="en-US"/>
+              </w:rPr>
+              <w:t>Student</w:t>
+            </w:r>
+          </w:p>
+        </w:tc>
+        <w:tc>
+          <w:tcPr>
+            <w:tcW w:w="1950" w:type="dxa"/>
+          </w:tcPr>
+          <w:p>
+            <w:pPr>
+              <w:rPr>
+                <w:rFonts w:asciiTheme="majorHAnsi" w:hAnsiTheme="majorHAnsi" w:cstheme="majorHAnsi"/>
+                <w:b/>
+                <w:bCs/>
+                <w:sz w:val="22"/>
+                <w:szCs w:val="22"/>
+                <w:lang w:val="en-US"/>
+              </w:rPr>
+            </w:pPr>
+            <w:r>
+              <w:rPr>
+                <w:rFonts w:asciiTheme="majorHAnsi" w:hAnsiTheme="majorHAnsi" w:cstheme="majorHAnsi"/>
+                <w:b/>
+                <w:bCs/>
+                <w:sz w:val="22"/>
+                <w:szCs w:val="22"/>
+                <w:lang w:val="en-US"/>
+              </w:rPr>
+              <w:t>Request&gt;120</w:t>
+            </w:r>
+          </w:p>
+        </w:tc>
+        <w:tc>
+          <w:tcPr>
+            <w:tcW w:w="1950" w:type="dxa"/>
+          </w:tcPr>
+          <w:p>
+            <w:pPr>
+              <w:jc w:val="center"/>
+              <w:rPr>
+                <w:rFonts w:asciiTheme="majorHAnsi" w:hAnsiTheme="majorHAnsi" w:cstheme="majorHAnsi"/>
+                <w:b/>
+                <w:bCs/>
+                <w:sz w:val="22"/>
+                <w:szCs w:val="22"/>
+                <w:lang w:val="en-US"/>
+              </w:rPr>
+            </w:pPr>
+            <w:r>
+              <w:rPr>
+                <w:rFonts w:asciiTheme="majorHAnsi" w:hAnsiTheme="majorHAnsi" w:cstheme="majorHAnsi"/>
+                <w:b/>
+                <w:bCs/>
+                <w:sz w:val="22"/>
+                <w:szCs w:val="22"/>
+                <w:lang w:val="en-US"/>
+              </w:rPr>
+              <w:t>Evaluation: Granted</w:t>
+            </w:r>
+          </w:p>
+        </w:tc>
+      </w:tr>
+      <w:tr>
+        <w:trPr>
+          <w:trHeight w:val="268"/>
+        </w:trPr>
+        <w:tc>
+          <w:tcPr>
+            <w:tcW w:w="1949" w:type="dxa"/>
+          </w:tcPr>
+          <w:p>
+            <w:pPr>
+              <w:rPr>
+                <w:rFonts w:asciiTheme="majorHAnsi" w:hAnsiTheme="majorHAnsi" w:cstheme="majorHAnsi"/>
+                <w:b/>
+                <w:bCs/>
+                <w:sz w:val="22"/>
+                <w:szCs w:val="22"/>
+                <w:lang w:val="en-US"/>
+              </w:rPr>
+            </w:pPr>
+          </w:p>
+        </w:tc>
+        <w:tc>
+          <w:tcPr>
+            <w:tcW w:w="1949" w:type="dxa"/>
+          </w:tcPr>
+          <w:p>
+            <w:pPr>
+              <w:rPr>
+                <w:rFonts w:asciiTheme="majorHAnsi" w:hAnsiTheme="majorHAnsi" w:cstheme="majorHAnsi"/>
+                <w:b/>
+                <w:bCs/>
+                <w:sz w:val="22"/>
+                <w:szCs w:val="22"/>
+                <w:lang w:val="en-US"/>
+              </w:rPr>
+            </w:pPr>
+          </w:p>
+        </w:tc>
+        <w:tc>
+          <w:tcPr>
+            <w:tcW w:w="1950" w:type="dxa"/>
+          </w:tcPr>
+          <w:p>
+            <w:pPr>
+              <w:rPr>
+                <w:rFonts w:asciiTheme="majorHAnsi" w:hAnsiTheme="majorHAnsi" w:cstheme="majorHAnsi"/>
+                <w:b/>
+                <w:bCs/>
+                <w:sz w:val="22"/>
+                <w:szCs w:val="22"/>
+                <w:lang w:val="en-US"/>
+              </w:rPr>
+            </w:pPr>
+          </w:p>
+        </w:tc>
+        <w:tc>
+          <w:tcPr>
+            <w:tcW w:w="1950" w:type="dxa"/>
+          </w:tcPr>
+          <w:p>
+            <w:pPr>
+              <w:rPr>
+                <w:rFonts w:asciiTheme="majorHAnsi" w:hAnsiTheme="majorHAnsi" w:cstheme="majorHAnsi"/>
+                <w:b/>
+                <w:bCs/>
+                <w:sz w:val="22"/>
+                <w:szCs w:val="22"/>
+                <w:lang w:val="en-US"/>
+              </w:rPr>
+            </w:pPr>
+          </w:p>
+        </w:tc>
+        <w:tc>
+          <w:tcPr>
+            <w:tcW w:w="1950" w:type="dxa"/>
+          </w:tcPr>
+          <w:p>
+            <w:pPr>
+              <w:rPr>
+                <w:rFonts w:asciiTheme="majorHAnsi" w:hAnsiTheme="majorHAnsi" w:cstheme="majorHAnsi"/>
+                <w:b/>
+                <w:bCs/>
+                <w:sz w:val="22"/>
+                <w:szCs w:val="22"/>
+                <w:lang w:val="en-US"/>
+              </w:rPr>
+            </w:pPr>
+          </w:p>
+        </w:tc>
+      </w:tr>
+    </w:tbl>
+    <w:p>
+      <w:pPr>
+        <w:rPr>
+          <w:rFonts w:asciiTheme="majorHAnsi" w:hAnsiTheme="majorHAnsi" w:cstheme="majorHAnsi"/>
+          <w:b/>
+          <w:bCs/>
+          <w:sz w:val="22"/>
+          <w:szCs w:val="22"/>
+          <w:lang w:val="en-US"/>
+        </w:rPr>
+      </w:pPr>
+    </w:p>
+    <w:p>
+      <w:pPr>
+        <w:rPr>
+          <w:rFonts w:asciiTheme="majorHAnsi" w:hAnsiTheme="majorHAnsi" w:cstheme="majorHAnsi"/>
+          <w:sz w:val="22"/>
+          <w:szCs w:val="22"/>
+          <w:lang w:val="en-US"/>
+        </w:rPr>
+      </w:pPr>
+    </w:p>
+    <w:p>
+      <w:pPr>
+        <w:rPr>
+          <w:rFonts w:asciiTheme="majorHAnsi" w:hAnsiTheme="majorHAnsi" w:cstheme="majorHAnsi"/>
+          <w:b/>
+          <w:bCs/>
+          <w:sz w:val="22"/>
+          <w:szCs w:val="22"/>
+          <w:lang w:val="en-US"/>
+        </w:rPr>
+      </w:pPr>
     </w:p>
     <w:p>
       <w:pPr>
@@ -3175,7 +3717,7 @@
     </w:p>
     <w:sectPr>
       <w:pgSz w:w="11900" w:h="16840"/>
-      <w:pgMar w:top="1417" w:right="1417" w:bottom="1134" w:left="1417" w:header="708" w:footer="708" w:gutter="0"/>
+      <w:pgMar w:top="1440" w:right="1440" w:bottom="1440" w:left="1440" w:header="708" w:footer="708" w:gutter="0"/>
       <w:cols w:space="708"/>
       <w:docGrid w:linePitch="360"/>
     </w:sectPr>
@@ -4064,6 +4606,22 @@
       <w:lang w:val="de-DE" w:eastAsia="en-US" w:bidi="ar-SA"/>
     </w:rPr>
   </w:style>
+  <w:style w:type="table" w:styleId="TableGrid">
+    <w:name w:val="Table Grid"/>
+    <w:basedOn w:val="TableNormal"/>
+    <w:uiPriority w:val="39"/>
+    <w:rsid w:val="004B2BB3"/>
+    <w:tblPr>
+      <w:tblBorders>
+        <w:top w:val="single" w:sz="4" w:space="0" w:color="auto"/>
+        <w:left w:val="single" w:sz="4" w:space="0" w:color="auto"/>
+        <w:bottom w:val="single" w:sz="4" w:space="0" w:color="auto"/>
+        <w:right w:val="single" w:sz="4" w:space="0" w:color="auto"/>
+        <w:insideH w:val="single" w:sz="4" w:space="0" w:color="auto"/>
+        <w:insideV w:val="single" w:sz="4" w:space="0" w:color="auto"/>
+      </w:tblBorders>
+    </w:tblPr>
+  </w:style>
 </w:styles>
 </file>
 

</xml_diff>

<commit_message>
assignment 3 final commit
</commit_message>
<xml_diff>
--- a/Assignment3/tasks solutions/Exercise-1.docx
+++ b/Assignment3/tasks solutions/Exercise-1.docx
@@ -83,41 +83,16 @@
           <w:szCs w:val="22"/>
           <w:lang w:val="en-US"/>
         </w:rPr>
-        <w:t>Ans: The category of the event processing application should be “</w:t>
-      </w:r>
-      <w:r>
-        <w:rPr>
-          <w:rFonts w:asciiTheme="majorHAnsi" w:hAnsiTheme="majorHAnsi" w:cstheme="majorHAnsi"/>
-          <w:sz w:val="22"/>
-          <w:szCs w:val="22"/>
-        </w:rPr>
-        <w:t>Dynamic operational behaviour</w:t>
-      </w:r>
-      <w:r>
-        <w:rPr>
-          <w:rFonts w:asciiTheme="majorHAnsi" w:hAnsiTheme="majorHAnsi" w:cstheme="majorHAnsi"/>
-          <w:sz w:val="22"/>
-          <w:szCs w:val="22"/>
-          <w:lang w:val="en-US"/>
-        </w:rPr>
-        <w:t xml:space="preserve">” as </w:t>
-      </w:r>
-      <w:r>
-        <w:rPr>
-          <w:rFonts w:asciiTheme="majorHAnsi" w:hAnsiTheme="majorHAnsi" w:cstheme="majorHAnsi"/>
-          <w:sz w:val="22"/>
-          <w:szCs w:val="22"/>
-          <w:lang w:val="en-US"/>
-        </w:rPr>
-        <w:t>components of this system are sending or reacting events with other components of the system</w:t>
-      </w:r>
-      <w:r>
-        <w:rPr>
-          <w:rFonts w:asciiTheme="majorHAnsi" w:hAnsiTheme="majorHAnsi" w:cstheme="majorHAnsi"/>
-          <w:sz w:val="22"/>
-          <w:szCs w:val="22"/>
-        </w:rPr>
-        <w:t>.</w:t>
+        <w:t xml:space="preserve">Ans: </w:t>
+      </w:r>
+      <w:r>
+        <w:rPr>
+          <w:rFonts w:asciiTheme="majorHAnsi" w:hAnsiTheme="majorHAnsi" w:cstheme="majorHAnsi"/>
+          <w:sz w:val="22"/>
+          <w:szCs w:val="22"/>
+          <w:lang w:val="en-US"/>
+        </w:rPr>
+        <w:t>The category of the event processing application should be “Dynamic operational behavior” as components of this system are sending or reacting events with other components of the system.</w:t>
       </w:r>
     </w:p>
     <w:p>
@@ -177,27 +152,17 @@
           <w:szCs w:val="22"/>
           <w:lang w:val="en-US"/>
         </w:rPr>
-        <w:t>Ans: In this scenario, the main stakeholders should be University, Student and Municipal</w:t>
-      </w:r>
-      <w:r>
-        <w:rPr>
-          <w:rFonts w:asciiTheme="majorHAnsi" w:hAnsiTheme="majorHAnsi" w:cstheme="majorHAnsi"/>
-          <w:sz w:val="22"/>
-          <w:szCs w:val="22"/>
-          <w:lang w:val="en-US"/>
-        </w:rPr>
-        <w:t>.</w:t>
-      </w:r>
-    </w:p>
-    <w:p>
-      <w:pPr>
-        <w:rPr>
-          <w:rFonts w:asciiTheme="majorHAnsi" w:hAnsiTheme="majorHAnsi" w:cstheme="majorHAnsi"/>
-          <w:sz w:val="22"/>
-          <w:szCs w:val="22"/>
-          <w:lang w:val="en-US"/>
-        </w:rPr>
-      </w:pPr>
+        <w:t xml:space="preserve">Ans: </w:t>
+      </w:r>
+      <w:r>
+        <w:rPr>
+          <w:rFonts w:asciiTheme="majorHAnsi" w:hAnsiTheme="majorHAnsi" w:cstheme="majorHAnsi"/>
+          <w:sz w:val="22"/>
+          <w:szCs w:val="22"/>
+          <w:lang w:val="en-US"/>
+        </w:rPr>
+        <w:t>In this scenario, the main stakeholders should be University, Student, and Municipal.</w:t>
+      </w:r>
     </w:p>
     <w:p>
       <w:pPr>
@@ -254,6 +219,8 @@
       <w:pPr>
         <w:rPr>
           <w:rFonts w:asciiTheme="majorHAnsi" w:hAnsiTheme="majorHAnsi" w:cstheme="majorHAnsi"/>
+          <w:sz w:val="22"/>
+          <w:szCs w:val="22"/>
           <w:lang w:val="en-US"/>
         </w:rPr>
       </w:pPr>
@@ -273,251 +240,35 @@
           <w:szCs w:val="22"/>
           <w:lang w:val="en-US"/>
         </w:rPr>
-        <w:t>S</w:t>
-      </w:r>
-      <w:r>
-        <w:rPr>
-          <w:rFonts w:asciiTheme="majorHAnsi" w:hAnsiTheme="majorHAnsi" w:cstheme="majorHAnsi"/>
-          <w:sz w:val="22"/>
-          <w:szCs w:val="22"/>
-          <w:lang w:val="en-US"/>
-        </w:rPr>
-        <w:t xml:space="preserve">ystem for </w:t>
-      </w:r>
-      <w:r>
-        <w:rPr>
-          <w:rFonts w:asciiTheme="majorHAnsi" w:hAnsiTheme="majorHAnsi" w:cstheme="majorHAnsi"/>
-          <w:sz w:val="22"/>
-          <w:szCs w:val="22"/>
-        </w:rPr>
-        <w:t>Bus management</w:t>
-      </w:r>
-      <w:r>
-        <w:rPr>
-          <w:rFonts w:asciiTheme="majorHAnsi" w:hAnsiTheme="majorHAnsi" w:cstheme="majorHAnsi"/>
-          <w:sz w:val="22"/>
-          <w:szCs w:val="22"/>
-          <w:lang w:val="en-US"/>
-        </w:rPr>
-        <w:t xml:space="preserve">, </w:t>
-      </w:r>
-      <w:r>
-        <w:rPr>
-          <w:rFonts w:asciiTheme="majorHAnsi" w:hAnsiTheme="majorHAnsi" w:cstheme="majorHAnsi"/>
-          <w:sz w:val="22"/>
-          <w:szCs w:val="22"/>
-          <w:lang w:val="en-US"/>
-        </w:rPr>
-        <w:t xml:space="preserve">Live </w:t>
-      </w:r>
-      <w:r>
-        <w:rPr>
-          <w:rFonts w:asciiTheme="majorHAnsi" w:hAnsiTheme="majorHAnsi" w:cstheme="majorHAnsi"/>
-          <w:sz w:val="22"/>
-          <w:szCs w:val="22"/>
-          <w:lang w:val="en-US"/>
-        </w:rPr>
-        <w:t>B</w:t>
-      </w:r>
-      <w:r>
-        <w:rPr>
-          <w:rFonts w:asciiTheme="majorHAnsi" w:hAnsiTheme="majorHAnsi" w:cstheme="majorHAnsi"/>
-          <w:sz w:val="22"/>
-          <w:szCs w:val="22"/>
-        </w:rPr>
-        <w:t xml:space="preserve">us </w:t>
-      </w:r>
-      <w:r>
-        <w:rPr>
-          <w:rFonts w:asciiTheme="majorHAnsi" w:hAnsiTheme="majorHAnsi" w:cstheme="majorHAnsi"/>
-          <w:sz w:val="22"/>
-          <w:szCs w:val="22"/>
-          <w:lang w:val="en-US"/>
-        </w:rPr>
-        <w:t>information feed</w:t>
-      </w:r>
-      <w:r>
-        <w:rPr>
-          <w:rFonts w:asciiTheme="majorHAnsi" w:hAnsiTheme="majorHAnsi" w:cstheme="majorHAnsi"/>
-          <w:sz w:val="22"/>
-          <w:szCs w:val="22"/>
-          <w:lang w:val="en-US"/>
-        </w:rPr>
-        <w:t xml:space="preserve">, </w:t>
-      </w:r>
-      <w:r>
-        <w:rPr>
-          <w:rFonts w:asciiTheme="majorHAnsi" w:hAnsiTheme="majorHAnsi" w:cstheme="majorHAnsi"/>
-          <w:sz w:val="22"/>
-          <w:szCs w:val="22"/>
-        </w:rPr>
-        <w:t xml:space="preserve">Applications </w:t>
-      </w:r>
-      <w:r>
-        <w:rPr>
-          <w:rFonts w:asciiTheme="majorHAnsi" w:hAnsiTheme="majorHAnsi" w:cstheme="majorHAnsi"/>
-          <w:sz w:val="22"/>
-          <w:szCs w:val="22"/>
-          <w:lang w:val="en-US"/>
-        </w:rPr>
-        <w:t>for</w:t>
-      </w:r>
-      <w:r>
-        <w:rPr>
-          <w:rFonts w:asciiTheme="majorHAnsi" w:hAnsiTheme="majorHAnsi" w:cstheme="majorHAnsi"/>
-          <w:sz w:val="22"/>
-          <w:szCs w:val="22"/>
-        </w:rPr>
-        <w:t xml:space="preserve"> </w:t>
-      </w:r>
-      <w:r>
-        <w:rPr>
-          <w:rFonts w:asciiTheme="majorHAnsi" w:hAnsiTheme="majorHAnsi" w:cstheme="majorHAnsi"/>
-          <w:sz w:val="22"/>
-          <w:szCs w:val="22"/>
-        </w:rPr>
-        <w:t>Lectures management</w:t>
-      </w:r>
-      <w:r>
-        <w:rPr>
-          <w:rFonts w:asciiTheme="majorHAnsi" w:hAnsiTheme="majorHAnsi" w:cstheme="majorHAnsi"/>
-          <w:sz w:val="22"/>
-          <w:szCs w:val="22"/>
-          <w:lang w:val="en-US"/>
-        </w:rPr>
-        <w:t xml:space="preserve">, </w:t>
-      </w:r>
-      <w:r>
-        <w:rPr>
-          <w:rFonts w:asciiTheme="majorHAnsi" w:hAnsiTheme="majorHAnsi" w:cstheme="majorHAnsi"/>
-          <w:sz w:val="22"/>
-          <w:szCs w:val="22"/>
-        </w:rPr>
-        <w:t xml:space="preserve">Applications </w:t>
-      </w:r>
-      <w:r>
-        <w:rPr>
-          <w:rFonts w:asciiTheme="majorHAnsi" w:hAnsiTheme="majorHAnsi" w:cstheme="majorHAnsi"/>
-          <w:sz w:val="22"/>
-          <w:szCs w:val="22"/>
-          <w:lang w:val="en-US"/>
-        </w:rPr>
-        <w:t>for</w:t>
-      </w:r>
-      <w:r>
-        <w:rPr>
-          <w:rFonts w:asciiTheme="majorHAnsi" w:hAnsiTheme="majorHAnsi" w:cstheme="majorHAnsi"/>
-          <w:sz w:val="22"/>
-          <w:szCs w:val="22"/>
-        </w:rPr>
-        <w:t xml:space="preserve"> students</w:t>
-      </w:r>
-      <w:r>
-        <w:rPr>
-          <w:rFonts w:asciiTheme="majorHAnsi" w:hAnsiTheme="majorHAnsi" w:cstheme="majorHAnsi"/>
-          <w:sz w:val="22"/>
-          <w:szCs w:val="22"/>
-          <w:lang w:val="en-US"/>
-        </w:rPr>
-        <w:t>,</w:t>
-      </w:r>
-      <w:r>
-        <w:rPr>
-          <w:rFonts w:asciiTheme="majorHAnsi" w:hAnsiTheme="majorHAnsi" w:cstheme="majorHAnsi"/>
-          <w:sz w:val="22"/>
-          <w:szCs w:val="22"/>
-        </w:rPr>
-        <w:t xml:space="preserve"> </w:t>
-      </w:r>
-      <w:r>
-        <w:rPr>
-          <w:rFonts w:asciiTheme="majorHAnsi" w:hAnsiTheme="majorHAnsi" w:cstheme="majorHAnsi"/>
-          <w:sz w:val="22"/>
-          <w:szCs w:val="22"/>
-        </w:rPr>
-        <w:t>Municipal utility</w:t>
-      </w:r>
-      <w:r>
-        <w:rPr>
-          <w:rFonts w:asciiTheme="majorHAnsi" w:hAnsiTheme="majorHAnsi" w:cstheme="majorHAnsi"/>
-          <w:sz w:val="22"/>
-          <w:szCs w:val="22"/>
-          <w:lang w:val="en-US"/>
-        </w:rPr>
-        <w:t xml:space="preserve"> service</w:t>
-      </w:r>
-      <w:r>
-        <w:rPr>
-          <w:rFonts w:asciiTheme="majorHAnsi" w:hAnsiTheme="majorHAnsi" w:cstheme="majorHAnsi"/>
-          <w:sz w:val="22"/>
-          <w:szCs w:val="22"/>
-          <w:lang w:val="en-US"/>
-        </w:rPr>
-        <w:t xml:space="preserve">, </w:t>
-      </w:r>
-      <w:r>
-        <w:rPr>
-          <w:rFonts w:asciiTheme="majorHAnsi" w:hAnsiTheme="majorHAnsi" w:cstheme="majorHAnsi"/>
-          <w:sz w:val="22"/>
-          <w:szCs w:val="22"/>
-          <w:lang w:val="en-US"/>
-        </w:rPr>
-        <w:t>Live w</w:t>
-      </w:r>
-      <w:r>
-        <w:rPr>
-          <w:rFonts w:asciiTheme="majorHAnsi" w:hAnsiTheme="majorHAnsi" w:cstheme="majorHAnsi"/>
-          <w:sz w:val="22"/>
-          <w:szCs w:val="22"/>
-        </w:rPr>
-        <w:t>eather</w:t>
-      </w:r>
-      <w:r>
-        <w:rPr>
-          <w:rFonts w:asciiTheme="majorHAnsi" w:hAnsiTheme="majorHAnsi" w:cstheme="majorHAnsi"/>
-          <w:sz w:val="22"/>
-          <w:szCs w:val="22"/>
-          <w:lang w:val="en-US"/>
-        </w:rPr>
-        <w:t xml:space="preserve"> </w:t>
-      </w:r>
-      <w:r>
-        <w:rPr>
-          <w:rFonts w:asciiTheme="majorHAnsi" w:hAnsiTheme="majorHAnsi" w:cstheme="majorHAnsi"/>
-          <w:sz w:val="22"/>
-          <w:szCs w:val="22"/>
-          <w:lang w:val="en-US"/>
-        </w:rPr>
-        <w:t>feed</w:t>
-      </w:r>
-      <w:r>
-        <w:rPr>
-          <w:rFonts w:asciiTheme="majorHAnsi" w:hAnsiTheme="majorHAnsi" w:cstheme="majorHAnsi"/>
-          <w:sz w:val="22"/>
-          <w:szCs w:val="22"/>
-          <w:lang w:val="en-US"/>
-        </w:rPr>
-        <w:t xml:space="preserve"> system</w:t>
-      </w:r>
-      <w:r>
-        <w:rPr>
-          <w:rFonts w:asciiTheme="majorHAnsi" w:hAnsiTheme="majorHAnsi" w:cstheme="majorHAnsi"/>
-          <w:sz w:val="22"/>
-          <w:szCs w:val="22"/>
-          <w:lang w:val="en-US"/>
-        </w:rPr>
-        <w:t>.</w:t>
-      </w:r>
-    </w:p>
-    <w:p>
-      <w:pPr>
-        <w:rPr>
-          <w:rFonts w:asciiTheme="majorHAnsi" w:hAnsiTheme="majorHAnsi" w:cstheme="majorHAnsi"/>
-          <w:sz w:val="22"/>
-          <w:szCs w:val="22"/>
-          <w:lang w:val="en-US"/>
-        </w:rPr>
-      </w:pPr>
+        <w:t xml:space="preserve">The components can be </w:t>
+      </w:r>
+      <w:r>
+        <w:rPr>
+          <w:rFonts w:asciiTheme="majorHAnsi" w:hAnsiTheme="majorHAnsi" w:cstheme="majorHAnsi"/>
+          <w:sz w:val="22"/>
+          <w:szCs w:val="22"/>
+          <w:lang w:val="en-US"/>
+        </w:rPr>
+        <w:t xml:space="preserve">System for Bus management, Live Bus information feed, Applications for Lectures management, Applications for students, Municipal utility service, </w:t>
+      </w:r>
+      <w:r>
+        <w:rPr>
+          <w:rFonts w:asciiTheme="majorHAnsi" w:hAnsiTheme="majorHAnsi" w:cstheme="majorHAnsi"/>
+          <w:sz w:val="22"/>
+          <w:szCs w:val="22"/>
+          <w:lang w:val="en-US"/>
+        </w:rPr>
+        <w:t xml:space="preserve">and </w:t>
+      </w:r>
+      <w:r>
+        <w:rPr>
+          <w:rFonts w:asciiTheme="majorHAnsi" w:hAnsiTheme="majorHAnsi" w:cstheme="majorHAnsi"/>
+          <w:sz w:val="22"/>
+          <w:szCs w:val="22"/>
+          <w:lang w:val="en-US"/>
+        </w:rPr>
+        <w:t>Live weather feed system.</w:t>
+      </w:r>
     </w:p>
     <w:p>
       <w:pPr>
@@ -581,524 +332,416 @@
     </w:p>
     <w:p>
       <w:pPr>
-        <w:pStyle w:val="ListParagraph"/>
         <w:numPr>
           <w:ilvl w:val="0"/>
-          <w:numId w:val="2"/>
-        </w:numPr>
-        <w:rPr>
-          <w:rFonts w:asciiTheme="majorHAnsi" w:eastAsia="Times New Roman" w:hAnsiTheme="majorHAnsi" w:cstheme="majorHAnsi"/>
-          <w:sz w:val="22"/>
-          <w:szCs w:val="22"/>
-          <w:lang w:val="en-US" w:eastAsia="en-GB" w:bidi="bn-IN"/>
-        </w:rPr>
-      </w:pPr>
-      <w:r>
-        <w:rPr>
-          <w:rFonts w:asciiTheme="majorHAnsi" w:hAnsiTheme="majorHAnsi" w:cstheme="majorHAnsi"/>
-          <w:sz w:val="22"/>
-          <w:szCs w:val="22"/>
-          <w:lang w:val="en-US"/>
-        </w:rPr>
-        <w:t xml:space="preserve">System for </w:t>
-      </w:r>
-      <w:r>
-        <w:rPr>
-          <w:rFonts w:asciiTheme="majorHAnsi" w:eastAsia="Times New Roman" w:hAnsiTheme="majorHAnsi" w:cstheme="majorHAnsi"/>
-          <w:sz w:val="22"/>
-          <w:szCs w:val="22"/>
-          <w:lang w:val="en-BD" w:eastAsia="en-GB" w:bidi="bn-IN"/>
-        </w:rPr>
-        <w:t>Bus management</w:t>
-      </w:r>
-    </w:p>
-    <w:p>
-      <w:pPr>
-        <w:pStyle w:val="ListParagraph"/>
+          <w:numId w:val="13"/>
+        </w:numPr>
+        <w:rPr>
+          <w:rFonts w:asciiTheme="majorHAnsi" w:hAnsiTheme="majorHAnsi" w:cstheme="majorHAnsi"/>
+          <w:color w:val="0E101A"/>
+          <w:sz w:val="22"/>
+          <w:szCs w:val="22"/>
+        </w:rPr>
+      </w:pPr>
+      <w:r>
+        <w:rPr>
+          <w:rFonts w:asciiTheme="majorHAnsi" w:hAnsiTheme="majorHAnsi" w:cstheme="majorHAnsi"/>
+          <w:color w:val="0E101A"/>
+          <w:sz w:val="22"/>
+          <w:szCs w:val="22"/>
+        </w:rPr>
+        <w:t>System for Bus management</w:t>
+      </w:r>
+    </w:p>
+    <w:p>
+      <w:pPr>
         <w:numPr>
           <w:ilvl w:val="1"/>
-          <w:numId w:val="2"/>
-        </w:numPr>
-        <w:rPr>
-          <w:rFonts w:asciiTheme="majorHAnsi" w:eastAsia="Times New Roman" w:hAnsiTheme="majorHAnsi" w:cstheme="majorHAnsi"/>
-          <w:sz w:val="22"/>
-          <w:szCs w:val="22"/>
-          <w:lang w:val="en-US" w:eastAsia="en-GB" w:bidi="bn-IN"/>
-        </w:rPr>
-      </w:pPr>
-      <w:r>
-        <w:rPr>
-          <w:rFonts w:asciiTheme="majorHAnsi" w:eastAsia="Times New Roman" w:hAnsiTheme="majorHAnsi" w:cstheme="majorHAnsi"/>
-          <w:sz w:val="22"/>
-          <w:szCs w:val="22"/>
-          <w:lang w:val="en-US" w:eastAsia="en-GB" w:bidi="bn-IN"/>
+          <w:numId w:val="13"/>
+        </w:numPr>
+        <w:rPr>
+          <w:rFonts w:asciiTheme="majorHAnsi" w:hAnsiTheme="majorHAnsi" w:cstheme="majorHAnsi"/>
+          <w:color w:val="0E101A"/>
+          <w:sz w:val="22"/>
+          <w:szCs w:val="22"/>
+        </w:rPr>
+      </w:pPr>
+      <w:r>
+        <w:rPr>
+          <w:rFonts w:asciiTheme="majorHAnsi" w:hAnsiTheme="majorHAnsi" w:cstheme="majorHAnsi"/>
+          <w:color w:val="0E101A"/>
+          <w:sz w:val="22"/>
+          <w:szCs w:val="22"/>
         </w:rPr>
         <w:t>Trip management</w:t>
       </w:r>
     </w:p>
     <w:p>
       <w:pPr>
-        <w:pStyle w:val="ListParagraph"/>
         <w:numPr>
           <w:ilvl w:val="1"/>
-          <w:numId w:val="2"/>
-        </w:numPr>
-        <w:rPr>
-          <w:rFonts w:asciiTheme="majorHAnsi" w:eastAsia="Times New Roman" w:hAnsiTheme="majorHAnsi" w:cstheme="majorHAnsi"/>
-          <w:sz w:val="22"/>
-          <w:szCs w:val="22"/>
-          <w:lang w:val="en-US" w:eastAsia="en-GB" w:bidi="bn-IN"/>
-        </w:rPr>
-      </w:pPr>
-      <w:r>
-        <w:rPr>
-          <w:rFonts w:asciiTheme="majorHAnsi" w:eastAsia="Times New Roman" w:hAnsiTheme="majorHAnsi" w:cstheme="majorHAnsi"/>
-          <w:sz w:val="22"/>
-          <w:szCs w:val="22"/>
-          <w:lang w:val="en-US" w:eastAsia="en-GB" w:bidi="bn-IN"/>
-        </w:rPr>
-        <w:t>Send information to other system</w:t>
-      </w:r>
-    </w:p>
-    <w:p>
-      <w:pPr>
-        <w:pStyle w:val="ListParagraph"/>
+          <w:numId w:val="13"/>
+        </w:numPr>
+        <w:rPr>
+          <w:rFonts w:asciiTheme="majorHAnsi" w:hAnsiTheme="majorHAnsi" w:cstheme="majorHAnsi"/>
+          <w:color w:val="0E101A"/>
+          <w:sz w:val="22"/>
+          <w:szCs w:val="22"/>
+        </w:rPr>
+      </w:pPr>
+      <w:r>
+        <w:rPr>
+          <w:rFonts w:asciiTheme="majorHAnsi" w:hAnsiTheme="majorHAnsi" w:cstheme="majorHAnsi"/>
+          <w:color w:val="0E101A"/>
+          <w:sz w:val="22"/>
+          <w:szCs w:val="22"/>
+        </w:rPr>
+        <w:t>Send information to other systems</w:t>
+      </w:r>
+    </w:p>
+    <w:p>
+      <w:pPr>
         <w:numPr>
           <w:ilvl w:val="1"/>
-          <w:numId w:val="2"/>
-        </w:numPr>
-        <w:rPr>
-          <w:rFonts w:asciiTheme="majorHAnsi" w:eastAsia="Times New Roman" w:hAnsiTheme="majorHAnsi" w:cstheme="majorHAnsi"/>
-          <w:sz w:val="22"/>
-          <w:szCs w:val="22"/>
-          <w:lang w:val="en-US" w:eastAsia="en-GB" w:bidi="bn-IN"/>
-        </w:rPr>
-      </w:pPr>
-      <w:r>
-        <w:rPr>
-          <w:rFonts w:asciiTheme="majorHAnsi" w:eastAsia="Times New Roman" w:hAnsiTheme="majorHAnsi" w:cstheme="majorHAnsi"/>
-          <w:sz w:val="22"/>
-          <w:szCs w:val="22"/>
-          <w:lang w:val="en-US" w:eastAsia="en-GB" w:bidi="bn-IN"/>
-        </w:rPr>
-        <w:t>Receive information from other system</w:t>
-      </w:r>
-    </w:p>
-    <w:p>
-      <w:pPr>
-        <w:pStyle w:val="ListParagraph"/>
+          <w:numId w:val="13"/>
+        </w:numPr>
+        <w:rPr>
+          <w:rFonts w:asciiTheme="majorHAnsi" w:hAnsiTheme="majorHAnsi" w:cstheme="majorHAnsi"/>
+          <w:color w:val="0E101A"/>
+          <w:sz w:val="22"/>
+          <w:szCs w:val="22"/>
+        </w:rPr>
+      </w:pPr>
+      <w:r>
+        <w:rPr>
+          <w:rFonts w:asciiTheme="majorHAnsi" w:hAnsiTheme="majorHAnsi" w:cstheme="majorHAnsi"/>
+          <w:color w:val="0E101A"/>
+          <w:sz w:val="22"/>
+          <w:szCs w:val="22"/>
+        </w:rPr>
+        <w:t>Receive information from other systems</w:t>
+      </w:r>
+    </w:p>
+    <w:p>
+      <w:pPr>
         <w:numPr>
           <w:ilvl w:val="0"/>
-          <w:numId w:val="2"/>
-        </w:numPr>
-        <w:rPr>
-          <w:rFonts w:asciiTheme="majorHAnsi" w:eastAsia="Times New Roman" w:hAnsiTheme="majorHAnsi" w:cstheme="majorHAnsi"/>
-          <w:sz w:val="22"/>
-          <w:szCs w:val="22"/>
-          <w:lang w:val="en-US" w:eastAsia="en-GB" w:bidi="bn-IN"/>
-        </w:rPr>
-      </w:pPr>
-      <w:r>
-        <w:rPr>
-          <w:rFonts w:asciiTheme="majorHAnsi" w:eastAsia="Times New Roman" w:hAnsiTheme="majorHAnsi" w:cstheme="majorHAnsi"/>
-          <w:sz w:val="22"/>
-          <w:szCs w:val="22"/>
-          <w:lang w:val="en-US" w:eastAsia="en-GB" w:bidi="bn-IN"/>
-        </w:rPr>
-        <w:t>Live B</w:t>
-      </w:r>
-      <w:r>
-        <w:rPr>
-          <w:rFonts w:asciiTheme="majorHAnsi" w:eastAsia="Times New Roman" w:hAnsiTheme="majorHAnsi" w:cstheme="majorHAnsi"/>
-          <w:sz w:val="22"/>
-          <w:szCs w:val="22"/>
-          <w:lang w:val="en-BD" w:eastAsia="en-GB" w:bidi="bn-IN"/>
-        </w:rPr>
-        <w:t xml:space="preserve">us </w:t>
-      </w:r>
-      <w:r>
-        <w:rPr>
-          <w:rFonts w:asciiTheme="majorHAnsi" w:eastAsia="Times New Roman" w:hAnsiTheme="majorHAnsi" w:cstheme="majorHAnsi"/>
-          <w:sz w:val="22"/>
-          <w:szCs w:val="22"/>
-          <w:lang w:val="en-US" w:eastAsia="en-GB" w:bidi="bn-IN"/>
-        </w:rPr>
-        <w:t>information feed</w:t>
-      </w:r>
-    </w:p>
-    <w:p>
-      <w:pPr>
-        <w:pStyle w:val="ListParagraph"/>
+          <w:numId w:val="13"/>
+        </w:numPr>
+        <w:rPr>
+          <w:rFonts w:asciiTheme="majorHAnsi" w:hAnsiTheme="majorHAnsi" w:cstheme="majorHAnsi"/>
+          <w:color w:val="0E101A"/>
+          <w:sz w:val="22"/>
+          <w:szCs w:val="22"/>
+        </w:rPr>
+      </w:pPr>
+      <w:r>
+        <w:rPr>
+          <w:rFonts w:asciiTheme="majorHAnsi" w:hAnsiTheme="majorHAnsi" w:cstheme="majorHAnsi"/>
+          <w:color w:val="0E101A"/>
+          <w:sz w:val="22"/>
+          <w:szCs w:val="22"/>
+        </w:rPr>
+        <w:t>Live Bus information feed</w:t>
+      </w:r>
+    </w:p>
+    <w:p>
+      <w:pPr>
         <w:numPr>
           <w:ilvl w:val="1"/>
-          <w:numId w:val="2"/>
-        </w:numPr>
-        <w:rPr>
-          <w:rFonts w:asciiTheme="majorHAnsi" w:eastAsia="Times New Roman" w:hAnsiTheme="majorHAnsi" w:cstheme="majorHAnsi"/>
-          <w:sz w:val="22"/>
-          <w:szCs w:val="22"/>
-          <w:lang w:val="en-US" w:eastAsia="en-GB" w:bidi="bn-IN"/>
-        </w:rPr>
-      </w:pPr>
-      <w:r>
-        <w:rPr>
-          <w:rFonts w:asciiTheme="majorHAnsi" w:eastAsia="Times New Roman" w:hAnsiTheme="majorHAnsi" w:cstheme="majorHAnsi"/>
-          <w:sz w:val="22"/>
-          <w:szCs w:val="22"/>
-          <w:lang w:val="en-US" w:eastAsia="en-GB" w:bidi="bn-IN"/>
+          <w:numId w:val="13"/>
+        </w:numPr>
+        <w:rPr>
+          <w:rFonts w:asciiTheme="majorHAnsi" w:hAnsiTheme="majorHAnsi" w:cstheme="majorHAnsi"/>
+          <w:color w:val="0E101A"/>
+          <w:sz w:val="22"/>
+          <w:szCs w:val="22"/>
+        </w:rPr>
+      </w:pPr>
+      <w:r>
+        <w:rPr>
+          <w:rFonts w:asciiTheme="majorHAnsi" w:hAnsiTheme="majorHAnsi" w:cstheme="majorHAnsi"/>
+          <w:color w:val="0E101A"/>
+          <w:sz w:val="22"/>
+          <w:szCs w:val="22"/>
         </w:rPr>
         <w:t>Updating live bus location and passengers information</w:t>
       </w:r>
     </w:p>
     <w:p>
       <w:pPr>
-        <w:pStyle w:val="ListParagraph"/>
         <w:numPr>
           <w:ilvl w:val="0"/>
-          <w:numId w:val="2"/>
-        </w:numPr>
-        <w:rPr>
-          <w:rFonts w:asciiTheme="majorHAnsi" w:eastAsia="Times New Roman" w:hAnsiTheme="majorHAnsi" w:cstheme="majorHAnsi"/>
-          <w:sz w:val="22"/>
-          <w:szCs w:val="22"/>
-          <w:lang w:val="en-US" w:eastAsia="en-GB" w:bidi="bn-IN"/>
-        </w:rPr>
-      </w:pPr>
-      <w:r>
-        <w:rPr>
-          <w:rFonts w:asciiTheme="majorHAnsi" w:eastAsia="Times New Roman" w:hAnsiTheme="majorHAnsi" w:cstheme="majorHAnsi"/>
-          <w:sz w:val="22"/>
-          <w:szCs w:val="22"/>
-          <w:lang w:val="en-BD" w:eastAsia="en-GB" w:bidi="bn-IN"/>
-        </w:rPr>
-        <w:t xml:space="preserve">Applications </w:t>
-      </w:r>
-      <w:r>
-        <w:rPr>
-          <w:rFonts w:asciiTheme="majorHAnsi" w:eastAsia="Times New Roman" w:hAnsiTheme="majorHAnsi" w:cstheme="majorHAnsi"/>
-          <w:sz w:val="22"/>
-          <w:szCs w:val="22"/>
-          <w:lang w:val="en-US" w:eastAsia="en-GB" w:bidi="bn-IN"/>
-        </w:rPr>
-        <w:t>for</w:t>
-      </w:r>
-      <w:r>
-        <w:rPr>
-          <w:rFonts w:asciiTheme="majorHAnsi" w:eastAsia="Times New Roman" w:hAnsiTheme="majorHAnsi" w:cstheme="majorHAnsi"/>
-          <w:sz w:val="22"/>
-          <w:szCs w:val="22"/>
-          <w:lang w:val="en-BD" w:eastAsia="en-GB" w:bidi="bn-IN"/>
-        </w:rPr>
-        <w:t xml:space="preserve"> Lectures management</w:t>
-      </w:r>
-    </w:p>
-    <w:p>
-      <w:pPr>
-        <w:pStyle w:val="ListParagraph"/>
+          <w:numId w:val="13"/>
+        </w:numPr>
+        <w:rPr>
+          <w:rFonts w:asciiTheme="majorHAnsi" w:hAnsiTheme="majorHAnsi" w:cstheme="majorHAnsi"/>
+          <w:color w:val="0E101A"/>
+          <w:sz w:val="22"/>
+          <w:szCs w:val="22"/>
+        </w:rPr>
+      </w:pPr>
+      <w:r>
+        <w:rPr>
+          <w:rFonts w:asciiTheme="majorHAnsi" w:hAnsiTheme="majorHAnsi" w:cstheme="majorHAnsi"/>
+          <w:color w:val="0E101A"/>
+          <w:sz w:val="22"/>
+          <w:szCs w:val="22"/>
+        </w:rPr>
+        <w:t>Applications for Lectures management</w:t>
+      </w:r>
+    </w:p>
+    <w:p>
+      <w:pPr>
         <w:numPr>
           <w:ilvl w:val="1"/>
-          <w:numId w:val="2"/>
-        </w:numPr>
-        <w:rPr>
-          <w:rFonts w:asciiTheme="majorHAnsi" w:eastAsia="Times New Roman" w:hAnsiTheme="majorHAnsi" w:cstheme="majorHAnsi"/>
-          <w:sz w:val="22"/>
-          <w:szCs w:val="22"/>
-          <w:lang w:val="en-US" w:eastAsia="en-GB" w:bidi="bn-IN"/>
-        </w:rPr>
-      </w:pPr>
-      <w:r>
-        <w:rPr>
-          <w:rFonts w:asciiTheme="majorHAnsi" w:eastAsia="Times New Roman" w:hAnsiTheme="majorHAnsi" w:cstheme="majorHAnsi"/>
-          <w:sz w:val="22"/>
-          <w:szCs w:val="22"/>
-          <w:lang w:val="en-US" w:eastAsia="en-GB" w:bidi="bn-IN"/>
+          <w:numId w:val="13"/>
+        </w:numPr>
+        <w:rPr>
+          <w:rFonts w:asciiTheme="majorHAnsi" w:hAnsiTheme="majorHAnsi" w:cstheme="majorHAnsi"/>
+          <w:color w:val="0E101A"/>
+          <w:sz w:val="22"/>
+          <w:szCs w:val="22"/>
+        </w:rPr>
+      </w:pPr>
+      <w:r>
+        <w:rPr>
+          <w:rFonts w:asciiTheme="majorHAnsi" w:hAnsiTheme="majorHAnsi" w:cstheme="majorHAnsi"/>
+          <w:color w:val="0E101A"/>
+          <w:sz w:val="22"/>
+          <w:szCs w:val="22"/>
         </w:rPr>
         <w:t>Add/Edit lecture schedule</w:t>
       </w:r>
     </w:p>
     <w:p>
       <w:pPr>
-        <w:pStyle w:val="ListParagraph"/>
         <w:numPr>
           <w:ilvl w:val="1"/>
-          <w:numId w:val="2"/>
-        </w:numPr>
-        <w:rPr>
-          <w:rFonts w:asciiTheme="majorHAnsi" w:eastAsia="Times New Roman" w:hAnsiTheme="majorHAnsi" w:cstheme="majorHAnsi"/>
-          <w:sz w:val="22"/>
-          <w:szCs w:val="22"/>
-          <w:lang w:val="en-US" w:eastAsia="en-GB" w:bidi="bn-IN"/>
-        </w:rPr>
-      </w:pPr>
-      <w:r>
-        <w:rPr>
-          <w:rFonts w:asciiTheme="majorHAnsi" w:eastAsia="Times New Roman" w:hAnsiTheme="majorHAnsi" w:cstheme="majorHAnsi"/>
-          <w:sz w:val="22"/>
-          <w:szCs w:val="22"/>
-          <w:lang w:val="en-US" w:eastAsia="en-GB" w:bidi="bn-IN"/>
-        </w:rPr>
-        <w:t>Store information such as lecture content, student attendance etc.</w:t>
-      </w:r>
-    </w:p>
-    <w:p>
-      <w:pPr>
-        <w:pStyle w:val="ListParagraph"/>
+          <w:numId w:val="13"/>
+        </w:numPr>
+        <w:rPr>
+          <w:rFonts w:asciiTheme="majorHAnsi" w:hAnsiTheme="majorHAnsi" w:cstheme="majorHAnsi"/>
+          <w:color w:val="0E101A"/>
+          <w:sz w:val="22"/>
+          <w:szCs w:val="22"/>
+        </w:rPr>
+      </w:pPr>
+      <w:r>
+        <w:rPr>
+          <w:rFonts w:asciiTheme="majorHAnsi" w:hAnsiTheme="majorHAnsi" w:cstheme="majorHAnsi"/>
+          <w:color w:val="0E101A"/>
+          <w:sz w:val="22"/>
+          <w:szCs w:val="22"/>
+        </w:rPr>
+        <w:t>Store information such as lecture content, student attendance, etc.</w:t>
+      </w:r>
+    </w:p>
+    <w:p>
+      <w:pPr>
         <w:numPr>
           <w:ilvl w:val="0"/>
-          <w:numId w:val="2"/>
-        </w:numPr>
-        <w:rPr>
-          <w:rFonts w:asciiTheme="majorHAnsi" w:eastAsia="Times New Roman" w:hAnsiTheme="majorHAnsi" w:cstheme="majorHAnsi"/>
-          <w:sz w:val="22"/>
-          <w:szCs w:val="22"/>
-          <w:lang w:val="en-US" w:eastAsia="en-GB" w:bidi="bn-IN"/>
-        </w:rPr>
-      </w:pPr>
-      <w:r>
-        <w:rPr>
-          <w:rFonts w:asciiTheme="majorHAnsi" w:eastAsia="Times New Roman" w:hAnsiTheme="majorHAnsi" w:cstheme="majorHAnsi"/>
-          <w:sz w:val="22"/>
-          <w:szCs w:val="22"/>
-          <w:lang w:val="en-BD" w:eastAsia="en-GB" w:bidi="bn-IN"/>
-        </w:rPr>
-        <w:t xml:space="preserve">Applications </w:t>
-      </w:r>
-      <w:r>
-        <w:rPr>
-          <w:rFonts w:asciiTheme="majorHAnsi" w:eastAsia="Times New Roman" w:hAnsiTheme="majorHAnsi" w:cstheme="majorHAnsi"/>
-          <w:sz w:val="22"/>
-          <w:szCs w:val="22"/>
-          <w:lang w:val="en-US" w:eastAsia="en-GB" w:bidi="bn-IN"/>
-        </w:rPr>
-        <w:t>for</w:t>
-      </w:r>
-      <w:r>
-        <w:rPr>
-          <w:rFonts w:asciiTheme="majorHAnsi" w:eastAsia="Times New Roman" w:hAnsiTheme="majorHAnsi" w:cstheme="majorHAnsi"/>
-          <w:sz w:val="22"/>
-          <w:szCs w:val="22"/>
-          <w:lang w:val="en-BD" w:eastAsia="en-GB" w:bidi="bn-IN"/>
-        </w:rPr>
-        <w:t xml:space="preserve"> students</w:t>
-      </w:r>
-    </w:p>
-    <w:p>
-      <w:pPr>
-        <w:pStyle w:val="ListParagraph"/>
+          <w:numId w:val="13"/>
+        </w:numPr>
+        <w:rPr>
+          <w:rFonts w:asciiTheme="majorHAnsi" w:hAnsiTheme="majorHAnsi" w:cstheme="majorHAnsi"/>
+          <w:color w:val="0E101A"/>
+          <w:sz w:val="22"/>
+          <w:szCs w:val="22"/>
+        </w:rPr>
+      </w:pPr>
+      <w:r>
+        <w:rPr>
+          <w:rFonts w:asciiTheme="majorHAnsi" w:hAnsiTheme="majorHAnsi" w:cstheme="majorHAnsi"/>
+          <w:color w:val="0E101A"/>
+          <w:sz w:val="22"/>
+          <w:szCs w:val="22"/>
+        </w:rPr>
+        <w:t>Applications for students</w:t>
+      </w:r>
+    </w:p>
+    <w:p>
+      <w:pPr>
         <w:numPr>
           <w:ilvl w:val="1"/>
-          <w:numId w:val="2"/>
-        </w:numPr>
-        <w:rPr>
-          <w:rFonts w:asciiTheme="majorHAnsi" w:eastAsia="Times New Roman" w:hAnsiTheme="majorHAnsi" w:cstheme="majorHAnsi"/>
-          <w:sz w:val="22"/>
-          <w:szCs w:val="22"/>
-          <w:lang w:val="en-US" w:eastAsia="en-GB" w:bidi="bn-IN"/>
-        </w:rPr>
-      </w:pPr>
-      <w:r>
-        <w:rPr>
-          <w:rFonts w:asciiTheme="majorHAnsi" w:eastAsia="Times New Roman" w:hAnsiTheme="majorHAnsi" w:cstheme="majorHAnsi"/>
-          <w:sz w:val="22"/>
-          <w:szCs w:val="22"/>
-          <w:lang w:val="en-US" w:eastAsia="en-GB" w:bidi="bn-IN"/>
+          <w:numId w:val="13"/>
+        </w:numPr>
+        <w:rPr>
+          <w:rFonts w:asciiTheme="majorHAnsi" w:hAnsiTheme="majorHAnsi" w:cstheme="majorHAnsi"/>
+          <w:color w:val="0E101A"/>
+          <w:sz w:val="22"/>
+          <w:szCs w:val="22"/>
+        </w:rPr>
+      </w:pPr>
+      <w:r>
+        <w:rPr>
+          <w:rFonts w:asciiTheme="majorHAnsi" w:hAnsiTheme="majorHAnsi" w:cstheme="majorHAnsi"/>
+          <w:color w:val="0E101A"/>
+          <w:sz w:val="22"/>
+          <w:szCs w:val="22"/>
         </w:rPr>
         <w:t>Can check the trip schedule and route.</w:t>
       </w:r>
     </w:p>
     <w:p>
       <w:pPr>
-        <w:pStyle w:val="ListParagraph"/>
         <w:numPr>
           <w:ilvl w:val="1"/>
-          <w:numId w:val="2"/>
-        </w:numPr>
-        <w:rPr>
-          <w:rFonts w:asciiTheme="majorHAnsi" w:eastAsia="Times New Roman" w:hAnsiTheme="majorHAnsi" w:cstheme="majorHAnsi"/>
-          <w:sz w:val="22"/>
-          <w:szCs w:val="22"/>
-          <w:lang w:val="en-US" w:eastAsia="en-GB" w:bidi="bn-IN"/>
-        </w:rPr>
-      </w:pPr>
-      <w:r>
-        <w:rPr>
-          <w:rFonts w:asciiTheme="majorHAnsi" w:eastAsia="Times New Roman" w:hAnsiTheme="majorHAnsi" w:cstheme="majorHAnsi"/>
-          <w:sz w:val="22"/>
-          <w:szCs w:val="22"/>
-          <w:lang w:val="en-US" w:eastAsia="en-GB" w:bidi="bn-IN"/>
+          <w:numId w:val="13"/>
+        </w:numPr>
+        <w:rPr>
+          <w:rFonts w:asciiTheme="majorHAnsi" w:hAnsiTheme="majorHAnsi" w:cstheme="majorHAnsi"/>
+          <w:color w:val="0E101A"/>
+          <w:sz w:val="22"/>
+          <w:szCs w:val="22"/>
+        </w:rPr>
+      </w:pPr>
+      <w:r>
+        <w:rPr>
+          <w:rFonts w:asciiTheme="majorHAnsi" w:hAnsiTheme="majorHAnsi" w:cstheme="majorHAnsi"/>
+          <w:color w:val="0E101A"/>
+          <w:sz w:val="22"/>
+          <w:szCs w:val="22"/>
         </w:rPr>
         <w:t>Can check the lecture schedule and location</w:t>
       </w:r>
     </w:p>
     <w:p>
       <w:pPr>
-        <w:pStyle w:val="ListParagraph"/>
         <w:numPr>
           <w:ilvl w:val="1"/>
-          <w:numId w:val="2"/>
-        </w:numPr>
-        <w:rPr>
-          <w:rFonts w:asciiTheme="majorHAnsi" w:eastAsia="Times New Roman" w:hAnsiTheme="majorHAnsi" w:cstheme="majorHAnsi"/>
-          <w:sz w:val="22"/>
-          <w:szCs w:val="22"/>
-          <w:lang w:val="en-US" w:eastAsia="en-GB" w:bidi="bn-IN"/>
-        </w:rPr>
-      </w:pPr>
-      <w:r>
-        <w:rPr>
-          <w:rFonts w:asciiTheme="majorHAnsi" w:eastAsia="Times New Roman" w:hAnsiTheme="majorHAnsi" w:cstheme="majorHAnsi"/>
-          <w:sz w:val="22"/>
-          <w:szCs w:val="22"/>
-          <w:lang w:val="en-US" w:eastAsia="en-GB" w:bidi="bn-IN"/>
+          <w:numId w:val="13"/>
+        </w:numPr>
+        <w:rPr>
+          <w:rFonts w:asciiTheme="majorHAnsi" w:hAnsiTheme="majorHAnsi" w:cstheme="majorHAnsi"/>
+          <w:color w:val="0E101A"/>
+          <w:sz w:val="22"/>
+          <w:szCs w:val="22"/>
+        </w:rPr>
+      </w:pPr>
+      <w:r>
+        <w:rPr>
+          <w:rFonts w:asciiTheme="majorHAnsi" w:hAnsiTheme="majorHAnsi" w:cstheme="majorHAnsi"/>
+          <w:color w:val="0E101A"/>
+          <w:sz w:val="22"/>
+          <w:szCs w:val="22"/>
         </w:rPr>
         <w:t>Give preference</w:t>
       </w:r>
     </w:p>
     <w:p>
       <w:pPr>
-        <w:pStyle w:val="ListParagraph"/>
         <w:numPr>
           <w:ilvl w:val="0"/>
-          <w:numId w:val="2"/>
-        </w:numPr>
-        <w:rPr>
-          <w:rFonts w:asciiTheme="majorHAnsi" w:eastAsia="Times New Roman" w:hAnsiTheme="majorHAnsi" w:cstheme="majorHAnsi"/>
-          <w:sz w:val="22"/>
-          <w:szCs w:val="22"/>
-          <w:lang w:val="en-US" w:eastAsia="en-GB" w:bidi="bn-IN"/>
-        </w:rPr>
-      </w:pPr>
-      <w:r>
-        <w:rPr>
-          <w:rFonts w:asciiTheme="majorHAnsi" w:eastAsia="Times New Roman" w:hAnsiTheme="majorHAnsi" w:cstheme="majorHAnsi"/>
-          <w:sz w:val="22"/>
-          <w:szCs w:val="22"/>
-          <w:lang w:val="en-BD" w:eastAsia="en-GB" w:bidi="bn-IN"/>
-        </w:rPr>
-        <w:t>Municipal utility</w:t>
-      </w:r>
-      <w:r>
-        <w:rPr>
-          <w:rFonts w:asciiTheme="majorHAnsi" w:eastAsia="Times New Roman" w:hAnsiTheme="majorHAnsi" w:cstheme="majorHAnsi"/>
-          <w:sz w:val="22"/>
-          <w:szCs w:val="22"/>
-          <w:lang w:val="en-US" w:eastAsia="en-GB" w:bidi="bn-IN"/>
-        </w:rPr>
-        <w:t xml:space="preserve"> service</w:t>
-      </w:r>
-    </w:p>
-    <w:p>
-      <w:pPr>
-        <w:pStyle w:val="ListParagraph"/>
+          <w:numId w:val="13"/>
+        </w:numPr>
+        <w:rPr>
+          <w:rFonts w:asciiTheme="majorHAnsi" w:hAnsiTheme="majorHAnsi" w:cstheme="majorHAnsi"/>
+          <w:color w:val="0E101A"/>
+          <w:sz w:val="22"/>
+          <w:szCs w:val="22"/>
+        </w:rPr>
+      </w:pPr>
+      <w:r>
+        <w:rPr>
+          <w:rFonts w:asciiTheme="majorHAnsi" w:hAnsiTheme="majorHAnsi" w:cstheme="majorHAnsi"/>
+          <w:color w:val="0E101A"/>
+          <w:sz w:val="22"/>
+          <w:szCs w:val="22"/>
+        </w:rPr>
+        <w:t>Municipal utility service</w:t>
+      </w:r>
+    </w:p>
+    <w:p>
+      <w:pPr>
         <w:numPr>
           <w:ilvl w:val="1"/>
-          <w:numId w:val="2"/>
-        </w:numPr>
-        <w:rPr>
-          <w:rFonts w:asciiTheme="majorHAnsi" w:eastAsia="Times New Roman" w:hAnsiTheme="majorHAnsi" w:cstheme="majorHAnsi"/>
-          <w:sz w:val="22"/>
-          <w:szCs w:val="22"/>
-          <w:lang w:val="en-US" w:eastAsia="en-GB" w:bidi="bn-IN"/>
-        </w:rPr>
-      </w:pPr>
-      <w:r>
-        <w:rPr>
-          <w:rFonts w:asciiTheme="majorHAnsi" w:eastAsia="Times New Roman" w:hAnsiTheme="majorHAnsi" w:cstheme="majorHAnsi"/>
-          <w:sz w:val="22"/>
-          <w:szCs w:val="22"/>
-          <w:lang w:val="en-US" w:eastAsia="en-GB" w:bidi="bn-IN"/>
+          <w:numId w:val="13"/>
+        </w:numPr>
+        <w:rPr>
+          <w:rFonts w:asciiTheme="majorHAnsi" w:hAnsiTheme="majorHAnsi" w:cstheme="majorHAnsi"/>
+          <w:color w:val="0E101A"/>
+          <w:sz w:val="22"/>
+          <w:szCs w:val="22"/>
+        </w:rPr>
+      </w:pPr>
+      <w:r>
+        <w:rPr>
+          <w:rFonts w:asciiTheme="majorHAnsi" w:hAnsiTheme="majorHAnsi" w:cstheme="majorHAnsi"/>
+          <w:color w:val="0E101A"/>
+          <w:sz w:val="22"/>
+          <w:szCs w:val="22"/>
         </w:rPr>
         <w:t>Update the available bus information.</w:t>
       </w:r>
     </w:p>
     <w:p>
       <w:pPr>
-        <w:pStyle w:val="ListParagraph"/>
         <w:numPr>
           <w:ilvl w:val="1"/>
-          <w:numId w:val="2"/>
-        </w:numPr>
-        <w:rPr>
-          <w:rFonts w:asciiTheme="majorHAnsi" w:eastAsia="Times New Roman" w:hAnsiTheme="majorHAnsi" w:cstheme="majorHAnsi"/>
-          <w:sz w:val="22"/>
-          <w:szCs w:val="22"/>
-          <w:lang w:val="en-US" w:eastAsia="en-GB" w:bidi="bn-IN"/>
-        </w:rPr>
-      </w:pPr>
-      <w:r>
-        <w:rPr>
-          <w:rFonts w:asciiTheme="majorHAnsi" w:eastAsia="Times New Roman" w:hAnsiTheme="majorHAnsi" w:cstheme="majorHAnsi"/>
-          <w:sz w:val="22"/>
-          <w:szCs w:val="22"/>
-          <w:lang w:val="en-US" w:eastAsia="en-GB" w:bidi="bn-IN"/>
-        </w:rPr>
-        <w:t>Update the information about traffic free route.</w:t>
-      </w:r>
-    </w:p>
-    <w:p>
-      <w:pPr>
-        <w:pStyle w:val="ListParagraph"/>
+          <w:numId w:val="13"/>
+        </w:numPr>
+        <w:rPr>
+          <w:rFonts w:asciiTheme="majorHAnsi" w:hAnsiTheme="majorHAnsi" w:cstheme="majorHAnsi"/>
+          <w:color w:val="0E101A"/>
+          <w:sz w:val="22"/>
+          <w:szCs w:val="22"/>
+        </w:rPr>
+      </w:pPr>
+      <w:r>
+        <w:rPr>
+          <w:rFonts w:asciiTheme="majorHAnsi" w:hAnsiTheme="majorHAnsi" w:cstheme="majorHAnsi"/>
+          <w:color w:val="0E101A"/>
+          <w:sz w:val="22"/>
+          <w:szCs w:val="22"/>
+        </w:rPr>
+        <w:t>Update the information about the traffic-free route.</w:t>
+      </w:r>
+    </w:p>
+    <w:p>
+      <w:pPr>
         <w:numPr>
           <w:ilvl w:val="0"/>
-          <w:numId w:val="2"/>
-        </w:numPr>
-        <w:rPr>
-          <w:rFonts w:asciiTheme="majorHAnsi" w:hAnsiTheme="majorHAnsi" w:cstheme="majorHAnsi"/>
-          <w:sz w:val="22"/>
-          <w:szCs w:val="22"/>
-          <w:lang w:val="en-US"/>
-        </w:rPr>
-      </w:pPr>
-      <w:r>
-        <w:rPr>
-          <w:rFonts w:asciiTheme="majorHAnsi" w:eastAsia="Times New Roman" w:hAnsiTheme="majorHAnsi" w:cstheme="majorHAnsi"/>
-          <w:sz w:val="22"/>
-          <w:szCs w:val="22"/>
-          <w:lang w:val="en-US" w:eastAsia="en-GB" w:bidi="bn-IN"/>
-        </w:rPr>
-        <w:t>Live w</w:t>
-      </w:r>
-      <w:r>
-        <w:rPr>
-          <w:rFonts w:asciiTheme="majorHAnsi" w:eastAsia="Times New Roman" w:hAnsiTheme="majorHAnsi" w:cstheme="majorHAnsi"/>
-          <w:sz w:val="22"/>
-          <w:szCs w:val="22"/>
-          <w:lang w:val="en-BD" w:eastAsia="en-GB" w:bidi="bn-IN"/>
-        </w:rPr>
-        <w:t>eather</w:t>
-      </w:r>
-      <w:r>
-        <w:rPr>
-          <w:rFonts w:asciiTheme="majorHAnsi" w:eastAsia="Times New Roman" w:hAnsiTheme="majorHAnsi" w:cstheme="majorHAnsi"/>
-          <w:sz w:val="22"/>
-          <w:szCs w:val="22"/>
-          <w:lang w:val="en-US" w:eastAsia="en-GB" w:bidi="bn-IN"/>
-        </w:rPr>
-        <w:t xml:space="preserve"> feed system.</w:t>
-      </w:r>
-    </w:p>
-    <w:p>
-      <w:pPr>
-        <w:pStyle w:val="ListParagraph"/>
+          <w:numId w:val="13"/>
+        </w:numPr>
+        <w:rPr>
+          <w:rFonts w:asciiTheme="majorHAnsi" w:hAnsiTheme="majorHAnsi" w:cstheme="majorHAnsi"/>
+          <w:color w:val="0E101A"/>
+          <w:sz w:val="22"/>
+          <w:szCs w:val="22"/>
+        </w:rPr>
+      </w:pPr>
+      <w:r>
+        <w:rPr>
+          <w:rFonts w:asciiTheme="majorHAnsi" w:hAnsiTheme="majorHAnsi" w:cstheme="majorHAnsi"/>
+          <w:color w:val="0E101A"/>
+          <w:sz w:val="22"/>
+          <w:szCs w:val="22"/>
+        </w:rPr>
+        <w:t>Live weather feed system.</w:t>
+      </w:r>
+    </w:p>
+    <w:p>
+      <w:pPr>
         <w:numPr>
           <w:ilvl w:val="1"/>
-          <w:numId w:val="2"/>
-        </w:numPr>
-        <w:rPr>
-          <w:rFonts w:asciiTheme="majorHAnsi" w:hAnsiTheme="majorHAnsi" w:cstheme="majorHAnsi"/>
-          <w:sz w:val="22"/>
-          <w:szCs w:val="22"/>
-          <w:lang w:val="en-US"/>
-        </w:rPr>
-      </w:pPr>
-      <w:r>
-        <w:rPr>
-          <w:rFonts w:asciiTheme="majorHAnsi" w:eastAsia="Times New Roman" w:hAnsiTheme="majorHAnsi" w:cstheme="majorHAnsi"/>
-          <w:sz w:val="22"/>
-          <w:szCs w:val="22"/>
-          <w:lang w:val="en-US" w:eastAsia="en-GB" w:bidi="bn-IN"/>
-        </w:rPr>
-        <w:t>Updating live weather feed like snowing, raining and their forecast.</w:t>
+          <w:numId w:val="13"/>
+        </w:numPr>
+        <w:rPr>
+          <w:rFonts w:asciiTheme="majorHAnsi" w:hAnsiTheme="majorHAnsi" w:cstheme="majorHAnsi"/>
+          <w:color w:val="0E101A"/>
+          <w:sz w:val="22"/>
+          <w:szCs w:val="22"/>
+        </w:rPr>
+      </w:pPr>
+      <w:r>
+        <w:rPr>
+          <w:rFonts w:asciiTheme="majorHAnsi" w:hAnsiTheme="majorHAnsi" w:cstheme="majorHAnsi"/>
+          <w:color w:val="0E101A"/>
+          <w:sz w:val="22"/>
+          <w:szCs w:val="22"/>
+        </w:rPr>
+        <w:t>Updating live weather feed like snowing, raining, and their forecast.</w:t>
       </w:r>
     </w:p>
     <w:p>
@@ -1170,666 +813,466 @@
     </w:p>
     <w:p>
       <w:pPr>
-        <w:pStyle w:val="ListParagraph"/>
         <w:numPr>
           <w:ilvl w:val="0"/>
-          <w:numId w:val="2"/>
-        </w:numPr>
-        <w:rPr>
-          <w:rFonts w:asciiTheme="majorHAnsi" w:eastAsia="Times New Roman" w:hAnsiTheme="majorHAnsi" w:cstheme="majorHAnsi"/>
-          <w:sz w:val="22"/>
-          <w:szCs w:val="22"/>
-          <w:lang w:val="en-US" w:eastAsia="en-GB" w:bidi="bn-IN"/>
-        </w:rPr>
-      </w:pPr>
-      <w:r>
-        <w:rPr>
-          <w:rFonts w:asciiTheme="majorHAnsi" w:hAnsiTheme="majorHAnsi" w:cstheme="majorHAnsi"/>
-          <w:sz w:val="22"/>
-          <w:szCs w:val="22"/>
-          <w:lang w:val="en-US"/>
-        </w:rPr>
-        <w:t xml:space="preserve">System for </w:t>
-      </w:r>
-      <w:r>
-        <w:rPr>
-          <w:rFonts w:asciiTheme="majorHAnsi" w:eastAsia="Times New Roman" w:hAnsiTheme="majorHAnsi" w:cstheme="majorHAnsi"/>
-          <w:sz w:val="22"/>
-          <w:szCs w:val="22"/>
-          <w:lang w:val="en-BD" w:eastAsia="en-GB" w:bidi="bn-IN"/>
-        </w:rPr>
-        <w:t>Bus management</w:t>
-      </w:r>
-    </w:p>
-    <w:p>
-      <w:pPr>
-        <w:pStyle w:val="ListParagraph"/>
+          <w:numId w:val="12"/>
+        </w:numPr>
+        <w:rPr>
+          <w:rFonts w:asciiTheme="majorHAnsi" w:hAnsiTheme="majorHAnsi" w:cstheme="majorHAnsi"/>
+          <w:color w:val="0E101A"/>
+          <w:sz w:val="22"/>
+          <w:szCs w:val="22"/>
+        </w:rPr>
+      </w:pPr>
+      <w:r>
+        <w:rPr>
+          <w:rFonts w:asciiTheme="majorHAnsi" w:hAnsiTheme="majorHAnsi" w:cstheme="majorHAnsi"/>
+          <w:color w:val="0E101A"/>
+          <w:sz w:val="22"/>
+          <w:szCs w:val="22"/>
+        </w:rPr>
+        <w:t>System for Bus management</w:t>
+      </w:r>
+    </w:p>
+    <w:p>
+      <w:pPr>
+        <w:pStyle w:val="ql-indent-1"/>
         <w:numPr>
           <w:ilvl w:val="1"/>
-          <w:numId w:val="2"/>
-        </w:numPr>
-        <w:rPr>
-          <w:rFonts w:asciiTheme="majorHAnsi" w:eastAsia="Times New Roman" w:hAnsiTheme="majorHAnsi" w:cstheme="majorHAnsi"/>
-          <w:sz w:val="22"/>
-          <w:szCs w:val="22"/>
-          <w:lang w:val="en-US" w:eastAsia="en-GB" w:bidi="bn-IN"/>
-        </w:rPr>
-      </w:pPr>
-      <w:r>
-        <w:rPr>
-          <w:rFonts w:asciiTheme="majorHAnsi" w:eastAsia="Times New Roman" w:hAnsiTheme="majorHAnsi" w:cstheme="majorHAnsi"/>
-          <w:sz w:val="22"/>
-          <w:szCs w:val="22"/>
-          <w:lang w:val="en-US" w:eastAsia="en-GB" w:bidi="bn-IN"/>
-        </w:rPr>
-        <w:t xml:space="preserve">Trip </w:t>
-      </w:r>
-      <w:r>
-        <w:rPr>
-          <w:rFonts w:asciiTheme="majorHAnsi" w:eastAsia="Times New Roman" w:hAnsiTheme="majorHAnsi" w:cstheme="majorHAnsi"/>
-          <w:sz w:val="22"/>
-          <w:szCs w:val="22"/>
-          <w:lang w:val="en-US" w:eastAsia="en-GB" w:bidi="bn-IN"/>
-        </w:rPr>
-        <w:t>schedule and regarding bus information.</w:t>
-      </w:r>
-    </w:p>
-    <w:p>
-      <w:pPr>
-        <w:pStyle w:val="ListParagraph"/>
+          <w:numId w:val="12"/>
+        </w:numPr>
+        <w:spacing w:before="0" w:beforeAutospacing="0" w:after="0" w:afterAutospacing="0"/>
+        <w:rPr>
+          <w:rFonts w:asciiTheme="majorHAnsi" w:hAnsiTheme="majorHAnsi" w:cstheme="majorHAnsi"/>
+          <w:color w:val="0E101A"/>
+          <w:sz w:val="22"/>
+          <w:szCs w:val="22"/>
+        </w:rPr>
+      </w:pPr>
+      <w:r>
+        <w:rPr>
+          <w:rFonts w:asciiTheme="majorHAnsi" w:hAnsiTheme="majorHAnsi" w:cstheme="majorHAnsi"/>
+          <w:color w:val="0E101A"/>
+          <w:sz w:val="22"/>
+          <w:szCs w:val="22"/>
+        </w:rPr>
+        <w:t>Trip schedule and regarding bus information.</w:t>
+      </w:r>
+    </w:p>
+    <w:p>
+      <w:pPr>
+        <w:pStyle w:val="ql-indent-1"/>
         <w:numPr>
           <w:ilvl w:val="1"/>
-          <w:numId w:val="2"/>
-        </w:numPr>
-        <w:rPr>
-          <w:rFonts w:asciiTheme="majorHAnsi" w:eastAsia="Times New Roman" w:hAnsiTheme="majorHAnsi" w:cstheme="majorHAnsi"/>
-          <w:sz w:val="22"/>
-          <w:szCs w:val="22"/>
-          <w:lang w:val="en-US" w:eastAsia="en-GB" w:bidi="bn-IN"/>
-        </w:rPr>
-      </w:pPr>
-      <w:r>
-        <w:rPr>
-          <w:rFonts w:asciiTheme="majorHAnsi" w:eastAsia="Times New Roman" w:hAnsiTheme="majorHAnsi" w:cstheme="majorHAnsi"/>
-          <w:sz w:val="22"/>
-          <w:szCs w:val="22"/>
-          <w:lang w:val="en-US" w:eastAsia="en-GB" w:bidi="bn-IN"/>
-        </w:rPr>
-        <w:t>Send request to municipal utilities for Bus.</w:t>
-      </w:r>
-    </w:p>
-    <w:p>
-      <w:pPr>
-        <w:pStyle w:val="ListParagraph"/>
+          <w:numId w:val="12"/>
+        </w:numPr>
+        <w:spacing w:before="0" w:beforeAutospacing="0" w:after="0" w:afterAutospacing="0"/>
+        <w:rPr>
+          <w:rFonts w:asciiTheme="majorHAnsi" w:hAnsiTheme="majorHAnsi" w:cstheme="majorHAnsi"/>
+          <w:color w:val="0E101A"/>
+          <w:sz w:val="22"/>
+          <w:szCs w:val="22"/>
+        </w:rPr>
+      </w:pPr>
+      <w:r>
+        <w:rPr>
+          <w:rFonts w:asciiTheme="majorHAnsi" w:hAnsiTheme="majorHAnsi" w:cstheme="majorHAnsi"/>
+          <w:color w:val="0E101A"/>
+          <w:sz w:val="22"/>
+          <w:szCs w:val="22"/>
+        </w:rPr>
+        <w:t>Send requests to municipal utilities for Bus.</w:t>
+      </w:r>
+    </w:p>
+    <w:p>
+      <w:pPr>
+        <w:pStyle w:val="ql-indent-1"/>
         <w:numPr>
           <w:ilvl w:val="1"/>
-          <w:numId w:val="2"/>
-        </w:numPr>
-        <w:rPr>
-          <w:rFonts w:asciiTheme="majorHAnsi" w:eastAsia="Times New Roman" w:hAnsiTheme="majorHAnsi" w:cstheme="majorHAnsi"/>
-          <w:sz w:val="22"/>
-          <w:szCs w:val="22"/>
-          <w:lang w:val="en-US" w:eastAsia="en-GB" w:bidi="bn-IN"/>
-        </w:rPr>
-      </w:pPr>
-      <w:r>
-        <w:rPr>
-          <w:rFonts w:asciiTheme="majorHAnsi" w:eastAsia="Times New Roman" w:hAnsiTheme="majorHAnsi" w:cstheme="majorHAnsi"/>
-          <w:sz w:val="22"/>
-          <w:szCs w:val="22"/>
-          <w:lang w:val="en-US" w:eastAsia="en-GB" w:bidi="bn-IN"/>
-        </w:rPr>
-        <w:t>Receive information from other system</w:t>
-      </w:r>
-      <w:r>
-        <w:rPr>
-          <w:rFonts w:asciiTheme="majorHAnsi" w:eastAsia="Times New Roman" w:hAnsiTheme="majorHAnsi" w:cstheme="majorHAnsi"/>
-          <w:sz w:val="22"/>
-          <w:szCs w:val="22"/>
-          <w:lang w:val="en-US" w:eastAsia="en-GB" w:bidi="bn-IN"/>
-        </w:rPr>
-        <w:t>.</w:t>
-      </w:r>
-    </w:p>
-    <w:p>
-      <w:pPr>
-        <w:pStyle w:val="ListParagraph"/>
+          <w:numId w:val="12"/>
+        </w:numPr>
+        <w:spacing w:before="0" w:beforeAutospacing="0" w:after="0" w:afterAutospacing="0"/>
+        <w:rPr>
+          <w:rFonts w:asciiTheme="majorHAnsi" w:hAnsiTheme="majorHAnsi" w:cstheme="majorHAnsi"/>
+          <w:color w:val="0E101A"/>
+          <w:sz w:val="22"/>
+          <w:szCs w:val="22"/>
+        </w:rPr>
+      </w:pPr>
+      <w:r>
+        <w:rPr>
+          <w:rFonts w:asciiTheme="majorHAnsi" w:hAnsiTheme="majorHAnsi" w:cstheme="majorHAnsi"/>
+          <w:color w:val="0E101A"/>
+          <w:sz w:val="22"/>
+          <w:szCs w:val="22"/>
+        </w:rPr>
+        <w:t>Receive information from other systems.</w:t>
+      </w:r>
+    </w:p>
+    <w:p>
+      <w:pPr>
         <w:numPr>
           <w:ilvl w:val="0"/>
-          <w:numId w:val="2"/>
-        </w:numPr>
-        <w:rPr>
-          <w:rFonts w:asciiTheme="majorHAnsi" w:eastAsia="Times New Roman" w:hAnsiTheme="majorHAnsi" w:cstheme="majorHAnsi"/>
-          <w:sz w:val="22"/>
-          <w:szCs w:val="22"/>
-          <w:lang w:val="en-US" w:eastAsia="en-GB" w:bidi="bn-IN"/>
-        </w:rPr>
-      </w:pPr>
-      <w:r>
-        <w:rPr>
-          <w:rFonts w:asciiTheme="majorHAnsi" w:eastAsia="Times New Roman" w:hAnsiTheme="majorHAnsi" w:cstheme="majorHAnsi"/>
-          <w:sz w:val="22"/>
-          <w:szCs w:val="22"/>
-          <w:lang w:val="en-US" w:eastAsia="en-GB" w:bidi="bn-IN"/>
-        </w:rPr>
-        <w:t>Live B</w:t>
-      </w:r>
-      <w:r>
-        <w:rPr>
-          <w:rFonts w:asciiTheme="majorHAnsi" w:eastAsia="Times New Roman" w:hAnsiTheme="majorHAnsi" w:cstheme="majorHAnsi"/>
-          <w:sz w:val="22"/>
-          <w:szCs w:val="22"/>
-          <w:lang w:val="en-BD" w:eastAsia="en-GB" w:bidi="bn-IN"/>
-        </w:rPr>
-        <w:t xml:space="preserve">us </w:t>
-      </w:r>
-      <w:r>
-        <w:rPr>
-          <w:rFonts w:asciiTheme="majorHAnsi" w:eastAsia="Times New Roman" w:hAnsiTheme="majorHAnsi" w:cstheme="majorHAnsi"/>
-          <w:sz w:val="22"/>
-          <w:szCs w:val="22"/>
-          <w:lang w:val="en-US" w:eastAsia="en-GB" w:bidi="bn-IN"/>
-        </w:rPr>
-        <w:t>information feed</w:t>
-      </w:r>
-    </w:p>
-    <w:p>
-      <w:pPr>
-        <w:pStyle w:val="ListParagraph"/>
+          <w:numId w:val="12"/>
+        </w:numPr>
+        <w:rPr>
+          <w:rFonts w:asciiTheme="majorHAnsi" w:hAnsiTheme="majorHAnsi" w:cstheme="majorHAnsi"/>
+          <w:color w:val="0E101A"/>
+          <w:sz w:val="22"/>
+          <w:szCs w:val="22"/>
+        </w:rPr>
+      </w:pPr>
+      <w:r>
+        <w:rPr>
+          <w:rFonts w:asciiTheme="majorHAnsi" w:hAnsiTheme="majorHAnsi" w:cstheme="majorHAnsi"/>
+          <w:color w:val="0E101A"/>
+          <w:sz w:val="22"/>
+          <w:szCs w:val="22"/>
+        </w:rPr>
+        <w:t>Live Bus information feed</w:t>
+      </w:r>
+    </w:p>
+    <w:p>
+      <w:pPr>
+        <w:pStyle w:val="ql-indent-1"/>
         <w:numPr>
           <w:ilvl w:val="1"/>
-          <w:numId w:val="2"/>
-        </w:numPr>
-        <w:rPr>
-          <w:rFonts w:asciiTheme="majorHAnsi" w:eastAsia="Times New Roman" w:hAnsiTheme="majorHAnsi" w:cstheme="majorHAnsi"/>
-          <w:sz w:val="22"/>
-          <w:szCs w:val="22"/>
-          <w:lang w:val="en-US" w:eastAsia="en-GB" w:bidi="bn-IN"/>
-        </w:rPr>
-      </w:pPr>
-      <w:r>
-        <w:rPr>
-          <w:rFonts w:asciiTheme="majorHAnsi" w:eastAsia="Times New Roman" w:hAnsiTheme="majorHAnsi" w:cstheme="majorHAnsi"/>
-          <w:sz w:val="22"/>
-          <w:szCs w:val="22"/>
-          <w:lang w:val="en-US" w:eastAsia="en-GB" w:bidi="bn-IN"/>
-        </w:rPr>
-        <w:t>Sending</w:t>
-      </w:r>
-      <w:r>
-        <w:rPr>
-          <w:rFonts w:asciiTheme="majorHAnsi" w:eastAsia="Times New Roman" w:hAnsiTheme="majorHAnsi" w:cstheme="majorHAnsi"/>
-          <w:sz w:val="22"/>
-          <w:szCs w:val="22"/>
-          <w:lang w:val="en-US" w:eastAsia="en-GB" w:bidi="bn-IN"/>
-        </w:rPr>
-        <w:t xml:space="preserve"> bus</w:t>
-      </w:r>
-      <w:r>
-        <w:rPr>
-          <w:rFonts w:asciiTheme="majorHAnsi" w:eastAsia="Times New Roman" w:hAnsiTheme="majorHAnsi" w:cstheme="majorHAnsi"/>
-          <w:sz w:val="22"/>
-          <w:szCs w:val="22"/>
-          <w:lang w:val="en-US" w:eastAsia="en-GB" w:bidi="bn-IN"/>
-        </w:rPr>
-        <w:t xml:space="preserve"> GPS</w:t>
-      </w:r>
-      <w:r>
-        <w:rPr>
-          <w:rFonts w:asciiTheme="majorHAnsi" w:eastAsia="Times New Roman" w:hAnsiTheme="majorHAnsi" w:cstheme="majorHAnsi"/>
-          <w:sz w:val="22"/>
-          <w:szCs w:val="22"/>
-          <w:lang w:val="en-US" w:eastAsia="en-GB" w:bidi="bn-IN"/>
-        </w:rPr>
-        <w:t xml:space="preserve"> location </w:t>
-      </w:r>
-    </w:p>
-    <w:p>
-      <w:pPr>
-        <w:pStyle w:val="ListParagraph"/>
+          <w:numId w:val="12"/>
+        </w:numPr>
+        <w:spacing w:before="0" w:beforeAutospacing="0" w:after="0" w:afterAutospacing="0"/>
+        <w:rPr>
+          <w:rFonts w:asciiTheme="majorHAnsi" w:hAnsiTheme="majorHAnsi" w:cstheme="majorHAnsi"/>
+          <w:color w:val="0E101A"/>
+          <w:sz w:val="22"/>
+          <w:szCs w:val="22"/>
+        </w:rPr>
+      </w:pPr>
+      <w:r>
+        <w:rPr>
+          <w:rFonts w:asciiTheme="majorHAnsi" w:hAnsiTheme="majorHAnsi" w:cstheme="majorHAnsi"/>
+          <w:color w:val="0E101A"/>
+          <w:sz w:val="22"/>
+          <w:szCs w:val="22"/>
+        </w:rPr>
+        <w:t>Sending bus GPS location </w:t>
+      </w:r>
+    </w:p>
+    <w:p>
+      <w:pPr>
+        <w:pStyle w:val="ql-indent-1"/>
         <w:numPr>
           <w:ilvl w:val="1"/>
-          <w:numId w:val="2"/>
-        </w:numPr>
-        <w:rPr>
-          <w:rFonts w:asciiTheme="majorHAnsi" w:eastAsia="Times New Roman" w:hAnsiTheme="majorHAnsi" w:cstheme="majorHAnsi"/>
-          <w:sz w:val="22"/>
-          <w:szCs w:val="22"/>
-          <w:lang w:val="en-US" w:eastAsia="en-GB" w:bidi="bn-IN"/>
-        </w:rPr>
-      </w:pPr>
-      <w:r>
-        <w:rPr>
-          <w:rFonts w:asciiTheme="majorHAnsi" w:eastAsia="Times New Roman" w:hAnsiTheme="majorHAnsi" w:cstheme="majorHAnsi"/>
-          <w:sz w:val="22"/>
-          <w:szCs w:val="22"/>
-          <w:lang w:val="en-US" w:eastAsia="en-GB" w:bidi="bn-IN"/>
-        </w:rPr>
-        <w:t xml:space="preserve">Sending </w:t>
-      </w:r>
-      <w:r>
-        <w:rPr>
-          <w:rFonts w:asciiTheme="majorHAnsi" w:eastAsia="Times New Roman" w:hAnsiTheme="majorHAnsi" w:cstheme="majorHAnsi"/>
-          <w:sz w:val="22"/>
-          <w:szCs w:val="22"/>
-          <w:lang w:val="en-US" w:eastAsia="en-GB" w:bidi="bn-IN"/>
-        </w:rPr>
-        <w:t>passengers information</w:t>
-      </w:r>
-    </w:p>
-    <w:p>
-      <w:pPr>
-        <w:pStyle w:val="ListParagraph"/>
+          <w:numId w:val="12"/>
+        </w:numPr>
+        <w:spacing w:before="0" w:beforeAutospacing="0" w:after="0" w:afterAutospacing="0"/>
+        <w:rPr>
+          <w:rFonts w:asciiTheme="majorHAnsi" w:hAnsiTheme="majorHAnsi" w:cstheme="majorHAnsi"/>
+          <w:color w:val="0E101A"/>
+          <w:sz w:val="22"/>
+          <w:szCs w:val="22"/>
+        </w:rPr>
+      </w:pPr>
+      <w:r>
+        <w:rPr>
+          <w:rFonts w:asciiTheme="majorHAnsi" w:hAnsiTheme="majorHAnsi" w:cstheme="majorHAnsi"/>
+          <w:color w:val="0E101A"/>
+          <w:sz w:val="22"/>
+          <w:szCs w:val="22"/>
+        </w:rPr>
+        <w:t>Sending passengers information</w:t>
+      </w:r>
+    </w:p>
+    <w:p>
+      <w:pPr>
         <w:numPr>
           <w:ilvl w:val="0"/>
-          <w:numId w:val="2"/>
-        </w:numPr>
-        <w:rPr>
-          <w:rFonts w:asciiTheme="majorHAnsi" w:eastAsia="Times New Roman" w:hAnsiTheme="majorHAnsi" w:cstheme="majorHAnsi"/>
-          <w:sz w:val="22"/>
-          <w:szCs w:val="22"/>
-          <w:lang w:val="en-US" w:eastAsia="en-GB" w:bidi="bn-IN"/>
-        </w:rPr>
-      </w:pPr>
-      <w:r>
-        <w:rPr>
-          <w:rFonts w:asciiTheme="majorHAnsi" w:eastAsia="Times New Roman" w:hAnsiTheme="majorHAnsi" w:cstheme="majorHAnsi"/>
-          <w:sz w:val="22"/>
-          <w:szCs w:val="22"/>
-          <w:lang w:val="en-BD" w:eastAsia="en-GB" w:bidi="bn-IN"/>
-        </w:rPr>
-        <w:t xml:space="preserve">Applications </w:t>
-      </w:r>
-      <w:r>
-        <w:rPr>
-          <w:rFonts w:asciiTheme="majorHAnsi" w:eastAsia="Times New Roman" w:hAnsiTheme="majorHAnsi" w:cstheme="majorHAnsi"/>
-          <w:sz w:val="22"/>
-          <w:szCs w:val="22"/>
-          <w:lang w:val="en-US" w:eastAsia="en-GB" w:bidi="bn-IN"/>
-        </w:rPr>
-        <w:t>for</w:t>
-      </w:r>
-      <w:r>
-        <w:rPr>
-          <w:rFonts w:asciiTheme="majorHAnsi" w:eastAsia="Times New Roman" w:hAnsiTheme="majorHAnsi" w:cstheme="majorHAnsi"/>
-          <w:sz w:val="22"/>
-          <w:szCs w:val="22"/>
-          <w:lang w:val="en-BD" w:eastAsia="en-GB" w:bidi="bn-IN"/>
-        </w:rPr>
-        <w:t xml:space="preserve"> Lectures management</w:t>
-      </w:r>
-    </w:p>
-    <w:p>
-      <w:pPr>
-        <w:pStyle w:val="ListParagraph"/>
+          <w:numId w:val="12"/>
+        </w:numPr>
+        <w:rPr>
+          <w:rFonts w:asciiTheme="majorHAnsi" w:hAnsiTheme="majorHAnsi" w:cstheme="majorHAnsi"/>
+          <w:color w:val="0E101A"/>
+          <w:sz w:val="22"/>
+          <w:szCs w:val="22"/>
+        </w:rPr>
+      </w:pPr>
+      <w:r>
+        <w:rPr>
+          <w:rFonts w:asciiTheme="majorHAnsi" w:hAnsiTheme="majorHAnsi" w:cstheme="majorHAnsi"/>
+          <w:color w:val="0E101A"/>
+          <w:sz w:val="22"/>
+          <w:szCs w:val="22"/>
+        </w:rPr>
+        <w:t>Applications for Lectures management</w:t>
+      </w:r>
+    </w:p>
+    <w:p>
+      <w:pPr>
+        <w:pStyle w:val="ql-indent-1"/>
         <w:numPr>
           <w:ilvl w:val="1"/>
-          <w:numId w:val="2"/>
-        </w:numPr>
-        <w:rPr>
-          <w:rFonts w:asciiTheme="majorHAnsi" w:eastAsia="Times New Roman" w:hAnsiTheme="majorHAnsi" w:cstheme="majorHAnsi"/>
-          <w:sz w:val="22"/>
-          <w:szCs w:val="22"/>
-          <w:lang w:val="en-US" w:eastAsia="en-GB" w:bidi="bn-IN"/>
-        </w:rPr>
-      </w:pPr>
-      <w:r>
-        <w:rPr>
-          <w:rFonts w:asciiTheme="majorHAnsi" w:eastAsia="Times New Roman" w:hAnsiTheme="majorHAnsi" w:cstheme="majorHAnsi"/>
-          <w:sz w:val="22"/>
-          <w:szCs w:val="22"/>
-          <w:lang w:val="en-US" w:eastAsia="en-GB" w:bidi="bn-IN"/>
+          <w:numId w:val="12"/>
+        </w:numPr>
+        <w:spacing w:before="0" w:beforeAutospacing="0" w:after="0" w:afterAutospacing="0"/>
+        <w:rPr>
+          <w:rFonts w:asciiTheme="majorHAnsi" w:hAnsiTheme="majorHAnsi" w:cstheme="majorHAnsi"/>
+          <w:color w:val="0E101A"/>
+          <w:sz w:val="22"/>
+          <w:szCs w:val="22"/>
+        </w:rPr>
+      </w:pPr>
+      <w:r>
+        <w:rPr>
+          <w:rFonts w:asciiTheme="majorHAnsi" w:hAnsiTheme="majorHAnsi" w:cstheme="majorHAnsi"/>
+          <w:color w:val="0E101A"/>
+          <w:sz w:val="22"/>
+          <w:szCs w:val="22"/>
         </w:rPr>
         <w:t>Send lecture times and location</w:t>
       </w:r>
     </w:p>
     <w:p>
       <w:pPr>
-        <w:pStyle w:val="ListParagraph"/>
+        <w:pStyle w:val="ql-indent-1"/>
         <w:numPr>
           <w:ilvl w:val="1"/>
-          <w:numId w:val="2"/>
-        </w:numPr>
-        <w:rPr>
-          <w:rFonts w:asciiTheme="majorHAnsi" w:eastAsia="Times New Roman" w:hAnsiTheme="majorHAnsi" w:cstheme="majorHAnsi"/>
-          <w:sz w:val="22"/>
-          <w:szCs w:val="22"/>
-          <w:lang w:val="en-US" w:eastAsia="en-GB" w:bidi="bn-IN"/>
-        </w:rPr>
-      </w:pPr>
-      <w:r>
-        <w:rPr>
-          <w:rFonts w:asciiTheme="majorHAnsi" w:eastAsia="Times New Roman" w:hAnsiTheme="majorHAnsi" w:cstheme="majorHAnsi"/>
-          <w:sz w:val="22"/>
-          <w:szCs w:val="22"/>
-          <w:lang w:val="en-US" w:eastAsia="en-GB" w:bidi="bn-IN"/>
-        </w:rPr>
-        <w:t>Send</w:t>
-      </w:r>
-      <w:r>
-        <w:rPr>
-          <w:rFonts w:asciiTheme="majorHAnsi" w:eastAsia="Times New Roman" w:hAnsiTheme="majorHAnsi" w:cstheme="majorHAnsi"/>
-          <w:sz w:val="22"/>
-          <w:szCs w:val="22"/>
-          <w:lang w:val="en-US" w:eastAsia="en-GB" w:bidi="bn-IN"/>
-        </w:rPr>
-        <w:t xml:space="preserve"> information such as lecture content, student attendance etc.</w:t>
-      </w:r>
-    </w:p>
-    <w:p>
-      <w:pPr>
-        <w:pStyle w:val="ListParagraph"/>
+          <w:numId w:val="12"/>
+        </w:numPr>
+        <w:spacing w:before="0" w:beforeAutospacing="0" w:after="0" w:afterAutospacing="0"/>
+        <w:rPr>
+          <w:rFonts w:asciiTheme="majorHAnsi" w:hAnsiTheme="majorHAnsi" w:cstheme="majorHAnsi"/>
+          <w:color w:val="0E101A"/>
+          <w:sz w:val="22"/>
+          <w:szCs w:val="22"/>
+        </w:rPr>
+      </w:pPr>
+      <w:r>
+        <w:rPr>
+          <w:rFonts w:asciiTheme="majorHAnsi" w:hAnsiTheme="majorHAnsi" w:cstheme="majorHAnsi"/>
+          <w:color w:val="0E101A"/>
+          <w:sz w:val="22"/>
+          <w:szCs w:val="22"/>
+        </w:rPr>
+        <w:t>Send information such as lecture content, student attendance, etc.</w:t>
+      </w:r>
+    </w:p>
+    <w:p>
+      <w:pPr>
         <w:numPr>
           <w:ilvl w:val="0"/>
-          <w:numId w:val="2"/>
-        </w:numPr>
-        <w:rPr>
-          <w:rFonts w:asciiTheme="majorHAnsi" w:eastAsia="Times New Roman" w:hAnsiTheme="majorHAnsi" w:cstheme="majorHAnsi"/>
-          <w:sz w:val="22"/>
-          <w:szCs w:val="22"/>
-          <w:lang w:val="en-US" w:eastAsia="en-GB" w:bidi="bn-IN"/>
-        </w:rPr>
-      </w:pPr>
-      <w:r>
-        <w:rPr>
-          <w:rFonts w:asciiTheme="majorHAnsi" w:eastAsia="Times New Roman" w:hAnsiTheme="majorHAnsi" w:cstheme="majorHAnsi"/>
-          <w:sz w:val="22"/>
-          <w:szCs w:val="22"/>
-          <w:lang w:val="en-BD" w:eastAsia="en-GB" w:bidi="bn-IN"/>
-        </w:rPr>
-        <w:t xml:space="preserve">Applications </w:t>
-      </w:r>
-      <w:r>
-        <w:rPr>
-          <w:rFonts w:asciiTheme="majorHAnsi" w:eastAsia="Times New Roman" w:hAnsiTheme="majorHAnsi" w:cstheme="majorHAnsi"/>
-          <w:sz w:val="22"/>
-          <w:szCs w:val="22"/>
-          <w:lang w:val="en-US" w:eastAsia="en-GB" w:bidi="bn-IN"/>
-        </w:rPr>
-        <w:t>for</w:t>
-      </w:r>
-      <w:r>
-        <w:rPr>
-          <w:rFonts w:asciiTheme="majorHAnsi" w:eastAsia="Times New Roman" w:hAnsiTheme="majorHAnsi" w:cstheme="majorHAnsi"/>
-          <w:sz w:val="22"/>
-          <w:szCs w:val="22"/>
-          <w:lang w:val="en-BD" w:eastAsia="en-GB" w:bidi="bn-IN"/>
-        </w:rPr>
-        <w:t xml:space="preserve"> students</w:t>
-      </w:r>
-    </w:p>
-    <w:p>
-      <w:pPr>
-        <w:pStyle w:val="ListParagraph"/>
+          <w:numId w:val="12"/>
+        </w:numPr>
+        <w:rPr>
+          <w:rFonts w:asciiTheme="majorHAnsi" w:hAnsiTheme="majorHAnsi" w:cstheme="majorHAnsi"/>
+          <w:color w:val="0E101A"/>
+          <w:sz w:val="22"/>
+          <w:szCs w:val="22"/>
+        </w:rPr>
+      </w:pPr>
+      <w:r>
+        <w:rPr>
+          <w:rFonts w:asciiTheme="majorHAnsi" w:hAnsiTheme="majorHAnsi" w:cstheme="majorHAnsi"/>
+          <w:color w:val="0E101A"/>
+          <w:sz w:val="22"/>
+          <w:szCs w:val="22"/>
+        </w:rPr>
+        <w:t>Applications for students</w:t>
+      </w:r>
+    </w:p>
+    <w:p>
+      <w:pPr>
+        <w:pStyle w:val="ql-indent-1"/>
         <w:numPr>
           <w:ilvl w:val="1"/>
-          <w:numId w:val="2"/>
-        </w:numPr>
-        <w:rPr>
-          <w:rFonts w:asciiTheme="majorHAnsi" w:eastAsia="Times New Roman" w:hAnsiTheme="majorHAnsi" w:cstheme="majorHAnsi"/>
-          <w:sz w:val="22"/>
-          <w:szCs w:val="22"/>
-          <w:lang w:val="en-US" w:eastAsia="en-GB" w:bidi="bn-IN"/>
-        </w:rPr>
-      </w:pPr>
-      <w:r>
-        <w:rPr>
-          <w:rFonts w:asciiTheme="majorHAnsi" w:eastAsia="Times New Roman" w:hAnsiTheme="majorHAnsi" w:cstheme="majorHAnsi"/>
-          <w:sz w:val="22"/>
-          <w:szCs w:val="22"/>
-          <w:lang w:val="en-US" w:eastAsia="en-GB" w:bidi="bn-IN"/>
+          <w:numId w:val="12"/>
+        </w:numPr>
+        <w:spacing w:before="0" w:beforeAutospacing="0" w:after="0" w:afterAutospacing="0"/>
+        <w:rPr>
+          <w:rFonts w:asciiTheme="majorHAnsi" w:hAnsiTheme="majorHAnsi" w:cstheme="majorHAnsi"/>
+          <w:color w:val="0E101A"/>
+          <w:sz w:val="22"/>
+          <w:szCs w:val="22"/>
+        </w:rPr>
+      </w:pPr>
+      <w:r>
+        <w:rPr>
+          <w:rFonts w:asciiTheme="majorHAnsi" w:hAnsiTheme="majorHAnsi" w:cstheme="majorHAnsi"/>
+          <w:color w:val="0E101A"/>
+          <w:sz w:val="22"/>
+          <w:szCs w:val="22"/>
+        </w:rPr>
+        <w:t>Send student schedule.</w:t>
+      </w:r>
+    </w:p>
+    <w:p>
+      <w:pPr>
+        <w:pStyle w:val="ql-indent-1"/>
+        <w:numPr>
+          <w:ilvl w:val="1"/>
+          <w:numId w:val="12"/>
+        </w:numPr>
+        <w:spacing w:before="0" w:beforeAutospacing="0" w:after="0" w:afterAutospacing="0"/>
+        <w:rPr>
+          <w:rFonts w:asciiTheme="majorHAnsi" w:hAnsiTheme="majorHAnsi" w:cstheme="majorHAnsi"/>
+          <w:color w:val="0E101A"/>
+          <w:sz w:val="22"/>
+          <w:szCs w:val="22"/>
+        </w:rPr>
+      </w:pPr>
+      <w:r>
+        <w:rPr>
+          <w:rFonts w:asciiTheme="majorHAnsi" w:hAnsiTheme="majorHAnsi" w:cstheme="majorHAnsi"/>
+          <w:color w:val="0E101A"/>
+          <w:sz w:val="22"/>
+          <w:szCs w:val="22"/>
         </w:rPr>
         <w:lastRenderedPageBreak/>
-        <w:t>Send student schedule</w:t>
-      </w:r>
-      <w:r>
-        <w:rPr>
-          <w:rFonts w:asciiTheme="majorHAnsi" w:eastAsia="Times New Roman" w:hAnsiTheme="majorHAnsi" w:cstheme="majorHAnsi"/>
-          <w:sz w:val="22"/>
-          <w:szCs w:val="22"/>
-          <w:lang w:val="en-US" w:eastAsia="en-GB" w:bidi="bn-IN"/>
-        </w:rPr>
-        <w:t>.</w:t>
-      </w:r>
-    </w:p>
-    <w:p>
-      <w:pPr>
-        <w:pStyle w:val="ListParagraph"/>
+        <w:t>Send request for bus</w:t>
+      </w:r>
+    </w:p>
+    <w:p>
+      <w:pPr>
+        <w:pStyle w:val="ql-indent-1"/>
         <w:numPr>
           <w:ilvl w:val="1"/>
-          <w:numId w:val="2"/>
-        </w:numPr>
-        <w:rPr>
-          <w:rFonts w:asciiTheme="majorHAnsi" w:eastAsia="Times New Roman" w:hAnsiTheme="majorHAnsi" w:cstheme="majorHAnsi"/>
-          <w:sz w:val="22"/>
-          <w:szCs w:val="22"/>
-          <w:lang w:val="en-US" w:eastAsia="en-GB" w:bidi="bn-IN"/>
-        </w:rPr>
-      </w:pPr>
-      <w:r>
-        <w:rPr>
-          <w:rFonts w:asciiTheme="majorHAnsi" w:eastAsia="Times New Roman" w:hAnsiTheme="majorHAnsi" w:cstheme="majorHAnsi"/>
-          <w:sz w:val="22"/>
-          <w:szCs w:val="22"/>
-          <w:lang w:val="en-US" w:eastAsia="en-GB" w:bidi="bn-IN"/>
-        </w:rPr>
-        <w:t>Send request for bus</w:t>
-      </w:r>
-    </w:p>
-    <w:p>
-      <w:pPr>
-        <w:pStyle w:val="ListParagraph"/>
+          <w:numId w:val="12"/>
+        </w:numPr>
+        <w:spacing w:before="0" w:beforeAutospacing="0" w:after="0" w:afterAutospacing="0"/>
+        <w:rPr>
+          <w:rFonts w:asciiTheme="majorHAnsi" w:hAnsiTheme="majorHAnsi" w:cstheme="majorHAnsi"/>
+          <w:color w:val="0E101A"/>
+          <w:sz w:val="22"/>
+          <w:szCs w:val="22"/>
+        </w:rPr>
+      </w:pPr>
+      <w:r>
+        <w:rPr>
+          <w:rFonts w:asciiTheme="majorHAnsi" w:hAnsiTheme="majorHAnsi" w:cstheme="majorHAnsi"/>
+          <w:color w:val="0E101A"/>
+          <w:sz w:val="22"/>
+          <w:szCs w:val="22"/>
+        </w:rPr>
+        <w:t>Receives upcoming trips information</w:t>
+      </w:r>
+    </w:p>
+    <w:p>
+      <w:pPr>
+        <w:numPr>
+          <w:ilvl w:val="0"/>
+          <w:numId w:val="12"/>
+        </w:numPr>
+        <w:rPr>
+          <w:rFonts w:asciiTheme="majorHAnsi" w:hAnsiTheme="majorHAnsi" w:cstheme="majorHAnsi"/>
+          <w:color w:val="0E101A"/>
+          <w:sz w:val="22"/>
+          <w:szCs w:val="22"/>
+        </w:rPr>
+      </w:pPr>
+      <w:r>
+        <w:rPr>
+          <w:rFonts w:asciiTheme="majorHAnsi" w:hAnsiTheme="majorHAnsi" w:cstheme="majorHAnsi"/>
+          <w:color w:val="0E101A"/>
+          <w:sz w:val="22"/>
+          <w:szCs w:val="22"/>
+        </w:rPr>
+        <w:t>Municipal utility service</w:t>
+      </w:r>
+    </w:p>
+    <w:p>
+      <w:pPr>
+        <w:pStyle w:val="ql-indent-1"/>
         <w:numPr>
           <w:ilvl w:val="1"/>
-          <w:numId w:val="2"/>
-        </w:numPr>
-        <w:rPr>
-          <w:rFonts w:asciiTheme="majorHAnsi" w:eastAsia="Times New Roman" w:hAnsiTheme="majorHAnsi" w:cstheme="majorHAnsi"/>
-          <w:sz w:val="22"/>
-          <w:szCs w:val="22"/>
-          <w:lang w:val="en-US" w:eastAsia="en-GB" w:bidi="bn-IN"/>
-        </w:rPr>
-      </w:pPr>
-      <w:r>
-        <w:rPr>
-          <w:rFonts w:asciiTheme="majorHAnsi" w:eastAsia="Times New Roman" w:hAnsiTheme="majorHAnsi" w:cstheme="majorHAnsi"/>
-          <w:sz w:val="22"/>
-          <w:szCs w:val="22"/>
-          <w:lang w:val="en-US" w:eastAsia="en-GB" w:bidi="bn-IN"/>
-        </w:rPr>
-        <w:t>Receives upcoming trips information</w:t>
-      </w:r>
-    </w:p>
-    <w:p>
-      <w:pPr>
-        <w:pStyle w:val="ListParagraph"/>
+          <w:numId w:val="12"/>
+        </w:numPr>
+        <w:spacing w:before="0" w:beforeAutospacing="0" w:after="0" w:afterAutospacing="0"/>
+        <w:rPr>
+          <w:rFonts w:asciiTheme="majorHAnsi" w:hAnsiTheme="majorHAnsi" w:cstheme="majorHAnsi"/>
+          <w:color w:val="0E101A"/>
+          <w:sz w:val="22"/>
+          <w:szCs w:val="22"/>
+        </w:rPr>
+      </w:pPr>
+      <w:r>
+        <w:rPr>
+          <w:rFonts w:asciiTheme="majorHAnsi" w:hAnsiTheme="majorHAnsi" w:cstheme="majorHAnsi"/>
+          <w:color w:val="0E101A"/>
+          <w:sz w:val="22"/>
+          <w:szCs w:val="22"/>
+        </w:rPr>
+        <w:t>Send information about the available bus list.</w:t>
+      </w:r>
+    </w:p>
+    <w:p>
+      <w:pPr>
+        <w:pStyle w:val="ql-indent-1"/>
+        <w:numPr>
+          <w:ilvl w:val="1"/>
+          <w:numId w:val="12"/>
+        </w:numPr>
+        <w:spacing w:before="0" w:beforeAutospacing="0" w:after="0" w:afterAutospacing="0"/>
+        <w:rPr>
+          <w:rFonts w:asciiTheme="majorHAnsi" w:hAnsiTheme="majorHAnsi" w:cstheme="majorHAnsi"/>
+          <w:color w:val="0E101A"/>
+          <w:sz w:val="22"/>
+          <w:szCs w:val="22"/>
+        </w:rPr>
+      </w:pPr>
+      <w:r>
+        <w:rPr>
+          <w:rFonts w:asciiTheme="majorHAnsi" w:hAnsiTheme="majorHAnsi" w:cstheme="majorHAnsi"/>
+          <w:color w:val="0E101A"/>
+          <w:sz w:val="22"/>
+          <w:szCs w:val="22"/>
+        </w:rPr>
+        <w:t>Receive requests from the bus management system.</w:t>
+      </w:r>
+    </w:p>
+    <w:p>
+      <w:pPr>
         <w:numPr>
           <w:ilvl w:val="0"/>
-          <w:numId w:val="2"/>
-        </w:numPr>
-        <w:rPr>
-          <w:rFonts w:asciiTheme="majorHAnsi" w:eastAsia="Times New Roman" w:hAnsiTheme="majorHAnsi" w:cstheme="majorHAnsi"/>
-          <w:sz w:val="22"/>
-          <w:szCs w:val="22"/>
-          <w:lang w:val="en-US" w:eastAsia="en-GB" w:bidi="bn-IN"/>
-        </w:rPr>
-      </w:pPr>
-      <w:r>
-        <w:rPr>
-          <w:rFonts w:asciiTheme="majorHAnsi" w:eastAsia="Times New Roman" w:hAnsiTheme="majorHAnsi" w:cstheme="majorHAnsi"/>
-          <w:sz w:val="22"/>
-          <w:szCs w:val="22"/>
-          <w:lang w:val="en-BD" w:eastAsia="en-GB" w:bidi="bn-IN"/>
-        </w:rPr>
-        <w:t>Municipal utility</w:t>
-      </w:r>
-      <w:r>
-        <w:rPr>
-          <w:rFonts w:asciiTheme="majorHAnsi" w:eastAsia="Times New Roman" w:hAnsiTheme="majorHAnsi" w:cstheme="majorHAnsi"/>
-          <w:sz w:val="22"/>
-          <w:szCs w:val="22"/>
-          <w:lang w:val="en-US" w:eastAsia="en-GB" w:bidi="bn-IN"/>
-        </w:rPr>
-        <w:t xml:space="preserve"> service</w:t>
-      </w:r>
-    </w:p>
-    <w:p>
-      <w:pPr>
-        <w:pStyle w:val="ListParagraph"/>
+          <w:numId w:val="12"/>
+        </w:numPr>
+        <w:rPr>
+          <w:rFonts w:asciiTheme="majorHAnsi" w:hAnsiTheme="majorHAnsi" w:cstheme="majorHAnsi"/>
+          <w:color w:val="0E101A"/>
+          <w:sz w:val="22"/>
+          <w:szCs w:val="22"/>
+        </w:rPr>
+      </w:pPr>
+      <w:r>
+        <w:rPr>
+          <w:rFonts w:asciiTheme="majorHAnsi" w:hAnsiTheme="majorHAnsi" w:cstheme="majorHAnsi"/>
+          <w:color w:val="0E101A"/>
+          <w:sz w:val="22"/>
+          <w:szCs w:val="22"/>
+        </w:rPr>
+        <w:t>Live weather feed system.</w:t>
+      </w:r>
+    </w:p>
+    <w:p>
+      <w:pPr>
+        <w:pStyle w:val="ql-indent-1"/>
         <w:numPr>
           <w:ilvl w:val="1"/>
-          <w:numId w:val="2"/>
-        </w:numPr>
-        <w:rPr>
-          <w:rFonts w:asciiTheme="majorHAnsi" w:eastAsia="Times New Roman" w:hAnsiTheme="majorHAnsi" w:cstheme="majorHAnsi"/>
-          <w:sz w:val="22"/>
-          <w:szCs w:val="22"/>
-          <w:lang w:val="en-US" w:eastAsia="en-GB" w:bidi="bn-IN"/>
-        </w:rPr>
-      </w:pPr>
-      <w:r>
-        <w:rPr>
-          <w:rFonts w:asciiTheme="majorHAnsi" w:eastAsia="Times New Roman" w:hAnsiTheme="majorHAnsi" w:cstheme="majorHAnsi"/>
-          <w:sz w:val="22"/>
-          <w:szCs w:val="22"/>
-          <w:lang w:val="en-US" w:eastAsia="en-GB" w:bidi="bn-IN"/>
-        </w:rPr>
-        <w:t>Send information about available bus list</w:t>
-      </w:r>
-      <w:r>
-        <w:rPr>
-          <w:rFonts w:asciiTheme="majorHAnsi" w:eastAsia="Times New Roman" w:hAnsiTheme="majorHAnsi" w:cstheme="majorHAnsi"/>
-          <w:sz w:val="22"/>
-          <w:szCs w:val="22"/>
-          <w:lang w:val="en-US" w:eastAsia="en-GB" w:bidi="bn-IN"/>
-        </w:rPr>
-        <w:t>.</w:t>
-      </w:r>
-    </w:p>
-    <w:p>
-      <w:pPr>
-        <w:pStyle w:val="ListParagraph"/>
-        <w:numPr>
-          <w:ilvl w:val="1"/>
-          <w:numId w:val="2"/>
-        </w:numPr>
-        <w:rPr>
-          <w:rFonts w:asciiTheme="majorHAnsi" w:eastAsia="Times New Roman" w:hAnsiTheme="majorHAnsi" w:cstheme="majorHAnsi"/>
-          <w:sz w:val="22"/>
-          <w:szCs w:val="22"/>
-          <w:lang w:val="en-US" w:eastAsia="en-GB" w:bidi="bn-IN"/>
-        </w:rPr>
-      </w:pPr>
-      <w:r>
-        <w:rPr>
-          <w:rFonts w:asciiTheme="majorHAnsi" w:eastAsia="Times New Roman" w:hAnsiTheme="majorHAnsi" w:cstheme="majorHAnsi"/>
-          <w:sz w:val="22"/>
-          <w:szCs w:val="22"/>
-          <w:lang w:val="en-US" w:eastAsia="en-GB" w:bidi="bn-IN"/>
-        </w:rPr>
-        <w:t>Receive request from bus management system</w:t>
-      </w:r>
-      <w:r>
-        <w:rPr>
-          <w:rFonts w:asciiTheme="majorHAnsi" w:eastAsia="Times New Roman" w:hAnsiTheme="majorHAnsi" w:cstheme="majorHAnsi"/>
-          <w:sz w:val="22"/>
-          <w:szCs w:val="22"/>
-          <w:lang w:val="en-US" w:eastAsia="en-GB" w:bidi="bn-IN"/>
-        </w:rPr>
-        <w:t>.</w:t>
-      </w:r>
-    </w:p>
-    <w:p>
-      <w:pPr>
-        <w:pStyle w:val="ListParagraph"/>
-        <w:numPr>
-          <w:ilvl w:val="0"/>
-          <w:numId w:val="2"/>
-        </w:numPr>
-        <w:rPr>
-          <w:rFonts w:asciiTheme="majorHAnsi" w:hAnsiTheme="majorHAnsi" w:cstheme="majorHAnsi"/>
-          <w:sz w:val="22"/>
-          <w:szCs w:val="22"/>
-          <w:lang w:val="en-US"/>
-        </w:rPr>
-      </w:pPr>
-      <w:r>
-        <w:rPr>
-          <w:rFonts w:asciiTheme="majorHAnsi" w:eastAsia="Times New Roman" w:hAnsiTheme="majorHAnsi" w:cstheme="majorHAnsi"/>
-          <w:sz w:val="22"/>
-          <w:szCs w:val="22"/>
-          <w:lang w:val="en-US" w:eastAsia="en-GB" w:bidi="bn-IN"/>
-        </w:rPr>
-        <w:t>Live w</w:t>
-      </w:r>
-      <w:r>
-        <w:rPr>
-          <w:rFonts w:asciiTheme="majorHAnsi" w:eastAsia="Times New Roman" w:hAnsiTheme="majorHAnsi" w:cstheme="majorHAnsi"/>
-          <w:sz w:val="22"/>
-          <w:szCs w:val="22"/>
-          <w:lang w:val="en-BD" w:eastAsia="en-GB" w:bidi="bn-IN"/>
-        </w:rPr>
-        <w:t>eather</w:t>
-      </w:r>
-      <w:r>
-        <w:rPr>
-          <w:rFonts w:asciiTheme="majorHAnsi" w:eastAsia="Times New Roman" w:hAnsiTheme="majorHAnsi" w:cstheme="majorHAnsi"/>
-          <w:sz w:val="22"/>
-          <w:szCs w:val="22"/>
-          <w:lang w:val="en-US" w:eastAsia="en-GB" w:bidi="bn-IN"/>
-        </w:rPr>
-        <w:t xml:space="preserve"> feed system.</w:t>
-      </w:r>
-    </w:p>
-    <w:p>
-      <w:pPr>
-        <w:pStyle w:val="ListParagraph"/>
-        <w:numPr>
-          <w:ilvl w:val="1"/>
-          <w:numId w:val="2"/>
-        </w:numPr>
-        <w:rPr>
-          <w:rFonts w:asciiTheme="majorHAnsi" w:hAnsiTheme="majorHAnsi" w:cstheme="majorHAnsi"/>
-          <w:sz w:val="22"/>
-          <w:szCs w:val="22"/>
-          <w:lang w:val="en-US"/>
-        </w:rPr>
-      </w:pPr>
-      <w:r>
-        <w:rPr>
-          <w:rFonts w:asciiTheme="majorHAnsi" w:eastAsia="Times New Roman" w:hAnsiTheme="majorHAnsi" w:cstheme="majorHAnsi"/>
-          <w:sz w:val="22"/>
-          <w:szCs w:val="22"/>
-          <w:lang w:val="en-US" w:eastAsia="en-GB" w:bidi="bn-IN"/>
-        </w:rPr>
-        <w:t xml:space="preserve">Send </w:t>
-      </w:r>
-      <w:r>
-        <w:rPr>
-          <w:rFonts w:asciiTheme="majorHAnsi" w:eastAsia="Times New Roman" w:hAnsiTheme="majorHAnsi" w:cstheme="majorHAnsi"/>
-          <w:sz w:val="22"/>
-          <w:szCs w:val="22"/>
-          <w:lang w:val="en-US" w:eastAsia="en-GB" w:bidi="bn-IN"/>
-        </w:rPr>
-        <w:t xml:space="preserve">live weather </w:t>
-      </w:r>
-      <w:r>
-        <w:rPr>
-          <w:rFonts w:asciiTheme="majorHAnsi" w:eastAsia="Times New Roman" w:hAnsiTheme="majorHAnsi" w:cstheme="majorHAnsi"/>
-          <w:sz w:val="22"/>
-          <w:szCs w:val="22"/>
-          <w:lang w:val="en-US" w:eastAsia="en-GB" w:bidi="bn-IN"/>
-        </w:rPr>
-        <w:t>information</w:t>
-      </w:r>
-      <w:r>
-        <w:rPr>
-          <w:rFonts w:asciiTheme="majorHAnsi" w:eastAsia="Times New Roman" w:hAnsiTheme="majorHAnsi" w:cstheme="majorHAnsi"/>
-          <w:sz w:val="22"/>
-          <w:szCs w:val="22"/>
-          <w:lang w:val="en-US" w:eastAsia="en-GB" w:bidi="bn-IN"/>
-        </w:rPr>
-        <w:t xml:space="preserve"> like snowing, raining and their forecast.</w:t>
+          <w:numId w:val="12"/>
+        </w:numPr>
+        <w:spacing w:before="0" w:beforeAutospacing="0" w:after="0" w:afterAutospacing="0"/>
+        <w:rPr>
+          <w:rFonts w:asciiTheme="majorHAnsi" w:hAnsiTheme="majorHAnsi" w:cstheme="majorHAnsi"/>
+          <w:color w:val="0E101A"/>
+          <w:sz w:val="22"/>
+          <w:szCs w:val="22"/>
+        </w:rPr>
+      </w:pPr>
+      <w:r>
+        <w:rPr>
+          <w:rFonts w:asciiTheme="majorHAnsi" w:hAnsiTheme="majorHAnsi" w:cstheme="majorHAnsi"/>
+          <w:color w:val="0E101A"/>
+          <w:sz w:val="22"/>
+          <w:szCs w:val="22"/>
+        </w:rPr>
+        <w:t>Send live weather information like snowing, raining, and their forecast.</w:t>
       </w:r>
     </w:p>
     <w:p>
@@ -1904,384 +1347,394 @@
     </w:p>
     <w:p>
       <w:pPr>
-        <w:pStyle w:val="ListParagraph"/>
         <w:numPr>
           <w:ilvl w:val="0"/>
-          <w:numId w:val="4"/>
-        </w:numPr>
-        <w:rPr>
-          <w:rFonts w:asciiTheme="majorHAnsi" w:hAnsiTheme="majorHAnsi" w:cstheme="majorHAnsi"/>
-          <w:sz w:val="22"/>
-          <w:szCs w:val="22"/>
-          <w:lang w:val="en-US"/>
-        </w:rPr>
-      </w:pPr>
-      <w:r>
-        <w:rPr>
-          <w:rFonts w:asciiTheme="majorHAnsi" w:hAnsiTheme="majorHAnsi" w:cstheme="majorHAnsi"/>
-          <w:sz w:val="22"/>
-          <w:szCs w:val="22"/>
-          <w:lang w:val="en-US"/>
+          <w:numId w:val="11"/>
+        </w:numPr>
+        <w:rPr>
+          <w:rFonts w:asciiTheme="majorHAnsi" w:hAnsiTheme="majorHAnsi" w:cstheme="majorHAnsi"/>
+          <w:color w:val="0E101A"/>
+          <w:sz w:val="22"/>
+          <w:szCs w:val="22"/>
+        </w:rPr>
+      </w:pPr>
+      <w:r>
+        <w:rPr>
+          <w:rFonts w:asciiTheme="majorHAnsi" w:hAnsiTheme="majorHAnsi" w:cstheme="majorHAnsi"/>
+          <w:color w:val="0E101A"/>
+          <w:sz w:val="22"/>
+          <w:szCs w:val="22"/>
         </w:rPr>
         <w:t>Information for Trip scheduling</w:t>
       </w:r>
     </w:p>
     <w:p>
       <w:pPr>
-        <w:pStyle w:val="ListParagraph"/>
+        <w:pStyle w:val="ql-indent-1"/>
         <w:numPr>
           <w:ilvl w:val="1"/>
-          <w:numId w:val="4"/>
-        </w:numPr>
-        <w:rPr>
-          <w:rFonts w:asciiTheme="majorHAnsi" w:hAnsiTheme="majorHAnsi" w:cstheme="majorHAnsi"/>
-          <w:sz w:val="22"/>
-          <w:szCs w:val="22"/>
-          <w:lang w:val="en-US"/>
-        </w:rPr>
-      </w:pPr>
-      <w:r>
-        <w:rPr>
-          <w:rFonts w:asciiTheme="majorHAnsi" w:hAnsiTheme="majorHAnsi" w:cstheme="majorHAnsi"/>
-          <w:sz w:val="22"/>
-          <w:szCs w:val="22"/>
-          <w:lang w:val="en-US"/>
+          <w:numId w:val="11"/>
+        </w:numPr>
+        <w:spacing w:before="0" w:beforeAutospacing="0" w:after="0" w:afterAutospacing="0"/>
+        <w:rPr>
+          <w:rFonts w:asciiTheme="majorHAnsi" w:hAnsiTheme="majorHAnsi" w:cstheme="majorHAnsi"/>
+          <w:color w:val="0E101A"/>
+          <w:sz w:val="22"/>
+          <w:szCs w:val="22"/>
+        </w:rPr>
+      </w:pPr>
+      <w:r>
+        <w:rPr>
+          <w:rFonts w:asciiTheme="majorHAnsi" w:hAnsiTheme="majorHAnsi" w:cstheme="majorHAnsi"/>
+          <w:color w:val="0E101A"/>
+          <w:sz w:val="22"/>
+          <w:szCs w:val="22"/>
         </w:rPr>
         <w:t>Lectures schedules</w:t>
       </w:r>
     </w:p>
     <w:p>
       <w:pPr>
-        <w:pStyle w:val="ListParagraph"/>
+        <w:pStyle w:val="ql-indent-1"/>
         <w:numPr>
           <w:ilvl w:val="1"/>
-          <w:numId w:val="4"/>
-        </w:numPr>
-        <w:rPr>
-          <w:rFonts w:asciiTheme="majorHAnsi" w:hAnsiTheme="majorHAnsi" w:cstheme="majorHAnsi"/>
-          <w:sz w:val="22"/>
-          <w:szCs w:val="22"/>
-          <w:lang w:val="en-US"/>
-        </w:rPr>
-      </w:pPr>
-      <w:r>
-        <w:rPr>
-          <w:rFonts w:asciiTheme="majorHAnsi" w:hAnsiTheme="majorHAnsi" w:cstheme="majorHAnsi"/>
-          <w:sz w:val="22"/>
-          <w:szCs w:val="22"/>
-          <w:lang w:val="en-US"/>
+          <w:numId w:val="11"/>
+        </w:numPr>
+        <w:spacing w:before="0" w:beforeAutospacing="0" w:after="0" w:afterAutospacing="0"/>
+        <w:rPr>
+          <w:rFonts w:asciiTheme="majorHAnsi" w:hAnsiTheme="majorHAnsi" w:cstheme="majorHAnsi"/>
+          <w:color w:val="0E101A"/>
+          <w:sz w:val="22"/>
+          <w:szCs w:val="22"/>
+        </w:rPr>
+      </w:pPr>
+      <w:r>
+        <w:rPr>
+          <w:rFonts w:asciiTheme="majorHAnsi" w:hAnsiTheme="majorHAnsi" w:cstheme="majorHAnsi"/>
+          <w:color w:val="0E101A"/>
+          <w:sz w:val="22"/>
+          <w:szCs w:val="22"/>
         </w:rPr>
         <w:t>Available bus list</w:t>
       </w:r>
     </w:p>
     <w:p>
       <w:pPr>
-        <w:pStyle w:val="ListParagraph"/>
+        <w:pStyle w:val="ql-indent-1"/>
         <w:numPr>
           <w:ilvl w:val="1"/>
-          <w:numId w:val="4"/>
-        </w:numPr>
-        <w:rPr>
-          <w:rFonts w:asciiTheme="majorHAnsi" w:hAnsiTheme="majorHAnsi" w:cstheme="majorHAnsi"/>
-          <w:sz w:val="22"/>
-          <w:szCs w:val="22"/>
-          <w:lang w:val="en-US"/>
-        </w:rPr>
-      </w:pPr>
-      <w:r>
-        <w:rPr>
-          <w:rFonts w:asciiTheme="majorHAnsi" w:hAnsiTheme="majorHAnsi" w:cstheme="majorHAnsi"/>
-          <w:sz w:val="22"/>
-          <w:szCs w:val="22"/>
-          <w:lang w:val="en-US"/>
+          <w:numId w:val="11"/>
+        </w:numPr>
+        <w:spacing w:before="0" w:beforeAutospacing="0" w:after="0" w:afterAutospacing="0"/>
+        <w:rPr>
+          <w:rFonts w:asciiTheme="majorHAnsi" w:hAnsiTheme="majorHAnsi" w:cstheme="majorHAnsi"/>
+          <w:color w:val="0E101A"/>
+          <w:sz w:val="22"/>
+          <w:szCs w:val="22"/>
+        </w:rPr>
+      </w:pPr>
+      <w:r>
+        <w:rPr>
+          <w:rFonts w:asciiTheme="majorHAnsi" w:hAnsiTheme="majorHAnsi" w:cstheme="majorHAnsi"/>
+          <w:color w:val="0E101A"/>
+          <w:sz w:val="22"/>
+          <w:szCs w:val="22"/>
         </w:rPr>
         <w:t>Weather forecast</w:t>
       </w:r>
     </w:p>
     <w:p>
       <w:pPr>
-        <w:pStyle w:val="ListParagraph"/>
+        <w:pStyle w:val="ql-indent-1"/>
         <w:numPr>
           <w:ilvl w:val="1"/>
-          <w:numId w:val="4"/>
-        </w:numPr>
-        <w:rPr>
-          <w:rFonts w:asciiTheme="majorHAnsi" w:hAnsiTheme="majorHAnsi" w:cstheme="majorHAnsi"/>
-          <w:sz w:val="22"/>
-          <w:szCs w:val="22"/>
-          <w:lang w:val="en-US"/>
-        </w:rPr>
-      </w:pPr>
-      <w:r>
-        <w:rPr>
-          <w:rFonts w:asciiTheme="majorHAnsi" w:hAnsiTheme="majorHAnsi" w:cstheme="majorHAnsi"/>
-          <w:sz w:val="22"/>
-          <w:szCs w:val="22"/>
-          <w:lang w:val="en-US"/>
-        </w:rPr>
-        <w:t>Trip requested by student</w:t>
-      </w:r>
-    </w:p>
-    <w:p>
-      <w:pPr>
-        <w:pStyle w:val="ListParagraph"/>
+          <w:numId w:val="11"/>
+        </w:numPr>
+        <w:spacing w:before="0" w:beforeAutospacing="0" w:after="0" w:afterAutospacing="0"/>
+        <w:rPr>
+          <w:rFonts w:asciiTheme="majorHAnsi" w:hAnsiTheme="majorHAnsi" w:cstheme="majorHAnsi"/>
+          <w:color w:val="0E101A"/>
+          <w:sz w:val="22"/>
+          <w:szCs w:val="22"/>
+        </w:rPr>
+      </w:pPr>
+      <w:r>
+        <w:rPr>
+          <w:rFonts w:asciiTheme="majorHAnsi" w:hAnsiTheme="majorHAnsi" w:cstheme="majorHAnsi"/>
+          <w:color w:val="0E101A"/>
+          <w:sz w:val="22"/>
+          <w:szCs w:val="22"/>
+        </w:rPr>
+        <w:t>Trip requested by the student</w:t>
+      </w:r>
+    </w:p>
+    <w:p>
+      <w:pPr>
+        <w:pStyle w:val="ql-indent-1"/>
         <w:numPr>
           <w:ilvl w:val="1"/>
-          <w:numId w:val="4"/>
-        </w:numPr>
-        <w:rPr>
-          <w:rFonts w:asciiTheme="majorHAnsi" w:hAnsiTheme="majorHAnsi" w:cstheme="majorHAnsi"/>
-          <w:sz w:val="22"/>
-          <w:szCs w:val="22"/>
-          <w:lang w:val="en-US"/>
-        </w:rPr>
-      </w:pPr>
-      <w:r>
-        <w:rPr>
-          <w:rFonts w:asciiTheme="majorHAnsi" w:hAnsiTheme="majorHAnsi" w:cstheme="majorHAnsi"/>
-          <w:sz w:val="22"/>
-          <w:szCs w:val="22"/>
-          <w:lang w:val="en-US"/>
+          <w:numId w:val="11"/>
+        </w:numPr>
+        <w:spacing w:before="0" w:beforeAutospacing="0" w:after="0" w:afterAutospacing="0"/>
+        <w:rPr>
+          <w:rFonts w:asciiTheme="majorHAnsi" w:hAnsiTheme="majorHAnsi" w:cstheme="majorHAnsi"/>
+          <w:color w:val="0E101A"/>
+          <w:sz w:val="22"/>
+          <w:szCs w:val="22"/>
+        </w:rPr>
+      </w:pPr>
+      <w:r>
+        <w:rPr>
+          <w:rFonts w:asciiTheme="majorHAnsi" w:hAnsiTheme="majorHAnsi" w:cstheme="majorHAnsi"/>
+          <w:color w:val="0E101A"/>
+          <w:sz w:val="22"/>
+          <w:szCs w:val="22"/>
         </w:rPr>
         <w:t>Class attendance information</w:t>
       </w:r>
     </w:p>
     <w:p>
       <w:pPr>
-        <w:pStyle w:val="ListParagraph"/>
         <w:numPr>
           <w:ilvl w:val="0"/>
-          <w:numId w:val="4"/>
-        </w:numPr>
-        <w:rPr>
-          <w:rFonts w:asciiTheme="majorHAnsi" w:hAnsiTheme="majorHAnsi" w:cstheme="majorHAnsi"/>
-          <w:sz w:val="22"/>
-          <w:szCs w:val="22"/>
-          <w:lang w:val="en-US"/>
-        </w:rPr>
-      </w:pPr>
-      <w:r>
-        <w:rPr>
-          <w:rFonts w:asciiTheme="majorHAnsi" w:hAnsiTheme="majorHAnsi" w:cstheme="majorHAnsi"/>
-          <w:sz w:val="22"/>
-          <w:szCs w:val="22"/>
-          <w:lang w:val="en-US"/>
+          <w:numId w:val="11"/>
+        </w:numPr>
+        <w:rPr>
+          <w:rFonts w:asciiTheme="majorHAnsi" w:hAnsiTheme="majorHAnsi" w:cstheme="majorHAnsi"/>
+          <w:color w:val="0E101A"/>
+          <w:sz w:val="22"/>
+          <w:szCs w:val="22"/>
+        </w:rPr>
+      </w:pPr>
+      <w:r>
+        <w:rPr>
+          <w:rFonts w:asciiTheme="majorHAnsi" w:hAnsiTheme="majorHAnsi" w:cstheme="majorHAnsi"/>
+          <w:color w:val="0E101A"/>
+          <w:sz w:val="22"/>
+          <w:szCs w:val="22"/>
         </w:rPr>
         <w:t>Information for Trip cancellation</w:t>
       </w:r>
     </w:p>
     <w:p>
       <w:pPr>
-        <w:pStyle w:val="ListParagraph"/>
+        <w:pStyle w:val="ql-indent-1"/>
         <w:numPr>
           <w:ilvl w:val="1"/>
-          <w:numId w:val="4"/>
-        </w:numPr>
-        <w:rPr>
-          <w:rFonts w:asciiTheme="majorHAnsi" w:hAnsiTheme="majorHAnsi" w:cstheme="majorHAnsi"/>
-          <w:sz w:val="22"/>
-          <w:szCs w:val="22"/>
-          <w:lang w:val="en-US"/>
-        </w:rPr>
-      </w:pPr>
-      <w:r>
-        <w:rPr>
-          <w:rFonts w:asciiTheme="majorHAnsi" w:hAnsiTheme="majorHAnsi" w:cstheme="majorHAnsi"/>
-          <w:sz w:val="22"/>
-          <w:szCs w:val="22"/>
-          <w:lang w:val="en-US"/>
-        </w:rPr>
-        <w:t>Limitation of available bus for scheduled trip</w:t>
-      </w:r>
-    </w:p>
-    <w:p>
-      <w:pPr>
-        <w:pStyle w:val="ListParagraph"/>
+          <w:numId w:val="11"/>
+        </w:numPr>
+        <w:spacing w:before="0" w:beforeAutospacing="0" w:after="0" w:afterAutospacing="0"/>
+        <w:rPr>
+          <w:rFonts w:asciiTheme="majorHAnsi" w:hAnsiTheme="majorHAnsi" w:cstheme="majorHAnsi"/>
+          <w:color w:val="0E101A"/>
+          <w:sz w:val="22"/>
+          <w:szCs w:val="22"/>
+        </w:rPr>
+      </w:pPr>
+      <w:r>
+        <w:rPr>
+          <w:rFonts w:asciiTheme="majorHAnsi" w:hAnsiTheme="majorHAnsi" w:cstheme="majorHAnsi"/>
+          <w:color w:val="0E101A"/>
+          <w:sz w:val="22"/>
+          <w:szCs w:val="22"/>
+        </w:rPr>
+        <w:t>Limitation of the available bus for the scheduled trip</w:t>
+      </w:r>
+    </w:p>
+    <w:p>
+      <w:pPr>
+        <w:pStyle w:val="ql-indent-1"/>
         <w:numPr>
           <w:ilvl w:val="1"/>
-          <w:numId w:val="4"/>
-        </w:numPr>
-        <w:rPr>
-          <w:rFonts w:asciiTheme="majorHAnsi" w:hAnsiTheme="majorHAnsi" w:cstheme="majorHAnsi"/>
-          <w:sz w:val="22"/>
-          <w:szCs w:val="22"/>
-          <w:lang w:val="en-US"/>
-        </w:rPr>
-      </w:pPr>
-      <w:r>
-        <w:rPr>
-          <w:rFonts w:asciiTheme="majorHAnsi" w:hAnsiTheme="majorHAnsi" w:cstheme="majorHAnsi"/>
-          <w:sz w:val="22"/>
-          <w:szCs w:val="22"/>
-          <w:lang w:val="en-US"/>
-        </w:rPr>
-        <w:t>For cancelling lecture</w:t>
-      </w:r>
-    </w:p>
-    <w:p>
-      <w:pPr>
-        <w:pStyle w:val="ListParagraph"/>
+          <w:numId w:val="11"/>
+        </w:numPr>
+        <w:spacing w:before="0" w:beforeAutospacing="0" w:after="0" w:afterAutospacing="0"/>
+        <w:rPr>
+          <w:rFonts w:asciiTheme="majorHAnsi" w:hAnsiTheme="majorHAnsi" w:cstheme="majorHAnsi"/>
+          <w:color w:val="0E101A"/>
+          <w:sz w:val="22"/>
+          <w:szCs w:val="22"/>
+        </w:rPr>
+      </w:pPr>
+      <w:r>
+        <w:rPr>
+          <w:rFonts w:asciiTheme="majorHAnsi" w:hAnsiTheme="majorHAnsi" w:cstheme="majorHAnsi"/>
+          <w:color w:val="0E101A"/>
+          <w:sz w:val="22"/>
+          <w:szCs w:val="22"/>
+        </w:rPr>
+        <w:t>For canceling lecture</w:t>
+      </w:r>
+    </w:p>
+    <w:p>
+      <w:pPr>
+        <w:pStyle w:val="ql-indent-1"/>
         <w:numPr>
           <w:ilvl w:val="1"/>
-          <w:numId w:val="4"/>
-        </w:numPr>
-        <w:rPr>
-          <w:rFonts w:asciiTheme="majorHAnsi" w:hAnsiTheme="majorHAnsi" w:cstheme="majorHAnsi"/>
-          <w:sz w:val="22"/>
-          <w:szCs w:val="22"/>
-          <w:lang w:val="en-US"/>
-        </w:rPr>
-      </w:pPr>
-      <w:r>
-        <w:rPr>
-          <w:rFonts w:asciiTheme="majorHAnsi" w:hAnsiTheme="majorHAnsi" w:cstheme="majorHAnsi"/>
-          <w:sz w:val="22"/>
-          <w:szCs w:val="22"/>
-          <w:lang w:val="en-US"/>
+          <w:numId w:val="11"/>
+        </w:numPr>
+        <w:spacing w:before="0" w:beforeAutospacing="0" w:after="0" w:afterAutospacing="0"/>
+        <w:rPr>
+          <w:rFonts w:asciiTheme="majorHAnsi" w:hAnsiTheme="majorHAnsi" w:cstheme="majorHAnsi"/>
+          <w:color w:val="0E101A"/>
+          <w:sz w:val="22"/>
+          <w:szCs w:val="22"/>
+        </w:rPr>
+      </w:pPr>
+      <w:r>
+        <w:rPr>
+          <w:rFonts w:asciiTheme="majorHAnsi" w:hAnsiTheme="majorHAnsi" w:cstheme="majorHAnsi"/>
+          <w:color w:val="0E101A"/>
+          <w:sz w:val="22"/>
+          <w:szCs w:val="22"/>
         </w:rPr>
         <w:t>Students rejecting trips</w:t>
       </w:r>
     </w:p>
     <w:p>
       <w:pPr>
-        <w:pStyle w:val="ListParagraph"/>
         <w:numPr>
           <w:ilvl w:val="0"/>
-          <w:numId w:val="4"/>
-        </w:numPr>
-        <w:rPr>
-          <w:rFonts w:asciiTheme="majorHAnsi" w:hAnsiTheme="majorHAnsi" w:cstheme="majorHAnsi"/>
-          <w:sz w:val="22"/>
-          <w:szCs w:val="22"/>
-          <w:lang w:val="en-US"/>
-        </w:rPr>
-      </w:pPr>
-      <w:r>
-        <w:rPr>
-          <w:rFonts w:asciiTheme="majorHAnsi" w:hAnsiTheme="majorHAnsi" w:cstheme="majorHAnsi"/>
-          <w:sz w:val="22"/>
-          <w:szCs w:val="22"/>
-          <w:lang w:val="en-US"/>
-        </w:rPr>
-        <w:t>Information for computing the number of students in each trip:</w:t>
-      </w:r>
-    </w:p>
-    <w:p>
-      <w:pPr>
-        <w:pStyle w:val="ListParagraph"/>
+          <w:numId w:val="11"/>
+        </w:numPr>
+        <w:rPr>
+          <w:rFonts w:asciiTheme="majorHAnsi" w:hAnsiTheme="majorHAnsi" w:cstheme="majorHAnsi"/>
+          <w:color w:val="0E101A"/>
+          <w:sz w:val="22"/>
+          <w:szCs w:val="22"/>
+        </w:rPr>
+      </w:pPr>
+      <w:r>
+        <w:rPr>
+          <w:rFonts w:asciiTheme="majorHAnsi" w:hAnsiTheme="majorHAnsi" w:cstheme="majorHAnsi"/>
+          <w:color w:val="0E101A"/>
+          <w:sz w:val="22"/>
+          <w:szCs w:val="22"/>
+        </w:rPr>
+        <w:t>Information for computing the number of students on each trip:</w:t>
+      </w:r>
+    </w:p>
+    <w:p>
+      <w:pPr>
+        <w:pStyle w:val="ql-indent-1"/>
         <w:numPr>
           <w:ilvl w:val="1"/>
-          <w:numId w:val="4"/>
-        </w:numPr>
-        <w:rPr>
-          <w:rFonts w:asciiTheme="majorHAnsi" w:hAnsiTheme="majorHAnsi" w:cstheme="majorHAnsi"/>
-          <w:sz w:val="22"/>
-          <w:szCs w:val="22"/>
-          <w:lang w:val="en-US"/>
-        </w:rPr>
-      </w:pPr>
-      <w:r>
-        <w:rPr>
-          <w:rFonts w:asciiTheme="majorHAnsi" w:hAnsiTheme="majorHAnsi" w:cstheme="majorHAnsi"/>
-          <w:sz w:val="22"/>
-          <w:szCs w:val="22"/>
-          <w:lang w:val="en-US"/>
-        </w:rPr>
-        <w:t>The number of students who are boarding to the bus</w:t>
-      </w:r>
-    </w:p>
-    <w:p>
-      <w:pPr>
-        <w:pStyle w:val="ListParagraph"/>
+          <w:numId w:val="11"/>
+        </w:numPr>
+        <w:spacing w:before="0" w:beforeAutospacing="0" w:after="0" w:afterAutospacing="0"/>
+        <w:rPr>
+          <w:rFonts w:asciiTheme="majorHAnsi" w:hAnsiTheme="majorHAnsi" w:cstheme="majorHAnsi"/>
+          <w:color w:val="0E101A"/>
+          <w:sz w:val="22"/>
+          <w:szCs w:val="22"/>
+        </w:rPr>
+      </w:pPr>
+      <w:r>
+        <w:rPr>
+          <w:rFonts w:asciiTheme="majorHAnsi" w:hAnsiTheme="majorHAnsi" w:cstheme="majorHAnsi"/>
+          <w:color w:val="0E101A"/>
+          <w:sz w:val="22"/>
+          <w:szCs w:val="22"/>
+        </w:rPr>
+        <w:t>The number of students who are boarding the bus</w:t>
+      </w:r>
+    </w:p>
+    <w:p>
+      <w:pPr>
+        <w:pStyle w:val="ql-indent-1"/>
         <w:numPr>
           <w:ilvl w:val="1"/>
-          <w:numId w:val="4"/>
-        </w:numPr>
-        <w:rPr>
-          <w:rFonts w:asciiTheme="majorHAnsi" w:hAnsiTheme="majorHAnsi" w:cstheme="majorHAnsi"/>
-          <w:sz w:val="22"/>
-          <w:szCs w:val="22"/>
-          <w:lang w:val="en-US"/>
-        </w:rPr>
-      </w:pPr>
-      <w:r>
-        <w:rPr>
-          <w:rFonts w:asciiTheme="majorHAnsi" w:hAnsiTheme="majorHAnsi" w:cstheme="majorHAnsi"/>
-          <w:sz w:val="22"/>
-          <w:szCs w:val="22"/>
-          <w:lang w:val="en-US"/>
-        </w:rPr>
-        <w:t>The number of students who are requesting for a trip</w:t>
-      </w:r>
-    </w:p>
-    <w:p>
-      <w:pPr>
-        <w:pStyle w:val="ListParagraph"/>
+          <w:numId w:val="11"/>
+        </w:numPr>
+        <w:spacing w:before="0" w:beforeAutospacing="0" w:after="0" w:afterAutospacing="0"/>
+        <w:rPr>
+          <w:rFonts w:asciiTheme="majorHAnsi" w:hAnsiTheme="majorHAnsi" w:cstheme="majorHAnsi"/>
+          <w:color w:val="0E101A"/>
+          <w:sz w:val="22"/>
+          <w:szCs w:val="22"/>
+        </w:rPr>
+      </w:pPr>
+      <w:r>
+        <w:rPr>
+          <w:rFonts w:asciiTheme="majorHAnsi" w:hAnsiTheme="majorHAnsi" w:cstheme="majorHAnsi"/>
+          <w:color w:val="0E101A"/>
+          <w:sz w:val="22"/>
+          <w:szCs w:val="22"/>
+        </w:rPr>
+        <w:t>The number of students who are requesting a trip</w:t>
+      </w:r>
+    </w:p>
+    <w:p>
+      <w:pPr>
+        <w:pStyle w:val="ql-indent-1"/>
         <w:numPr>
           <w:ilvl w:val="1"/>
-          <w:numId w:val="4"/>
-        </w:numPr>
-        <w:rPr>
-          <w:rFonts w:asciiTheme="majorHAnsi" w:hAnsiTheme="majorHAnsi" w:cstheme="majorHAnsi"/>
-          <w:sz w:val="22"/>
-          <w:szCs w:val="22"/>
-          <w:lang w:val="en-US"/>
-        </w:rPr>
-      </w:pPr>
-      <w:r>
-        <w:rPr>
-          <w:rFonts w:asciiTheme="majorHAnsi" w:hAnsiTheme="majorHAnsi" w:cstheme="majorHAnsi"/>
-          <w:sz w:val="22"/>
-          <w:szCs w:val="22"/>
-          <w:lang w:val="en-US"/>
-        </w:rPr>
-        <w:t>The number of students who are going to the trip</w:t>
-      </w:r>
-    </w:p>
-    <w:p>
-      <w:pPr>
-        <w:pStyle w:val="ListParagraph"/>
+          <w:numId w:val="11"/>
+        </w:numPr>
+        <w:spacing w:before="0" w:beforeAutospacing="0" w:after="0" w:afterAutospacing="0"/>
+        <w:rPr>
+          <w:rFonts w:asciiTheme="majorHAnsi" w:hAnsiTheme="majorHAnsi" w:cstheme="majorHAnsi"/>
+          <w:color w:val="0E101A"/>
+          <w:sz w:val="22"/>
+          <w:szCs w:val="22"/>
+        </w:rPr>
+      </w:pPr>
+      <w:r>
+        <w:rPr>
+          <w:rFonts w:asciiTheme="majorHAnsi" w:hAnsiTheme="majorHAnsi" w:cstheme="majorHAnsi"/>
+          <w:color w:val="0E101A"/>
+          <w:sz w:val="22"/>
+          <w:szCs w:val="22"/>
+        </w:rPr>
+        <w:t>The number of students who are going on the trip</w:t>
+      </w:r>
+    </w:p>
+    <w:p>
+      <w:pPr>
+        <w:pStyle w:val="ql-indent-1"/>
         <w:numPr>
           <w:ilvl w:val="1"/>
-          <w:numId w:val="4"/>
-        </w:numPr>
-        <w:rPr>
-          <w:rFonts w:asciiTheme="majorHAnsi" w:hAnsiTheme="majorHAnsi" w:cstheme="majorHAnsi"/>
-          <w:sz w:val="22"/>
-          <w:szCs w:val="22"/>
-          <w:lang w:val="en-US"/>
-        </w:rPr>
-      </w:pPr>
-      <w:r>
-        <w:rPr>
-          <w:rFonts w:asciiTheme="majorHAnsi" w:hAnsiTheme="majorHAnsi" w:cstheme="majorHAnsi"/>
-          <w:sz w:val="22"/>
-          <w:szCs w:val="22"/>
-          <w:lang w:val="en-US"/>
-        </w:rPr>
-        <w:t>The number of students attending to the lectures</w:t>
-      </w:r>
-    </w:p>
-    <w:p>
-      <w:pPr>
-        <w:pStyle w:val="ListParagraph"/>
+          <w:numId w:val="11"/>
+        </w:numPr>
+        <w:spacing w:before="0" w:beforeAutospacing="0" w:after="0" w:afterAutospacing="0"/>
+        <w:rPr>
+          <w:rFonts w:asciiTheme="majorHAnsi" w:hAnsiTheme="majorHAnsi" w:cstheme="majorHAnsi"/>
+          <w:color w:val="0E101A"/>
+          <w:sz w:val="22"/>
+          <w:szCs w:val="22"/>
+        </w:rPr>
+      </w:pPr>
+      <w:r>
+        <w:rPr>
+          <w:rFonts w:asciiTheme="majorHAnsi" w:hAnsiTheme="majorHAnsi" w:cstheme="majorHAnsi"/>
+          <w:color w:val="0E101A"/>
+          <w:sz w:val="22"/>
+          <w:szCs w:val="22"/>
+        </w:rPr>
+        <w:t>The number of students attending the lectures</w:t>
+      </w:r>
+    </w:p>
+    <w:p>
+      <w:pPr>
+        <w:pStyle w:val="ql-indent-1"/>
         <w:numPr>
           <w:ilvl w:val="1"/>
-          <w:numId w:val="4"/>
-        </w:numPr>
-        <w:rPr>
-          <w:rFonts w:asciiTheme="majorHAnsi" w:hAnsiTheme="majorHAnsi" w:cstheme="majorHAnsi"/>
-          <w:sz w:val="22"/>
-          <w:szCs w:val="22"/>
-          <w:lang w:val="en-US"/>
-        </w:rPr>
-      </w:pPr>
-      <w:r>
-        <w:rPr>
-          <w:rFonts w:asciiTheme="majorHAnsi" w:hAnsiTheme="majorHAnsi" w:cstheme="majorHAnsi"/>
-          <w:sz w:val="22"/>
-          <w:szCs w:val="22"/>
-          <w:lang w:val="en-US"/>
+          <w:numId w:val="11"/>
+        </w:numPr>
+        <w:spacing w:before="0" w:beforeAutospacing="0" w:after="0" w:afterAutospacing="0"/>
+        <w:rPr>
+          <w:rFonts w:asciiTheme="majorHAnsi" w:hAnsiTheme="majorHAnsi" w:cstheme="majorHAnsi"/>
+          <w:color w:val="0E101A"/>
+          <w:sz w:val="22"/>
+          <w:szCs w:val="22"/>
+        </w:rPr>
+      </w:pPr>
+      <w:r>
+        <w:rPr>
+          <w:rFonts w:asciiTheme="majorHAnsi" w:hAnsiTheme="majorHAnsi" w:cstheme="majorHAnsi"/>
+          <w:color w:val="0E101A"/>
+          <w:sz w:val="22"/>
+          <w:szCs w:val="22"/>
         </w:rPr>
         <w:t>Student ratio in good weather and bad weather.</w:t>
       </w:r>
@@ -2341,21 +1794,28 @@
       <w:pPr>
         <w:rPr>
           <w:rFonts w:asciiTheme="majorHAnsi" w:hAnsiTheme="majorHAnsi" w:cstheme="majorHAnsi"/>
-          <w:b/>
-          <w:bCs/>
-          <w:sz w:val="22"/>
-          <w:szCs w:val="22"/>
-          <w:lang w:val="en-US"/>
-        </w:rPr>
-      </w:pPr>
-      <w:r>
-        <w:rPr>
-          <w:rFonts w:asciiTheme="majorHAnsi" w:hAnsiTheme="majorHAnsi" w:cstheme="majorHAnsi"/>
-          <w:sz w:val="22"/>
-          <w:szCs w:val="22"/>
-          <w:lang w:val="en-US"/>
-        </w:rPr>
-        <w:t>Ans: In this system, mainly four streams are processed by the system. The four stream is student stream, university stream, bus stream and weather stream.</w:t>
+          <w:sz w:val="22"/>
+          <w:szCs w:val="22"/>
+          <w:lang w:val="en-US"/>
+        </w:rPr>
+      </w:pPr>
+      <w:r>
+        <w:rPr>
+          <w:rFonts w:asciiTheme="majorHAnsi" w:hAnsiTheme="majorHAnsi" w:cstheme="majorHAnsi"/>
+          <w:sz w:val="22"/>
+          <w:szCs w:val="22"/>
+          <w:lang w:val="en-US"/>
+        </w:rPr>
+        <w:t xml:space="preserve">Ans: </w:t>
+      </w:r>
+      <w:r>
+        <w:rPr>
+          <w:rFonts w:asciiTheme="majorHAnsi" w:hAnsiTheme="majorHAnsi" w:cstheme="majorHAnsi"/>
+          <w:sz w:val="22"/>
+          <w:szCs w:val="22"/>
+          <w:lang w:val="en-US"/>
+        </w:rPr>
+        <w:t>In this system, mainly four streams are processed by the system. The four streams are student stream, university stream, bus stream, and weather stream.</w:t>
       </w:r>
     </w:p>
     <w:p>
@@ -2455,7 +1915,6 @@
           <w:szCs w:val="22"/>
           <w:lang w:val="en-US"/>
         </w:rPr>
-        <w:lastRenderedPageBreak/>
         <w:t>8</w:t>
       </w:r>
       <w:r>
@@ -2494,16 +1953,8 @@
           <w:szCs w:val="22"/>
           <w:lang w:val="en-US"/>
         </w:rPr>
-        <w:t>Ans:</w:t>
-      </w:r>
-      <w:r>
-        <w:rPr>
-          <w:rFonts w:asciiTheme="majorHAnsi" w:hAnsiTheme="majorHAnsi" w:cstheme="majorHAnsi"/>
-          <w:sz w:val="22"/>
-          <w:szCs w:val="22"/>
-          <w:lang w:val="en-US"/>
-        </w:rPr>
-        <w:t xml:space="preserve"> The diagram is given below:</w:t>
+        <w:lastRenderedPageBreak/>
+        <w:t>Ans: The diagram is given below:</w:t>
       </w:r>
     </w:p>
     <w:p>
@@ -2675,12 +2126,15 @@
         </w:numPr>
         <w:rPr>
           <w:rFonts w:asciiTheme="majorHAnsi" w:hAnsiTheme="majorHAnsi" w:cstheme="majorHAnsi"/>
-          <w:lang w:val="en-BD"/>
-        </w:rPr>
-      </w:pPr>
-      <w:r>
-        <w:rPr>
-          <w:rFonts w:asciiTheme="majorHAnsi" w:hAnsiTheme="majorHAnsi" w:cstheme="majorHAnsi"/>
+          <w:sz w:val="22"/>
+          <w:szCs w:val="22"/>
+        </w:rPr>
+      </w:pPr>
+      <w:r>
+        <w:rPr>
+          <w:rFonts w:asciiTheme="majorHAnsi" w:hAnsiTheme="majorHAnsi" w:cstheme="majorHAnsi"/>
+          <w:sz w:val="22"/>
+          <w:szCs w:val="22"/>
         </w:rPr>
         <w:t xml:space="preserve">Components </w:t>
       </w:r>
@@ -2688,6 +2142,8 @@
       <w:r>
         <w:rPr>
           <w:rFonts w:asciiTheme="majorHAnsi" w:hAnsiTheme="majorHAnsi" w:cstheme="majorHAnsi"/>
+          <w:sz w:val="22"/>
+          <w:szCs w:val="22"/>
         </w:rPr>
         <w:t>act</w:t>
       </w:r>
@@ -2695,6 +2151,8 @@
       <w:r>
         <w:rPr>
           <w:rFonts w:asciiTheme="majorHAnsi" w:hAnsiTheme="majorHAnsi" w:cstheme="majorHAnsi"/>
+          <w:sz w:val="22"/>
+          <w:szCs w:val="22"/>
         </w:rPr>
         <w:t xml:space="preserve"> </w:t>
       </w:r>
@@ -2702,6 +2160,8 @@
       <w:r>
         <w:rPr>
           <w:rFonts w:asciiTheme="majorHAnsi" w:hAnsiTheme="majorHAnsi" w:cstheme="majorHAnsi"/>
+          <w:sz w:val="22"/>
+          <w:szCs w:val="22"/>
         </w:rPr>
         <w:t>as</w:t>
       </w:r>
@@ -2709,6 +2169,8 @@
       <w:r>
         <w:rPr>
           <w:rFonts w:asciiTheme="majorHAnsi" w:hAnsiTheme="majorHAnsi" w:cstheme="majorHAnsi"/>
+          <w:sz w:val="22"/>
+          <w:szCs w:val="22"/>
         </w:rPr>
         <w:t xml:space="preserve"> an </w:t>
       </w:r>
@@ -2716,6 +2178,8 @@
       <w:r>
         <w:rPr>
           <w:rFonts w:asciiTheme="majorHAnsi" w:hAnsiTheme="majorHAnsi" w:cstheme="majorHAnsi"/>
+          <w:sz w:val="22"/>
+          <w:szCs w:val="22"/>
         </w:rPr>
         <w:t>event</w:t>
       </w:r>
@@ -2723,6 +2187,8 @@
       <w:r>
         <w:rPr>
           <w:rFonts w:asciiTheme="majorHAnsi" w:hAnsiTheme="majorHAnsi" w:cstheme="majorHAnsi"/>
+          <w:sz w:val="22"/>
+          <w:szCs w:val="22"/>
         </w:rPr>
         <w:t xml:space="preserve"> </w:t>
       </w:r>
@@ -2730,12 +2196,16 @@
       <w:r>
         <w:rPr>
           <w:rFonts w:asciiTheme="majorHAnsi" w:hAnsiTheme="majorHAnsi" w:cstheme="majorHAnsi"/>
+          <w:sz w:val="22"/>
+          <w:szCs w:val="22"/>
         </w:rPr>
         <w:t>produce</w:t>
       </w:r>
       <w:r>
         <w:rPr>
           <w:rFonts w:asciiTheme="majorHAnsi" w:hAnsiTheme="majorHAnsi" w:cstheme="majorHAnsi"/>
+          <w:sz w:val="22"/>
+          <w:szCs w:val="22"/>
         </w:rPr>
         <w:t>r</w:t>
       </w:r>
@@ -2743,6 +2213,8 @@
       <w:r>
         <w:rPr>
           <w:rFonts w:asciiTheme="majorHAnsi" w:hAnsiTheme="majorHAnsi" w:cstheme="majorHAnsi"/>
+          <w:sz w:val="22"/>
+          <w:szCs w:val="22"/>
         </w:rPr>
         <w:t xml:space="preserve"> </w:t>
       </w:r>
@@ -2750,6 +2222,8 @@
       <w:r>
         <w:rPr>
           <w:rFonts w:asciiTheme="majorHAnsi" w:hAnsiTheme="majorHAnsi" w:cstheme="majorHAnsi"/>
+          <w:sz w:val="22"/>
+          <w:szCs w:val="22"/>
         </w:rPr>
         <w:t>and</w:t>
       </w:r>
@@ -2757,6 +2231,8 @@
       <w:r>
         <w:rPr>
           <w:rFonts w:asciiTheme="majorHAnsi" w:hAnsiTheme="majorHAnsi" w:cstheme="majorHAnsi"/>
+          <w:sz w:val="22"/>
+          <w:szCs w:val="22"/>
         </w:rPr>
         <w:t xml:space="preserve"> </w:t>
       </w:r>
@@ -2764,12 +2240,16 @@
       <w:r>
         <w:rPr>
           <w:rFonts w:asciiTheme="majorHAnsi" w:hAnsiTheme="majorHAnsi" w:cstheme="majorHAnsi"/>
+          <w:sz w:val="22"/>
+          <w:szCs w:val="22"/>
         </w:rPr>
         <w:t>consume</w:t>
       </w:r>
       <w:r>
         <w:rPr>
           <w:rFonts w:asciiTheme="majorHAnsi" w:hAnsiTheme="majorHAnsi" w:cstheme="majorHAnsi"/>
+          <w:sz w:val="22"/>
+          <w:szCs w:val="22"/>
         </w:rPr>
         <w:t>r</w:t>
       </w:r>
@@ -2777,6 +2257,8 @@
       <w:r>
         <w:rPr>
           <w:rFonts w:asciiTheme="majorHAnsi" w:hAnsiTheme="majorHAnsi" w:cstheme="majorHAnsi"/>
+          <w:sz w:val="22"/>
+          <w:szCs w:val="22"/>
         </w:rPr>
         <w:t>.</w:t>
       </w:r>
@@ -2789,10 +2271,10 @@
           <w:numId w:val="2"/>
         </w:numPr>
         <w:rPr>
-          <w:rFonts w:asciiTheme="majorHAnsi" w:eastAsia="Times New Roman" w:hAnsiTheme="majorHAnsi" w:cstheme="majorHAnsi"/>
-          <w:sz w:val="22"/>
-          <w:szCs w:val="22"/>
-          <w:lang w:val="en-US" w:eastAsia="en-GB" w:bidi="bn-IN"/>
+          <w:rFonts w:asciiTheme="majorHAnsi" w:hAnsiTheme="majorHAnsi" w:cstheme="majorHAnsi"/>
+          <w:sz w:val="22"/>
+          <w:szCs w:val="22"/>
+          <w:lang w:val="en-US"/>
         </w:rPr>
       </w:pPr>
       <w:r>
@@ -2806,10 +2288,9 @@
       </w:r>
       <w:r>
         <w:rPr>
-          <w:rFonts w:asciiTheme="majorHAnsi" w:eastAsia="Times New Roman" w:hAnsiTheme="majorHAnsi" w:cstheme="majorHAnsi"/>
-          <w:sz w:val="22"/>
-          <w:szCs w:val="22"/>
-          <w:lang w:val="en-BD" w:eastAsia="en-GB" w:bidi="bn-IN"/>
+          <w:rFonts w:asciiTheme="majorHAnsi" w:hAnsiTheme="majorHAnsi" w:cstheme="majorHAnsi"/>
+          <w:sz w:val="22"/>
+          <w:szCs w:val="22"/>
         </w:rPr>
         <w:t>Bus management</w:t>
       </w:r>
@@ -2822,36 +2303,35 @@
           <w:numId w:val="2"/>
         </w:numPr>
         <w:rPr>
-          <w:rFonts w:asciiTheme="majorHAnsi" w:eastAsia="Times New Roman" w:hAnsiTheme="majorHAnsi" w:cstheme="majorHAnsi"/>
-          <w:sz w:val="22"/>
-          <w:szCs w:val="22"/>
-          <w:lang w:val="en-US" w:eastAsia="en-GB" w:bidi="bn-IN"/>
-        </w:rPr>
-      </w:pPr>
-      <w:r>
-        <w:rPr>
-          <w:rFonts w:asciiTheme="majorHAnsi" w:eastAsia="Times New Roman" w:hAnsiTheme="majorHAnsi" w:cstheme="majorHAnsi"/>
-          <w:sz w:val="22"/>
-          <w:szCs w:val="22"/>
-          <w:lang w:val="en-US" w:eastAsia="en-GB" w:bidi="bn-IN"/>
+          <w:rFonts w:asciiTheme="majorHAnsi" w:hAnsiTheme="majorHAnsi" w:cstheme="majorHAnsi"/>
+          <w:sz w:val="22"/>
+          <w:szCs w:val="22"/>
+          <w:lang w:val="en-US"/>
+        </w:rPr>
+      </w:pPr>
+      <w:r>
+        <w:rPr>
+          <w:rFonts w:asciiTheme="majorHAnsi" w:hAnsiTheme="majorHAnsi" w:cstheme="majorHAnsi"/>
+          <w:sz w:val="22"/>
+          <w:szCs w:val="22"/>
+          <w:lang w:val="en-US"/>
         </w:rPr>
         <w:t>Live B</w:t>
       </w:r>
       <w:r>
         <w:rPr>
-          <w:rFonts w:asciiTheme="majorHAnsi" w:eastAsia="Times New Roman" w:hAnsiTheme="majorHAnsi" w:cstheme="majorHAnsi"/>
-          <w:sz w:val="22"/>
-          <w:szCs w:val="22"/>
-          <w:lang w:val="en-BD" w:eastAsia="en-GB" w:bidi="bn-IN"/>
+          <w:rFonts w:asciiTheme="majorHAnsi" w:hAnsiTheme="majorHAnsi" w:cstheme="majorHAnsi"/>
+          <w:sz w:val="22"/>
+          <w:szCs w:val="22"/>
         </w:rPr>
         <w:t xml:space="preserve">us </w:t>
       </w:r>
       <w:r>
         <w:rPr>
-          <w:rFonts w:asciiTheme="majorHAnsi" w:eastAsia="Times New Roman" w:hAnsiTheme="majorHAnsi" w:cstheme="majorHAnsi"/>
-          <w:sz w:val="22"/>
-          <w:szCs w:val="22"/>
-          <w:lang w:val="en-US" w:eastAsia="en-GB" w:bidi="bn-IN"/>
+          <w:rFonts w:asciiTheme="majorHAnsi" w:hAnsiTheme="majorHAnsi" w:cstheme="majorHAnsi"/>
+          <w:sz w:val="22"/>
+          <w:szCs w:val="22"/>
+          <w:lang w:val="en-US"/>
         </w:rPr>
         <w:t>information feed</w:t>
       </w:r>
@@ -2864,36 +2344,34 @@
           <w:numId w:val="2"/>
         </w:numPr>
         <w:rPr>
-          <w:rFonts w:asciiTheme="majorHAnsi" w:eastAsia="Times New Roman" w:hAnsiTheme="majorHAnsi" w:cstheme="majorHAnsi"/>
-          <w:sz w:val="22"/>
-          <w:szCs w:val="22"/>
-          <w:lang w:val="en-US" w:eastAsia="en-GB" w:bidi="bn-IN"/>
-        </w:rPr>
-      </w:pPr>
-      <w:r>
-        <w:rPr>
-          <w:rFonts w:asciiTheme="majorHAnsi" w:eastAsia="Times New Roman" w:hAnsiTheme="majorHAnsi" w:cstheme="majorHAnsi"/>
-          <w:sz w:val="22"/>
-          <w:szCs w:val="22"/>
-          <w:lang w:val="en-BD" w:eastAsia="en-GB" w:bidi="bn-IN"/>
+          <w:rFonts w:asciiTheme="majorHAnsi" w:hAnsiTheme="majorHAnsi" w:cstheme="majorHAnsi"/>
+          <w:sz w:val="22"/>
+          <w:szCs w:val="22"/>
+          <w:lang w:val="en-US"/>
+        </w:rPr>
+      </w:pPr>
+      <w:r>
+        <w:rPr>
+          <w:rFonts w:asciiTheme="majorHAnsi" w:hAnsiTheme="majorHAnsi" w:cstheme="majorHAnsi"/>
+          <w:sz w:val="22"/>
+          <w:szCs w:val="22"/>
         </w:rPr>
         <w:t xml:space="preserve">Applications </w:t>
       </w:r>
       <w:r>
         <w:rPr>
-          <w:rFonts w:asciiTheme="majorHAnsi" w:eastAsia="Times New Roman" w:hAnsiTheme="majorHAnsi" w:cstheme="majorHAnsi"/>
-          <w:sz w:val="22"/>
-          <w:szCs w:val="22"/>
-          <w:lang w:val="en-US" w:eastAsia="en-GB" w:bidi="bn-IN"/>
+          <w:rFonts w:asciiTheme="majorHAnsi" w:hAnsiTheme="majorHAnsi" w:cstheme="majorHAnsi"/>
+          <w:sz w:val="22"/>
+          <w:szCs w:val="22"/>
+          <w:lang w:val="en-US"/>
         </w:rPr>
         <w:t>for</w:t>
       </w:r>
       <w:r>
         <w:rPr>
-          <w:rFonts w:asciiTheme="majorHAnsi" w:eastAsia="Times New Roman" w:hAnsiTheme="majorHAnsi" w:cstheme="majorHAnsi"/>
-          <w:sz w:val="22"/>
-          <w:szCs w:val="22"/>
-          <w:lang w:val="en-BD" w:eastAsia="en-GB" w:bidi="bn-IN"/>
+          <w:rFonts w:asciiTheme="majorHAnsi" w:hAnsiTheme="majorHAnsi" w:cstheme="majorHAnsi"/>
+          <w:sz w:val="22"/>
+          <w:szCs w:val="22"/>
         </w:rPr>
         <w:t xml:space="preserve"> students</w:t>
       </w:r>
@@ -2906,27 +2384,26 @@
           <w:numId w:val="2"/>
         </w:numPr>
         <w:rPr>
-          <w:rFonts w:asciiTheme="majorHAnsi" w:eastAsia="Times New Roman" w:hAnsiTheme="majorHAnsi" w:cstheme="majorHAnsi"/>
-          <w:sz w:val="22"/>
-          <w:szCs w:val="22"/>
-          <w:lang w:val="en-US" w:eastAsia="en-GB" w:bidi="bn-IN"/>
-        </w:rPr>
-      </w:pPr>
-      <w:r>
-        <w:rPr>
-          <w:rFonts w:asciiTheme="majorHAnsi" w:eastAsia="Times New Roman" w:hAnsiTheme="majorHAnsi" w:cstheme="majorHAnsi"/>
-          <w:sz w:val="22"/>
-          <w:szCs w:val="22"/>
-          <w:lang w:val="en-BD" w:eastAsia="en-GB" w:bidi="bn-IN"/>
+          <w:rFonts w:asciiTheme="majorHAnsi" w:hAnsiTheme="majorHAnsi" w:cstheme="majorHAnsi"/>
+          <w:sz w:val="22"/>
+          <w:szCs w:val="22"/>
+          <w:lang w:val="en-US"/>
+        </w:rPr>
+      </w:pPr>
+      <w:r>
+        <w:rPr>
+          <w:rFonts w:asciiTheme="majorHAnsi" w:hAnsiTheme="majorHAnsi" w:cstheme="majorHAnsi"/>
+          <w:sz w:val="22"/>
+          <w:szCs w:val="22"/>
         </w:rPr>
         <w:t>Municipal utility</w:t>
       </w:r>
       <w:r>
         <w:rPr>
-          <w:rFonts w:asciiTheme="majorHAnsi" w:eastAsia="Times New Roman" w:hAnsiTheme="majorHAnsi" w:cstheme="majorHAnsi"/>
-          <w:sz w:val="22"/>
-          <w:szCs w:val="22"/>
-          <w:lang w:val="en-US" w:eastAsia="en-GB" w:bidi="bn-IN"/>
+          <w:rFonts w:asciiTheme="majorHAnsi" w:hAnsiTheme="majorHAnsi" w:cstheme="majorHAnsi"/>
+          <w:sz w:val="22"/>
+          <w:szCs w:val="22"/>
+          <w:lang w:val="en-US"/>
         </w:rPr>
         <w:t xml:space="preserve"> service</w:t>
       </w:r>
@@ -2940,11 +2417,15 @@
         </w:numPr>
         <w:rPr>
           <w:rFonts w:asciiTheme="majorHAnsi" w:hAnsiTheme="majorHAnsi" w:cstheme="majorHAnsi"/>
-        </w:rPr>
-      </w:pPr>
-      <w:r>
-        <w:rPr>
-          <w:rFonts w:asciiTheme="majorHAnsi" w:hAnsiTheme="majorHAnsi" w:cstheme="majorHAnsi"/>
+          <w:sz w:val="22"/>
+          <w:szCs w:val="22"/>
+        </w:rPr>
+      </w:pPr>
+      <w:r>
+        <w:rPr>
+          <w:rFonts w:asciiTheme="majorHAnsi" w:hAnsiTheme="majorHAnsi" w:cstheme="majorHAnsi"/>
+          <w:sz w:val="22"/>
+          <w:szCs w:val="22"/>
         </w:rPr>
         <w:t xml:space="preserve">Components </w:t>
       </w:r>
@@ -2952,6 +2433,8 @@
       <w:r>
         <w:rPr>
           <w:rFonts w:asciiTheme="majorHAnsi" w:hAnsiTheme="majorHAnsi" w:cstheme="majorHAnsi"/>
+          <w:sz w:val="22"/>
+          <w:szCs w:val="22"/>
         </w:rPr>
         <w:t>act</w:t>
       </w:r>
@@ -2959,6 +2442,8 @@
       <w:r>
         <w:rPr>
           <w:rFonts w:asciiTheme="majorHAnsi" w:hAnsiTheme="majorHAnsi" w:cstheme="majorHAnsi"/>
+          <w:sz w:val="22"/>
+          <w:szCs w:val="22"/>
         </w:rPr>
         <w:t xml:space="preserve"> </w:t>
       </w:r>
@@ -2966,6 +2451,8 @@
       <w:r>
         <w:rPr>
           <w:rFonts w:asciiTheme="majorHAnsi" w:hAnsiTheme="majorHAnsi" w:cstheme="majorHAnsi"/>
+          <w:sz w:val="22"/>
+          <w:szCs w:val="22"/>
         </w:rPr>
         <w:t>as</w:t>
       </w:r>
@@ -2973,12 +2460,16 @@
       <w:r>
         <w:rPr>
           <w:rFonts w:asciiTheme="majorHAnsi" w:hAnsiTheme="majorHAnsi" w:cstheme="majorHAnsi"/>
+          <w:sz w:val="22"/>
+          <w:szCs w:val="22"/>
         </w:rPr>
         <w:t xml:space="preserve"> </w:t>
       </w:r>
       <w:r>
         <w:rPr>
           <w:rFonts w:asciiTheme="majorHAnsi" w:hAnsiTheme="majorHAnsi" w:cstheme="majorHAnsi"/>
+          <w:sz w:val="22"/>
+          <w:szCs w:val="22"/>
         </w:rPr>
         <w:t xml:space="preserve">an </w:t>
       </w:r>
@@ -2986,6 +2477,8 @@
       <w:r>
         <w:rPr>
           <w:rFonts w:asciiTheme="majorHAnsi" w:hAnsiTheme="majorHAnsi" w:cstheme="majorHAnsi"/>
+          <w:sz w:val="22"/>
+          <w:szCs w:val="22"/>
         </w:rPr>
         <w:t>event</w:t>
       </w:r>
@@ -2993,6 +2486,8 @@
       <w:r>
         <w:rPr>
           <w:rFonts w:asciiTheme="majorHAnsi" w:hAnsiTheme="majorHAnsi" w:cstheme="majorHAnsi"/>
+          <w:sz w:val="22"/>
+          <w:szCs w:val="22"/>
         </w:rPr>
         <w:t xml:space="preserve"> </w:t>
       </w:r>
@@ -3000,6 +2495,8 @@
       <w:r>
         <w:rPr>
           <w:rFonts w:asciiTheme="majorHAnsi" w:hAnsiTheme="majorHAnsi" w:cstheme="majorHAnsi"/>
+          <w:sz w:val="22"/>
+          <w:szCs w:val="22"/>
         </w:rPr>
         <w:t>producer</w:t>
       </w:r>
@@ -3013,36 +2510,35 @@
           <w:numId w:val="2"/>
         </w:numPr>
         <w:rPr>
-          <w:rFonts w:asciiTheme="majorHAnsi" w:hAnsiTheme="majorHAnsi" w:cstheme="majorHAnsi"/>
-          <w:sz w:val="22"/>
-          <w:szCs w:val="22"/>
-          <w:lang w:val="en-US"/>
-        </w:rPr>
-      </w:pPr>
-      <w:r>
-        <w:rPr>
-          <w:rFonts w:asciiTheme="majorHAnsi" w:eastAsia="Times New Roman" w:hAnsiTheme="majorHAnsi" w:cstheme="majorHAnsi"/>
-          <w:sz w:val="22"/>
-          <w:szCs w:val="22"/>
-          <w:lang w:val="en-US" w:eastAsia="en-GB" w:bidi="bn-IN"/>
+          <w:rFonts w:asciiTheme="majorHAnsi" w:eastAsiaTheme="minorHAnsi" w:hAnsiTheme="majorHAnsi" w:cstheme="majorHAnsi"/>
+          <w:sz w:val="22"/>
+          <w:szCs w:val="22"/>
+          <w:lang w:val="en-US"/>
+        </w:rPr>
+      </w:pPr>
+      <w:r>
+        <w:rPr>
+          <w:rFonts w:asciiTheme="majorHAnsi" w:hAnsiTheme="majorHAnsi" w:cstheme="majorHAnsi"/>
+          <w:sz w:val="22"/>
+          <w:szCs w:val="22"/>
+          <w:lang w:val="en-US"/>
         </w:rPr>
         <w:t>Live w</w:t>
       </w:r>
       <w:r>
         <w:rPr>
-          <w:rFonts w:asciiTheme="majorHAnsi" w:eastAsia="Times New Roman" w:hAnsiTheme="majorHAnsi" w:cstheme="majorHAnsi"/>
-          <w:sz w:val="22"/>
-          <w:szCs w:val="22"/>
-          <w:lang w:val="en-BD" w:eastAsia="en-GB" w:bidi="bn-IN"/>
+          <w:rFonts w:asciiTheme="majorHAnsi" w:hAnsiTheme="majorHAnsi" w:cstheme="majorHAnsi"/>
+          <w:sz w:val="22"/>
+          <w:szCs w:val="22"/>
         </w:rPr>
         <w:t>eather</w:t>
       </w:r>
       <w:r>
         <w:rPr>
-          <w:rFonts w:asciiTheme="majorHAnsi" w:eastAsia="Times New Roman" w:hAnsiTheme="majorHAnsi" w:cstheme="majorHAnsi"/>
-          <w:sz w:val="22"/>
-          <w:szCs w:val="22"/>
-          <w:lang w:val="en-US" w:eastAsia="en-GB" w:bidi="bn-IN"/>
+          <w:rFonts w:asciiTheme="majorHAnsi" w:hAnsiTheme="majorHAnsi" w:cstheme="majorHAnsi"/>
+          <w:sz w:val="22"/>
+          <w:szCs w:val="22"/>
+          <w:lang w:val="en-US"/>
         </w:rPr>
         <w:t xml:space="preserve"> feed system.</w:t>
       </w:r>
@@ -3055,33 +2551,34 @@
           <w:numId w:val="2"/>
         </w:numPr>
         <w:rPr>
-          <w:rFonts w:asciiTheme="majorHAnsi" w:hAnsiTheme="majorHAnsi" w:cstheme="majorHAnsi"/>
-        </w:rPr>
-      </w:pPr>
-      <w:r>
-        <w:rPr>
-          <w:rFonts w:asciiTheme="majorHAnsi" w:eastAsia="Times New Roman" w:hAnsiTheme="majorHAnsi" w:cstheme="majorHAnsi"/>
-          <w:sz w:val="22"/>
-          <w:szCs w:val="22"/>
-          <w:lang w:val="en-BD" w:eastAsia="en-GB" w:bidi="bn-IN"/>
+          <w:rFonts w:asciiTheme="majorHAnsi" w:eastAsiaTheme="minorHAnsi" w:hAnsiTheme="majorHAnsi" w:cstheme="majorHAnsi"/>
+          <w:sz w:val="22"/>
+          <w:szCs w:val="22"/>
+          <w:lang w:val="de-DE" w:eastAsia="en-US" w:bidi="ar-SA"/>
+        </w:rPr>
+      </w:pPr>
+      <w:r>
+        <w:rPr>
+          <w:rFonts w:asciiTheme="majorHAnsi" w:hAnsiTheme="majorHAnsi" w:cstheme="majorHAnsi"/>
+          <w:sz w:val="22"/>
+          <w:szCs w:val="22"/>
         </w:rPr>
         <w:t xml:space="preserve">Applications </w:t>
       </w:r>
       <w:r>
         <w:rPr>
-          <w:rFonts w:asciiTheme="majorHAnsi" w:eastAsia="Times New Roman" w:hAnsiTheme="majorHAnsi" w:cstheme="majorHAnsi"/>
-          <w:sz w:val="22"/>
-          <w:szCs w:val="22"/>
-          <w:lang w:val="en-US" w:eastAsia="en-GB" w:bidi="bn-IN"/>
+          <w:rFonts w:asciiTheme="majorHAnsi" w:hAnsiTheme="majorHAnsi" w:cstheme="majorHAnsi"/>
+          <w:sz w:val="22"/>
+          <w:szCs w:val="22"/>
+          <w:lang w:val="en-US"/>
         </w:rPr>
         <w:t>for</w:t>
       </w:r>
       <w:r>
         <w:rPr>
-          <w:rFonts w:asciiTheme="majorHAnsi" w:eastAsia="Times New Roman" w:hAnsiTheme="majorHAnsi" w:cstheme="majorHAnsi"/>
-          <w:sz w:val="22"/>
-          <w:szCs w:val="22"/>
-          <w:lang w:val="en-BD" w:eastAsia="en-GB" w:bidi="bn-IN"/>
+          <w:rFonts w:asciiTheme="majorHAnsi" w:hAnsiTheme="majorHAnsi" w:cstheme="majorHAnsi"/>
+          <w:sz w:val="22"/>
+          <w:szCs w:val="22"/>
         </w:rPr>
         <w:t xml:space="preserve"> Lectures management</w:t>
       </w:r>
@@ -3090,26 +2587,34 @@
       <w:pPr>
         <w:rPr>
           <w:rFonts w:asciiTheme="majorHAnsi" w:hAnsiTheme="majorHAnsi" w:cstheme="majorHAnsi"/>
-        </w:rPr>
-      </w:pPr>
-    </w:p>
-    <w:p>
-      <w:pPr>
-        <w:rPr>
-          <w:rFonts w:asciiTheme="majorHAnsi" w:hAnsiTheme="majorHAnsi" w:cstheme="majorHAnsi"/>
-        </w:rPr>
-      </w:pPr>
-    </w:p>
-    <w:p>
-      <w:pPr>
-        <w:rPr>
-          <w:rFonts w:asciiTheme="majorHAnsi" w:hAnsiTheme="majorHAnsi" w:cstheme="majorHAnsi"/>
-          <w:lang w:val="en-US"/>
-        </w:rPr>
-      </w:pPr>
-      <w:r>
-        <w:rPr>
-          <w:rFonts w:asciiTheme="majorHAnsi" w:hAnsiTheme="majorHAnsi" w:cstheme="majorHAnsi"/>
+          <w:sz w:val="22"/>
+          <w:szCs w:val="22"/>
+        </w:rPr>
+      </w:pPr>
+    </w:p>
+    <w:p>
+      <w:pPr>
+        <w:rPr>
+          <w:rFonts w:asciiTheme="majorHAnsi" w:hAnsiTheme="majorHAnsi" w:cstheme="majorHAnsi"/>
+          <w:sz w:val="22"/>
+          <w:szCs w:val="22"/>
+        </w:rPr>
+      </w:pPr>
+    </w:p>
+    <w:p>
+      <w:pPr>
+        <w:rPr>
+          <w:rFonts w:asciiTheme="majorHAnsi" w:hAnsiTheme="majorHAnsi" w:cstheme="majorHAnsi"/>
+          <w:sz w:val="22"/>
+          <w:szCs w:val="22"/>
+          <w:lang w:val="en-US"/>
+        </w:rPr>
+      </w:pPr>
+      <w:r>
+        <w:rPr>
+          <w:rFonts w:asciiTheme="majorHAnsi" w:hAnsiTheme="majorHAnsi" w:cstheme="majorHAnsi"/>
+          <w:sz w:val="22"/>
+          <w:szCs w:val="22"/>
           <w:lang w:val="en-US"/>
         </w:rPr>
         <w:t>Drawing of a simplified event processing network for this application is given below:</w:t>
@@ -3119,14 +2624,18 @@
       <w:pPr>
         <w:rPr>
           <w:rFonts w:asciiTheme="majorHAnsi" w:hAnsiTheme="majorHAnsi" w:cstheme="majorHAnsi"/>
-          <w:lang w:val="en-US"/>
-        </w:rPr>
-      </w:pPr>
-    </w:p>
-    <w:p>
-      <w:pPr>
-        <w:rPr>
-          <w:rFonts w:asciiTheme="majorHAnsi" w:hAnsiTheme="majorHAnsi" w:cstheme="majorHAnsi"/>
+          <w:sz w:val="22"/>
+          <w:szCs w:val="22"/>
+          <w:lang w:val="en-US"/>
+        </w:rPr>
+      </w:pPr>
+    </w:p>
+    <w:p>
+      <w:pPr>
+        <w:rPr>
+          <w:rFonts w:asciiTheme="majorHAnsi" w:hAnsiTheme="majorHAnsi" w:cstheme="majorHAnsi"/>
+          <w:sz w:val="22"/>
+          <w:szCs w:val="22"/>
           <w:lang w:val="en-US"/>
         </w:rPr>
       </w:pPr>
@@ -3134,6 +2643,8 @@
         <w:rPr>
           <w:rFonts w:asciiTheme="majorHAnsi" w:hAnsiTheme="majorHAnsi" w:cstheme="majorHAnsi"/>
           <w:noProof/>
+          <w:sz w:val="22"/>
+          <w:szCs w:val="22"/>
           <w:lang w:val="en-US"/>
         </w:rPr>
         <w:lastRenderedPageBreak/>
@@ -3184,27 +2695,35 @@
       <w:pPr>
         <w:rPr>
           <w:rFonts w:asciiTheme="majorHAnsi" w:hAnsiTheme="majorHAnsi" w:cstheme="majorHAnsi"/>
-        </w:rPr>
-      </w:pPr>
-    </w:p>
-    <w:p>
-      <w:pPr>
-        <w:rPr>
-          <w:rFonts w:asciiTheme="majorHAnsi" w:hAnsiTheme="majorHAnsi" w:cstheme="majorHAnsi"/>
-        </w:rPr>
-      </w:pPr>
-    </w:p>
-    <w:p>
-      <w:pPr>
-        <w:rPr>
-          <w:rFonts w:asciiTheme="majorHAnsi" w:hAnsiTheme="majorHAnsi" w:cstheme="majorHAnsi"/>
-        </w:rPr>
-      </w:pPr>
-    </w:p>
-    <w:p>
-      <w:pPr>
-        <w:rPr>
-          <w:rFonts w:asciiTheme="majorHAnsi" w:hAnsiTheme="majorHAnsi" w:cstheme="majorHAnsi"/>
+          <w:sz w:val="22"/>
+          <w:szCs w:val="22"/>
+        </w:rPr>
+      </w:pPr>
+    </w:p>
+    <w:p>
+      <w:pPr>
+        <w:rPr>
+          <w:rFonts w:asciiTheme="majorHAnsi" w:hAnsiTheme="majorHAnsi" w:cstheme="majorHAnsi"/>
+          <w:sz w:val="22"/>
+          <w:szCs w:val="22"/>
+        </w:rPr>
+      </w:pPr>
+    </w:p>
+    <w:p>
+      <w:pPr>
+        <w:rPr>
+          <w:rFonts w:asciiTheme="majorHAnsi" w:hAnsiTheme="majorHAnsi" w:cstheme="majorHAnsi"/>
+          <w:sz w:val="22"/>
+          <w:szCs w:val="22"/>
+        </w:rPr>
+      </w:pPr>
+    </w:p>
+    <w:p>
+      <w:pPr>
+        <w:rPr>
+          <w:rFonts w:asciiTheme="majorHAnsi" w:hAnsiTheme="majorHAnsi" w:cstheme="majorHAnsi"/>
+          <w:sz w:val="22"/>
+          <w:szCs w:val="22"/>
         </w:rPr>
       </w:pPr>
     </w:p>
@@ -3255,13 +2774,30 @@
       <w:r>
         <w:rPr>
           <w:rFonts w:asciiTheme="majorHAnsi" w:hAnsiTheme="majorHAnsi" w:cstheme="majorHAnsi"/>
-          <w:b/>
-          <w:bCs/>
           <w:sz w:val="22"/>
           <w:szCs w:val="22"/>
           <w:lang w:val="en-US"/>
         </w:rPr>
         <w:t>Frequent system patterns</w:t>
+      </w:r>
+    </w:p>
+    <w:p>
+      <w:pPr>
+        <w:rPr>
+          <w:rFonts w:asciiTheme="majorHAnsi" w:hAnsiTheme="majorHAnsi" w:cstheme="majorHAnsi"/>
+          <w:sz w:val="22"/>
+          <w:szCs w:val="22"/>
+          <w:lang w:val="en-US"/>
+        </w:rPr>
+      </w:pPr>
+      <w:r>
+        <w:rPr>
+          <w:rFonts w:asciiTheme="majorHAnsi" w:hAnsiTheme="majorHAnsi" w:cstheme="majorHAnsi"/>
+          <w:sz w:val="22"/>
+          <w:szCs w:val="22"/>
+          <w:lang w:val="en-US"/>
+        </w:rPr>
+        <w:t>Ans:</w:t>
       </w:r>
     </w:p>
     <w:p>
@@ -3446,8 +2982,6 @@
             <w:pPr>
               <w:rPr>
                 <w:rFonts w:asciiTheme="majorHAnsi" w:hAnsiTheme="majorHAnsi" w:cstheme="majorHAnsi"/>
-                <w:b/>
-                <w:bCs/>
                 <w:sz w:val="22"/>
                 <w:szCs w:val="22"/>
                 <w:lang w:val="en-US"/>
@@ -3456,8 +2990,6 @@
             <w:r>
               <w:rPr>
                 <w:rFonts w:asciiTheme="majorHAnsi" w:hAnsiTheme="majorHAnsi" w:cstheme="majorHAnsi"/>
-                <w:b/>
-                <w:bCs/>
                 <w:sz w:val="22"/>
                 <w:szCs w:val="22"/>
                 <w:lang w:val="en-US"/>
@@ -3474,8 +3006,6 @@
             <w:pPr>
               <w:rPr>
                 <w:rFonts w:asciiTheme="majorHAnsi" w:hAnsiTheme="majorHAnsi" w:cstheme="majorHAnsi"/>
-                <w:b/>
-                <w:bCs/>
                 <w:sz w:val="22"/>
                 <w:szCs w:val="22"/>
                 <w:lang w:val="en-US"/>
@@ -3484,8 +3014,6 @@
             <w:r>
               <w:rPr>
                 <w:rFonts w:asciiTheme="majorHAnsi" w:hAnsiTheme="majorHAnsi" w:cstheme="majorHAnsi"/>
-                <w:b/>
-                <w:bCs/>
                 <w:sz w:val="22"/>
                 <w:szCs w:val="22"/>
                 <w:lang w:val="en-US"/>
@@ -3502,8 +3030,6 @@
             <w:pPr>
               <w:rPr>
                 <w:rFonts w:asciiTheme="majorHAnsi" w:hAnsiTheme="majorHAnsi" w:cstheme="majorHAnsi"/>
-                <w:b/>
-                <w:bCs/>
                 <w:sz w:val="22"/>
                 <w:szCs w:val="22"/>
                 <w:lang w:val="en-US"/>
@@ -3512,8 +3038,6 @@
             <w:r>
               <w:rPr>
                 <w:rFonts w:asciiTheme="majorHAnsi" w:hAnsiTheme="majorHAnsi" w:cstheme="majorHAnsi"/>
-                <w:b/>
-                <w:bCs/>
                 <w:sz w:val="22"/>
                 <w:szCs w:val="22"/>
                 <w:lang w:val="en-US"/>
@@ -3530,8 +3054,6 @@
             <w:pPr>
               <w:rPr>
                 <w:rFonts w:asciiTheme="majorHAnsi" w:hAnsiTheme="majorHAnsi" w:cstheme="majorHAnsi"/>
-                <w:b/>
-                <w:bCs/>
                 <w:sz w:val="22"/>
                 <w:szCs w:val="22"/>
                 <w:lang w:val="en-US"/>
@@ -3540,8 +3062,6 @@
             <w:r>
               <w:rPr>
                 <w:rFonts w:asciiTheme="majorHAnsi" w:hAnsiTheme="majorHAnsi" w:cstheme="majorHAnsi"/>
-                <w:b/>
-                <w:bCs/>
                 <w:sz w:val="22"/>
                 <w:szCs w:val="22"/>
                 <w:lang w:val="en-US"/>
@@ -3559,8 +3079,6 @@
               <w:jc w:val="center"/>
               <w:rPr>
                 <w:rFonts w:asciiTheme="majorHAnsi" w:hAnsiTheme="majorHAnsi" w:cstheme="majorHAnsi"/>
-                <w:b/>
-                <w:bCs/>
                 <w:sz w:val="22"/>
                 <w:szCs w:val="22"/>
                 <w:lang w:val="en-US"/>
@@ -3569,8 +3087,6 @@
             <w:r>
               <w:rPr>
                 <w:rFonts w:asciiTheme="majorHAnsi" w:hAnsiTheme="majorHAnsi" w:cstheme="majorHAnsi"/>
-                <w:b/>
-                <w:bCs/>
                 <w:sz w:val="22"/>
                 <w:szCs w:val="22"/>
                 <w:lang w:val="en-US"/>
@@ -3728,6 +3244,155 @@
 <file path=word/numbering.xml><?xml version="1.0" encoding="utf-8"?>
 <w:numbering xmlns:wpc="http://schemas.microsoft.com/office/word/2010/wordprocessingCanvas" xmlns:cx="http://schemas.microsoft.com/office/drawing/2014/chartex" xmlns:cx1="http://schemas.microsoft.com/office/drawing/2015/9/8/chartex" xmlns:cx2="http://schemas.microsoft.com/office/drawing/2015/10/21/chartex" xmlns:cx3="http://schemas.microsoft.com/office/drawing/2016/5/9/chartex" xmlns:cx4="http://schemas.microsoft.com/office/drawing/2016/5/10/chartex" xmlns:cx5="http://schemas.microsoft.com/office/drawing/2016/5/11/chartex" xmlns:cx6="http://schemas.microsoft.com/office/drawing/2016/5/12/chartex" xmlns:cx7="http://schemas.microsoft.com/office/drawing/2016/5/13/chartex" xmlns:cx8="http://schemas.microsoft.com/office/drawing/2016/5/14/chartex" xmlns:mc="http://schemas.openxmlformats.org/markup-compatibility/2006" xmlns:aink="http://schemas.microsoft.com/office/drawing/2016/ink" xmlns:am3d="http://schemas.microsoft.com/office/drawing/2017/model3d" xmlns:o="urn:schemas-microsoft-com:office:office" xmlns:r="http://schemas.openxmlformats.org/officeDocument/2006/relationships" xmlns:m="http://schemas.openxmlformats.org/officeDocument/2006/math" xmlns:v="urn:schemas-microsoft-com:vml" xmlns:wp14="http://schemas.microsoft.com/office/word/2010/wordprocessingDrawing" xmlns:wp="http://schemas.openxmlformats.org/drawingml/2006/wordprocessingDrawing" xmlns:w10="urn:schemas-microsoft-com:office:word" xmlns:w="http://schemas.openxmlformats.org/wordprocessingml/2006/main" xmlns:w14="http://schemas.microsoft.com/office/word/2010/wordml" xmlns:w15="http://schemas.microsoft.com/office/word/2012/wordml" xmlns:w16cex="http://schemas.microsoft.com/office/word/2018/wordml/cex" xmlns:w16cid="http://schemas.microsoft.com/office/word/2016/wordml/cid" xmlns:w16="http://schemas.microsoft.com/office/word/2018/wordml" xmlns:w16se="http://schemas.microsoft.com/office/word/2015/wordml/symex" xmlns:wpg="http://schemas.microsoft.com/office/word/2010/wordprocessingGroup" xmlns:wpi="http://schemas.microsoft.com/office/word/2010/wordprocessingInk" xmlns:wne="http://schemas.microsoft.com/office/word/2006/wordml" xmlns:wps="http://schemas.microsoft.com/office/word/2010/wordprocessingShape" mc:Ignorable="w14 w15 w16se w16cid w16 w16cex wp14">
   <w:abstractNum w:abstractNumId="0" w15:restartNumberingAfterBreak="0">
+    <w:nsid w:val="05874633"/>
+    <w:multiLevelType w:val="multilevel"/>
+    <w:tmpl w:val="9D3ECEB4"/>
+    <w:lvl w:ilvl="0">
+      <w:start w:val="1"/>
+      <w:numFmt w:val="bullet"/>
+      <w:lvlText w:val=""/>
+      <w:lvlJc w:val="left"/>
+      <w:pPr>
+        <w:tabs>
+          <w:tab w:val="num" w:pos="720"/>
+        </w:tabs>
+        <w:ind w:left="720" w:hanging="360"/>
+      </w:pPr>
+      <w:rPr>
+        <w:rFonts w:ascii="Symbol" w:hAnsi="Symbol" w:hint="default"/>
+        <w:sz w:val="20"/>
+      </w:rPr>
+    </w:lvl>
+    <w:lvl w:ilvl="1">
+      <w:start w:val="1"/>
+      <w:numFmt w:val="bullet"/>
+      <w:lvlText w:val="o"/>
+      <w:lvlJc w:val="left"/>
+      <w:pPr>
+        <w:tabs>
+          <w:tab w:val="num" w:pos="1440"/>
+        </w:tabs>
+        <w:ind w:left="1440" w:hanging="360"/>
+      </w:pPr>
+      <w:rPr>
+        <w:rFonts w:ascii="Courier New" w:hAnsi="Courier New" w:hint="default"/>
+        <w:sz w:val="20"/>
+      </w:rPr>
+    </w:lvl>
+    <w:lvl w:ilvl="2" w:tentative="1">
+      <w:start w:val="1"/>
+      <w:numFmt w:val="bullet"/>
+      <w:lvlText w:val=""/>
+      <w:lvlJc w:val="left"/>
+      <w:pPr>
+        <w:tabs>
+          <w:tab w:val="num" w:pos="2160"/>
+        </w:tabs>
+        <w:ind w:left="2160" w:hanging="360"/>
+      </w:pPr>
+      <w:rPr>
+        <w:rFonts w:ascii="Wingdings" w:hAnsi="Wingdings" w:hint="default"/>
+        <w:sz w:val="20"/>
+      </w:rPr>
+    </w:lvl>
+    <w:lvl w:ilvl="3" w:tentative="1">
+      <w:start w:val="1"/>
+      <w:numFmt w:val="bullet"/>
+      <w:lvlText w:val=""/>
+      <w:lvlJc w:val="left"/>
+      <w:pPr>
+        <w:tabs>
+          <w:tab w:val="num" w:pos="2880"/>
+        </w:tabs>
+        <w:ind w:left="2880" w:hanging="360"/>
+      </w:pPr>
+      <w:rPr>
+        <w:rFonts w:ascii="Wingdings" w:hAnsi="Wingdings" w:hint="default"/>
+        <w:sz w:val="20"/>
+      </w:rPr>
+    </w:lvl>
+    <w:lvl w:ilvl="4" w:tentative="1">
+      <w:start w:val="1"/>
+      <w:numFmt w:val="bullet"/>
+      <w:lvlText w:val=""/>
+      <w:lvlJc w:val="left"/>
+      <w:pPr>
+        <w:tabs>
+          <w:tab w:val="num" w:pos="3600"/>
+        </w:tabs>
+        <w:ind w:left="3600" w:hanging="360"/>
+      </w:pPr>
+      <w:rPr>
+        <w:rFonts w:ascii="Wingdings" w:hAnsi="Wingdings" w:hint="default"/>
+        <w:sz w:val="20"/>
+      </w:rPr>
+    </w:lvl>
+    <w:lvl w:ilvl="5" w:tentative="1">
+      <w:start w:val="1"/>
+      <w:numFmt w:val="bullet"/>
+      <w:lvlText w:val=""/>
+      <w:lvlJc w:val="left"/>
+      <w:pPr>
+        <w:tabs>
+          <w:tab w:val="num" w:pos="4320"/>
+        </w:tabs>
+        <w:ind w:left="4320" w:hanging="360"/>
+      </w:pPr>
+      <w:rPr>
+        <w:rFonts w:ascii="Wingdings" w:hAnsi="Wingdings" w:hint="default"/>
+        <w:sz w:val="20"/>
+      </w:rPr>
+    </w:lvl>
+    <w:lvl w:ilvl="6" w:tentative="1">
+      <w:start w:val="1"/>
+      <w:numFmt w:val="bullet"/>
+      <w:lvlText w:val=""/>
+      <w:lvlJc w:val="left"/>
+      <w:pPr>
+        <w:tabs>
+          <w:tab w:val="num" w:pos="5040"/>
+        </w:tabs>
+        <w:ind w:left="5040" w:hanging="360"/>
+      </w:pPr>
+      <w:rPr>
+        <w:rFonts w:ascii="Wingdings" w:hAnsi="Wingdings" w:hint="default"/>
+        <w:sz w:val="20"/>
+      </w:rPr>
+    </w:lvl>
+    <w:lvl w:ilvl="7" w:tentative="1">
+      <w:start w:val="1"/>
+      <w:numFmt w:val="bullet"/>
+      <w:lvlText w:val=""/>
+      <w:lvlJc w:val="left"/>
+      <w:pPr>
+        <w:tabs>
+          <w:tab w:val="num" w:pos="5760"/>
+        </w:tabs>
+        <w:ind w:left="5760" w:hanging="360"/>
+      </w:pPr>
+      <w:rPr>
+        <w:rFonts w:ascii="Wingdings" w:hAnsi="Wingdings" w:hint="default"/>
+        <w:sz w:val="20"/>
+      </w:rPr>
+    </w:lvl>
+    <w:lvl w:ilvl="8" w:tentative="1">
+      <w:start w:val="1"/>
+      <w:numFmt w:val="bullet"/>
+      <w:lvlText w:val=""/>
+      <w:lvlJc w:val="left"/>
+      <w:pPr>
+        <w:tabs>
+          <w:tab w:val="num" w:pos="6480"/>
+        </w:tabs>
+        <w:ind w:left="6480" w:hanging="360"/>
+      </w:pPr>
+      <w:rPr>
+        <w:rFonts w:ascii="Wingdings" w:hAnsi="Wingdings" w:hint="default"/>
+        <w:sz w:val="20"/>
+      </w:rPr>
+    </w:lvl>
+  </w:abstractNum>
+  <w:abstractNum w:abstractNumId="1" w15:restartNumberingAfterBreak="0">
     <w:nsid w:val="28503577"/>
     <w:multiLevelType w:val="hybridMultilevel"/>
     <w:tmpl w:val="A8D43C06"/>
@@ -3840,7 +3505,531 @@
       </w:rPr>
     </w:lvl>
   </w:abstractNum>
-  <w:abstractNum w:abstractNumId="1" w15:restartNumberingAfterBreak="0">
+  <w:abstractNum w:abstractNumId="2" w15:restartNumberingAfterBreak="0">
+    <w:nsid w:val="2FA2161B"/>
+    <w:multiLevelType w:val="multilevel"/>
+    <w:tmpl w:val="613EED72"/>
+    <w:lvl w:ilvl="0">
+      <w:start w:val="1"/>
+      <w:numFmt w:val="bullet"/>
+      <w:lvlText w:val=""/>
+      <w:lvlJc w:val="left"/>
+      <w:pPr>
+        <w:tabs>
+          <w:tab w:val="num" w:pos="720"/>
+        </w:tabs>
+        <w:ind w:left="720" w:hanging="360"/>
+      </w:pPr>
+      <w:rPr>
+        <w:rFonts w:ascii="Symbol" w:hAnsi="Symbol" w:hint="default"/>
+        <w:sz w:val="20"/>
+      </w:rPr>
+    </w:lvl>
+    <w:lvl w:ilvl="1">
+      <w:start w:val="1"/>
+      <w:numFmt w:val="bullet"/>
+      <w:lvlText w:val="o"/>
+      <w:lvlJc w:val="left"/>
+      <w:pPr>
+        <w:tabs>
+          <w:tab w:val="num" w:pos="1440"/>
+        </w:tabs>
+        <w:ind w:left="1440" w:hanging="360"/>
+      </w:pPr>
+      <w:rPr>
+        <w:rFonts w:ascii="Courier New" w:hAnsi="Courier New" w:hint="default"/>
+        <w:sz w:val="20"/>
+      </w:rPr>
+    </w:lvl>
+    <w:lvl w:ilvl="2" w:tentative="1">
+      <w:start w:val="1"/>
+      <w:numFmt w:val="bullet"/>
+      <w:lvlText w:val=""/>
+      <w:lvlJc w:val="left"/>
+      <w:pPr>
+        <w:tabs>
+          <w:tab w:val="num" w:pos="2160"/>
+        </w:tabs>
+        <w:ind w:left="2160" w:hanging="360"/>
+      </w:pPr>
+      <w:rPr>
+        <w:rFonts w:ascii="Wingdings" w:hAnsi="Wingdings" w:hint="default"/>
+        <w:sz w:val="20"/>
+      </w:rPr>
+    </w:lvl>
+    <w:lvl w:ilvl="3" w:tentative="1">
+      <w:start w:val="1"/>
+      <w:numFmt w:val="bullet"/>
+      <w:lvlText w:val=""/>
+      <w:lvlJc w:val="left"/>
+      <w:pPr>
+        <w:tabs>
+          <w:tab w:val="num" w:pos="2880"/>
+        </w:tabs>
+        <w:ind w:left="2880" w:hanging="360"/>
+      </w:pPr>
+      <w:rPr>
+        <w:rFonts w:ascii="Wingdings" w:hAnsi="Wingdings" w:hint="default"/>
+        <w:sz w:val="20"/>
+      </w:rPr>
+    </w:lvl>
+    <w:lvl w:ilvl="4" w:tentative="1">
+      <w:start w:val="1"/>
+      <w:numFmt w:val="bullet"/>
+      <w:lvlText w:val=""/>
+      <w:lvlJc w:val="left"/>
+      <w:pPr>
+        <w:tabs>
+          <w:tab w:val="num" w:pos="3600"/>
+        </w:tabs>
+        <w:ind w:left="3600" w:hanging="360"/>
+      </w:pPr>
+      <w:rPr>
+        <w:rFonts w:ascii="Wingdings" w:hAnsi="Wingdings" w:hint="default"/>
+        <w:sz w:val="20"/>
+      </w:rPr>
+    </w:lvl>
+    <w:lvl w:ilvl="5" w:tentative="1">
+      <w:start w:val="1"/>
+      <w:numFmt w:val="bullet"/>
+      <w:lvlText w:val=""/>
+      <w:lvlJc w:val="left"/>
+      <w:pPr>
+        <w:tabs>
+          <w:tab w:val="num" w:pos="4320"/>
+        </w:tabs>
+        <w:ind w:left="4320" w:hanging="360"/>
+      </w:pPr>
+      <w:rPr>
+        <w:rFonts w:ascii="Wingdings" w:hAnsi="Wingdings" w:hint="default"/>
+        <w:sz w:val="20"/>
+      </w:rPr>
+    </w:lvl>
+    <w:lvl w:ilvl="6" w:tentative="1">
+      <w:start w:val="1"/>
+      <w:numFmt w:val="bullet"/>
+      <w:lvlText w:val=""/>
+      <w:lvlJc w:val="left"/>
+      <w:pPr>
+        <w:tabs>
+          <w:tab w:val="num" w:pos="5040"/>
+        </w:tabs>
+        <w:ind w:left="5040" w:hanging="360"/>
+      </w:pPr>
+      <w:rPr>
+        <w:rFonts w:ascii="Wingdings" w:hAnsi="Wingdings" w:hint="default"/>
+        <w:sz w:val="20"/>
+      </w:rPr>
+    </w:lvl>
+    <w:lvl w:ilvl="7" w:tentative="1">
+      <w:start w:val="1"/>
+      <w:numFmt w:val="bullet"/>
+      <w:lvlText w:val=""/>
+      <w:lvlJc w:val="left"/>
+      <w:pPr>
+        <w:tabs>
+          <w:tab w:val="num" w:pos="5760"/>
+        </w:tabs>
+        <w:ind w:left="5760" w:hanging="360"/>
+      </w:pPr>
+      <w:rPr>
+        <w:rFonts w:ascii="Wingdings" w:hAnsi="Wingdings" w:hint="default"/>
+        <w:sz w:val="20"/>
+      </w:rPr>
+    </w:lvl>
+    <w:lvl w:ilvl="8" w:tentative="1">
+      <w:start w:val="1"/>
+      <w:numFmt w:val="bullet"/>
+      <w:lvlText w:val=""/>
+      <w:lvlJc w:val="left"/>
+      <w:pPr>
+        <w:tabs>
+          <w:tab w:val="num" w:pos="6480"/>
+        </w:tabs>
+        <w:ind w:left="6480" w:hanging="360"/>
+      </w:pPr>
+      <w:rPr>
+        <w:rFonts w:ascii="Wingdings" w:hAnsi="Wingdings" w:hint="default"/>
+        <w:sz w:val="20"/>
+      </w:rPr>
+    </w:lvl>
+  </w:abstractNum>
+  <w:abstractNum w:abstractNumId="3" w15:restartNumberingAfterBreak="0">
+    <w:nsid w:val="425B6B1B"/>
+    <w:multiLevelType w:val="hybridMultilevel"/>
+    <w:tmpl w:val="91109EC8"/>
+    <w:lvl w:ilvl="0" w:tplc="08090001">
+      <w:start w:val="1"/>
+      <w:numFmt w:val="bullet"/>
+      <w:lvlText w:val=""/>
+      <w:lvlJc w:val="left"/>
+      <w:pPr>
+        <w:ind w:left="720" w:hanging="360"/>
+      </w:pPr>
+      <w:rPr>
+        <w:rFonts w:ascii="Symbol" w:hAnsi="Symbol" w:hint="default"/>
+      </w:rPr>
+    </w:lvl>
+    <w:lvl w:ilvl="1" w:tplc="08090003">
+      <w:start w:val="1"/>
+      <w:numFmt w:val="bullet"/>
+      <w:lvlText w:val="o"/>
+      <w:lvlJc w:val="left"/>
+      <w:pPr>
+        <w:ind w:left="1440" w:hanging="360"/>
+      </w:pPr>
+      <w:rPr>
+        <w:rFonts w:ascii="Courier New" w:hAnsi="Courier New" w:cs="Courier New" w:hint="default"/>
+      </w:rPr>
+    </w:lvl>
+    <w:lvl w:ilvl="2" w:tplc="08090005" w:tentative="1">
+      <w:start w:val="1"/>
+      <w:numFmt w:val="bullet"/>
+      <w:lvlText w:val=""/>
+      <w:lvlJc w:val="left"/>
+      <w:pPr>
+        <w:ind w:left="2160" w:hanging="360"/>
+      </w:pPr>
+      <w:rPr>
+        <w:rFonts w:ascii="Wingdings" w:hAnsi="Wingdings" w:hint="default"/>
+      </w:rPr>
+    </w:lvl>
+    <w:lvl w:ilvl="3" w:tplc="08090001" w:tentative="1">
+      <w:start w:val="1"/>
+      <w:numFmt w:val="bullet"/>
+      <w:lvlText w:val=""/>
+      <w:lvlJc w:val="left"/>
+      <w:pPr>
+        <w:ind w:left="2880" w:hanging="360"/>
+      </w:pPr>
+      <w:rPr>
+        <w:rFonts w:ascii="Symbol" w:hAnsi="Symbol" w:hint="default"/>
+      </w:rPr>
+    </w:lvl>
+    <w:lvl w:ilvl="4" w:tplc="08090003" w:tentative="1">
+      <w:start w:val="1"/>
+      <w:numFmt w:val="bullet"/>
+      <w:lvlText w:val="o"/>
+      <w:lvlJc w:val="left"/>
+      <w:pPr>
+        <w:ind w:left="3600" w:hanging="360"/>
+      </w:pPr>
+      <w:rPr>
+        <w:rFonts w:ascii="Courier New" w:hAnsi="Courier New" w:cs="Courier New" w:hint="default"/>
+      </w:rPr>
+    </w:lvl>
+    <w:lvl w:ilvl="5" w:tplc="08090005" w:tentative="1">
+      <w:start w:val="1"/>
+      <w:numFmt w:val="bullet"/>
+      <w:lvlText w:val=""/>
+      <w:lvlJc w:val="left"/>
+      <w:pPr>
+        <w:ind w:left="4320" w:hanging="360"/>
+      </w:pPr>
+      <w:rPr>
+        <w:rFonts w:ascii="Wingdings" w:hAnsi="Wingdings" w:hint="default"/>
+      </w:rPr>
+    </w:lvl>
+    <w:lvl w:ilvl="6" w:tplc="08090001" w:tentative="1">
+      <w:start w:val="1"/>
+      <w:numFmt w:val="bullet"/>
+      <w:lvlText w:val=""/>
+      <w:lvlJc w:val="left"/>
+      <w:pPr>
+        <w:ind w:left="5040" w:hanging="360"/>
+      </w:pPr>
+      <w:rPr>
+        <w:rFonts w:ascii="Symbol" w:hAnsi="Symbol" w:hint="default"/>
+      </w:rPr>
+    </w:lvl>
+    <w:lvl w:ilvl="7" w:tplc="08090003" w:tentative="1">
+      <w:start w:val="1"/>
+      <w:numFmt w:val="bullet"/>
+      <w:lvlText w:val="o"/>
+      <w:lvlJc w:val="left"/>
+      <w:pPr>
+        <w:ind w:left="5760" w:hanging="360"/>
+      </w:pPr>
+      <w:rPr>
+        <w:rFonts w:ascii="Courier New" w:hAnsi="Courier New" w:cs="Courier New" w:hint="default"/>
+      </w:rPr>
+    </w:lvl>
+    <w:lvl w:ilvl="8" w:tplc="08090005" w:tentative="1">
+      <w:start w:val="1"/>
+      <w:numFmt w:val="bullet"/>
+      <w:lvlText w:val=""/>
+      <w:lvlJc w:val="left"/>
+      <w:pPr>
+        <w:ind w:left="6480" w:hanging="360"/>
+      </w:pPr>
+      <w:rPr>
+        <w:rFonts w:ascii="Wingdings" w:hAnsi="Wingdings" w:hint="default"/>
+      </w:rPr>
+    </w:lvl>
+  </w:abstractNum>
+  <w:abstractNum w:abstractNumId="4" w15:restartNumberingAfterBreak="0">
+    <w:nsid w:val="43CB15DE"/>
+    <w:multiLevelType w:val="multilevel"/>
+    <w:tmpl w:val="21284B76"/>
+    <w:lvl w:ilvl="0">
+      <w:start w:val="1"/>
+      <w:numFmt w:val="bullet"/>
+      <w:lvlText w:val=""/>
+      <w:lvlJc w:val="left"/>
+      <w:pPr>
+        <w:tabs>
+          <w:tab w:val="num" w:pos="720"/>
+        </w:tabs>
+        <w:ind w:left="720" w:hanging="360"/>
+      </w:pPr>
+      <w:rPr>
+        <w:rFonts w:ascii="Symbol" w:hAnsi="Symbol" w:hint="default"/>
+        <w:sz w:val="20"/>
+      </w:rPr>
+    </w:lvl>
+    <w:lvl w:ilvl="1">
+      <w:start w:val="1"/>
+      <w:numFmt w:val="bullet"/>
+      <w:lvlText w:val="o"/>
+      <w:lvlJc w:val="left"/>
+      <w:pPr>
+        <w:tabs>
+          <w:tab w:val="num" w:pos="1440"/>
+        </w:tabs>
+        <w:ind w:left="1440" w:hanging="360"/>
+      </w:pPr>
+      <w:rPr>
+        <w:rFonts w:ascii="Courier New" w:hAnsi="Courier New" w:hint="default"/>
+        <w:sz w:val="20"/>
+      </w:rPr>
+    </w:lvl>
+    <w:lvl w:ilvl="2" w:tentative="1">
+      <w:start w:val="1"/>
+      <w:numFmt w:val="bullet"/>
+      <w:lvlText w:val=""/>
+      <w:lvlJc w:val="left"/>
+      <w:pPr>
+        <w:tabs>
+          <w:tab w:val="num" w:pos="2160"/>
+        </w:tabs>
+        <w:ind w:left="2160" w:hanging="360"/>
+      </w:pPr>
+      <w:rPr>
+        <w:rFonts w:ascii="Wingdings" w:hAnsi="Wingdings" w:hint="default"/>
+        <w:sz w:val="20"/>
+      </w:rPr>
+    </w:lvl>
+    <w:lvl w:ilvl="3" w:tentative="1">
+      <w:start w:val="1"/>
+      <w:numFmt w:val="bullet"/>
+      <w:lvlText w:val=""/>
+      <w:lvlJc w:val="left"/>
+      <w:pPr>
+        <w:tabs>
+          <w:tab w:val="num" w:pos="2880"/>
+        </w:tabs>
+        <w:ind w:left="2880" w:hanging="360"/>
+      </w:pPr>
+      <w:rPr>
+        <w:rFonts w:ascii="Wingdings" w:hAnsi="Wingdings" w:hint="default"/>
+        <w:sz w:val="20"/>
+      </w:rPr>
+    </w:lvl>
+    <w:lvl w:ilvl="4" w:tentative="1">
+      <w:start w:val="1"/>
+      <w:numFmt w:val="bullet"/>
+      <w:lvlText w:val=""/>
+      <w:lvlJc w:val="left"/>
+      <w:pPr>
+        <w:tabs>
+          <w:tab w:val="num" w:pos="3600"/>
+        </w:tabs>
+        <w:ind w:left="3600" w:hanging="360"/>
+      </w:pPr>
+      <w:rPr>
+        <w:rFonts w:ascii="Wingdings" w:hAnsi="Wingdings" w:hint="default"/>
+        <w:sz w:val="20"/>
+      </w:rPr>
+    </w:lvl>
+    <w:lvl w:ilvl="5" w:tentative="1">
+      <w:start w:val="1"/>
+      <w:numFmt w:val="bullet"/>
+      <w:lvlText w:val=""/>
+      <w:lvlJc w:val="left"/>
+      <w:pPr>
+        <w:tabs>
+          <w:tab w:val="num" w:pos="4320"/>
+        </w:tabs>
+        <w:ind w:left="4320" w:hanging="360"/>
+      </w:pPr>
+      <w:rPr>
+        <w:rFonts w:ascii="Wingdings" w:hAnsi="Wingdings" w:hint="default"/>
+        <w:sz w:val="20"/>
+      </w:rPr>
+    </w:lvl>
+    <w:lvl w:ilvl="6" w:tentative="1">
+      <w:start w:val="1"/>
+      <w:numFmt w:val="bullet"/>
+      <w:lvlText w:val=""/>
+      <w:lvlJc w:val="left"/>
+      <w:pPr>
+        <w:tabs>
+          <w:tab w:val="num" w:pos="5040"/>
+        </w:tabs>
+        <w:ind w:left="5040" w:hanging="360"/>
+      </w:pPr>
+      <w:rPr>
+        <w:rFonts w:ascii="Wingdings" w:hAnsi="Wingdings" w:hint="default"/>
+        <w:sz w:val="20"/>
+      </w:rPr>
+    </w:lvl>
+    <w:lvl w:ilvl="7" w:tentative="1">
+      <w:start w:val="1"/>
+      <w:numFmt w:val="bullet"/>
+      <w:lvlText w:val=""/>
+      <w:lvlJc w:val="left"/>
+      <w:pPr>
+        <w:tabs>
+          <w:tab w:val="num" w:pos="5760"/>
+        </w:tabs>
+        <w:ind w:left="5760" w:hanging="360"/>
+      </w:pPr>
+      <w:rPr>
+        <w:rFonts w:ascii="Wingdings" w:hAnsi="Wingdings" w:hint="default"/>
+        <w:sz w:val="20"/>
+      </w:rPr>
+    </w:lvl>
+    <w:lvl w:ilvl="8" w:tentative="1">
+      <w:start w:val="1"/>
+      <w:numFmt w:val="bullet"/>
+      <w:lvlText w:val=""/>
+      <w:lvlJc w:val="left"/>
+      <w:pPr>
+        <w:tabs>
+          <w:tab w:val="num" w:pos="6480"/>
+        </w:tabs>
+        <w:ind w:left="6480" w:hanging="360"/>
+      </w:pPr>
+      <w:rPr>
+        <w:rFonts w:ascii="Wingdings" w:hAnsi="Wingdings" w:hint="default"/>
+        <w:sz w:val="20"/>
+      </w:rPr>
+    </w:lvl>
+  </w:abstractNum>
+  <w:abstractNum w:abstractNumId="5" w15:restartNumberingAfterBreak="0">
+    <w:nsid w:val="48B05997"/>
+    <w:multiLevelType w:val="hybridMultilevel"/>
+    <w:tmpl w:val="83DACA5E"/>
+    <w:lvl w:ilvl="0" w:tplc="08090001">
+      <w:start w:val="1"/>
+      <w:numFmt w:val="bullet"/>
+      <w:lvlText w:val=""/>
+      <w:lvlJc w:val="left"/>
+      <w:pPr>
+        <w:ind w:left="720" w:hanging="360"/>
+      </w:pPr>
+      <w:rPr>
+        <w:rFonts w:ascii="Symbol" w:hAnsi="Symbol" w:hint="default"/>
+      </w:rPr>
+    </w:lvl>
+    <w:lvl w:ilvl="1" w:tplc="08090003">
+      <w:start w:val="1"/>
+      <w:numFmt w:val="bullet"/>
+      <w:lvlText w:val="o"/>
+      <w:lvlJc w:val="left"/>
+      <w:pPr>
+        <w:ind w:left="1440" w:hanging="360"/>
+      </w:pPr>
+      <w:rPr>
+        <w:rFonts w:ascii="Courier New" w:hAnsi="Courier New" w:cs="Courier New" w:hint="default"/>
+      </w:rPr>
+    </w:lvl>
+    <w:lvl w:ilvl="2" w:tplc="08090005" w:tentative="1">
+      <w:start w:val="1"/>
+      <w:numFmt w:val="bullet"/>
+      <w:lvlText w:val=""/>
+      <w:lvlJc w:val="left"/>
+      <w:pPr>
+        <w:ind w:left="2160" w:hanging="360"/>
+      </w:pPr>
+      <w:rPr>
+        <w:rFonts w:ascii="Wingdings" w:hAnsi="Wingdings" w:hint="default"/>
+      </w:rPr>
+    </w:lvl>
+    <w:lvl w:ilvl="3" w:tplc="08090001" w:tentative="1">
+      <w:start w:val="1"/>
+      <w:numFmt w:val="bullet"/>
+      <w:lvlText w:val=""/>
+      <w:lvlJc w:val="left"/>
+      <w:pPr>
+        <w:ind w:left="2880" w:hanging="360"/>
+      </w:pPr>
+      <w:rPr>
+        <w:rFonts w:ascii="Symbol" w:hAnsi="Symbol" w:hint="default"/>
+      </w:rPr>
+    </w:lvl>
+    <w:lvl w:ilvl="4" w:tplc="08090003" w:tentative="1">
+      <w:start w:val="1"/>
+      <w:numFmt w:val="bullet"/>
+      <w:lvlText w:val="o"/>
+      <w:lvlJc w:val="left"/>
+      <w:pPr>
+        <w:ind w:left="3600" w:hanging="360"/>
+      </w:pPr>
+      <w:rPr>
+        <w:rFonts w:ascii="Courier New" w:hAnsi="Courier New" w:cs="Courier New" w:hint="default"/>
+      </w:rPr>
+    </w:lvl>
+    <w:lvl w:ilvl="5" w:tplc="08090005" w:tentative="1">
+      <w:start w:val="1"/>
+      <w:numFmt w:val="bullet"/>
+      <w:lvlText w:val=""/>
+      <w:lvlJc w:val="left"/>
+      <w:pPr>
+        <w:ind w:left="4320" w:hanging="360"/>
+      </w:pPr>
+      <w:rPr>
+        <w:rFonts w:ascii="Wingdings" w:hAnsi="Wingdings" w:hint="default"/>
+      </w:rPr>
+    </w:lvl>
+    <w:lvl w:ilvl="6" w:tplc="08090001" w:tentative="1">
+      <w:start w:val="1"/>
+      <w:numFmt w:val="bullet"/>
+      <w:lvlText w:val=""/>
+      <w:lvlJc w:val="left"/>
+      <w:pPr>
+        <w:ind w:left="5040" w:hanging="360"/>
+      </w:pPr>
+      <w:rPr>
+        <w:rFonts w:ascii="Symbol" w:hAnsi="Symbol" w:hint="default"/>
+      </w:rPr>
+    </w:lvl>
+    <w:lvl w:ilvl="7" w:tplc="08090003" w:tentative="1">
+      <w:start w:val="1"/>
+      <w:numFmt w:val="bullet"/>
+      <w:lvlText w:val="o"/>
+      <w:lvlJc w:val="left"/>
+      <w:pPr>
+        <w:ind w:left="5760" w:hanging="360"/>
+      </w:pPr>
+      <w:rPr>
+        <w:rFonts w:ascii="Courier New" w:hAnsi="Courier New" w:cs="Courier New" w:hint="default"/>
+      </w:rPr>
+    </w:lvl>
+    <w:lvl w:ilvl="8" w:tplc="08090005" w:tentative="1">
+      <w:start w:val="1"/>
+      <w:numFmt w:val="bullet"/>
+      <w:lvlText w:val=""/>
+      <w:lvlJc w:val="left"/>
+      <w:pPr>
+        <w:ind w:left="6480" w:hanging="360"/>
+      </w:pPr>
+      <w:rPr>
+        <w:rFonts w:ascii="Wingdings" w:hAnsi="Wingdings" w:hint="default"/>
+      </w:rPr>
+    </w:lvl>
+  </w:abstractNum>
+  <w:abstractNum w:abstractNumId="6" w15:restartNumberingAfterBreak="0">
     <w:nsid w:val="5BA16CD6"/>
     <w:multiLevelType w:val="hybridMultilevel"/>
     <w:tmpl w:val="44FAA634"/>
@@ -3953,7 +4142,7 @@
       </w:rPr>
     </w:lvl>
   </w:abstractNum>
-  <w:abstractNum w:abstractNumId="2" w15:restartNumberingAfterBreak="0">
+  <w:abstractNum w:abstractNumId="7" w15:restartNumberingAfterBreak="0">
     <w:nsid w:val="5E220B23"/>
     <w:multiLevelType w:val="hybridMultilevel"/>
     <w:tmpl w:val="F04AE2E8"/>
@@ -4066,7 +4255,7 @@
       </w:rPr>
     </w:lvl>
   </w:abstractNum>
-  <w:abstractNum w:abstractNumId="3" w15:restartNumberingAfterBreak="0">
+  <w:abstractNum w:abstractNumId="8" w15:restartNumberingAfterBreak="0">
     <w:nsid w:val="721E3262"/>
     <w:multiLevelType w:val="hybridMultilevel"/>
     <w:tmpl w:val="5218B3A2"/>
@@ -4152,17 +4341,208 @@
       </w:pPr>
     </w:lvl>
   </w:abstractNum>
+  <w:abstractNum w:abstractNumId="9" w15:restartNumberingAfterBreak="0">
+    <w:nsid w:val="7D8825DC"/>
+    <w:multiLevelType w:val="hybridMultilevel"/>
+    <w:tmpl w:val="66403234"/>
+    <w:lvl w:ilvl="0" w:tplc="08090001">
+      <w:start w:val="1"/>
+      <w:numFmt w:val="bullet"/>
+      <w:lvlText w:val=""/>
+      <w:lvlJc w:val="left"/>
+      <w:pPr>
+        <w:ind w:left="720" w:hanging="360"/>
+      </w:pPr>
+      <w:rPr>
+        <w:rFonts w:ascii="Symbol" w:hAnsi="Symbol" w:hint="default"/>
+      </w:rPr>
+    </w:lvl>
+    <w:lvl w:ilvl="1" w:tplc="08090003">
+      <w:start w:val="1"/>
+      <w:numFmt w:val="bullet"/>
+      <w:lvlText w:val="o"/>
+      <w:lvlJc w:val="left"/>
+      <w:pPr>
+        <w:ind w:left="1440" w:hanging="360"/>
+      </w:pPr>
+      <w:rPr>
+        <w:rFonts w:ascii="Courier New" w:hAnsi="Courier New" w:cs="Courier New" w:hint="default"/>
+      </w:rPr>
+    </w:lvl>
+    <w:lvl w:ilvl="2" w:tplc="08090005" w:tentative="1">
+      <w:start w:val="1"/>
+      <w:numFmt w:val="bullet"/>
+      <w:lvlText w:val=""/>
+      <w:lvlJc w:val="left"/>
+      <w:pPr>
+        <w:ind w:left="2160" w:hanging="360"/>
+      </w:pPr>
+      <w:rPr>
+        <w:rFonts w:ascii="Wingdings" w:hAnsi="Wingdings" w:hint="default"/>
+      </w:rPr>
+    </w:lvl>
+    <w:lvl w:ilvl="3" w:tplc="08090001" w:tentative="1">
+      <w:start w:val="1"/>
+      <w:numFmt w:val="bullet"/>
+      <w:lvlText w:val=""/>
+      <w:lvlJc w:val="left"/>
+      <w:pPr>
+        <w:ind w:left="2880" w:hanging="360"/>
+      </w:pPr>
+      <w:rPr>
+        <w:rFonts w:ascii="Symbol" w:hAnsi="Symbol" w:hint="default"/>
+      </w:rPr>
+    </w:lvl>
+    <w:lvl w:ilvl="4" w:tplc="08090003" w:tentative="1">
+      <w:start w:val="1"/>
+      <w:numFmt w:val="bullet"/>
+      <w:lvlText w:val="o"/>
+      <w:lvlJc w:val="left"/>
+      <w:pPr>
+        <w:ind w:left="3600" w:hanging="360"/>
+      </w:pPr>
+      <w:rPr>
+        <w:rFonts w:ascii="Courier New" w:hAnsi="Courier New" w:cs="Courier New" w:hint="default"/>
+      </w:rPr>
+    </w:lvl>
+    <w:lvl w:ilvl="5" w:tplc="08090005" w:tentative="1">
+      <w:start w:val="1"/>
+      <w:numFmt w:val="bullet"/>
+      <w:lvlText w:val=""/>
+      <w:lvlJc w:val="left"/>
+      <w:pPr>
+        <w:ind w:left="4320" w:hanging="360"/>
+      </w:pPr>
+      <w:rPr>
+        <w:rFonts w:ascii="Wingdings" w:hAnsi="Wingdings" w:hint="default"/>
+      </w:rPr>
+    </w:lvl>
+    <w:lvl w:ilvl="6" w:tplc="08090001" w:tentative="1">
+      <w:start w:val="1"/>
+      <w:numFmt w:val="bullet"/>
+      <w:lvlText w:val=""/>
+      <w:lvlJc w:val="left"/>
+      <w:pPr>
+        <w:ind w:left="5040" w:hanging="360"/>
+      </w:pPr>
+      <w:rPr>
+        <w:rFonts w:ascii="Symbol" w:hAnsi="Symbol" w:hint="default"/>
+      </w:rPr>
+    </w:lvl>
+    <w:lvl w:ilvl="7" w:tplc="08090003" w:tentative="1">
+      <w:start w:val="1"/>
+      <w:numFmt w:val="bullet"/>
+      <w:lvlText w:val="o"/>
+      <w:lvlJc w:val="left"/>
+      <w:pPr>
+        <w:ind w:left="5760" w:hanging="360"/>
+      </w:pPr>
+      <w:rPr>
+        <w:rFonts w:ascii="Courier New" w:hAnsi="Courier New" w:cs="Courier New" w:hint="default"/>
+      </w:rPr>
+    </w:lvl>
+    <w:lvl w:ilvl="8" w:tplc="08090005" w:tentative="1">
+      <w:start w:val="1"/>
+      <w:numFmt w:val="bullet"/>
+      <w:lvlText w:val=""/>
+      <w:lvlJc w:val="left"/>
+      <w:pPr>
+        <w:ind w:left="6480" w:hanging="360"/>
+      </w:pPr>
+      <w:rPr>
+        <w:rFonts w:ascii="Wingdings" w:hAnsi="Wingdings" w:hint="default"/>
+      </w:rPr>
+    </w:lvl>
+  </w:abstractNum>
   <w:num w:numId="1">
-    <w:abstractNumId w:val="3"/>
+    <w:abstractNumId w:val="8"/>
   </w:num>
   <w:num w:numId="2">
+    <w:abstractNumId w:val="7"/>
+  </w:num>
+  <w:num w:numId="3">
+    <w:abstractNumId w:val="6"/>
+  </w:num>
+  <w:num w:numId="4">
+    <w:abstractNumId w:val="1"/>
+  </w:num>
+  <w:num w:numId="5">
+    <w:abstractNumId w:val="4"/>
+  </w:num>
+  <w:num w:numId="6">
+    <w:abstractNumId w:val="4"/>
+    <w:lvlOverride w:ilvl="1">
+      <w:lvl w:ilvl="1">
+        <w:numFmt w:val="bullet"/>
+        <w:lvlText w:val=""/>
+        <w:lvlJc w:val="left"/>
+        <w:pPr>
+          <w:tabs>
+            <w:tab w:val="num" w:pos="1440"/>
+          </w:tabs>
+          <w:ind w:left="1440" w:hanging="360"/>
+        </w:pPr>
+        <w:rPr>
+          <w:rFonts w:ascii="Symbol" w:hAnsi="Symbol" w:hint="default"/>
+          <w:sz w:val="20"/>
+        </w:rPr>
+      </w:lvl>
+    </w:lvlOverride>
+  </w:num>
+  <w:num w:numId="7">
     <w:abstractNumId w:val="2"/>
   </w:num>
-  <w:num w:numId="3">
-    <w:abstractNumId w:val="1"/>
+  <w:num w:numId="8">
+    <w:abstractNumId w:val="2"/>
+    <w:lvlOverride w:ilvl="1">
+      <w:lvl w:ilvl="1">
+        <w:numFmt w:val="bullet"/>
+        <w:lvlText w:val=""/>
+        <w:lvlJc w:val="left"/>
+        <w:pPr>
+          <w:tabs>
+            <w:tab w:val="num" w:pos="1440"/>
+          </w:tabs>
+          <w:ind w:left="1440" w:hanging="360"/>
+        </w:pPr>
+        <w:rPr>
+          <w:rFonts w:ascii="Symbol" w:hAnsi="Symbol" w:hint="default"/>
+          <w:sz w:val="20"/>
+        </w:rPr>
+      </w:lvl>
+    </w:lvlOverride>
   </w:num>
-  <w:num w:numId="4">
+  <w:num w:numId="9">
     <w:abstractNumId w:val="0"/>
+  </w:num>
+  <w:num w:numId="10">
+    <w:abstractNumId w:val="0"/>
+    <w:lvlOverride w:ilvl="1">
+      <w:lvl w:ilvl="1">
+        <w:numFmt w:val="bullet"/>
+        <w:lvlText w:val=""/>
+        <w:lvlJc w:val="left"/>
+        <w:pPr>
+          <w:tabs>
+            <w:tab w:val="num" w:pos="1440"/>
+          </w:tabs>
+          <w:ind w:left="1440" w:hanging="360"/>
+        </w:pPr>
+        <w:rPr>
+          <w:rFonts w:ascii="Symbol" w:hAnsi="Symbol" w:hint="default"/>
+          <w:sz w:val="20"/>
+        </w:rPr>
+      </w:lvl>
+    </w:lvlOverride>
+  </w:num>
+  <w:num w:numId="11">
+    <w:abstractNumId w:val="5"/>
+  </w:num>
+  <w:num w:numId="12">
+    <w:abstractNumId w:val="9"/>
+  </w:num>
+  <w:num w:numId="13">
+    <w:abstractNumId w:val="3"/>
   </w:num>
 </w:numbering>
 </file>
@@ -4601,10 +4981,6 @@
       <w:ind w:left="720"/>
       <w:contextualSpacing/>
     </w:pPr>
-    <w:rPr>
-      <w:rFonts w:asciiTheme="minorHAnsi" w:eastAsiaTheme="minorHAnsi" w:hAnsiTheme="minorHAnsi" w:cstheme="minorBidi"/>
-      <w:lang w:val="de-DE" w:eastAsia="en-US" w:bidi="ar-SA"/>
-    </w:rPr>
   </w:style>
   <w:style w:type="table" w:styleId="TableGrid">
     <w:name w:val="Table Grid"/>
@@ -4621,6 +4997,14 @@
         <w:insideV w:val="single" w:sz="4" w:space="0" w:color="auto"/>
       </w:tblBorders>
     </w:tblPr>
+  </w:style>
+  <w:style w:type="paragraph" w:customStyle="1" w:styleId="ql-indent-1">
+    <w:name w:val="ql-indent-1"/>
+    <w:basedOn w:val="Normal"/>
+    <w:rsid w:val="00193D6F"/>
+    <w:pPr>
+      <w:spacing w:before="100" w:beforeAutospacing="1" w:after="100" w:afterAutospacing="1"/>
+    </w:pPr>
   </w:style>
 </w:styles>
 </file>

</xml_diff>